<commit_message>
added fig/caption: 4 med datasets
</commit_message>
<xml_diff>
--- a/manuscript/infpred_paper.docx
+++ b/manuscript/infpred_paper.docx
@@ -742,7 +742,6 @@
           <w:lang w:val="en-US"/>
         </w:rPr>
       </w:pPr>
-      <w:bookmarkStart w:id="0" w:name="_GoBack"/>
       <w:r>
         <w:rPr>
           <w:rFonts w:ascii="Calibri" w:hAnsi="Calibri"/>
@@ -945,23 +944,7 @@
           <w:color w:val="000000" w:themeColor="text1"/>
           <w:lang w:val="en-US"/>
         </w:rPr>
-        <w:t xml:space="preserve">This shift </w:t>
-      </w:r>
-      <w:r>
-        <w:rPr>
-          <w:rFonts w:ascii="Calibri" w:hAnsi="Calibri"/>
-          <w:color w:val="000000" w:themeColor="text1"/>
-          <w:lang w:val="en-US"/>
-        </w:rPr>
-        <w:t xml:space="preserve">of focus </w:t>
-      </w:r>
-      <w:r>
-        <w:rPr>
-          <w:rFonts w:ascii="Calibri" w:hAnsi="Calibri"/>
-          <w:color w:val="000000" w:themeColor="text1"/>
-          <w:lang w:val="en-US"/>
-        </w:rPr>
-        <w:t>incurs</w:t>
+        <w:t>This shift incurs</w:t>
       </w:r>
       <w:r>
         <w:rPr>
@@ -1437,20 +1420,32 @@
           <w:color w:val="000000" w:themeColor="text1"/>
           <w:lang w:val="en-US"/>
         </w:rPr>
-        <w:t xml:space="preserve">reproducible and clinically exploitable knowledge in biomedicine. </w:t>
-      </w:r>
-    </w:p>
-    <w:bookmarkEnd w:id="0"/>
-    <w:p>
-      <w:pPr>
-        <w:contextualSpacing/>
-        <w:jc w:val="both"/>
-        <w:rPr>
-          <w:rFonts w:ascii="Calibri" w:hAnsi="Calibri"/>
-          <w:color w:val="000000" w:themeColor="text1"/>
-          <w:lang w:val="en-US"/>
-        </w:rPr>
-      </w:pPr>
+        <w:t xml:space="preserve">biomedical knowledge that is </w:t>
+      </w:r>
+      <w:r>
+        <w:rPr>
+          <w:rFonts w:ascii="Calibri" w:hAnsi="Calibri"/>
+          <w:color w:val="000000" w:themeColor="text1"/>
+          <w:lang w:val="en-US"/>
+        </w:rPr>
+        <w:t>reproducible and clinically exploitable</w:t>
+      </w:r>
+      <w:r>
+        <w:rPr>
+          <w:rFonts w:ascii="Calibri" w:hAnsi="Calibri"/>
+          <w:color w:val="000000" w:themeColor="text1"/>
+          <w:lang w:val="en-US"/>
+        </w:rPr>
+        <w:t>.</w:t>
+      </w:r>
+      <w:r>
+        <w:rPr>
+          <w:rFonts w:ascii="Calibri" w:hAnsi="Calibri"/>
+          <w:color w:val="000000" w:themeColor="text1"/>
+          <w:lang w:val="en-US"/>
+        </w:rPr>
+        <w:t xml:space="preserve"> </w:t>
+      </w:r>
     </w:p>
     <w:p>
       <w:pPr>
@@ -2146,15 +2141,6 @@
           <w:lang w:val="en-US"/>
         </w:rPr>
       </w:pPr>
-      <w:r>
-        <w:rPr>
-          <w:rFonts w:ascii="Calibri" w:hAnsi="Calibri"/>
-          <w:b/>
-          <w:color w:val="000000" w:themeColor="text1"/>
-          <w:lang w:val="en-US"/>
-        </w:rPr>
-        <w:t>Figure 1</w:t>
-      </w:r>
     </w:p>
     <w:p>
       <w:pPr>
@@ -2191,25 +2177,27 @@
           <w:lang w:val="en-US"/>
         </w:rPr>
       </w:pPr>
+      <w:r>
+        <w:rPr>
+          <w:rFonts w:ascii="Calibri" w:hAnsi="Calibri"/>
+          <w:b/>
+          <w:color w:val="000000" w:themeColor="text1"/>
+          <w:lang w:val="en-US"/>
+        </w:rPr>
+        <w:t>Figure X</w:t>
+      </w:r>
     </w:p>
     <w:p>
       <w:pPr>
+        <w:spacing w:line="360" w:lineRule="auto"/>
         <w:jc w:val="both"/>
         <w:rPr>
           <w:rFonts w:ascii="Calibri" w:hAnsi="Calibri"/>
-          <w:color w:val="000000" w:themeColor="text1"/>
-          <w:lang w:val="en-US"/>
-        </w:rPr>
-      </w:pPr>
-      <w:r>
-        <w:rPr>
-          <w:rFonts w:ascii="Calibri" w:hAnsi="Calibri"/>
           <w:b/>
           <w:color w:val="000000" w:themeColor="text1"/>
           <w:lang w:val="en-US"/>
         </w:rPr>
-        <w:t>Title</w:t>
-      </w:r>
+      </w:pPr>
       <w:r>
         <w:rPr>
           <w:rFonts w:ascii="Calibri" w:hAnsi="Calibri"/>
@@ -2217,29 +2205,1415 @@
           <w:color w:val="000000" w:themeColor="text1"/>
           <w:lang w:val="en-US"/>
         </w:rPr>
-        <w:t xml:space="preserve">. (a) </w:t>
-      </w:r>
-      <w:proofErr w:type="spellStart"/>
-      <w:r>
-        <w:rPr>
-          <w:rFonts w:ascii="Calibri" w:hAnsi="Calibri"/>
-          <w:color w:val="000000" w:themeColor="text1"/>
-          <w:lang w:val="en-US"/>
-        </w:rPr>
-        <w:t>Abc</w:t>
-      </w:r>
-      <w:proofErr w:type="spellEnd"/>
-      <w:r>
-        <w:rPr>
-          <w:rFonts w:ascii="Calibri" w:hAnsi="Calibri"/>
-          <w:color w:val="000000" w:themeColor="text1"/>
-          <w:lang w:val="en-US"/>
-        </w:rPr>
-        <w:t>.</w:t>
+        <w:drawing>
+          <wp:inline distT="0" distB="0" distL="0" distR="0" wp14:anchorId="2A01D65A" wp14:editId="67B2E15A">
+            <wp:extent cx="5759450" cy="1456055"/>
+            <wp:effectExtent l="0" t="0" r="6350" b="0"/>
+            <wp:docPr id="1" name="Bild 1"/>
+            <wp:cNvGraphicFramePr>
+              <a:graphicFrameLocks xmlns:a="http://schemas.openxmlformats.org/drawingml/2006/main" noChangeAspect="1"/>
+            </wp:cNvGraphicFramePr>
+            <a:graphic xmlns:a="http://schemas.openxmlformats.org/drawingml/2006/main">
+              <a:graphicData uri="http://schemas.openxmlformats.org/drawingml/2006/picture">
+                <pic:pic xmlns:pic="http://schemas.openxmlformats.org/drawingml/2006/picture">
+                  <pic:nvPicPr>
+                    <pic:cNvPr id="1" name=""/>
+                    <pic:cNvPicPr/>
+                  </pic:nvPicPr>
+                  <pic:blipFill>
+                    <a:blip r:embed="rId12"/>
+                    <a:stretch>
+                      <a:fillRect/>
+                    </a:stretch>
+                  </pic:blipFill>
+                  <pic:spPr>
+                    <a:xfrm>
+                      <a:off x="0" y="0"/>
+                      <a:ext cx="5759450" cy="1456055"/>
+                    </a:xfrm>
+                    <a:prstGeom prst="rect">
+                      <a:avLst/>
+                    </a:prstGeom>
+                  </pic:spPr>
+                </pic:pic>
+              </a:graphicData>
+            </a:graphic>
+          </wp:inline>
+        </w:drawing>
       </w:r>
     </w:p>
     <w:p>
       <w:pPr>
+        <w:jc w:val="both"/>
+        <w:rPr>
+          <w:rFonts w:ascii="Calibri" w:hAnsi="Calibri"/>
+          <w:color w:val="000000" w:themeColor="text1"/>
+          <w:sz w:val="22"/>
+          <w:szCs w:val="22"/>
+          <w:lang w:val="en-US"/>
+        </w:rPr>
+      </w:pPr>
+      <w:r>
+        <w:rPr>
+          <w:rFonts w:ascii="Calibri" w:hAnsi="Calibri"/>
+          <w:b/>
+          <w:color w:val="000000" w:themeColor="text1"/>
+          <w:sz w:val="22"/>
+          <w:szCs w:val="22"/>
+          <w:lang w:val="en-US"/>
+        </w:rPr>
+        <w:t>Predictability versus significance in four medical datasets</w:t>
+      </w:r>
+      <w:r>
+        <w:rPr>
+          <w:rFonts w:ascii="Calibri" w:hAnsi="Calibri"/>
+          <w:b/>
+          <w:color w:val="000000" w:themeColor="text1"/>
+          <w:sz w:val="22"/>
+          <w:szCs w:val="22"/>
+          <w:lang w:val="en-US"/>
+        </w:rPr>
+        <w:t>.</w:t>
+      </w:r>
+      <w:r>
+        <w:rPr>
+          <w:rFonts w:ascii="Calibri" w:hAnsi="Calibri"/>
+          <w:b/>
+          <w:color w:val="000000" w:themeColor="text1"/>
+          <w:sz w:val="22"/>
+          <w:szCs w:val="22"/>
+          <w:lang w:val="en-US"/>
+        </w:rPr>
+        <w:t xml:space="preserve"> </w:t>
+      </w:r>
+      <w:r>
+        <w:rPr>
+          <w:rFonts w:ascii="Calibri" w:hAnsi="Calibri"/>
+          <w:color w:val="000000" w:themeColor="text1"/>
+          <w:sz w:val="22"/>
+          <w:szCs w:val="22"/>
+          <w:lang w:val="en-US"/>
+        </w:rPr>
+        <w:t xml:space="preserve">Integrative plots </w:t>
+      </w:r>
+      <w:r>
+        <w:rPr>
+          <w:rFonts w:ascii="Calibri" w:hAnsi="Calibri"/>
+          <w:color w:val="000000" w:themeColor="text1"/>
+          <w:sz w:val="22"/>
+          <w:szCs w:val="22"/>
+          <w:lang w:val="en-US"/>
+        </w:rPr>
+        <w:t xml:space="preserve">summarize </w:t>
+      </w:r>
+      <w:r>
+        <w:rPr>
+          <w:rFonts w:ascii="Calibri" w:hAnsi="Calibri"/>
+          <w:color w:val="000000" w:themeColor="text1"/>
+          <w:sz w:val="22"/>
+          <w:szCs w:val="22"/>
+          <w:lang w:val="en-US"/>
+        </w:rPr>
+        <w:t xml:space="preserve">the inferential importance of </w:t>
+      </w:r>
+      <w:r>
+        <w:rPr>
+          <w:rFonts w:ascii="Calibri" w:hAnsi="Calibri"/>
+          <w:color w:val="000000" w:themeColor="text1"/>
+          <w:sz w:val="22"/>
+          <w:szCs w:val="22"/>
+          <w:lang w:val="en-US"/>
+        </w:rPr>
+        <w:t xml:space="preserve">each </w:t>
+      </w:r>
+      <w:r>
+        <w:rPr>
+          <w:rFonts w:ascii="Calibri" w:hAnsi="Calibri"/>
+          <w:color w:val="000000" w:themeColor="text1"/>
+          <w:sz w:val="22"/>
+          <w:szCs w:val="22"/>
+          <w:lang w:val="en-US"/>
+        </w:rPr>
+        <w:t>linear-</w:t>
+      </w:r>
+      <w:r>
+        <w:rPr>
+          <w:rFonts w:ascii="Calibri" w:hAnsi="Calibri"/>
+          <w:color w:val="000000" w:themeColor="text1"/>
+          <w:sz w:val="22"/>
+          <w:szCs w:val="22"/>
+          <w:lang w:val="en-US"/>
+        </w:rPr>
+        <w:t xml:space="preserve">model coefficients (p-values on </w:t>
+      </w:r>
+      <w:r>
+        <w:rPr>
+          <w:rFonts w:ascii="Calibri" w:hAnsi="Calibri"/>
+          <w:i/>
+          <w:color w:val="000000" w:themeColor="text1"/>
+          <w:sz w:val="22"/>
+          <w:szCs w:val="22"/>
+          <w:lang w:val="en-US"/>
+        </w:rPr>
+        <w:t>x-axis</w:t>
+      </w:r>
+      <w:r>
+        <w:rPr>
+          <w:rFonts w:ascii="Calibri" w:hAnsi="Calibri"/>
+          <w:color w:val="000000" w:themeColor="text1"/>
+          <w:sz w:val="22"/>
+          <w:szCs w:val="22"/>
+          <w:lang w:val="en-US"/>
+        </w:rPr>
+        <w:t>, log-transformed) and the predictive importance</w:t>
+      </w:r>
+      <w:r>
+        <w:rPr>
+          <w:rFonts w:ascii="Calibri" w:hAnsi="Calibri"/>
+          <w:color w:val="000000" w:themeColor="text1"/>
+          <w:sz w:val="22"/>
+          <w:szCs w:val="22"/>
+          <w:lang w:val="en-US"/>
+        </w:rPr>
+        <w:t xml:space="preserve"> of coefficient sets (</w:t>
+      </w:r>
+      <w:r>
+        <w:rPr>
+          <w:rFonts w:ascii="Calibri" w:hAnsi="Calibri"/>
+          <w:color w:val="000000" w:themeColor="text1"/>
+          <w:sz w:val="22"/>
+          <w:szCs w:val="22"/>
+          <w:lang w:val="en-US"/>
+        </w:rPr>
+        <w:t xml:space="preserve">out-of-sample </w:t>
+      </w:r>
+      <w:r>
+        <w:rPr>
+          <w:rFonts w:ascii="Calibri" w:hAnsi="Calibri"/>
+          <w:color w:val="000000" w:themeColor="text1"/>
+          <w:sz w:val="22"/>
+          <w:szCs w:val="22"/>
+          <w:lang w:val="en-US"/>
+        </w:rPr>
+        <w:t>R</w:t>
+      </w:r>
+      <w:r>
+        <w:rPr>
+          <w:rFonts w:ascii="Calibri" w:hAnsi="Calibri"/>
+          <w:color w:val="000000" w:themeColor="text1"/>
+          <w:sz w:val="22"/>
+          <w:szCs w:val="22"/>
+          <w:vertAlign w:val="superscript"/>
+          <w:lang w:val="en-US"/>
+        </w:rPr>
+        <w:t>2</w:t>
+      </w:r>
+      <w:r>
+        <w:rPr>
+          <w:rFonts w:ascii="Calibri" w:hAnsi="Calibri"/>
+          <w:color w:val="000000" w:themeColor="text1"/>
+          <w:sz w:val="22"/>
+          <w:szCs w:val="22"/>
+          <w:lang w:val="en-US"/>
+        </w:rPr>
+        <w:t xml:space="preserve"> scores</w:t>
+      </w:r>
+      <w:r>
+        <w:rPr>
+          <w:rFonts w:ascii="Calibri" w:hAnsi="Calibri"/>
+          <w:color w:val="000000" w:themeColor="text1"/>
+          <w:sz w:val="22"/>
+          <w:szCs w:val="22"/>
+          <w:lang w:val="en-US"/>
+        </w:rPr>
+        <w:t xml:space="preserve"> on </w:t>
+      </w:r>
+      <w:r>
+        <w:rPr>
+          <w:rFonts w:ascii="Calibri" w:hAnsi="Calibri"/>
+          <w:i/>
+          <w:color w:val="000000" w:themeColor="text1"/>
+          <w:sz w:val="22"/>
+          <w:szCs w:val="22"/>
+          <w:lang w:val="en-US"/>
+        </w:rPr>
+        <w:t>y-axis</w:t>
+      </w:r>
+      <w:r>
+        <w:rPr>
+          <w:rFonts w:ascii="Calibri" w:hAnsi="Calibri"/>
+          <w:color w:val="000000" w:themeColor="text1"/>
+          <w:sz w:val="22"/>
+          <w:szCs w:val="22"/>
+          <w:lang w:val="en-US"/>
+        </w:rPr>
+        <w:t xml:space="preserve">, obtained from model application on </w:t>
+      </w:r>
+      <w:r>
+        <w:rPr>
+          <w:rFonts w:ascii="Calibri" w:hAnsi="Calibri"/>
+          <w:color w:val="000000" w:themeColor="text1"/>
+          <w:sz w:val="22"/>
+          <w:szCs w:val="22"/>
+          <w:lang w:val="en-US"/>
+        </w:rPr>
+        <w:t>data</w:t>
+      </w:r>
+      <w:r>
+        <w:rPr>
+          <w:rFonts w:ascii="Calibri" w:hAnsi="Calibri"/>
+          <w:color w:val="000000" w:themeColor="text1"/>
+          <w:sz w:val="22"/>
+          <w:szCs w:val="22"/>
+          <w:lang w:val="en-US"/>
+        </w:rPr>
+        <w:t xml:space="preserve"> not used for model fitting</w:t>
+      </w:r>
+      <w:r>
+        <w:rPr>
+          <w:rFonts w:ascii="Calibri" w:hAnsi="Calibri"/>
+          <w:color w:val="000000" w:themeColor="text1"/>
+          <w:sz w:val="22"/>
+          <w:szCs w:val="22"/>
+          <w:lang w:val="en-US"/>
+        </w:rPr>
+        <w:t>).</w:t>
+      </w:r>
+      <w:r>
+        <w:rPr>
+          <w:rFonts w:ascii="Calibri" w:hAnsi="Calibri"/>
+          <w:b/>
+          <w:color w:val="000000" w:themeColor="text1"/>
+          <w:sz w:val="22"/>
+          <w:szCs w:val="22"/>
+          <w:lang w:val="en-US"/>
+        </w:rPr>
+        <w:t xml:space="preserve"> A)</w:t>
+      </w:r>
+      <w:r>
+        <w:rPr>
+          <w:rFonts w:ascii="Calibri" w:hAnsi="Calibri"/>
+          <w:b/>
+          <w:color w:val="000000" w:themeColor="text1"/>
+          <w:sz w:val="22"/>
+          <w:szCs w:val="22"/>
+          <w:lang w:val="en-US"/>
+        </w:rPr>
+        <w:t xml:space="preserve"> </w:t>
+      </w:r>
+      <w:r>
+        <w:rPr>
+          <w:rFonts w:ascii="Calibri" w:hAnsi="Calibri"/>
+          <w:color w:val="000000" w:themeColor="text1"/>
+          <w:sz w:val="22"/>
+          <w:szCs w:val="22"/>
+          <w:lang w:val="en-US"/>
+        </w:rPr>
+        <w:t>The body</w:t>
+      </w:r>
+      <w:r>
+        <w:rPr>
+          <w:rFonts w:ascii="Calibri" w:hAnsi="Calibri"/>
+          <w:color w:val="000000" w:themeColor="text1"/>
+          <w:sz w:val="22"/>
+          <w:szCs w:val="22"/>
+          <w:lang w:val="en-US"/>
+        </w:rPr>
+        <w:t xml:space="preserve"> </w:t>
+      </w:r>
+      <w:r>
+        <w:rPr>
+          <w:rFonts w:ascii="Calibri" w:hAnsi="Calibri"/>
+          <w:color w:val="000000" w:themeColor="text1"/>
+          <w:sz w:val="22"/>
+          <w:szCs w:val="22"/>
+          <w:lang w:val="en-US"/>
+        </w:rPr>
+        <w:t>weight</w:t>
+      </w:r>
+      <w:r>
+        <w:rPr>
+          <w:rFonts w:ascii="Calibri" w:hAnsi="Calibri"/>
+          <w:color w:val="000000" w:themeColor="text1"/>
+          <w:sz w:val="22"/>
+          <w:szCs w:val="22"/>
+          <w:lang w:val="en-US"/>
+        </w:rPr>
+        <w:t xml:space="preserve"> is to be derived from 8 measures in</w:t>
+      </w:r>
+      <w:r>
+        <w:rPr>
+          <w:rFonts w:ascii="Calibri" w:hAnsi="Calibri"/>
+          <w:color w:val="000000" w:themeColor="text1"/>
+          <w:sz w:val="22"/>
+          <w:szCs w:val="22"/>
+          <w:lang w:val="en-US"/>
+        </w:rPr>
+        <w:t xml:space="preserve"> 189 newborns</w:t>
+      </w:r>
+      <w:r>
+        <w:rPr>
+          <w:rFonts w:ascii="Calibri" w:hAnsi="Calibri"/>
+          <w:color w:val="000000" w:themeColor="text1"/>
+          <w:sz w:val="22"/>
+          <w:szCs w:val="22"/>
+          <w:lang w:val="en-US"/>
+        </w:rPr>
+        <w:t>.</w:t>
+      </w:r>
+      <w:r>
+        <w:rPr>
+          <w:rFonts w:ascii="Calibri" w:hAnsi="Calibri"/>
+          <w:color w:val="000000" w:themeColor="text1"/>
+          <w:sz w:val="22"/>
+          <w:szCs w:val="22"/>
+          <w:lang w:val="en-US"/>
+        </w:rPr>
+        <w:t xml:space="preserve"> 3 out of </w:t>
+      </w:r>
+      <w:r>
+        <w:rPr>
+          <w:rFonts w:ascii="Calibri" w:hAnsi="Calibri"/>
+          <w:color w:val="000000" w:themeColor="text1"/>
+          <w:sz w:val="22"/>
+          <w:szCs w:val="22"/>
+          <w:lang w:val="en-US"/>
+        </w:rPr>
+        <w:t xml:space="preserve">8 </w:t>
+      </w:r>
+      <w:r>
+        <w:rPr>
+          <w:rFonts w:ascii="Calibri" w:hAnsi="Calibri"/>
+          <w:color w:val="000000" w:themeColor="text1"/>
+          <w:sz w:val="22"/>
+          <w:szCs w:val="22"/>
+          <w:lang w:val="en-US"/>
+        </w:rPr>
+        <w:t xml:space="preserve">measures </w:t>
+      </w:r>
+      <w:r>
+        <w:rPr>
+          <w:rFonts w:ascii="Calibri" w:hAnsi="Calibri"/>
+          <w:color w:val="000000" w:themeColor="text1"/>
+          <w:sz w:val="22"/>
+          <w:szCs w:val="22"/>
+          <w:lang w:val="en-US"/>
+        </w:rPr>
+        <w:t xml:space="preserve">are </w:t>
+      </w:r>
+      <w:r>
+        <w:rPr>
+          <w:rFonts w:ascii="Calibri" w:hAnsi="Calibri"/>
+          <w:color w:val="000000" w:themeColor="text1"/>
+          <w:sz w:val="22"/>
+          <w:szCs w:val="22"/>
+          <w:lang w:val="en-US"/>
+        </w:rPr>
+        <w:t xml:space="preserve">statistically </w:t>
+      </w:r>
+      <w:r>
+        <w:rPr>
+          <w:rFonts w:ascii="Calibri" w:hAnsi="Calibri"/>
+          <w:color w:val="000000" w:themeColor="text1"/>
+          <w:sz w:val="22"/>
+          <w:szCs w:val="22"/>
+          <w:lang w:val="en-US"/>
+        </w:rPr>
+        <w:t>significantly associated</w:t>
+      </w:r>
+      <w:r>
+        <w:rPr>
+          <w:rFonts w:ascii="Calibri" w:hAnsi="Calibri"/>
+          <w:color w:val="000000" w:themeColor="text1"/>
+          <w:sz w:val="22"/>
+          <w:szCs w:val="22"/>
+          <w:lang w:val="en-US"/>
+        </w:rPr>
+        <w:t xml:space="preserve"> with birth weight</w:t>
+      </w:r>
+      <w:r>
+        <w:rPr>
+          <w:rFonts w:ascii="Calibri" w:hAnsi="Calibri"/>
+          <w:color w:val="000000" w:themeColor="text1"/>
+          <w:sz w:val="22"/>
+          <w:szCs w:val="22"/>
+          <w:lang w:val="en-US"/>
+        </w:rPr>
+        <w:t xml:space="preserve"> at p &lt; 0.05 (</w:t>
+      </w:r>
+      <w:r>
+        <w:rPr>
+          <w:rFonts w:ascii="Calibri" w:hAnsi="Calibri"/>
+          <w:i/>
+          <w:color w:val="000000" w:themeColor="text1"/>
+          <w:sz w:val="22"/>
+          <w:szCs w:val="22"/>
+          <w:lang w:val="en-US"/>
+        </w:rPr>
+        <w:t>red</w:t>
+      </w:r>
+      <w:r>
+        <w:rPr>
+          <w:rFonts w:ascii="Calibri" w:hAnsi="Calibri"/>
+          <w:i/>
+          <w:color w:val="000000" w:themeColor="text1"/>
+          <w:sz w:val="22"/>
+          <w:szCs w:val="22"/>
+          <w:lang w:val="en-US"/>
+        </w:rPr>
+        <w:t xml:space="preserve"> line</w:t>
+      </w:r>
+      <w:r>
+        <w:rPr>
+          <w:rFonts w:ascii="Calibri" w:hAnsi="Calibri"/>
+          <w:color w:val="000000" w:themeColor="text1"/>
+          <w:sz w:val="22"/>
+          <w:szCs w:val="22"/>
+          <w:lang w:val="en-US"/>
+        </w:rPr>
+        <w:t>).</w:t>
+      </w:r>
+      <w:r>
+        <w:rPr>
+          <w:rFonts w:ascii="Calibri" w:hAnsi="Calibri"/>
+          <w:color w:val="000000" w:themeColor="text1"/>
+          <w:sz w:val="22"/>
+          <w:szCs w:val="22"/>
+          <w:lang w:val="en-US"/>
+        </w:rPr>
+        <w:t xml:space="preserve"> </w:t>
+      </w:r>
+      <w:r>
+        <w:rPr>
+          <w:rFonts w:ascii="Calibri" w:hAnsi="Calibri"/>
+          <w:color w:val="000000" w:themeColor="text1"/>
+          <w:sz w:val="22"/>
+          <w:szCs w:val="22"/>
+          <w:lang w:val="en-US"/>
+        </w:rPr>
+        <w:t>Yet, a</w:t>
+      </w:r>
+      <w:r>
+        <w:rPr>
+          <w:rFonts w:ascii="Calibri" w:hAnsi="Calibri"/>
+          <w:color w:val="000000" w:themeColor="text1"/>
+          <w:sz w:val="22"/>
+          <w:szCs w:val="22"/>
+          <w:lang w:val="en-US"/>
+        </w:rPr>
+        <w:t xml:space="preserve"> predictive linear model </w:t>
+      </w:r>
+      <w:r>
+        <w:rPr>
+          <w:rFonts w:ascii="Calibri" w:hAnsi="Calibri"/>
+          <w:color w:val="000000" w:themeColor="text1"/>
+          <w:sz w:val="22"/>
+          <w:szCs w:val="22"/>
+          <w:lang w:val="en-US"/>
+        </w:rPr>
+        <w:t xml:space="preserve">explains only </w:t>
+      </w:r>
+      <w:r>
+        <w:rPr>
+          <w:rFonts w:ascii="Calibri" w:hAnsi="Calibri"/>
+          <w:color w:val="000000" w:themeColor="text1"/>
+          <w:sz w:val="22"/>
+          <w:szCs w:val="22"/>
+          <w:lang w:val="en-US"/>
+        </w:rPr>
+        <w:t>8</w:t>
+      </w:r>
+      <w:r>
+        <w:rPr>
+          <w:rFonts w:ascii="Calibri" w:hAnsi="Calibri"/>
+          <w:color w:val="000000" w:themeColor="text1"/>
+          <w:sz w:val="22"/>
+          <w:szCs w:val="22"/>
+          <w:lang w:val="en-US"/>
+        </w:rPr>
+        <w:t xml:space="preserve">% </w:t>
+      </w:r>
+      <w:r>
+        <w:rPr>
+          <w:rFonts w:ascii="Calibri" w:hAnsi="Calibri"/>
+          <w:color w:val="000000" w:themeColor="text1"/>
+          <w:sz w:val="22"/>
+          <w:szCs w:val="22"/>
+          <w:lang w:val="en-US"/>
+        </w:rPr>
+        <w:t xml:space="preserve">of the </w:t>
+      </w:r>
+      <w:r>
+        <w:rPr>
+          <w:rFonts w:ascii="Calibri" w:hAnsi="Calibri"/>
+          <w:color w:val="000000" w:themeColor="text1"/>
+          <w:sz w:val="22"/>
+          <w:szCs w:val="22"/>
+          <w:lang w:val="en-US"/>
+        </w:rPr>
+        <w:t>variance</w:t>
+      </w:r>
+      <w:r>
+        <w:rPr>
+          <w:rFonts w:ascii="Calibri" w:hAnsi="Calibri"/>
+          <w:color w:val="000000" w:themeColor="text1"/>
+          <w:sz w:val="22"/>
+          <w:szCs w:val="22"/>
+          <w:lang w:val="en-US"/>
+        </w:rPr>
+        <w:t xml:space="preserve"> in </w:t>
+      </w:r>
+      <w:r>
+        <w:rPr>
+          <w:rFonts w:ascii="Calibri" w:hAnsi="Calibri"/>
+          <w:color w:val="000000" w:themeColor="text1"/>
+          <w:sz w:val="22"/>
+          <w:szCs w:val="22"/>
+          <w:lang w:val="en-US"/>
+        </w:rPr>
+        <w:t>new</w:t>
+      </w:r>
+      <w:r>
+        <w:rPr>
+          <w:rFonts w:ascii="Calibri" w:hAnsi="Calibri"/>
+          <w:color w:val="000000" w:themeColor="text1"/>
+          <w:sz w:val="22"/>
+          <w:szCs w:val="22"/>
+          <w:lang w:val="en-US"/>
+        </w:rPr>
+        <w:t xml:space="preserve"> babies</w:t>
+      </w:r>
+      <w:r>
+        <w:rPr>
+          <w:rFonts w:ascii="Calibri" w:hAnsi="Calibri"/>
+          <w:color w:val="000000" w:themeColor="text1"/>
+          <w:sz w:val="22"/>
+          <w:szCs w:val="22"/>
+          <w:lang w:val="en-US"/>
+        </w:rPr>
+        <w:t xml:space="preserve"> (</w:t>
+      </w:r>
+      <w:r>
+        <w:rPr>
+          <w:rFonts w:ascii="Calibri" w:hAnsi="Calibri"/>
+          <w:color w:val="000000" w:themeColor="text1"/>
+          <w:sz w:val="22"/>
+          <w:szCs w:val="22"/>
+          <w:lang w:val="en-US"/>
+        </w:rPr>
+        <w:t>R</w:t>
+      </w:r>
+      <w:r>
+        <w:rPr>
+          <w:rFonts w:ascii="Calibri" w:hAnsi="Calibri"/>
+          <w:color w:val="000000" w:themeColor="text1"/>
+          <w:sz w:val="22"/>
+          <w:szCs w:val="22"/>
+          <w:vertAlign w:val="superscript"/>
+          <w:lang w:val="en-US"/>
+        </w:rPr>
+        <w:t>2</w:t>
+      </w:r>
+      <w:r>
+        <w:rPr>
+          <w:rFonts w:ascii="Calibri" w:hAnsi="Calibri"/>
+          <w:color w:val="000000" w:themeColor="text1"/>
+          <w:sz w:val="22"/>
+          <w:szCs w:val="22"/>
+          <w:lang w:val="en-US"/>
+        </w:rPr>
+        <w:t>=</w:t>
+      </w:r>
+      <w:r>
+        <w:rPr>
+          <w:rFonts w:ascii="Calibri" w:hAnsi="Calibri"/>
+          <w:color w:val="000000" w:themeColor="text1"/>
+          <w:sz w:val="22"/>
+          <w:szCs w:val="22"/>
+          <w:lang w:val="en-US"/>
+        </w:rPr>
+        <w:t>0</w:t>
+      </w:r>
+      <w:r>
+        <w:rPr>
+          <w:rFonts w:ascii="Calibri" w:hAnsi="Calibri"/>
+          <w:color w:val="000000" w:themeColor="text1"/>
+          <w:sz w:val="22"/>
+          <w:szCs w:val="22"/>
+          <w:lang w:val="en-US"/>
+        </w:rPr>
+        <w:t>.</w:t>
+      </w:r>
+      <w:r>
+        <w:rPr>
+          <w:rFonts w:ascii="Calibri" w:hAnsi="Calibri"/>
+          <w:color w:val="000000" w:themeColor="text1"/>
+          <w:sz w:val="22"/>
+          <w:szCs w:val="22"/>
+          <w:lang w:val="en-US"/>
+        </w:rPr>
+        <w:t>08</w:t>
+      </w:r>
+      <w:r>
+        <w:rPr>
+          <w:rFonts w:ascii="Calibri" w:hAnsi="Calibri"/>
+          <w:color w:val="000000" w:themeColor="text1"/>
+          <w:sz w:val="22"/>
+          <w:szCs w:val="22"/>
+          <w:lang w:val="en-US"/>
+        </w:rPr>
+        <w:t>).</w:t>
+      </w:r>
+      <w:r>
+        <w:rPr>
+          <w:rFonts w:ascii="Calibri" w:hAnsi="Calibri"/>
+          <w:b/>
+          <w:color w:val="000000" w:themeColor="text1"/>
+          <w:sz w:val="22"/>
+          <w:szCs w:val="22"/>
+          <w:lang w:val="en-US"/>
+        </w:rPr>
+        <w:t xml:space="preserve"> B</w:t>
+      </w:r>
+      <w:r>
+        <w:rPr>
+          <w:rFonts w:ascii="Calibri" w:hAnsi="Calibri"/>
+          <w:b/>
+          <w:color w:val="000000" w:themeColor="text1"/>
+          <w:sz w:val="22"/>
+          <w:szCs w:val="22"/>
+          <w:lang w:val="en-US"/>
+        </w:rPr>
+        <w:t xml:space="preserve">) </w:t>
+      </w:r>
+      <w:r>
+        <w:rPr>
+          <w:rFonts w:ascii="Calibri" w:hAnsi="Calibri"/>
+          <w:color w:val="000000" w:themeColor="text1"/>
+          <w:sz w:val="22"/>
+          <w:szCs w:val="22"/>
+          <w:lang w:val="en-US"/>
+        </w:rPr>
+        <w:t xml:space="preserve">Prostate specific antigen (PSA), a </w:t>
+      </w:r>
+      <w:r>
+        <w:rPr>
+          <w:rFonts w:ascii="Calibri" w:hAnsi="Calibri"/>
+          <w:color w:val="000000" w:themeColor="text1"/>
+          <w:sz w:val="22"/>
+          <w:szCs w:val="22"/>
+          <w:lang w:val="en-US"/>
+        </w:rPr>
+        <w:t>molecule</w:t>
+      </w:r>
+      <w:r>
+        <w:rPr>
+          <w:rFonts w:ascii="Calibri" w:hAnsi="Calibri"/>
+          <w:color w:val="000000" w:themeColor="text1"/>
+          <w:sz w:val="22"/>
+          <w:szCs w:val="22"/>
+          <w:lang w:val="en-US"/>
+        </w:rPr>
+        <w:t xml:space="preserve"> for prostate carcinoma</w:t>
+      </w:r>
+      <w:r>
+        <w:rPr>
+          <w:rFonts w:ascii="Calibri" w:hAnsi="Calibri"/>
+          <w:color w:val="000000" w:themeColor="text1"/>
+          <w:sz w:val="22"/>
+          <w:szCs w:val="22"/>
+          <w:lang w:val="en-US"/>
+        </w:rPr>
+        <w:t xml:space="preserve"> </w:t>
+      </w:r>
+      <w:r>
+        <w:rPr>
+          <w:rFonts w:ascii="Calibri" w:hAnsi="Calibri"/>
+          <w:color w:val="000000" w:themeColor="text1"/>
+          <w:sz w:val="22"/>
+          <w:szCs w:val="22"/>
+          <w:lang w:val="en-US"/>
+        </w:rPr>
+        <w:t>screening</w:t>
+      </w:r>
+      <w:r>
+        <w:rPr>
+          <w:rFonts w:ascii="Calibri" w:hAnsi="Calibri"/>
+          <w:color w:val="000000" w:themeColor="text1"/>
+          <w:sz w:val="22"/>
+          <w:szCs w:val="22"/>
+          <w:lang w:val="en-US"/>
+        </w:rPr>
+        <w:t>, is to be derived from 8 measures</w:t>
+      </w:r>
+      <w:r>
+        <w:rPr>
+          <w:rFonts w:ascii="Calibri" w:hAnsi="Calibri"/>
+          <w:b/>
+          <w:color w:val="000000" w:themeColor="text1"/>
+          <w:sz w:val="22"/>
+          <w:szCs w:val="22"/>
+          <w:lang w:val="en-US"/>
+        </w:rPr>
+        <w:t xml:space="preserve"> </w:t>
+      </w:r>
+      <w:r>
+        <w:rPr>
+          <w:rFonts w:ascii="Calibri" w:hAnsi="Calibri"/>
+          <w:color w:val="000000" w:themeColor="text1"/>
+          <w:sz w:val="22"/>
+          <w:szCs w:val="22"/>
+          <w:lang w:val="en-US"/>
+        </w:rPr>
+        <w:t>in 87 men</w:t>
+      </w:r>
+      <w:r>
+        <w:rPr>
+          <w:rFonts w:ascii="Calibri" w:hAnsi="Calibri"/>
+          <w:color w:val="000000" w:themeColor="text1"/>
+          <w:sz w:val="22"/>
+          <w:szCs w:val="22"/>
+          <w:lang w:val="en-US"/>
+        </w:rPr>
+        <w:t>.</w:t>
+      </w:r>
+      <w:r>
+        <w:rPr>
+          <w:rFonts w:ascii="Calibri" w:hAnsi="Calibri"/>
+          <w:color w:val="000000" w:themeColor="text1"/>
+          <w:sz w:val="22"/>
+          <w:szCs w:val="22"/>
+          <w:lang w:val="en-US"/>
+        </w:rPr>
+        <w:t xml:space="preserve"> None of t</w:t>
+      </w:r>
+      <w:r>
+        <w:rPr>
+          <w:rFonts w:ascii="Calibri" w:hAnsi="Calibri"/>
+          <w:color w:val="000000" w:themeColor="text1"/>
+          <w:sz w:val="22"/>
+          <w:szCs w:val="22"/>
+          <w:lang w:val="en-US"/>
+        </w:rPr>
+        <w:t xml:space="preserve">he 8 coefficients </w:t>
+      </w:r>
+      <w:r>
+        <w:rPr>
+          <w:rFonts w:ascii="Calibri" w:hAnsi="Calibri"/>
+          <w:color w:val="000000" w:themeColor="text1"/>
+          <w:sz w:val="22"/>
+          <w:szCs w:val="22"/>
+          <w:lang w:val="en-US"/>
+        </w:rPr>
+        <w:t xml:space="preserve">reaches statistical significance based on ordinary linear regression, although </w:t>
+      </w:r>
+      <w:r>
+        <w:rPr>
+          <w:rFonts w:ascii="Calibri" w:hAnsi="Calibri"/>
+          <w:color w:val="000000" w:themeColor="text1"/>
+          <w:sz w:val="22"/>
+          <w:szCs w:val="22"/>
+          <w:lang w:val="en-US"/>
+        </w:rPr>
+        <w:t xml:space="preserve">the fitted coefficients of the predictive model </w:t>
+      </w:r>
+      <w:r>
+        <w:rPr>
+          <w:rFonts w:ascii="Calibri" w:hAnsi="Calibri"/>
+          <w:color w:val="000000" w:themeColor="text1"/>
+          <w:sz w:val="22"/>
+          <w:szCs w:val="22"/>
+          <w:lang w:val="en-US"/>
+        </w:rPr>
+        <w:t xml:space="preserve">achieve </w:t>
+      </w:r>
+      <w:r>
+        <w:rPr>
+          <w:rFonts w:ascii="Calibri" w:hAnsi="Calibri"/>
+          <w:color w:val="000000" w:themeColor="text1"/>
+          <w:sz w:val="22"/>
+          <w:szCs w:val="22"/>
+          <w:lang w:val="en-US"/>
+        </w:rPr>
+        <w:t>42% explained variance in unseen men</w:t>
+      </w:r>
+      <w:r>
+        <w:rPr>
+          <w:rFonts w:ascii="Calibri" w:hAnsi="Calibri"/>
+          <w:color w:val="000000" w:themeColor="text1"/>
+          <w:sz w:val="22"/>
+          <w:szCs w:val="22"/>
+          <w:lang w:val="en-US"/>
+        </w:rPr>
+        <w:t>.</w:t>
+      </w:r>
+      <w:r>
+        <w:rPr>
+          <w:rFonts w:ascii="Calibri" w:hAnsi="Calibri"/>
+          <w:b/>
+          <w:color w:val="000000" w:themeColor="text1"/>
+          <w:sz w:val="22"/>
+          <w:szCs w:val="22"/>
+          <w:lang w:val="en-US"/>
+        </w:rPr>
+        <w:t xml:space="preserve"> C</w:t>
+      </w:r>
+      <w:r>
+        <w:rPr>
+          <w:rFonts w:ascii="Calibri" w:hAnsi="Calibri"/>
+          <w:b/>
+          <w:color w:val="000000" w:themeColor="text1"/>
+          <w:sz w:val="22"/>
+          <w:szCs w:val="22"/>
+          <w:lang w:val="en-US"/>
+        </w:rPr>
+        <w:t xml:space="preserve">) </w:t>
+      </w:r>
+      <w:r>
+        <w:rPr>
+          <w:rFonts w:ascii="Calibri" w:hAnsi="Calibri"/>
+          <w:color w:val="000000" w:themeColor="text1"/>
+          <w:sz w:val="22"/>
+          <w:szCs w:val="22"/>
+          <w:lang w:val="en-US"/>
+        </w:rPr>
+        <w:t>Disease progression after one year</w:t>
+      </w:r>
+      <w:r>
+        <w:rPr>
+          <w:rFonts w:ascii="Calibri" w:hAnsi="Calibri"/>
+          <w:b/>
+          <w:color w:val="000000" w:themeColor="text1"/>
+          <w:sz w:val="22"/>
+          <w:szCs w:val="22"/>
+          <w:lang w:val="en-US"/>
+        </w:rPr>
+        <w:t xml:space="preserve"> </w:t>
+      </w:r>
+      <w:r>
+        <w:rPr>
+          <w:rFonts w:ascii="Calibri" w:hAnsi="Calibri"/>
+          <w:color w:val="000000" w:themeColor="text1"/>
+          <w:sz w:val="22"/>
+          <w:szCs w:val="22"/>
+          <w:lang w:val="en-US"/>
+        </w:rPr>
+        <w:t>to be derived from 10 measures</w:t>
+      </w:r>
+      <w:r>
+        <w:rPr>
+          <w:rFonts w:ascii="Calibri" w:hAnsi="Calibri"/>
+          <w:color w:val="000000" w:themeColor="text1"/>
+          <w:sz w:val="22"/>
+          <w:szCs w:val="22"/>
+          <w:lang w:val="en-US"/>
+        </w:rPr>
+        <w:t xml:space="preserve"> </w:t>
+      </w:r>
+      <w:r>
+        <w:rPr>
+          <w:rFonts w:ascii="Calibri" w:hAnsi="Calibri"/>
+          <w:color w:val="000000" w:themeColor="text1"/>
+          <w:sz w:val="22"/>
+          <w:szCs w:val="22"/>
+          <w:lang w:val="en-US"/>
+        </w:rPr>
+        <w:t>in</w:t>
+      </w:r>
+      <w:r>
+        <w:rPr>
+          <w:rFonts w:ascii="Calibri" w:hAnsi="Calibri"/>
+          <w:b/>
+          <w:color w:val="000000" w:themeColor="text1"/>
+          <w:sz w:val="22"/>
+          <w:szCs w:val="22"/>
+          <w:lang w:val="en-US"/>
+        </w:rPr>
+        <w:t xml:space="preserve"> </w:t>
+      </w:r>
+      <w:r>
+        <w:rPr>
+          <w:rFonts w:ascii="Calibri" w:hAnsi="Calibri"/>
+          <w:color w:val="000000" w:themeColor="text1"/>
+          <w:sz w:val="22"/>
+          <w:szCs w:val="22"/>
+          <w:lang w:val="en-US"/>
+        </w:rPr>
+        <w:t>442</w:t>
+      </w:r>
+      <w:r>
+        <w:rPr>
+          <w:rFonts w:ascii="Calibri" w:hAnsi="Calibri"/>
+          <w:b/>
+          <w:color w:val="000000" w:themeColor="text1"/>
+          <w:sz w:val="22"/>
+          <w:szCs w:val="22"/>
+          <w:lang w:val="en-US"/>
+        </w:rPr>
+        <w:t xml:space="preserve"> </w:t>
+      </w:r>
+      <w:r>
+        <w:rPr>
+          <w:rFonts w:ascii="Calibri" w:hAnsi="Calibri"/>
+          <w:color w:val="000000" w:themeColor="text1"/>
+          <w:sz w:val="22"/>
+          <w:szCs w:val="22"/>
+          <w:lang w:val="en-US"/>
+        </w:rPr>
+        <w:t>diabetes patients.</w:t>
+      </w:r>
+      <w:r>
+        <w:rPr>
+          <w:rFonts w:ascii="Calibri" w:hAnsi="Calibri"/>
+          <w:color w:val="000000" w:themeColor="text1"/>
+          <w:sz w:val="22"/>
+          <w:szCs w:val="22"/>
+          <w:lang w:val="en-US"/>
+        </w:rPr>
+        <w:t xml:space="preserve"> </w:t>
+      </w:r>
+      <w:r>
+        <w:rPr>
+          <w:rFonts w:ascii="Calibri" w:hAnsi="Calibri"/>
+          <w:color w:val="000000" w:themeColor="text1"/>
+          <w:sz w:val="22"/>
+          <w:szCs w:val="22"/>
+          <w:lang w:val="en-US"/>
+        </w:rPr>
+        <w:t>Body mass index (BMI)</w:t>
+      </w:r>
+      <w:r>
+        <w:rPr>
+          <w:rFonts w:ascii="Calibri" w:hAnsi="Calibri"/>
+          <w:color w:val="000000" w:themeColor="text1"/>
+          <w:sz w:val="22"/>
+          <w:szCs w:val="22"/>
+          <w:lang w:val="en-US"/>
+        </w:rPr>
+        <w:t xml:space="preserve"> </w:t>
+      </w:r>
+      <w:r>
+        <w:rPr>
+          <w:rFonts w:ascii="Calibri" w:hAnsi="Calibri"/>
+          <w:color w:val="000000" w:themeColor="text1"/>
+          <w:sz w:val="22"/>
+          <w:szCs w:val="22"/>
+          <w:lang w:val="en-US"/>
+        </w:rPr>
+        <w:t>gives the only</w:t>
+      </w:r>
+      <w:r>
+        <w:rPr>
+          <w:rFonts w:ascii="Calibri" w:hAnsi="Calibri"/>
+          <w:color w:val="000000" w:themeColor="text1"/>
+          <w:sz w:val="22"/>
+          <w:szCs w:val="22"/>
+          <w:lang w:val="en-US"/>
+        </w:rPr>
+        <w:t xml:space="preserve"> </w:t>
+      </w:r>
+      <w:r>
+        <w:rPr>
+          <w:rFonts w:ascii="Calibri" w:hAnsi="Calibri"/>
+          <w:color w:val="000000" w:themeColor="text1"/>
+          <w:sz w:val="22"/>
+          <w:szCs w:val="22"/>
+          <w:lang w:val="en-US"/>
+        </w:rPr>
+        <w:t xml:space="preserve">significant </w:t>
+      </w:r>
+      <w:r>
+        <w:rPr>
+          <w:rFonts w:ascii="Calibri" w:hAnsi="Calibri"/>
+          <w:color w:val="000000" w:themeColor="text1"/>
+          <w:sz w:val="22"/>
+          <w:szCs w:val="22"/>
+          <w:lang w:val="en-US"/>
+        </w:rPr>
+        <w:t>coefficient (p=0.01)</w:t>
+      </w:r>
+      <w:r>
+        <w:rPr>
+          <w:rFonts w:ascii="Calibri" w:hAnsi="Calibri"/>
+          <w:color w:val="000000" w:themeColor="text1"/>
+          <w:sz w:val="22"/>
+          <w:szCs w:val="22"/>
+          <w:lang w:val="en-US"/>
+        </w:rPr>
+        <w:t xml:space="preserve">, which alone </w:t>
+      </w:r>
+      <w:r>
+        <w:rPr>
+          <w:rFonts w:ascii="Calibri" w:hAnsi="Calibri"/>
+          <w:color w:val="000000" w:themeColor="text1"/>
+          <w:sz w:val="22"/>
+          <w:szCs w:val="22"/>
+          <w:lang w:val="en-US"/>
+        </w:rPr>
+        <w:t xml:space="preserve">however explains </w:t>
+      </w:r>
+      <w:r>
+        <w:rPr>
+          <w:rFonts w:ascii="Calibri" w:hAnsi="Calibri"/>
+          <w:color w:val="000000" w:themeColor="text1"/>
+          <w:sz w:val="22"/>
+          <w:szCs w:val="22"/>
+          <w:lang w:val="en-US"/>
+        </w:rPr>
+        <w:t xml:space="preserve">only </w:t>
+      </w:r>
+      <w:r>
+        <w:rPr>
+          <w:rFonts w:ascii="Calibri" w:hAnsi="Calibri"/>
+          <w:color w:val="000000" w:themeColor="text1"/>
+          <w:sz w:val="22"/>
+          <w:szCs w:val="22"/>
+          <w:lang w:val="en-US"/>
+        </w:rPr>
+        <w:t xml:space="preserve">an estimated </w:t>
+      </w:r>
+      <w:r>
+        <w:rPr>
+          <w:rFonts w:ascii="Calibri" w:hAnsi="Calibri"/>
+          <w:color w:val="000000" w:themeColor="text1"/>
+          <w:sz w:val="22"/>
+          <w:szCs w:val="22"/>
+          <w:lang w:val="en-US"/>
+        </w:rPr>
+        <w:t>3% of disease progression</w:t>
+      </w:r>
+      <w:r>
+        <w:rPr>
+          <w:rFonts w:ascii="Calibri" w:hAnsi="Calibri"/>
+          <w:color w:val="000000" w:themeColor="text1"/>
+          <w:sz w:val="22"/>
+          <w:szCs w:val="22"/>
+          <w:lang w:val="en-US"/>
+        </w:rPr>
+        <w:t xml:space="preserve"> in future patients</w:t>
+      </w:r>
+      <w:r>
+        <w:rPr>
+          <w:rFonts w:ascii="Calibri" w:hAnsi="Calibri"/>
+          <w:color w:val="000000" w:themeColor="text1"/>
+          <w:sz w:val="22"/>
+          <w:szCs w:val="22"/>
+          <w:lang w:val="en-US"/>
+        </w:rPr>
+        <w:t>.</w:t>
+      </w:r>
+      <w:r>
+        <w:rPr>
+          <w:rFonts w:ascii="Calibri" w:hAnsi="Calibri"/>
+          <w:b/>
+          <w:color w:val="000000" w:themeColor="text1"/>
+          <w:sz w:val="22"/>
+          <w:szCs w:val="22"/>
+          <w:lang w:val="en-US"/>
+        </w:rPr>
+        <w:t xml:space="preserve"> </w:t>
+      </w:r>
+      <w:r>
+        <w:rPr>
+          <w:rFonts w:ascii="Calibri" w:hAnsi="Calibri"/>
+          <w:color w:val="000000" w:themeColor="text1"/>
+          <w:sz w:val="22"/>
+          <w:szCs w:val="22"/>
+          <w:lang w:val="en-US"/>
+        </w:rPr>
+        <w:t>The full coefficients of the predictive model achieve</w:t>
+      </w:r>
+      <w:r>
+        <w:rPr>
+          <w:rFonts w:ascii="Calibri" w:hAnsi="Calibri"/>
+          <w:b/>
+          <w:color w:val="000000" w:themeColor="text1"/>
+          <w:sz w:val="22"/>
+          <w:szCs w:val="22"/>
+          <w:lang w:val="en-US"/>
+        </w:rPr>
+        <w:t xml:space="preserve"> </w:t>
+      </w:r>
+      <w:r>
+        <w:rPr>
+          <w:rFonts w:ascii="Calibri" w:hAnsi="Calibri"/>
+          <w:color w:val="000000" w:themeColor="text1"/>
+          <w:sz w:val="22"/>
+          <w:szCs w:val="22"/>
+          <w:lang w:val="en-US"/>
+        </w:rPr>
+        <w:t>46%</w:t>
+      </w:r>
+      <w:r>
+        <w:rPr>
+          <w:rFonts w:ascii="Calibri" w:hAnsi="Calibri"/>
+          <w:color w:val="000000" w:themeColor="text1"/>
+          <w:sz w:val="22"/>
+          <w:szCs w:val="22"/>
+          <w:lang w:val="en-US"/>
+        </w:rPr>
+        <w:t xml:space="preserve"> explained variance in independent patients</w:t>
+      </w:r>
+      <w:r>
+        <w:rPr>
+          <w:rFonts w:ascii="Calibri" w:hAnsi="Calibri"/>
+          <w:color w:val="000000" w:themeColor="text1"/>
+          <w:sz w:val="22"/>
+          <w:szCs w:val="22"/>
+          <w:lang w:val="en-US"/>
+        </w:rPr>
+        <w:t>.</w:t>
+      </w:r>
+      <w:r>
+        <w:rPr>
+          <w:rFonts w:ascii="Calibri" w:hAnsi="Calibri"/>
+          <w:b/>
+          <w:color w:val="000000" w:themeColor="text1"/>
+          <w:sz w:val="22"/>
+          <w:szCs w:val="22"/>
+          <w:lang w:val="en-US"/>
+        </w:rPr>
+        <w:t xml:space="preserve"> D</w:t>
+      </w:r>
+      <w:r>
+        <w:rPr>
+          <w:rFonts w:ascii="Calibri" w:hAnsi="Calibri"/>
+          <w:b/>
+          <w:color w:val="000000" w:themeColor="text1"/>
+          <w:sz w:val="22"/>
+          <w:szCs w:val="22"/>
+          <w:lang w:val="en-US"/>
+        </w:rPr>
+        <w:t xml:space="preserve">) </w:t>
+      </w:r>
+      <w:r>
+        <w:rPr>
+          <w:rFonts w:ascii="Calibri" w:hAnsi="Calibri"/>
+          <w:color w:val="000000" w:themeColor="text1"/>
+          <w:sz w:val="22"/>
+          <w:szCs w:val="22"/>
+          <w:lang w:val="en-US"/>
+        </w:rPr>
+        <w:t>L</w:t>
+      </w:r>
+      <w:r>
+        <w:rPr>
+          <w:rFonts w:ascii="Calibri" w:hAnsi="Calibri"/>
+          <w:color w:val="000000" w:themeColor="text1"/>
+          <w:sz w:val="22"/>
+          <w:szCs w:val="22"/>
+          <w:lang w:val="en-US"/>
+        </w:rPr>
+        <w:t>ung capacity</w:t>
+      </w:r>
+      <w:r>
+        <w:rPr>
+          <w:rFonts w:ascii="Calibri" w:hAnsi="Calibri"/>
+          <w:color w:val="000000" w:themeColor="text1"/>
+          <w:sz w:val="22"/>
+          <w:szCs w:val="22"/>
+          <w:lang w:val="en-US"/>
+        </w:rPr>
+        <w:t xml:space="preserve"> as indicated by forced expiratory volume (FEV) is to be derived from </w:t>
+      </w:r>
+      <w:r>
+        <w:rPr>
+          <w:rFonts w:ascii="Calibri" w:hAnsi="Calibri"/>
+          <w:color w:val="000000" w:themeColor="text1"/>
+          <w:sz w:val="22"/>
+          <w:szCs w:val="22"/>
+          <w:lang w:val="en-US"/>
+        </w:rPr>
+        <w:t>4</w:t>
+      </w:r>
+      <w:r>
+        <w:rPr>
+          <w:rFonts w:ascii="Calibri" w:hAnsi="Calibri"/>
+          <w:color w:val="000000" w:themeColor="text1"/>
+          <w:sz w:val="22"/>
+          <w:szCs w:val="22"/>
+          <w:lang w:val="en-US"/>
+        </w:rPr>
+        <w:t xml:space="preserve"> measures</w:t>
+      </w:r>
+      <w:r>
+        <w:rPr>
+          <w:rFonts w:ascii="Calibri" w:hAnsi="Calibri"/>
+          <w:b/>
+          <w:color w:val="000000" w:themeColor="text1"/>
+          <w:sz w:val="22"/>
+          <w:szCs w:val="22"/>
+          <w:lang w:val="en-US"/>
+        </w:rPr>
+        <w:t xml:space="preserve"> </w:t>
+      </w:r>
+      <w:r>
+        <w:rPr>
+          <w:rFonts w:ascii="Calibri" w:hAnsi="Calibri"/>
+          <w:color w:val="000000" w:themeColor="text1"/>
+          <w:sz w:val="22"/>
+          <w:szCs w:val="22"/>
+          <w:lang w:val="en-US"/>
+        </w:rPr>
+        <w:t xml:space="preserve">in 654 healthy </w:t>
+      </w:r>
+      <w:r>
+        <w:rPr>
+          <w:rFonts w:ascii="Calibri" w:hAnsi="Calibri"/>
+          <w:color w:val="000000" w:themeColor="text1"/>
+          <w:sz w:val="22"/>
+          <w:szCs w:val="22"/>
+          <w:lang w:val="en-US"/>
+        </w:rPr>
+        <w:t>individuals</w:t>
+      </w:r>
+      <w:r>
+        <w:rPr>
+          <w:rFonts w:ascii="Calibri" w:hAnsi="Calibri"/>
+          <w:color w:val="000000" w:themeColor="text1"/>
+          <w:sz w:val="22"/>
+          <w:szCs w:val="22"/>
+          <w:lang w:val="en-US"/>
+        </w:rPr>
+        <w:t>.</w:t>
+      </w:r>
+      <w:r>
+        <w:rPr>
+          <w:rFonts w:ascii="Calibri" w:hAnsi="Calibri"/>
+          <w:color w:val="000000" w:themeColor="text1"/>
+          <w:sz w:val="22"/>
+          <w:szCs w:val="22"/>
+          <w:lang w:val="en-US"/>
+        </w:rPr>
+        <w:t xml:space="preserve"> All measures easily exceed the statistical significance thre</w:t>
+      </w:r>
+      <w:r>
+        <w:rPr>
+          <w:rFonts w:ascii="Calibri" w:hAnsi="Calibri"/>
+          <w:color w:val="000000" w:themeColor="text1"/>
+          <w:sz w:val="22"/>
+          <w:szCs w:val="22"/>
+          <w:lang w:val="en-US"/>
+        </w:rPr>
+        <w:t>shold.</w:t>
+      </w:r>
+      <w:r>
+        <w:rPr>
+          <w:rFonts w:ascii="Calibri" w:hAnsi="Calibri"/>
+          <w:color w:val="000000" w:themeColor="text1"/>
+          <w:sz w:val="22"/>
+          <w:szCs w:val="22"/>
+          <w:lang w:val="en-US"/>
+        </w:rPr>
+        <w:t xml:space="preserve"> </w:t>
+      </w:r>
+      <w:r>
+        <w:rPr>
+          <w:rFonts w:ascii="Calibri" w:hAnsi="Calibri"/>
+          <w:color w:val="000000" w:themeColor="text1"/>
+          <w:sz w:val="22"/>
+          <w:szCs w:val="22"/>
+          <w:lang w:val="en-US"/>
+        </w:rPr>
+        <w:t xml:space="preserve">However, a predictive model incorporating body height </w:t>
+      </w:r>
+      <w:r>
+        <w:rPr>
+          <w:rFonts w:ascii="Calibri" w:hAnsi="Calibri"/>
+          <w:color w:val="000000" w:themeColor="text1"/>
+          <w:sz w:val="22"/>
+          <w:szCs w:val="22"/>
+          <w:lang w:val="en-US"/>
+        </w:rPr>
+        <w:t xml:space="preserve">alone </w:t>
+      </w:r>
+      <w:r>
+        <w:rPr>
+          <w:rFonts w:ascii="Calibri" w:hAnsi="Calibri"/>
+          <w:color w:val="000000" w:themeColor="text1"/>
+          <w:sz w:val="22"/>
+          <w:szCs w:val="22"/>
+          <w:lang w:val="en-US"/>
+        </w:rPr>
+        <w:t xml:space="preserve">performs virtually on par </w:t>
+      </w:r>
+      <w:r>
+        <w:rPr>
+          <w:rFonts w:ascii="Calibri" w:hAnsi="Calibri"/>
+          <w:color w:val="000000" w:themeColor="text1"/>
+          <w:sz w:val="22"/>
+          <w:szCs w:val="22"/>
+          <w:lang w:val="en-US"/>
+        </w:rPr>
+        <w:t>with predictions based on all</w:t>
+      </w:r>
+      <w:r>
+        <w:rPr>
+          <w:rFonts w:ascii="Calibri" w:hAnsi="Calibri"/>
+          <w:color w:val="000000" w:themeColor="text1"/>
+          <w:sz w:val="22"/>
+          <w:szCs w:val="22"/>
+          <w:lang w:val="en-US"/>
+        </w:rPr>
+        <w:t xml:space="preserve"> 4 coefficients </w:t>
+      </w:r>
+      <w:bookmarkStart w:id="0" w:name="_GoBack"/>
+      <w:bookmarkEnd w:id="0"/>
+      <w:r>
+        <w:rPr>
+          <w:rFonts w:ascii="Calibri" w:hAnsi="Calibri"/>
+          <w:color w:val="000000" w:themeColor="text1"/>
+          <w:sz w:val="22"/>
+          <w:szCs w:val="22"/>
+          <w:lang w:val="en-US"/>
+        </w:rPr>
+        <w:t>(R</w:t>
+      </w:r>
+      <w:r>
+        <w:rPr>
+          <w:rFonts w:ascii="Calibri" w:hAnsi="Calibri"/>
+          <w:color w:val="000000" w:themeColor="text1"/>
+          <w:sz w:val="22"/>
+          <w:szCs w:val="22"/>
+          <w:vertAlign w:val="superscript"/>
+          <w:lang w:val="en-US"/>
+        </w:rPr>
+        <w:t>2</w:t>
+      </w:r>
+      <w:r>
+        <w:rPr>
+          <w:rFonts w:ascii="Calibri" w:hAnsi="Calibri"/>
+          <w:color w:val="000000" w:themeColor="text1"/>
+          <w:sz w:val="22"/>
+          <w:szCs w:val="22"/>
+          <w:lang w:val="en-US"/>
+        </w:rPr>
+        <w:t>=0.74 versus R</w:t>
+      </w:r>
+      <w:r>
+        <w:rPr>
+          <w:rFonts w:ascii="Calibri" w:hAnsi="Calibri"/>
+          <w:color w:val="000000" w:themeColor="text1"/>
+          <w:sz w:val="22"/>
+          <w:szCs w:val="22"/>
+          <w:vertAlign w:val="superscript"/>
+          <w:lang w:val="en-US"/>
+        </w:rPr>
+        <w:t>2</w:t>
+      </w:r>
+      <w:r>
+        <w:rPr>
+          <w:rFonts w:ascii="Calibri" w:hAnsi="Calibri"/>
+          <w:color w:val="000000" w:themeColor="text1"/>
+          <w:sz w:val="22"/>
+          <w:szCs w:val="22"/>
+          <w:lang w:val="en-US"/>
+        </w:rPr>
+        <w:t>=0.76).</w:t>
+      </w:r>
+    </w:p>
+    <w:p>
+      <w:pPr>
         <w:spacing w:line="360" w:lineRule="auto"/>
         <w:jc w:val="both"/>
         <w:rPr>
@@ -2313,7 +3687,7 @@
       </w:pPr>
     </w:p>
     <w:sectPr>
-      <w:footerReference w:type="default" r:id="rId12"/>
+      <w:footerReference w:type="default" r:id="rId13"/>
       <w:pgSz w:w="11906" w:h="16838"/>
       <w:pgMar w:top="1134" w:right="1418" w:bottom="1134" w:left="1418" w:header="709" w:footer="709" w:gutter="0"/>
       <w:cols w:space="708"/>
@@ -2400,7 +3774,7 @@
           <w:rPr>
             <w:noProof/>
           </w:rPr>
-          <w:t>2</w:t>
+          <w:t>9</w:t>
         </w:r>
         <w:r>
           <w:rPr>
@@ -9092,7 +10466,7 @@
 </file>
 
 <file path=customXml/itemProps1.xml><?xml version="1.0" encoding="utf-8"?>
-<ds:datastoreItem xmlns:ds="http://schemas.openxmlformats.org/officeDocument/2006/customXml" ds:itemID="{753A7C5F-3BE1-2E4D-B54A-54556DD16650}">
+<ds:datastoreItem xmlns:ds="http://schemas.openxmlformats.org/officeDocument/2006/customXml" ds:itemID="{FB1D6EF6-7D97-744E-9803-4ED7C0CB8813}">
   <ds:schemaRefs>
     <ds:schemaRef ds:uri="http://schemas.openxmlformats.org/officeDocument/2006/bibliography"/>
   </ds:schemaRefs>
@@ -9100,7 +10474,7 @@
 </file>
 
 <file path=customXml/itemProps2.xml><?xml version="1.0" encoding="utf-8"?>
-<ds:datastoreItem xmlns:ds="http://schemas.openxmlformats.org/officeDocument/2006/customXml" ds:itemID="{03060664-6F5D-8847-9EEB-A79FDE39990B}">
+<ds:datastoreItem xmlns:ds="http://schemas.openxmlformats.org/officeDocument/2006/customXml" ds:itemID="{77FC7C44-6747-A648-BD7D-450382E78721}">
   <ds:schemaRefs>
     <ds:schemaRef ds:uri="http://schemas.openxmlformats.org/officeDocument/2006/bibliography"/>
   </ds:schemaRefs>
@@ -9108,7 +10482,7 @@
 </file>
 
 <file path=customXml/itemProps3.xml><?xml version="1.0" encoding="utf-8"?>
-<ds:datastoreItem xmlns:ds="http://schemas.openxmlformats.org/officeDocument/2006/customXml" ds:itemID="{8D5D21AA-18A4-F745-B1AB-BCF7253138EB}">
+<ds:datastoreItem xmlns:ds="http://schemas.openxmlformats.org/officeDocument/2006/customXml" ds:itemID="{831A12A6-8E0B-F546-BBF2-8E05F2B4B388}">
   <ds:schemaRefs>
     <ds:schemaRef ds:uri="http://schemas.openxmlformats.org/officeDocument/2006/bibliography"/>
   </ds:schemaRefs>
@@ -9116,7 +10490,7 @@
 </file>
 
 <file path=customXml/itemProps4.xml><?xml version="1.0" encoding="utf-8"?>
-<ds:datastoreItem xmlns:ds="http://schemas.openxmlformats.org/officeDocument/2006/customXml" ds:itemID="{F034ABE6-0FC0-5D45-BB61-84A76C4D4DD6}">
+<ds:datastoreItem xmlns:ds="http://schemas.openxmlformats.org/officeDocument/2006/customXml" ds:itemID="{46DD031E-C6B0-3E4C-8E35-C9B2A89BC3B8}">
   <ds:schemaRefs>
     <ds:schemaRef ds:uri="http://schemas.openxmlformats.org/officeDocument/2006/bibliography"/>
   </ds:schemaRefs>

</xml_diff>

<commit_message>
results: completed notes for med data
</commit_message>
<xml_diff>
--- a/manuscript/infpred_paper.docx
+++ b/manuscript/infpred_paper.docx
@@ -13128,13 +13128,15 @@
         <w:rPr>
           <w:rFonts w:ascii="Calibri" w:hAnsi="Calibri"/>
           <w:color w:val="000000" w:themeColor="text1"/>
-          <w:lang w:val="en-US"/>
-        </w:rPr>
-      </w:pPr>
-      <w:r>
-        <w:rPr>
-          <w:rFonts w:ascii="Calibri" w:hAnsi="Calibri"/>
-          <w:color w:val="000000" w:themeColor="text1"/>
+          <w:u w:val="single"/>
+          <w:lang w:val="en-US"/>
+        </w:rPr>
+      </w:pPr>
+      <w:r>
+        <w:rPr>
+          <w:rFonts w:ascii="Calibri" w:hAnsi="Calibri"/>
+          <w:color w:val="000000" w:themeColor="text1"/>
+          <w:u w:val="single"/>
           <w:lang w:val="en-US"/>
         </w:rPr>
         <w:t>Birthweight data</w:t>
@@ -13418,13 +13420,15 @@
         <w:rPr>
           <w:rFonts w:ascii="Calibri" w:hAnsi="Calibri"/>
           <w:color w:val="000000" w:themeColor="text1"/>
-          <w:lang w:val="en-US"/>
-        </w:rPr>
-      </w:pPr>
-      <w:r>
-        <w:rPr>
-          <w:rFonts w:ascii="Calibri" w:hAnsi="Calibri"/>
-          <w:color w:val="000000" w:themeColor="text1"/>
+          <w:u w:val="single"/>
+          <w:lang w:val="en-US"/>
+        </w:rPr>
+      </w:pPr>
+      <w:r>
+        <w:rPr>
+          <w:rFonts w:ascii="Calibri" w:hAnsi="Calibri"/>
+          <w:color w:val="000000" w:themeColor="text1"/>
+          <w:u w:val="single"/>
           <w:lang w:val="en-US"/>
         </w:rPr>
         <w:t>Prostata data</w:t>
@@ -13590,48 +13594,48 @@
           <w:color w:val="000000" w:themeColor="text1"/>
           <w:lang w:val="en-US"/>
         </w:rPr>
+        <w:t xml:space="preserve">/8 coefficients, </w:t>
+      </w:r>
+      <w:r>
+        <w:rPr>
+          <w:rFonts w:ascii="Calibri" w:hAnsi="Calibri"/>
+          <w:color w:val="000000" w:themeColor="text1"/>
+          <w:lang w:val="en-US"/>
+        </w:rPr>
+        <w:t xml:space="preserve">still </w:t>
+      </w:r>
+      <w:r>
+        <w:rPr>
+          <w:rFonts w:ascii="Calibri" w:hAnsi="Calibri"/>
+          <w:color w:val="000000" w:themeColor="text1"/>
+          <w:lang w:val="en-US"/>
+        </w:rPr>
+        <w:t>R</w:t>
+      </w:r>
+      <w:r>
+        <w:rPr>
+          <w:rFonts w:ascii="Calibri" w:hAnsi="Calibri"/>
+          <w:color w:val="000000" w:themeColor="text1"/>
+          <w:vertAlign w:val="superscript"/>
+          <w:lang w:val="en-US"/>
+        </w:rPr>
+        <w:t>2</w:t>
+      </w:r>
+      <w:r>
+        <w:rPr>
+          <w:rFonts w:ascii="Calibri" w:hAnsi="Calibri"/>
+          <w:color w:val="000000" w:themeColor="text1"/>
+          <w:lang w:val="en-US"/>
+        </w:rPr>
+        <w:t>=0.35 with 2</w:t>
+      </w:r>
+      <w:r>
+        <w:rPr>
+          <w:rFonts w:ascii="Calibri" w:hAnsi="Calibri"/>
+          <w:color w:val="000000" w:themeColor="text1"/>
+          <w:lang w:val="en-US"/>
+        </w:rPr>
         <w:t>/8 coefficients, R</w:t>
-      </w:r>
-      <w:r>
-        <w:rPr>
-          <w:rFonts w:ascii="Calibri" w:hAnsi="Calibri"/>
-          <w:color w:val="000000" w:themeColor="text1"/>
-          <w:vertAlign w:val="superscript"/>
-          <w:lang w:val="en-US"/>
-        </w:rPr>
-        <w:t>2</w:t>
-      </w:r>
-      <w:r>
-        <w:rPr>
-          <w:rFonts w:ascii="Calibri" w:hAnsi="Calibri"/>
-          <w:color w:val="000000" w:themeColor="text1"/>
-          <w:lang w:val="en-US"/>
-        </w:rPr>
-        <w:t>=0.35 with 2</w:t>
-      </w:r>
-      <w:r>
-        <w:rPr>
-          <w:rFonts w:ascii="Calibri" w:hAnsi="Calibri"/>
-          <w:color w:val="000000" w:themeColor="text1"/>
-          <w:lang w:val="en-US"/>
-        </w:rPr>
-        <w:t>/8 coefficients</w:t>
-      </w:r>
-      <w:r>
-        <w:rPr>
-          <w:rFonts w:ascii="Calibri" w:hAnsi="Calibri"/>
-          <w:color w:val="000000" w:themeColor="text1"/>
-          <w:lang w:val="en-US"/>
-        </w:rPr>
-        <w:t xml:space="preserve"> and still </w:t>
-      </w:r>
-      <w:r>
-        <w:rPr>
-          <w:rFonts w:ascii="Calibri" w:hAnsi="Calibri"/>
-          <w:color w:val="000000" w:themeColor="text1"/>
-          <w:lang w:val="en-US"/>
-        </w:rPr>
-        <w:t>, R</w:t>
       </w:r>
       <w:r>
         <w:rPr>
@@ -13686,8 +13690,118 @@
         </w:rPr>
         <w:t>-&gt;</w:t>
       </w:r>
-      <w:bookmarkStart w:id="0" w:name="_GoBack"/>
-      <w:bookmarkEnd w:id="0"/>
+      <w:r>
+        <w:rPr>
+          <w:rFonts w:ascii="Calibri" w:hAnsi="Calibri"/>
+          <w:color w:val="000000" w:themeColor="text1"/>
+          <w:lang w:val="en-US"/>
+        </w:rPr>
+        <w:t xml:space="preserve"> there are coherent patterns in the data that were reliably extracted across several input variables; </w:t>
+      </w:r>
+      <w:r>
+        <w:rPr>
+          <w:rFonts w:ascii="Calibri" w:hAnsi="Calibri"/>
+          <w:color w:val="000000" w:themeColor="text1"/>
+          <w:lang w:val="en-US"/>
+        </w:rPr>
+        <w:t xml:space="preserve">the confederated input from several variables was required to achieve the highest prediction performances; </w:t>
+      </w:r>
+      <w:r>
+        <w:rPr>
+          <w:rFonts w:ascii="Calibri" w:hAnsi="Calibri"/>
+          <w:color w:val="000000" w:themeColor="text1"/>
+          <w:lang w:val="en-US"/>
+        </w:rPr>
+        <w:t>the prediction approach also detailed that lcavol &gt; svi &gt; lweight</w:t>
+      </w:r>
+      <w:r>
+        <w:rPr>
+          <w:rFonts w:ascii="Calibri" w:hAnsi="Calibri"/>
+          <w:color w:val="000000" w:themeColor="text1"/>
+          <w:lang w:val="en-US"/>
+        </w:rPr>
+        <w:t xml:space="preserve"> as the most predictable variables</w:t>
+      </w:r>
+      <w:r>
+        <w:rPr>
+          <w:rFonts w:ascii="Calibri" w:hAnsi="Calibri"/>
+          <w:color w:val="000000" w:themeColor="text1"/>
+          <w:lang w:val="en-US"/>
+        </w:rPr>
+        <w:t xml:space="preserve"> -&gt; corresponds to the </w:t>
+      </w:r>
+      <w:r>
+        <w:rPr>
+          <w:rFonts w:ascii="Calibri" w:hAnsi="Calibri"/>
+          <w:color w:val="000000" w:themeColor="text1"/>
+          <w:lang w:val="en-US"/>
+        </w:rPr>
+        <w:t xml:space="preserve">(ordered) </w:t>
+      </w:r>
+      <w:r>
+        <w:rPr>
+          <w:rFonts w:ascii="Calibri" w:hAnsi="Calibri"/>
+          <w:color w:val="000000" w:themeColor="text1"/>
+          <w:lang w:val="en-US"/>
+        </w:rPr>
+        <w:t>height</w:t>
+      </w:r>
+      <w:r>
+        <w:rPr>
+          <w:rFonts w:ascii="Calibri" w:hAnsi="Calibri"/>
+          <w:color w:val="000000" w:themeColor="text1"/>
+          <w:lang w:val="en-US"/>
+        </w:rPr>
+        <w:t>s</w:t>
+      </w:r>
+      <w:r>
+        <w:rPr>
+          <w:rFonts w:ascii="Calibri" w:hAnsi="Calibri"/>
+          <w:color w:val="000000" w:themeColor="text1"/>
+          <w:lang w:val="en-US"/>
+        </w:rPr>
+        <w:t xml:space="preserve"> of the absolute beta coefficients (all </w:t>
+      </w:r>
+      <w:r>
+        <w:rPr>
+          <w:rFonts w:ascii="Calibri" w:hAnsi="Calibri"/>
+          <w:color w:val="000000" w:themeColor="text1"/>
+          <w:lang w:val="en-US"/>
+        </w:rPr>
+        <w:t xml:space="preserve">three </w:t>
+      </w:r>
+      <w:r>
+        <w:rPr>
+          <w:rFonts w:ascii="Calibri" w:hAnsi="Calibri"/>
+          <w:color w:val="000000" w:themeColor="text1"/>
+          <w:lang w:val="en-US"/>
+        </w:rPr>
+        <w:t>positive) in OLS</w:t>
+      </w:r>
+      <w:r>
+        <w:rPr>
+          <w:rFonts w:ascii="Calibri" w:hAnsi="Calibri"/>
+          <w:color w:val="000000" w:themeColor="text1"/>
+          <w:lang w:val="en-US"/>
+        </w:rPr>
+        <w:t xml:space="preserve"> -&gt; in this dataset, in-sample model estimation reverberates with </w:t>
+      </w:r>
+      <w:r>
+        <w:rPr>
+          <w:rFonts w:ascii="Calibri" w:hAnsi="Calibri"/>
+          <w:color w:val="000000" w:themeColor="text1"/>
+          <w:lang w:val="en-US"/>
+        </w:rPr>
+        <w:t xml:space="preserve">(all three positive) </w:t>
+      </w:r>
+      <w:r>
+        <w:rPr>
+          <w:rFonts w:ascii="Calibri" w:hAnsi="Calibri"/>
+          <w:color w:val="000000" w:themeColor="text1"/>
+          <w:lang w:val="en-US"/>
+        </w:rPr>
+        <w:t>variable importance in out-of-sample prediction performance, but is at odds with p-value being all mostly far from significance</w:t>
+      </w:r>
     </w:p>
     <w:p>
       <w:pPr>
@@ -13700,6 +13814,15 @@
           <w:lang w:val="en-US"/>
         </w:rPr>
       </w:pPr>
+      <w:r>
+        <w:rPr>
+          <w:rFonts w:ascii="Calibri" w:hAnsi="Calibri"/>
+          <w:color w:val="000000" w:themeColor="text1"/>
+          <w:lang w:val="en-US"/>
+        </w:rPr>
+        <w:lastRenderedPageBreak/>
+        <w:t>-&gt;the negative relationship of lcp and age with the PSA response were reflected in both approaches</w:t>
+      </w:r>
     </w:p>
     <w:p>
       <w:pPr>
@@ -13709,6 +13832,607 @@
         <w:rPr>
           <w:rFonts w:ascii="Calibri" w:hAnsi="Calibri"/>
           <w:color w:val="000000" w:themeColor="text1"/>
+          <w:lang w:val="en-US"/>
+        </w:rPr>
+      </w:pPr>
+    </w:p>
+    <w:p>
+      <w:pPr>
+        <w:spacing w:line="360" w:lineRule="auto"/>
+        <w:contextualSpacing/>
+        <w:jc w:val="both"/>
+        <w:rPr>
+          <w:rFonts w:ascii="Calibri" w:hAnsi="Calibri"/>
+          <w:color w:val="000000" w:themeColor="text1"/>
+          <w:lang w:val="en-US"/>
+        </w:rPr>
+      </w:pPr>
+    </w:p>
+    <w:p>
+      <w:pPr>
+        <w:spacing w:line="360" w:lineRule="auto"/>
+        <w:contextualSpacing/>
+        <w:jc w:val="both"/>
+        <w:rPr>
+          <w:rFonts w:ascii="Calibri" w:hAnsi="Calibri"/>
+          <w:color w:val="000000" w:themeColor="text1"/>
+          <w:u w:val="single"/>
+          <w:lang w:val="en-US"/>
+        </w:rPr>
+      </w:pPr>
+      <w:r>
+        <w:rPr>
+          <w:rFonts w:ascii="Calibri" w:hAnsi="Calibri"/>
+          <w:color w:val="000000" w:themeColor="text1"/>
+          <w:u w:val="single"/>
+          <w:lang w:val="en-US"/>
+        </w:rPr>
+        <w:t>D</w:t>
+      </w:r>
+      <w:r>
+        <w:rPr>
+          <w:rFonts w:ascii="Calibri" w:hAnsi="Calibri"/>
+          <w:color w:val="000000" w:themeColor="text1"/>
+          <w:u w:val="single"/>
+          <w:lang w:val="en-US"/>
+        </w:rPr>
+        <w:t>iabetes</w:t>
+      </w:r>
+    </w:p>
+    <w:p>
+      <w:pPr>
+        <w:spacing w:line="360" w:lineRule="auto"/>
+        <w:contextualSpacing/>
+        <w:jc w:val="both"/>
+        <w:rPr>
+          <w:rFonts w:ascii="Calibri" w:hAnsi="Calibri"/>
+          <w:color w:val="000000" w:themeColor="text1"/>
+          <w:lang w:val="en-US"/>
+        </w:rPr>
+      </w:pPr>
+      <w:r>
+        <w:rPr>
+          <w:rFonts w:ascii="Calibri" w:hAnsi="Calibri"/>
+          <w:color w:val="000000" w:themeColor="text1"/>
+          <w:lang w:val="en-US"/>
+        </w:rPr>
+        <w:t>-inference:</w:t>
+      </w:r>
+      <w:r>
+        <w:rPr>
+          <w:rFonts w:ascii="Calibri" w:hAnsi="Calibri"/>
+          <w:color w:val="000000" w:themeColor="text1"/>
+          <w:lang w:val="en-US"/>
+        </w:rPr>
+        <w:t xml:space="preserve"> bmi, s2 and s5</w:t>
+      </w:r>
+      <w:r>
+        <w:rPr>
+          <w:rFonts w:ascii="Calibri" w:hAnsi="Calibri"/>
+          <w:color w:val="000000" w:themeColor="text1"/>
+          <w:lang w:val="en-US"/>
+        </w:rPr>
+        <w:t xml:space="preserve"> betas are &gt; 20 and s1 &lt; -20; only bmi is deemed significant at p=0.01</w:t>
+      </w:r>
+      <w:r>
+        <w:rPr>
+          <w:rFonts w:ascii="Calibri" w:hAnsi="Calibri"/>
+          <w:color w:val="000000" w:themeColor="text1"/>
+          <w:lang w:val="en-US"/>
+        </w:rPr>
+        <w:t xml:space="preserve"> (bmi)</w:t>
+      </w:r>
+    </w:p>
+    <w:p>
+      <w:pPr>
+        <w:pStyle w:val="HTMLVorformatiert"/>
+        <w:shd w:val="clear" w:color="auto" w:fill="FFFFFF"/>
+        <w:wordWrap w:val="0"/>
+        <w:textAlignment w:val="baseline"/>
+        <w:rPr>
+          <w:rFonts w:ascii="Courier" w:hAnsi="Courier"/>
+          <w:color w:val="000000"/>
+          <w:sz w:val="21"/>
+          <w:szCs w:val="21"/>
+          <w:lang w:val="en-US"/>
+        </w:rPr>
+      </w:pPr>
+      <w:r>
+        <w:rPr>
+          <w:rFonts w:ascii="Calibri" w:hAnsi="Calibri"/>
+          <w:color w:val="000000" w:themeColor="text1"/>
+          <w:lang w:val="en-US"/>
+        </w:rPr>
+        <w:t>-prediction:</w:t>
+      </w:r>
+      <w:r>
+        <w:rPr>
+          <w:rFonts w:ascii="Calibri" w:hAnsi="Calibri"/>
+          <w:color w:val="000000" w:themeColor="text1"/>
+          <w:lang w:val="en-US"/>
+        </w:rPr>
+        <w:t xml:space="preserve"> a single coeffcient achieve out-of-sample prediction of R</w:t>
+      </w:r>
+      <w:r>
+        <w:rPr>
+          <w:rFonts w:ascii="Calibri" w:hAnsi="Calibri"/>
+          <w:color w:val="000000" w:themeColor="text1"/>
+          <w:vertAlign w:val="superscript"/>
+          <w:lang w:val="en-US"/>
+        </w:rPr>
+        <w:t>2</w:t>
+      </w:r>
+      <w:r>
+        <w:rPr>
+          <w:rFonts w:ascii="Calibri" w:hAnsi="Calibri"/>
+          <w:color w:val="000000" w:themeColor="text1"/>
+          <w:lang w:val="en-US"/>
+        </w:rPr>
+        <w:t>=</w:t>
+      </w:r>
+      <w:r>
+        <w:rPr>
+          <w:rFonts w:ascii="Courier" w:hAnsi="Courier"/>
+          <w:color w:val="000000"/>
+          <w:sz w:val="21"/>
+          <w:szCs w:val="21"/>
+          <w:lang w:val="en-US"/>
+        </w:rPr>
+        <w:t>0.03</w:t>
+      </w:r>
+      <w:r>
+        <w:rPr>
+          <w:rFonts w:ascii="Courier" w:hAnsi="Courier"/>
+          <w:color w:val="000000"/>
+          <w:sz w:val="21"/>
+          <w:szCs w:val="21"/>
+          <w:lang w:val="en-US"/>
+        </w:rPr>
+        <w:t>; both bmi AND s5 then R</w:t>
+      </w:r>
+      <w:r>
+        <w:rPr>
+          <w:rFonts w:ascii="Courier" w:hAnsi="Courier"/>
+          <w:color w:val="000000"/>
+          <w:sz w:val="21"/>
+          <w:szCs w:val="21"/>
+          <w:vertAlign w:val="superscript"/>
+          <w:lang w:val="en-US"/>
+        </w:rPr>
+        <w:t>2</w:t>
+      </w:r>
+      <w:r>
+        <w:rPr>
+          <w:rFonts w:ascii="Courier" w:hAnsi="Courier"/>
+          <w:color w:val="000000"/>
+          <w:sz w:val="21"/>
+          <w:szCs w:val="21"/>
+          <w:lang w:val="en-US"/>
+        </w:rPr>
+        <w:t>=</w:t>
+      </w:r>
+      <w:r>
+        <w:rPr>
+          <w:rFonts w:ascii="Courier" w:hAnsi="Courier"/>
+          <w:color w:val="000000"/>
+          <w:sz w:val="21"/>
+          <w:szCs w:val="21"/>
+          <w:lang w:val="en-US"/>
+        </w:rPr>
+        <w:t xml:space="preserve"> </w:t>
+      </w:r>
+      <w:r>
+        <w:rPr>
+          <w:rFonts w:ascii="Courier" w:hAnsi="Courier"/>
+          <w:color w:val="000000"/>
+          <w:sz w:val="21"/>
+          <w:szCs w:val="21"/>
+          <w:lang w:val="en-US"/>
+        </w:rPr>
+        <w:t>0.42</w:t>
+      </w:r>
+      <w:r>
+        <w:rPr>
+          <w:rFonts w:ascii="Courier" w:hAnsi="Courier"/>
+          <w:color w:val="000000"/>
+          <w:sz w:val="21"/>
+          <w:szCs w:val="21"/>
+          <w:lang w:val="en-US"/>
+        </w:rPr>
+        <w:t xml:space="preserve">; </w:t>
+      </w:r>
+      <w:r>
+        <w:rPr>
+          <w:rFonts w:ascii="Calibri" w:hAnsi="Calibri"/>
+          <w:color w:val="000000" w:themeColor="text1"/>
+          <w:lang w:val="en-US"/>
+        </w:rPr>
+        <w:t>adding more and ultimately all input variables into the model led to small additional improvements in prediction performance (R</w:t>
+      </w:r>
+      <w:r>
+        <w:rPr>
+          <w:rFonts w:ascii="Calibri" w:hAnsi="Calibri"/>
+          <w:color w:val="000000" w:themeColor="text1"/>
+          <w:vertAlign w:val="superscript"/>
+          <w:lang w:val="en-US"/>
+        </w:rPr>
+        <w:t>2</w:t>
+      </w:r>
+      <w:r>
+        <w:rPr>
+          <w:rFonts w:ascii="Calibri" w:hAnsi="Calibri"/>
+          <w:color w:val="000000" w:themeColor="text1"/>
+          <w:lang w:val="en-US"/>
+        </w:rPr>
+        <w:t>=</w:t>
+      </w:r>
+      <w:r>
+        <w:rPr>
+          <w:rFonts w:ascii="Courier" w:hAnsi="Courier"/>
+          <w:color w:val="000000"/>
+          <w:sz w:val="21"/>
+          <w:szCs w:val="21"/>
+          <w:lang w:val="en-US"/>
+        </w:rPr>
+        <w:t>0.46</w:t>
+      </w:r>
+      <w:r>
+        <w:rPr>
+          <w:rFonts w:ascii="Courier" w:hAnsi="Courier"/>
+          <w:color w:val="000000"/>
+          <w:sz w:val="21"/>
+          <w:szCs w:val="21"/>
+          <w:lang w:val="en-US"/>
+        </w:rPr>
+        <w:t>)</w:t>
+      </w:r>
+      <w:r>
+        <w:rPr>
+          <w:rFonts w:ascii="Courier" w:hAnsi="Courier"/>
+          <w:color w:val="000000"/>
+          <w:sz w:val="21"/>
+          <w:szCs w:val="21"/>
+          <w:lang w:val="en-US"/>
+        </w:rPr>
+        <w:t>; s5 has the highest positive beta coefficient (at the beginning of regularization path, small sparsity imposed) but does not turn out as the final variable remaining in the model</w:t>
+      </w:r>
+      <w:r>
+        <w:rPr>
+          <w:rFonts w:ascii="Courier" w:hAnsi="Courier"/>
+          <w:color w:val="000000"/>
+          <w:sz w:val="21"/>
+          <w:szCs w:val="21"/>
+          <w:lang w:val="en-US"/>
+        </w:rPr>
+        <w:t xml:space="preserve"> based on our lambda grid</w:t>
+      </w:r>
+      <w:r>
+        <w:rPr>
+          <w:rFonts w:ascii="Courier" w:hAnsi="Courier"/>
+          <w:color w:val="000000"/>
+          <w:sz w:val="21"/>
+          <w:szCs w:val="21"/>
+          <w:lang w:val="en-US"/>
+        </w:rPr>
+        <w:t>; s1 hat a high absolute weight in the beginning of the path, but is automatically silenced in the middle of it</w:t>
+      </w:r>
+    </w:p>
+    <w:p>
+      <w:pPr>
+        <w:pStyle w:val="HTMLVorformatiert"/>
+        <w:shd w:val="clear" w:color="auto" w:fill="FFFFFF"/>
+        <w:wordWrap w:val="0"/>
+        <w:textAlignment w:val="baseline"/>
+        <w:rPr>
+          <w:rFonts w:ascii="Courier" w:hAnsi="Courier"/>
+          <w:color w:val="000000"/>
+          <w:sz w:val="21"/>
+          <w:szCs w:val="21"/>
+          <w:lang w:val="en-US"/>
+        </w:rPr>
+      </w:pPr>
+      <w:r>
+        <w:rPr>
+          <w:rFonts w:ascii="Calibri" w:hAnsi="Calibri"/>
+          <w:color w:val="000000" w:themeColor="text1"/>
+          <w:lang w:val="en-US"/>
+        </w:rPr>
+        <w:t>-&gt;</w:t>
+      </w:r>
+      <w:r>
+        <w:rPr>
+          <w:rFonts w:ascii="Calibri" w:hAnsi="Calibri"/>
+          <w:color w:val="000000" w:themeColor="text1"/>
+          <w:lang w:val="en-US"/>
+        </w:rPr>
+        <w:t xml:space="preserve"> the single significant variable carries negigible information to achieve reliable prediction in new data; only when s5 is incorporated in the predictive model, when suddenly achieve very good predictions</w:t>
+      </w:r>
+    </w:p>
+    <w:p>
+      <w:pPr>
+        <w:spacing w:line="360" w:lineRule="auto"/>
+        <w:contextualSpacing/>
+        <w:jc w:val="both"/>
+        <w:rPr>
+          <w:rFonts w:ascii="Calibri" w:hAnsi="Calibri"/>
+          <w:color w:val="000000" w:themeColor="text1"/>
+          <w:lang w:val="en-US"/>
+        </w:rPr>
+      </w:pPr>
+    </w:p>
+    <w:p>
+      <w:pPr>
+        <w:spacing w:line="360" w:lineRule="auto"/>
+        <w:contextualSpacing/>
+        <w:jc w:val="both"/>
+        <w:rPr>
+          <w:rFonts w:ascii="Calibri" w:hAnsi="Calibri"/>
+          <w:color w:val="000000" w:themeColor="text1"/>
+          <w:lang w:val="en-US"/>
+        </w:rPr>
+      </w:pPr>
+    </w:p>
+    <w:p>
+      <w:pPr>
+        <w:spacing w:line="360" w:lineRule="auto"/>
+        <w:contextualSpacing/>
+        <w:jc w:val="both"/>
+        <w:rPr>
+          <w:rFonts w:ascii="Calibri" w:hAnsi="Calibri"/>
+          <w:color w:val="000000" w:themeColor="text1"/>
+          <w:u w:val="single"/>
+          <w:lang w:val="en-US"/>
+        </w:rPr>
+      </w:pPr>
+      <w:r>
+        <w:rPr>
+          <w:rFonts w:ascii="Calibri" w:hAnsi="Calibri"/>
+          <w:color w:val="000000" w:themeColor="text1"/>
+          <w:u w:val="single"/>
+          <w:lang w:val="en-US"/>
+        </w:rPr>
+        <w:t>FEV</w:t>
+      </w:r>
+    </w:p>
+    <w:p>
+      <w:pPr>
+        <w:spacing w:line="360" w:lineRule="auto"/>
+        <w:contextualSpacing/>
+        <w:jc w:val="both"/>
+        <w:rPr>
+          <w:rFonts w:ascii="Calibri" w:hAnsi="Calibri"/>
+          <w:color w:val="000000" w:themeColor="text1"/>
+          <w:lang w:val="en-US"/>
+        </w:rPr>
+      </w:pPr>
+      <w:r>
+        <w:rPr>
+          <w:rFonts w:ascii="Calibri" w:hAnsi="Calibri"/>
+          <w:color w:val="000000" w:themeColor="text1"/>
+          <w:lang w:val="en-US"/>
+        </w:rPr>
+        <w:t>-inference:</w:t>
+      </w:r>
+      <w:r>
+        <w:rPr>
+          <w:rFonts w:ascii="Calibri" w:hAnsi="Calibri"/>
+          <w:color w:val="000000" w:themeColor="text1"/>
+          <w:lang w:val="en-US"/>
+        </w:rPr>
+        <w:t xml:space="preserve"> age, height, gender and smoker are all 4 easily statistically significant at p&lt;0.05</w:t>
+      </w:r>
+    </w:p>
+    <w:p>
+      <w:pPr>
+        <w:spacing w:line="360" w:lineRule="auto"/>
+        <w:contextualSpacing/>
+        <w:jc w:val="both"/>
+        <w:rPr>
+          <w:rFonts w:ascii="Calibri" w:hAnsi="Calibri"/>
+          <w:color w:val="000000" w:themeColor="text1"/>
+          <w:lang w:val="en-US"/>
+        </w:rPr>
+      </w:pPr>
+      <w:r>
+        <w:rPr>
+          <w:rFonts w:ascii="Calibri" w:hAnsi="Calibri"/>
+          <w:color w:val="000000" w:themeColor="text1"/>
+          <w:lang w:val="en-US"/>
+        </w:rPr>
+        <w:t>-prediction:</w:t>
+      </w:r>
+      <w:r>
+        <w:rPr>
+          <w:rFonts w:ascii="Calibri" w:hAnsi="Calibri"/>
+          <w:color w:val="000000" w:themeColor="text1"/>
+          <w:lang w:val="en-US"/>
+        </w:rPr>
+        <w:t xml:space="preserve"> very high prediction performance (R</w:t>
+      </w:r>
+      <w:r>
+        <w:rPr>
+          <w:rFonts w:ascii="Calibri" w:hAnsi="Calibri"/>
+          <w:color w:val="000000" w:themeColor="text1"/>
+          <w:vertAlign w:val="superscript"/>
+          <w:lang w:val="en-US"/>
+        </w:rPr>
+        <w:t>2</w:t>
+      </w:r>
+      <w:r>
+        <w:rPr>
+          <w:rFonts w:ascii="Calibri" w:hAnsi="Calibri"/>
+          <w:color w:val="000000" w:themeColor="text1"/>
+          <w:lang w:val="en-US"/>
+        </w:rPr>
+        <w:t>=</w:t>
+      </w:r>
+      <w:r>
+        <w:rPr>
+          <w:rFonts w:ascii="Courier" w:hAnsi="Courier"/>
+          <w:color w:val="000000"/>
+          <w:sz w:val="21"/>
+          <w:szCs w:val="21"/>
+          <w:lang w:val="en-US"/>
+        </w:rPr>
+        <w:t>0.74</w:t>
+      </w:r>
+      <w:r>
+        <w:rPr>
+          <w:rFonts w:ascii="Calibri" w:hAnsi="Calibri"/>
+          <w:color w:val="000000" w:themeColor="text1"/>
+          <w:lang w:val="en-US"/>
+        </w:rPr>
+        <w:t xml:space="preserve">) with one input variable </w:t>
+      </w:r>
+      <w:r>
+        <w:rPr>
+          <w:rFonts w:ascii="Calibri" w:hAnsi="Calibri"/>
+          <w:color w:val="000000" w:themeColor="text1"/>
+          <w:lang w:val="en-US"/>
+        </w:rPr>
+        <w:t xml:space="preserve">- height - </w:t>
+      </w:r>
+      <w:r>
+        <w:rPr>
+          <w:rFonts w:ascii="Calibri" w:hAnsi="Calibri"/>
+          <w:color w:val="000000" w:themeColor="text1"/>
+          <w:lang w:val="en-US"/>
+        </w:rPr>
+        <w:t xml:space="preserve">only; adding three additional variables only led to a performance gain by another </w:t>
+      </w:r>
+      <w:r>
+        <w:rPr>
+          <w:rFonts w:ascii="Calibri" w:hAnsi="Calibri"/>
+          <w:color w:val="000000" w:themeColor="text1"/>
+          <w:lang w:val="en-US"/>
+        </w:rPr>
+        <w:t>R</w:t>
+      </w:r>
+      <w:r>
+        <w:rPr>
+          <w:rFonts w:ascii="Calibri" w:hAnsi="Calibri"/>
+          <w:color w:val="000000" w:themeColor="text1"/>
+          <w:vertAlign w:val="superscript"/>
+          <w:lang w:val="en-US"/>
+        </w:rPr>
+        <w:t>2</w:t>
+      </w:r>
+      <w:r>
+        <w:rPr>
+          <w:rFonts w:ascii="Calibri" w:hAnsi="Calibri"/>
+          <w:color w:val="000000" w:themeColor="text1"/>
+          <w:lang w:val="en-US"/>
+        </w:rPr>
+        <w:t>=</w:t>
+      </w:r>
+      <w:r>
+        <w:rPr>
+          <w:rFonts w:ascii="Courier" w:hAnsi="Courier"/>
+          <w:color w:val="000000"/>
+          <w:sz w:val="21"/>
+          <w:szCs w:val="21"/>
+          <w:lang w:val="en-US"/>
+        </w:rPr>
+        <w:t>0.02</w:t>
+      </w:r>
+      <w:r>
+        <w:rPr>
+          <w:rFonts w:ascii="Courier" w:hAnsi="Courier"/>
+          <w:color w:val="000000"/>
+          <w:sz w:val="21"/>
+          <w:szCs w:val="21"/>
+          <w:lang w:val="en-US"/>
+        </w:rPr>
+        <w:t>; in this case, the predictive variable selection concurred with highested absolute coefficient weight in both approaches to determined importance</w:t>
+      </w:r>
+      <w:r>
+        <w:rPr>
+          <w:rFonts w:ascii="Courier" w:hAnsi="Courier"/>
+          <w:color w:val="000000"/>
+          <w:sz w:val="21"/>
+          <w:szCs w:val="21"/>
+          <w:lang w:val="en-US"/>
+        </w:rPr>
+        <w:t xml:space="preserve">; </w:t>
+      </w:r>
+      <w:r>
+        <w:rPr>
+          <w:rFonts w:ascii="Helvetica Neue" w:eastAsia="Times New Roman" w:hAnsi="Helvetica Neue"/>
+          <w:color w:val="000000"/>
+          <w:lang w:val="en-US"/>
+        </w:rPr>
+        <w:t>the prediction regime may miss the significant mechanistic relevance of smoking -&gt; predictive algorithms are much more pragmati</w:t>
+      </w:r>
+      <w:r>
+        <w:rPr>
+          <w:rFonts w:ascii="Helvetica Neue" w:eastAsia="Times New Roman" w:hAnsi="Helvetica Neue"/>
+          <w:color w:val="000000"/>
+          <w:lang w:val="en-US"/>
+        </w:rPr>
+        <w:t xml:space="preserve">c </w:t>
+      </w:r>
+      <w:bookmarkStart w:id="0" w:name="_GoBack"/>
+      <w:bookmarkEnd w:id="0"/>
+      <w:r>
+        <w:rPr>
+          <w:rFonts w:ascii="Helvetica Neue" w:eastAsia="Times New Roman" w:hAnsi="Helvetica Neue"/>
+          <w:color w:val="000000"/>
+          <w:lang w:val="en-US"/>
+        </w:rPr>
+        <w:t>-&gt;</w:t>
+      </w:r>
+      <w:r>
+        <w:rPr>
+          <w:rFonts w:ascii="Helvetica Neue" w:eastAsia="Times New Roman" w:hAnsi="Helvetica Neue"/>
+          <w:color w:val="000000"/>
+          <w:lang w:val="en-US"/>
+        </w:rPr>
+        <w:t>high significance of all input variables is partly due to comparably high sample sizes facilitating low p value</w:t>
+      </w:r>
+      <w:r>
+        <w:rPr>
+          <w:rFonts w:ascii="Helvetica Neue" w:eastAsia="Times New Roman" w:hAnsi="Helvetica Neue"/>
+          <w:color w:val="000000"/>
+          <w:lang w:val="en-US"/>
+        </w:rPr>
+        <w:t xml:space="preserve">s; </w:t>
+      </w:r>
+      <w:r>
+        <w:rPr>
+          <w:rFonts w:ascii="Helvetica Neue" w:eastAsia="Times New Roman" w:hAnsi="Helvetica Neue"/>
+          <w:color w:val="000000"/>
+          <w:lang w:val="en-US"/>
+        </w:rPr>
+        <w:t>scientific knowledge production / scientific discovery recovers the ground truth (all 4 variables are important</w:t>
+      </w:r>
+      <w:r>
+        <w:rPr>
+          <w:rFonts w:ascii="Helvetica Neue" w:eastAsia="Times New Roman" w:hAnsi="Helvetica Neue"/>
+          <w:color w:val="000000"/>
+          <w:lang w:val="en-US"/>
+        </w:rPr>
+        <w:t xml:space="preserve">; </w:t>
+      </w:r>
+      <w:r>
+        <w:rPr>
+          <w:rFonts w:ascii="Helvetica Neue" w:eastAsia="Times New Roman" w:hAnsi="Helvetica Neue"/>
+          <w:color w:val="000000"/>
+          <w:lang w:val="en-US"/>
+        </w:rPr>
+        <w:t>intensive care unit: the medical doctor wants to know what to do next with the respiration machine (=prediction)</w:t>
+      </w:r>
+    </w:p>
+    <w:p>
+      <w:pPr>
+        <w:pStyle w:val="HTMLVorformatiert"/>
+        <w:shd w:val="clear" w:color="auto" w:fill="FFFFFF"/>
+        <w:wordWrap w:val="0"/>
+        <w:textAlignment w:val="baseline"/>
+        <w:rPr>
+          <w:rFonts w:ascii="Courier" w:hAnsi="Courier"/>
+          <w:color w:val="000000"/>
+          <w:sz w:val="21"/>
+          <w:szCs w:val="21"/>
           <w:lang w:val="en-US"/>
         </w:rPr>
       </w:pPr>
@@ -18300,7 +19024,7 @@
           <w:rPr>
             <w:noProof/>
           </w:rPr>
-          <w:t>9</w:t>
+          <w:t>10</w:t>
         </w:r>
         <w:r>
           <w:rPr>
@@ -24802,6 +25526,52 @@
       <w:color w:val="808080"/>
     </w:rPr>
   </w:style>
+  <w:style w:type="paragraph" w:styleId="HTMLVorformatiert">
+    <w:name w:val="HTML Preformatted"/>
+    <w:basedOn w:val="Standard"/>
+    <w:link w:val="HTMLVorformatiertZchn"/>
+    <w:uiPriority w:val="99"/>
+    <w:unhideWhenUsed/>
+    <w:rsid w:val="00912F75"/>
+    <w:pPr>
+      <w:tabs>
+        <w:tab w:val="left" w:pos="916"/>
+        <w:tab w:val="left" w:pos="1832"/>
+        <w:tab w:val="left" w:pos="2748"/>
+        <w:tab w:val="left" w:pos="3664"/>
+        <w:tab w:val="left" w:pos="4580"/>
+        <w:tab w:val="left" w:pos="5496"/>
+        <w:tab w:val="left" w:pos="6412"/>
+        <w:tab w:val="left" w:pos="7328"/>
+        <w:tab w:val="left" w:pos="8244"/>
+        <w:tab w:val="left" w:pos="9160"/>
+        <w:tab w:val="left" w:pos="10076"/>
+        <w:tab w:val="left" w:pos="10992"/>
+        <w:tab w:val="left" w:pos="11908"/>
+        <w:tab w:val="left" w:pos="12824"/>
+        <w:tab w:val="left" w:pos="13740"/>
+        <w:tab w:val="left" w:pos="14656"/>
+      </w:tabs>
+    </w:pPr>
+    <w:rPr>
+      <w:rFonts w:ascii="Courier New" w:hAnsi="Courier New" w:cs="Courier New"/>
+      <w:sz w:val="20"/>
+      <w:szCs w:val="20"/>
+    </w:rPr>
+  </w:style>
+  <w:style w:type="character" w:customStyle="1" w:styleId="HTMLVorformatiertZchn">
+    <w:name w:val="HTML Vorformatiert Zchn"/>
+    <w:basedOn w:val="Absatz-Standardschriftart"/>
+    <w:link w:val="HTMLVorformatiert"/>
+    <w:uiPriority w:val="99"/>
+    <w:rsid w:val="00912F75"/>
+    <w:rPr>
+      <w:rFonts w:ascii="Courier New" w:hAnsi="Courier New" w:cs="Courier New"/>
+      <w:sz w:val="20"/>
+      <w:szCs w:val="20"/>
+      <w:lang w:val="de-DE" w:eastAsia="de-DE"/>
+    </w:rPr>
+  </w:style>
 </w:styles>
 </file>
 
@@ -25107,7 +25877,7 @@
 </file>
 
 <file path=customXml/itemProps1.xml><?xml version="1.0" encoding="utf-8"?>
-<ds:datastoreItem xmlns:ds="http://schemas.openxmlformats.org/officeDocument/2006/customXml" ds:itemID="{2DDA1375-13B7-DD45-AAB9-E4326F61BDBB}">
+<ds:datastoreItem xmlns:ds="http://schemas.openxmlformats.org/officeDocument/2006/customXml" ds:itemID="{650201B9-17F3-034D-BA21-243F53F1F167}">
   <ds:schemaRefs>
     <ds:schemaRef ds:uri="http://schemas.openxmlformats.org/officeDocument/2006/bibliography"/>
   </ds:schemaRefs>
@@ -25115,7 +25885,7 @@
 </file>
 
 <file path=customXml/itemProps2.xml><?xml version="1.0" encoding="utf-8"?>
-<ds:datastoreItem xmlns:ds="http://schemas.openxmlformats.org/officeDocument/2006/customXml" ds:itemID="{9B1DB465-2439-CA49-A129-1D5FB730035B}">
+<ds:datastoreItem xmlns:ds="http://schemas.openxmlformats.org/officeDocument/2006/customXml" ds:itemID="{4571F155-FB81-FD4B-B895-089EF9372F40}">
   <ds:schemaRefs>
     <ds:schemaRef ds:uri="http://schemas.openxmlformats.org/officeDocument/2006/bibliography"/>
   </ds:schemaRefs>
@@ -25123,7 +25893,7 @@
 </file>
 
 <file path=customXml/itemProps3.xml><?xml version="1.0" encoding="utf-8"?>
-<ds:datastoreItem xmlns:ds="http://schemas.openxmlformats.org/officeDocument/2006/customXml" ds:itemID="{D0ED8964-F4CF-744D-92CF-DF39B8923998}">
+<ds:datastoreItem xmlns:ds="http://schemas.openxmlformats.org/officeDocument/2006/customXml" ds:itemID="{27F3E485-734F-7C4C-B306-396671C08905}">
   <ds:schemaRefs>
     <ds:schemaRef ds:uri="http://schemas.openxmlformats.org/officeDocument/2006/bibliography"/>
   </ds:schemaRefs>
@@ -25131,7 +25901,7 @@
 </file>
 
 <file path=customXml/itemProps4.xml><?xml version="1.0" encoding="utf-8"?>
-<ds:datastoreItem xmlns:ds="http://schemas.openxmlformats.org/officeDocument/2006/customXml" ds:itemID="{6C904B51-F9C1-5445-ACA7-2725C58A0423}">
+<ds:datastoreItem xmlns:ds="http://schemas.openxmlformats.org/officeDocument/2006/customXml" ds:itemID="{E366DB06-8F8E-6148-8A80-64DACB0AA2A5}">
   <ds:schemaRefs>
     <ds:schemaRef ds:uri="http://schemas.openxmlformats.org/officeDocument/2006/bibliography"/>
   </ds:schemaRefs>

</xml_diff>

<commit_message>
disc: added 2 passages
</commit_message>
<xml_diff>
--- a/manuscript/infpred_paper.docx
+++ b/manuscript/infpred_paper.docx
@@ -709,7 +709,6 @@
           <w:color w:val="000000" w:themeColor="text1"/>
           <w:sz w:val="24"/>
           <w:szCs w:val="24"/>
-          <w:lang w:val="de-DE"/>
         </w:rPr>
         <w:br w:type="column"/>
       </w:r>
@@ -1676,6 +1675,69 @@
     </w:p>
     <w:p>
       <w:pPr>
+        <w:rPr>
+          <w:rFonts w:ascii="Calibri" w:hAnsi="Calibri"/>
+          <w:color w:val="000000" w:themeColor="text1"/>
+          <w:lang w:val="en-US"/>
+        </w:rPr>
+      </w:pPr>
+    </w:p>
+    <w:p>
+      <w:pPr>
+        <w:rPr>
+          <w:rFonts w:ascii="Calibri" w:hAnsi="Calibri"/>
+          <w:color w:val="000000" w:themeColor="text1"/>
+          <w:lang w:val="en-US"/>
+        </w:rPr>
+      </w:pPr>
+    </w:p>
+    <w:p>
+      <w:pPr>
+        <w:rPr>
+          <w:rFonts w:ascii="Calibri" w:hAnsi="Calibri"/>
+          <w:color w:val="000000" w:themeColor="text1"/>
+          <w:lang w:val="en-US"/>
+        </w:rPr>
+      </w:pPr>
+    </w:p>
+    <w:p>
+      <w:pPr>
+        <w:rPr>
+          <w:rFonts w:ascii="Calibri" w:hAnsi="Calibri"/>
+          <w:color w:val="000000" w:themeColor="text1"/>
+          <w:lang w:val="en-US"/>
+        </w:rPr>
+      </w:pPr>
+    </w:p>
+    <w:p>
+      <w:pPr>
+        <w:rPr>
+          <w:rFonts w:ascii="Calibri" w:hAnsi="Calibri"/>
+          <w:color w:val="000000" w:themeColor="text1"/>
+          <w:lang w:val="en-US"/>
+        </w:rPr>
+      </w:pPr>
+    </w:p>
+    <w:p>
+      <w:pPr>
+        <w:rPr>
+          <w:rFonts w:ascii="Calibri" w:hAnsi="Calibri"/>
+          <w:color w:val="000000" w:themeColor="text1"/>
+          <w:lang w:val="en-US"/>
+        </w:rPr>
+      </w:pPr>
+    </w:p>
+    <w:p>
+      <w:pPr>
+        <w:rPr>
+          <w:rFonts w:ascii="Calibri" w:hAnsi="Calibri"/>
+          <w:color w:val="000000" w:themeColor="text1"/>
+          <w:lang w:val="en-US"/>
+        </w:rPr>
+      </w:pPr>
+    </w:p>
+    <w:p>
+      <w:pPr>
         <w:spacing w:line="360" w:lineRule="auto"/>
         <w:contextualSpacing/>
         <w:jc w:val="center"/>
@@ -1696,6 +1758,67 @@
           <w:lang w:val="en-US" w:eastAsia="ar-SA"/>
         </w:rPr>
       </w:pPr>
+    </w:p>
+    <w:p>
+      <w:pPr>
+        <w:jc w:val="center"/>
+        <w:rPr>
+          <w:rFonts w:ascii="Calibri" w:hAnsi="Calibri"/>
+          <w:color w:val="1A1919"/>
+          <w:lang w:val="en-US"/>
+        </w:rPr>
+      </w:pPr>
+      <w:r>
+        <w:rPr>
+          <w:rFonts w:ascii="Calibri" w:hAnsi="Calibri"/>
+          <w:color w:val="1A1919"/>
+          <w:lang w:val="en-US"/>
+        </w:rPr>
+        <w:br w:type="column"/>
+      </w:r>
+      <w:r>
+        <w:rPr>
+          <w:rFonts w:ascii="Calibri" w:hAnsi="Calibri"/>
+          <w:color w:val="1A1919"/>
+          <w:lang w:val="en-US"/>
+        </w:rPr>
+        <w:lastRenderedPageBreak/>
+        <w:t xml:space="preserve">“Change your statistical philosophy and all of </w:t>
+      </w:r>
+      <w:proofErr w:type="gramStart"/>
+      <w:r>
+        <w:rPr>
+          <w:rFonts w:ascii="Calibri" w:hAnsi="Calibri"/>
+          <w:color w:val="1A1919"/>
+          <w:lang w:val="en-US"/>
+        </w:rPr>
+        <w:t>a sudden dif</w:t>
+      </w:r>
+      <w:r>
+        <w:rPr>
+          <w:rFonts w:ascii="Calibri" w:hAnsi="Calibri"/>
+          <w:color w:val="1A1919"/>
+          <w:lang w:val="en-US"/>
+        </w:rPr>
+        <w:t>ferent things</w:t>
+      </w:r>
+      <w:proofErr w:type="gramEnd"/>
+      <w:r>
+        <w:rPr>
+          <w:rFonts w:ascii="Calibri" w:hAnsi="Calibri"/>
+          <w:color w:val="1A1919"/>
+          <w:lang w:val="en-US"/>
+        </w:rPr>
+        <w:t xml:space="preserve"> become important</w:t>
+      </w:r>
+      <w:r>
+        <w:rPr>
+          <w:rFonts w:ascii="Calibri" w:hAnsi="Calibri"/>
+          <w:color w:val="1A1919"/>
+          <w:lang w:val="en-US"/>
+        </w:rPr>
+        <w:t>” Steven Goodman</w:t>
+      </w:r>
     </w:p>
     <w:p>
       <w:pPr>
@@ -1708,29 +1831,55 @@
         <w:contextualSpacing/>
         <w:jc w:val="both"/>
         <w:rPr>
-          <w:rFonts w:ascii="Calibri" w:hAnsi="Calibri" w:cs="Times New Roman"/>
+          <w:rFonts w:asciiTheme="minorHAnsi" w:hAnsiTheme="minorHAnsi" w:cs="Times New Roman"/>
           <w:color w:val="000000" w:themeColor="text1"/>
           <w:sz w:val="24"/>
           <w:szCs w:val="24"/>
         </w:rPr>
       </w:pPr>
-      <w:r>
+    </w:p>
+    <w:p>
+      <w:pPr>
+        <w:pStyle w:val="berschrift1"/>
+        <w:numPr>
+          <w:ilvl w:val="0"/>
+          <w:numId w:val="0"/>
+        </w:numPr>
+        <w:spacing w:before="0" w:line="360" w:lineRule="auto"/>
+        <w:contextualSpacing/>
+        <w:jc w:val="both"/>
         <w:rPr>
           <w:rFonts w:asciiTheme="minorHAnsi" w:hAnsiTheme="minorHAnsi" w:cs="Times New Roman"/>
           <w:color w:val="000000" w:themeColor="text1"/>
           <w:sz w:val="24"/>
           <w:szCs w:val="24"/>
         </w:rPr>
-        <w:br w:type="column"/>
-      </w:r>
-      <w:r>
+      </w:pPr>
+    </w:p>
+    <w:p>
+      <w:pPr>
+        <w:pStyle w:val="berschrift1"/>
+        <w:numPr>
+          <w:ilvl w:val="0"/>
+          <w:numId w:val="0"/>
+        </w:numPr>
+        <w:spacing w:before="0" w:line="360" w:lineRule="auto"/>
+        <w:contextualSpacing/>
+        <w:jc w:val="both"/>
         <w:rPr>
           <w:rFonts w:ascii="Calibri" w:hAnsi="Calibri" w:cs="Times New Roman"/>
           <w:color w:val="000000" w:themeColor="text1"/>
           <w:sz w:val="24"/>
           <w:szCs w:val="24"/>
         </w:rPr>
-        <w:lastRenderedPageBreak/>
+      </w:pPr>
+      <w:r>
+        <w:rPr>
+          <w:rFonts w:ascii="Calibri" w:hAnsi="Calibri" w:cs="Times New Roman"/>
+          <w:color w:val="000000" w:themeColor="text1"/>
+          <w:sz w:val="24"/>
+          <w:szCs w:val="24"/>
+        </w:rPr>
         <w:t>Introduction</w:t>
       </w:r>
     </w:p>
@@ -4671,7 +4820,17 @@
           <w:shd w:val="clear" w:color="auto" w:fill="FFFFFF"/>
           <w:lang w:val="en-US"/>
         </w:rPr>
-        <w:t xml:space="preserve"> important role for biomedical research throughout the 21</w:t>
+        <w:t xml:space="preserve"> important role for biomedical research </w:t>
+      </w:r>
+      <w:r>
+        <w:rPr>
+          <w:rFonts w:ascii="Calibri" w:eastAsia="Times New Roman" w:hAnsi="Calibri" w:cs="Arial"/>
+          <w:color w:val="222222"/>
+          <w:shd w:val="clear" w:color="auto" w:fill="FFFFFF"/>
+          <w:lang w:val="en-US"/>
+        </w:rPr>
+        <w:lastRenderedPageBreak/>
+        <w:t>throughout the 21</w:t>
       </w:r>
       <w:r>
         <w:rPr>
@@ -4898,7 +5057,6 @@
           <w:rFonts w:ascii="Calibri" w:hAnsi="Calibri"/>
           <w:lang w:val="en-US"/>
         </w:rPr>
-        <w:lastRenderedPageBreak/>
         <w:t>into</w:t>
       </w:r>
       <w:r>
@@ -15072,7 +15230,6 @@
     </w:p>
     <w:p>
       <w:pPr>
-        <w:spacing w:line="360" w:lineRule="auto"/>
         <w:contextualSpacing/>
         <w:jc w:val="both"/>
         <w:rPr>
@@ -15104,7 +15261,6 @@
     </w:p>
     <w:p>
       <w:pPr>
-        <w:spacing w:line="360" w:lineRule="auto"/>
         <w:contextualSpacing/>
         <w:jc w:val="both"/>
         <w:rPr>
@@ -15116,7 +15272,6 @@
     </w:p>
     <w:p>
       <w:pPr>
-        <w:spacing w:line="360" w:lineRule="auto"/>
         <w:contextualSpacing/>
         <w:jc w:val="both"/>
         <w:rPr>
@@ -15128,7 +15283,7 @@
     </w:p>
     <w:p>
       <w:pPr>
-        <w:spacing w:line="360" w:lineRule="auto"/>
+        <w:ind w:firstLine="708"/>
         <w:contextualSpacing/>
         <w:jc w:val="both"/>
         <w:rPr>
@@ -15138,6 +15293,7 @@
         </w:rPr>
       </w:pPr>
       <w:bookmarkStart w:id="0" w:name="_GoBack"/>
+      <w:bookmarkEnd w:id="0"/>
       <w:r>
         <w:rPr>
           <w:rFonts w:ascii="Calibri" w:hAnsi="Calibri"/>
@@ -15451,10 +15607,8 @@
         <w:t>prediction.</w:t>
       </w:r>
     </w:p>
-    <w:bookmarkEnd w:id="0"/>
     <w:p>
       <w:pPr>
-        <w:spacing w:line="360" w:lineRule="auto"/>
         <w:contextualSpacing/>
         <w:jc w:val="both"/>
         <w:rPr>
@@ -15466,7 +15620,6 @@
     </w:p>
     <w:p>
       <w:pPr>
-        <w:spacing w:line="360" w:lineRule="auto"/>
         <w:contextualSpacing/>
         <w:jc w:val="both"/>
         <w:rPr>
@@ -15478,7 +15631,6 @@
     </w:p>
     <w:p>
       <w:pPr>
-        <w:spacing w:line="360" w:lineRule="auto"/>
         <w:contextualSpacing/>
         <w:jc w:val="both"/>
         <w:rPr>
@@ -15490,19 +15642,27 @@
     </w:p>
     <w:p>
       <w:pPr>
-        <w:spacing w:line="360" w:lineRule="auto"/>
         <w:contextualSpacing/>
         <w:jc w:val="both"/>
         <w:rPr>
           <w:rFonts w:ascii="Calibri" w:hAnsi="Calibri"/>
           <w:color w:val="000000" w:themeColor="text1"/>
-          <w:lang w:val="en-US"/>
-        </w:rPr>
-      </w:pPr>
+          <w:u w:val="single"/>
+          <w:lang w:val="en-US"/>
+        </w:rPr>
+      </w:pPr>
+      <w:r>
+        <w:rPr>
+          <w:rFonts w:ascii="Calibri" w:hAnsi="Calibri"/>
+          <w:color w:val="000000" w:themeColor="text1"/>
+          <w:u w:val="single"/>
+          <w:lang w:val="en-US"/>
+        </w:rPr>
+        <w:t>IMPORTANCE</w:t>
+      </w:r>
     </w:p>
     <w:p>
       <w:pPr>
-        <w:spacing w:line="360" w:lineRule="auto"/>
         <w:contextualSpacing/>
         <w:jc w:val="both"/>
         <w:rPr>
@@ -15514,77 +15674,178 @@
     </w:p>
     <w:p>
       <w:pPr>
-        <w:spacing w:line="360" w:lineRule="auto"/>
         <w:contextualSpacing/>
         <w:jc w:val="both"/>
         <w:rPr>
           <w:rFonts w:ascii="Calibri" w:hAnsi="Calibri"/>
-          <w:color w:val="000000" w:themeColor="text1"/>
-          <w:lang w:val="en-US"/>
-        </w:rPr>
-      </w:pPr>
+          <w:color w:val="A6A6A6" w:themeColor="background1" w:themeShade="A6"/>
+          <w:lang w:val="en-US"/>
+        </w:rPr>
+      </w:pPr>
+      <w:r>
+        <w:rPr>
+          <w:rFonts w:ascii="Calibri" w:hAnsi="Calibri"/>
+          <w:color w:val="A6A6A6" w:themeColor="background1" w:themeShade="A6"/>
+          <w:lang w:val="en-US"/>
+        </w:rPr>
+        <w:t>“Importance” has probably no uniform theoretical basis {</w:t>
+      </w:r>
+      <w:proofErr w:type="spellStart"/>
+      <w:r>
+        <w:rPr>
+          <w:rFonts w:ascii="Calibri" w:hAnsi="Calibri"/>
+          <w:color w:val="A6A6A6" w:themeColor="background1" w:themeShade="A6"/>
+          <w:lang w:val="en-US"/>
+        </w:rPr>
+        <w:t>Breiman</w:t>
+      </w:r>
+      <w:proofErr w:type="spellEnd"/>
+      <w:r>
+        <w:rPr>
+          <w:rFonts w:ascii="Calibri" w:hAnsi="Calibri"/>
+          <w:color w:val="A6A6A6" w:themeColor="background1" w:themeShade="A6"/>
+          <w:lang w:val="en-US"/>
+        </w:rPr>
+        <w:t>, 2001 #4148} and can take different forms even in the canonical linear model.</w:t>
+      </w:r>
     </w:p>
     <w:p>
       <w:pPr>
-        <w:spacing w:line="360" w:lineRule="auto"/>
         <w:contextualSpacing/>
         <w:jc w:val="both"/>
         <w:rPr>
           <w:rFonts w:ascii="Calibri" w:hAnsi="Calibri"/>
-          <w:color w:val="000000" w:themeColor="text1"/>
-          <w:lang w:val="en-US"/>
-        </w:rPr>
-      </w:pPr>
-      <w:r>
-        <w:rPr>
-          <w:rFonts w:ascii="Calibri" w:hAnsi="Calibri"/>
-          <w:color w:val="000000" w:themeColor="text1"/>
-          <w:lang w:val="en-US"/>
-        </w:rPr>
-        <w:t>The underlying motivation differs, if the canonical linear model is used for inference or prediction.</w:t>
-      </w:r>
+          <w:color w:val="A6A6A6" w:themeColor="background1" w:themeShade="A6"/>
+          <w:lang w:val="en-US"/>
+        </w:rPr>
+      </w:pPr>
     </w:p>
     <w:p>
       <w:pPr>
-        <w:spacing w:line="360" w:lineRule="auto"/>
+        <w:rPr>
+          <w:rFonts w:ascii="Calibri" w:eastAsia="Times New Roman" w:hAnsi="Calibri"/>
+          <w:color w:val="A6A6A6" w:themeColor="background1" w:themeShade="A6"/>
+          <w:lang w:val="en-US"/>
+        </w:rPr>
+      </w:pPr>
+      <w:r>
+        <w:rPr>
+          <w:rFonts w:ascii="Calibri" w:hAnsi="Calibri"/>
+          <w:color w:val="A6A6A6" w:themeColor="background1" w:themeShade="A6"/>
+          <w:lang w:val="en-US"/>
+        </w:rPr>
+        <w:t xml:space="preserve">Breiman2001: </w:t>
+      </w:r>
+      <w:r>
+        <w:rPr>
+          <w:rFonts w:ascii="Calibri" w:eastAsia="Times New Roman" w:hAnsi="Calibri" w:cs="Arial"/>
+          <w:bCs/>
+          <w:color w:val="A6A6A6" w:themeColor="background1" w:themeShade="A6"/>
+          <w:shd w:val="clear" w:color="auto" w:fill="FFFFFF"/>
+          <w:lang w:val="en-US"/>
+        </w:rPr>
+        <w:t xml:space="preserve">what meaning can one give to statements that “variable X is important or not </w:t>
+      </w:r>
+      <w:proofErr w:type="spellStart"/>
+      <w:r>
+        <w:rPr>
+          <w:rFonts w:ascii="Calibri" w:eastAsia="Times New Roman" w:hAnsi="Calibri" w:cs="Arial"/>
+          <w:bCs/>
+          <w:color w:val="A6A6A6" w:themeColor="background1" w:themeShade="A6"/>
+          <w:shd w:val="clear" w:color="auto" w:fill="FFFFFF"/>
+          <w:lang w:val="en-US"/>
+        </w:rPr>
+        <w:t>impor</w:t>
+      </w:r>
+      <w:proofErr w:type="spellEnd"/>
+      <w:r>
+        <w:rPr>
+          <w:rFonts w:ascii="Calibri" w:eastAsia="Times New Roman" w:hAnsi="Calibri" w:cs="Arial"/>
+          <w:bCs/>
+          <w:color w:val="A6A6A6" w:themeColor="background1" w:themeShade="A6"/>
+          <w:shd w:val="clear" w:color="auto" w:fill="FFFFFF"/>
+          <w:lang w:val="en-US"/>
+        </w:rPr>
+        <w:t xml:space="preserve">- </w:t>
+      </w:r>
+      <w:proofErr w:type="spellStart"/>
+      <w:r>
+        <w:rPr>
+          <w:rFonts w:ascii="Calibri" w:eastAsia="Times New Roman" w:hAnsi="Calibri" w:cs="Arial"/>
+          <w:bCs/>
+          <w:color w:val="A6A6A6" w:themeColor="background1" w:themeShade="A6"/>
+          <w:shd w:val="clear" w:color="auto" w:fill="FFFFFF"/>
+          <w:lang w:val="en-US"/>
+        </w:rPr>
+        <w:t>tant</w:t>
+      </w:r>
+      <w:proofErr w:type="spellEnd"/>
+      <w:r>
+        <w:rPr>
+          <w:rFonts w:ascii="Calibri" w:eastAsia="Times New Roman" w:hAnsi="Calibri" w:cs="Arial"/>
+          <w:bCs/>
+          <w:color w:val="A6A6A6" w:themeColor="background1" w:themeShade="A6"/>
+          <w:shd w:val="clear" w:color="auto" w:fill="FFFFFF"/>
+          <w:lang w:val="en-US"/>
+        </w:rPr>
+        <w:t xml:space="preserve">.” This has puzzled me on and off for quite a while… variable importance has always been defined operationally. My definition of variable importance is based on prediction. A variable might be considered important if deleting it seriously affects prediction accuracy.  “Importance” does not yet have a satisfactory the- </w:t>
+      </w:r>
+      <w:proofErr w:type="spellStart"/>
+      <w:r>
+        <w:rPr>
+          <w:rFonts w:ascii="Calibri" w:eastAsia="Times New Roman" w:hAnsi="Calibri" w:cs="Arial"/>
+          <w:bCs/>
+          <w:color w:val="A6A6A6" w:themeColor="background1" w:themeShade="A6"/>
+          <w:shd w:val="clear" w:color="auto" w:fill="FFFFFF"/>
+          <w:lang w:val="en-US"/>
+        </w:rPr>
+        <w:t>oretical</w:t>
+      </w:r>
+      <w:proofErr w:type="spellEnd"/>
+      <w:r>
+        <w:rPr>
+          <w:rFonts w:ascii="Calibri" w:eastAsia="Times New Roman" w:hAnsi="Calibri" w:cs="Arial"/>
+          <w:bCs/>
+          <w:color w:val="A6A6A6" w:themeColor="background1" w:themeShade="A6"/>
+          <w:shd w:val="clear" w:color="auto" w:fill="FFFFFF"/>
+          <w:lang w:val="en-US"/>
+        </w:rPr>
+        <w:t xml:space="preserve"> definition</w:t>
+      </w:r>
+    </w:p>
+    <w:p>
+      <w:pPr>
         <w:contextualSpacing/>
         <w:jc w:val="both"/>
         <w:rPr>
           <w:rFonts w:ascii="Calibri" w:hAnsi="Calibri"/>
-          <w:color w:val="000000" w:themeColor="text1"/>
+          <w:color w:val="A6A6A6" w:themeColor="background1" w:themeShade="A6"/>
           <w:lang w:val="en-US"/>
         </w:rPr>
       </w:pPr>
     </w:p>
     <w:p>
       <w:pPr>
-        <w:spacing w:line="360" w:lineRule="auto"/>
         <w:contextualSpacing/>
         <w:jc w:val="both"/>
         <w:rPr>
           <w:rFonts w:ascii="Calibri" w:hAnsi="Calibri"/>
-          <w:color w:val="000000" w:themeColor="text1"/>
-          <w:sz w:val="22"/>
-          <w:szCs w:val="22"/>
-          <w:lang w:val="en-US"/>
-        </w:rPr>
-      </w:pPr>
-      <w:r>
-        <w:rPr>
-          <w:rFonts w:ascii="Calibri" w:hAnsi="Calibri"/>
-          <w:color w:val="000000" w:themeColor="text1"/>
-          <w:sz w:val="22"/>
-          <w:szCs w:val="22"/>
-          <w:lang w:val="en-US"/>
-        </w:rPr>
-        <w:t xml:space="preserve">The statistical paradigms anchored at inference or prediction are common in trying to evaluate whether an effect found in some data extrapolates to another sample of observations drawn from the same underlying population </w:t>
-      </w:r>
-      <w:r>
-        <w:rPr>
-          <w:rFonts w:ascii="Calibri" w:hAnsi="Calibri"/>
-          <w:color w:val="000000" w:themeColor="text1"/>
-          <w:sz w:val="22"/>
-          <w:szCs w:val="22"/>
+          <w:color w:val="A6A6A6" w:themeColor="background1" w:themeShade="A6"/>
+          <w:lang w:val="en-US"/>
+        </w:rPr>
+      </w:pPr>
+      <w:r>
+        <w:rPr>
+          <w:rFonts w:ascii="Calibri" w:hAnsi="Calibri"/>
+          <w:color w:val="A6A6A6" w:themeColor="background1" w:themeShade="A6"/>
+          <w:lang w:val="en-US"/>
+        </w:rPr>
+        <w:t xml:space="preserve">an association between a gene and a psychiatric disorder like schizophrenia with a statistically significant p-value does not necessarily imply that the same gene will be the best choice to successfully predict whether a given individual is affected by schizophrenia. Conversely, an effect that has been empirically shown to be highly predictive of schizophrenia disease based on cross-validation in independent individuals does not always go hand-in-hand with classical statistical tests evaluated to a significant p-value </w:t>
+      </w:r>
+      <w:r>
+        <w:rPr>
+          <w:rFonts w:ascii="Calibri" w:hAnsi="Calibri"/>
+          <w:color w:val="A6A6A6" w:themeColor="background1" w:themeShade="A6"/>
           <w:lang w:val="en-US"/>
         </w:rPr>
         <w:fldChar w:fldCharType="begin"/>
@@ -15592,39 +15853,15 @@
       <w:r>
         <w:rPr>
           <w:rFonts w:ascii="Calibri" w:hAnsi="Calibri"/>
-          <w:color w:val="000000" w:themeColor="text1"/>
-          <w:sz w:val="22"/>
-          <w:szCs w:val="22"/>
-          <w:lang w:val="en-US"/>
-        </w:rPr>
-        <w:instrText xml:space="preserve"> </w:instrText>
-      </w:r>
-      <w:r>
-        <w:rPr>
-          <w:rFonts w:ascii="Calibri" w:hAnsi="Calibri"/>
-          <w:color w:val="000000" w:themeColor="text1"/>
-          <w:sz w:val="22"/>
-          <w:szCs w:val="22"/>
-          <w:lang w:val="en-US"/>
-        </w:rPr>
-        <w:instrText>ADDIN</w:instrText>
-      </w:r>
-      <w:r>
-        <w:rPr>
-          <w:rFonts w:ascii="Calibri" w:hAnsi="Calibri"/>
-          <w:color w:val="000000" w:themeColor="text1"/>
-          <w:sz w:val="22"/>
-          <w:szCs w:val="22"/>
-          <w:lang w:val="en-US"/>
-        </w:rPr>
-        <w:instrText xml:space="preserve"> EN.CITE &lt;EndNote&gt;&lt;Cite&gt;&lt;Author&gt;Casella&lt;/Author&gt;&lt;Year&gt;2002&lt;/Year&gt;&lt;RecNum&gt;6913&lt;/RecNum&gt;&lt;DisplayText&gt;(7, 15)&lt;/DisplayText&gt;&lt;record&gt;&lt;rec-number&gt;6913&lt;/rec-number&gt;&lt;foreign-keys&gt;&lt;key app="EN" db-id="wf5d22rx0vsr0leefsq5vrd7a0vsep2xdxr9" timestamp="1501791184"&gt;6913&lt;/key&gt;&lt;/foreign-keys&gt;&lt;ref-type name="Book"&gt;6&lt;/ref-type&gt;&lt;contributors&gt;&lt;authors&gt;&lt;author&gt;Casella, George&lt;/author&gt;&lt;author&gt;Berger, Roger L&lt;/author&gt;&lt;/authors&gt;&lt;/contributors&gt;&lt;titles&gt;&lt;title&gt;Statistical inference&lt;/title&gt;&lt;/titles&gt;&lt;volume&gt;2&lt;/volume&gt;&lt;dates&gt;&lt;year&gt;2002&lt;/year&gt;&lt;/dates&gt;&lt;publisher&gt;Duxbury Pacific Grove, CA&lt;/publisher&gt;&lt;urls&gt;&lt;/urls&gt;&lt;/record&gt;&lt;/Cite&gt;&lt;Cite&gt;&lt;Author&gt;Efron&lt;/Author&gt;&lt;Year&gt;2012&lt;/Year&gt;&lt;RecNum&gt;6910&lt;/RecNum&gt;&lt;record&gt;&lt;rec-number&gt;6910&lt;/rec-number&gt;&lt;foreign-keys&gt;&lt;key app="EN" db-id="wf5d22rx0vsr0leefsq5vrd7a0vsep2xdxr9" timestamp="1501343340"&gt;6910&lt;/key&gt;&lt;/foreign-keys&gt;&lt;ref-type name="Book"&gt;6&lt;/ref-type&gt;&lt;contributors&gt;&lt;authors&gt;&lt;author&gt;Efron, Bradley&lt;/author&gt;&lt;/authors&gt;&lt;/contributors&gt;&lt;titles&gt;&lt;title&gt;Large-scale inference: empirical Bayes methods for estimation, testing, and prediction&lt;/title&gt;&lt;/titles&gt;&lt;volume&gt;1&lt;/volume&gt;&lt;dates&gt;&lt;year&gt;2012&lt;/year&gt;&lt;/dates&gt;&lt;publisher&gt;Cambridge University Press&lt;/publisher&gt;&lt;isbn&gt;1139492136&lt;/isbn&gt;&lt;urls&gt;&lt;/urls&gt;&lt;/record&gt;&lt;/Cite&gt;&lt;/EndNote&gt;</w:instrText>
-      </w:r>
-      <w:r>
-        <w:rPr>
-          <w:rFonts w:ascii="Calibri" w:hAnsi="Calibri"/>
-          <w:color w:val="000000" w:themeColor="text1"/>
-          <w:sz w:val="22"/>
-          <w:szCs w:val="22"/>
+          <w:color w:val="A6A6A6" w:themeColor="background1" w:themeShade="A6"/>
+          <w:lang w:val="en-US"/>
+        </w:rPr>
+        <w:instrText xml:space="preserve"> ADDIN EN.CITE &lt;EndNote&gt;&lt;Cite&gt;&lt;Author&gt;Bzdok&lt;/Author&gt;&lt;Year&gt;2017&lt;/Year&gt;&lt;RecNum&gt;6436&lt;/RecNum&gt;&lt;DisplayText&gt;(29, 30)&lt;/DisplayText&gt;&lt;record&gt;&lt;rec-number&gt;6436&lt;/rec-number&gt;&lt;foreign-keys&gt;&lt;key app="EN" db-id="wf5d22rx0vsr0leefsq5vrd7a0vsep2xdxr9" timestamp="1462348043"&gt;6436&lt;/key&gt;&lt;/foreign-keys&gt;&lt;ref-type name="Journal Article"&gt;17&lt;/ref-type&gt;&lt;contributors&gt;&lt;authors&gt;&lt;author&gt;Bzdok, D.&lt;/author&gt;&lt;/authors&gt;&lt;/contributors&gt;&lt;titles&gt;&lt;title&gt;Classical Statistics and Statistical Learning in Imaging Neuroscience&lt;/title&gt;&lt;secondary-title&gt;Front Neurosci&lt;/secondary-title&gt;&lt;/titles&gt;&lt;periodical&gt;&lt;full-title&gt;Front Neurosci&lt;/full-title&gt;&lt;abbr-1&gt;Frontiers in neuroscience&lt;/abbr-1&gt;&lt;/periodical&gt;&lt;dates&gt;&lt;year&gt;2017&lt;/year&gt;&lt;/dates&gt;&lt;urls&gt;&lt;/urls&gt;&lt;/record&gt;&lt;/Cite&gt;&lt;Cite&gt;&lt;Author&gt;Shmueli&lt;/Author&gt;&lt;Year&gt;2010&lt;/Year&gt;&lt;RecNum&gt;5944&lt;/RecNum&gt;&lt;record&gt;&lt;rec-number&gt;5944&lt;/rec-number&gt;&lt;foreign-keys&gt;&lt;key app="EN" db-id="wf5d22rx0vsr0leefsq5vrd7a0vsep2xdxr9" timestamp="1450610153"&gt;5944&lt;/key&gt;&lt;/foreign-keys&gt;&lt;ref-type name="Journal Article"&gt;17&lt;/ref-type&gt;&lt;contributors&gt;&lt;authors&gt;&lt;author&gt;Shmueli, Galit&lt;/author&gt;&lt;/authors&gt;&lt;/contributors&gt;&lt;titles&gt;&lt;title&gt;To explain or to predict?&lt;/title&gt;&lt;secondary-title&gt;Statistical science&lt;/secondary-title&gt;&lt;/titles&gt;&lt;periodical&gt;&lt;full-title&gt;Statistical Science&lt;/full-title&gt;&lt;/periodical&gt;&lt;pages&gt;289-310&lt;/pages&gt;&lt;dates&gt;&lt;year&gt;2010&lt;/year&gt;&lt;/dates&gt;&lt;isbn&gt;0883-4237&lt;/isbn&gt;&lt;urls&gt;&lt;/urls&gt;&lt;/record&gt;&lt;/Cite&gt;&lt;/EndNote&gt;</w:instrText>
+      </w:r>
+      <w:r>
+        <w:rPr>
+          <w:rFonts w:ascii="Calibri" w:hAnsi="Calibri"/>
+          <w:color w:val="A6A6A6" w:themeColor="background1" w:themeShade="A6"/>
           <w:lang w:val="en-US"/>
         </w:rPr>
         <w:fldChar w:fldCharType="separate"/>
@@ -15633,24 +15870,975 @@
         <w:rPr>
           <w:rFonts w:ascii="Calibri" w:hAnsi="Calibri"/>
           <w:noProof/>
-          <w:color w:val="000000" w:themeColor="text1"/>
-          <w:sz w:val="22"/>
-          <w:szCs w:val="22"/>
+          <w:color w:val="A6A6A6" w:themeColor="background1" w:themeShade="A6"/>
           <w:lang w:val="en-US"/>
         </w:rPr>
         <w:t>(</w:t>
       </w:r>
-      <w:hyperlink w:anchor="_ENREF_7" w:tooltip="Efron, 2012 #6910" w:history="1">
+      <w:hyperlink w:anchor="_ENREF_29" w:tooltip="Bzdok, 2017 #6436" w:history="1">
+        <w:r>
+          <w:rPr>
+            <w:rFonts w:ascii="Calibri" w:hAnsi="Calibri"/>
+            <w:noProof/>
+            <w:color w:val="A6A6A6" w:themeColor="background1" w:themeShade="A6"/>
+            <w:lang w:val="en-US"/>
+          </w:rPr>
+          <w:t>29</w:t>
+        </w:r>
+      </w:hyperlink>
+      <w:r>
+        <w:rPr>
+          <w:rFonts w:ascii="Calibri" w:hAnsi="Calibri"/>
+          <w:noProof/>
+          <w:color w:val="A6A6A6" w:themeColor="background1" w:themeShade="A6"/>
+          <w:lang w:val="en-US"/>
+        </w:rPr>
+        <w:t xml:space="preserve">, </w:t>
+      </w:r>
+      <w:hyperlink w:anchor="_ENREF_30" w:tooltip="Shmueli, 2010 #5944" w:history="1">
+        <w:r>
+          <w:rPr>
+            <w:rFonts w:ascii="Calibri" w:hAnsi="Calibri"/>
+            <w:noProof/>
+            <w:color w:val="A6A6A6" w:themeColor="background1" w:themeShade="A6"/>
+            <w:lang w:val="en-US"/>
+          </w:rPr>
+          <w:t>30</w:t>
+        </w:r>
+      </w:hyperlink>
+      <w:r>
+        <w:rPr>
+          <w:rFonts w:ascii="Calibri" w:hAnsi="Calibri"/>
+          <w:noProof/>
+          <w:color w:val="A6A6A6" w:themeColor="background1" w:themeShade="A6"/>
+          <w:lang w:val="en-US"/>
+        </w:rPr>
+        <w:t>)</w:t>
+      </w:r>
+      <w:r>
+        <w:rPr>
+          <w:rFonts w:ascii="Calibri" w:hAnsi="Calibri"/>
+          <w:color w:val="A6A6A6" w:themeColor="background1" w:themeShade="A6"/>
+          <w:lang w:val="en-US"/>
+        </w:rPr>
+        <w:fldChar w:fldCharType="end"/>
+      </w:r>
+      <w:r>
+        <w:rPr>
+          <w:rFonts w:ascii="Calibri" w:hAnsi="Calibri"/>
+          <w:color w:val="A6A6A6" w:themeColor="background1" w:themeShade="A6"/>
+          <w:lang w:val="en-US"/>
+        </w:rPr>
+        <w:t>.</w:t>
+      </w:r>
+    </w:p>
+    <w:p>
+      <w:pPr>
+        <w:contextualSpacing/>
+        <w:jc w:val="both"/>
+        <w:rPr>
+          <w:rFonts w:ascii="Calibri" w:hAnsi="Calibri"/>
+          <w:color w:val="A6A6A6" w:themeColor="background1" w:themeShade="A6"/>
+          <w:lang w:val="en-US"/>
+        </w:rPr>
+      </w:pPr>
+    </w:p>
+    <w:p>
+      <w:pPr>
+        <w:contextualSpacing/>
+        <w:jc w:val="both"/>
+        <w:rPr>
+          <w:rFonts w:ascii="Calibri" w:hAnsi="Calibri" w:cs="Arial"/>
+          <w:color w:val="A6A6A6" w:themeColor="background1" w:themeShade="A6"/>
+          <w:lang w:val="en-US"/>
+        </w:rPr>
+      </w:pPr>
+      <w:r>
+        <w:rPr>
+          <w:rFonts w:ascii="Calibri" w:hAnsi="Calibri" w:cs="Arial"/>
+          <w:color w:val="A6A6A6" w:themeColor="background1" w:themeShade="A6"/>
+          <w:lang w:val="en-US"/>
+        </w:rPr>
+        <w:t xml:space="preserve">out-of-sample generalization may be particularly important for a future of personalized psychiatry and neurology </w:t>
+      </w:r>
+      <w:r>
+        <w:rPr>
+          <w:rFonts w:ascii="Calibri" w:hAnsi="Calibri" w:cs="Times"/>
+          <w:color w:val="A6A6A6" w:themeColor="background1" w:themeShade="A6"/>
+          <w:lang w:val="en-US"/>
+        </w:rPr>
+        <w:t xml:space="preserve">because cross-validated predictive models can be applied to and obtain answers from a </w:t>
+      </w:r>
+      <w:r>
+        <w:rPr>
+          <w:rFonts w:ascii="Calibri" w:hAnsi="Calibri" w:cs="Times"/>
+          <w:i/>
+          <w:color w:val="A6A6A6" w:themeColor="background1" w:themeShade="A6"/>
+          <w:lang w:val="en-US"/>
+        </w:rPr>
+        <w:t xml:space="preserve">single patient </w:t>
+      </w:r>
+      <w:r>
+        <w:rPr>
+          <w:rFonts w:ascii="Calibri" w:hAnsi="Calibri" w:cs="Times"/>
+          <w:noProof/>
+          <w:color w:val="A6A6A6" w:themeColor="background1" w:themeShade="A6"/>
+          <w:lang w:val="en-US"/>
+        </w:rPr>
+        <w:t>(Stephan et al., 2015b)</w:t>
+      </w:r>
+      <w:r>
+        <w:rPr>
+          <w:rFonts w:ascii="Calibri" w:hAnsi="Calibri" w:cs="Times"/>
+          <w:color w:val="A6A6A6" w:themeColor="background1" w:themeShade="A6"/>
+          <w:lang w:val="en-US"/>
+        </w:rPr>
+        <w:t>.</w:t>
+      </w:r>
+      <w:r>
+        <w:rPr>
+          <w:rFonts w:ascii="Calibri" w:hAnsi="Calibri" w:cs="Arial"/>
+          <w:color w:val="A6A6A6" w:themeColor="background1" w:themeShade="A6"/>
+          <w:lang w:val="en-US"/>
+        </w:rPr>
+        <w:t xml:space="preserve"> Classical inference by null-hypothesis testing cannot typically produce such </w:t>
+      </w:r>
+      <w:r>
+        <w:rPr>
+          <w:rFonts w:ascii="Calibri" w:hAnsi="Calibri" w:cs="Arial"/>
+          <w:i/>
+          <w:color w:val="A6A6A6" w:themeColor="background1" w:themeShade="A6"/>
+          <w:lang w:val="en-US"/>
+        </w:rPr>
+        <w:t xml:space="preserve">intra-individual predictions </w:t>
+      </w:r>
+      <w:r>
+        <w:rPr>
+          <w:rFonts w:ascii="Calibri" w:hAnsi="Calibri" w:cs="Arial"/>
+          <w:color w:val="A6A6A6" w:themeColor="background1" w:themeShade="A6"/>
+          <w:lang w:val="en-US"/>
+        </w:rPr>
+        <w:t xml:space="preserve">as it is constrained to using the entire data sample to test for (theoretical) extrapolation of an effect at the </w:t>
+      </w:r>
+      <w:r>
+        <w:rPr>
+          <w:rFonts w:ascii="Calibri" w:hAnsi="Calibri" w:cs="Arial"/>
+          <w:i/>
+          <w:color w:val="A6A6A6" w:themeColor="background1" w:themeShade="A6"/>
+          <w:lang w:val="en-US"/>
+        </w:rPr>
+        <w:t xml:space="preserve">population level </w:t>
+      </w:r>
+      <w:r>
+        <w:rPr>
+          <w:rFonts w:ascii="Calibri" w:hAnsi="Calibri" w:cs="Arial"/>
+          <w:color w:val="A6A6A6" w:themeColor="background1" w:themeShade="A6"/>
+          <w:lang w:val="en-US"/>
+        </w:rPr>
+        <w:t>(</w:t>
+      </w:r>
+      <w:proofErr w:type="spellStart"/>
+      <w:r>
+        <w:rPr>
+          <w:rFonts w:ascii="Calibri" w:hAnsi="Calibri" w:cs="Arial"/>
+          <w:color w:val="A6A6A6" w:themeColor="background1" w:themeShade="A6"/>
+          <w:lang w:val="en-US"/>
+        </w:rPr>
+        <w:t>Bzdok</w:t>
+      </w:r>
+      <w:proofErr w:type="spellEnd"/>
+      <w:r>
+        <w:rPr>
+          <w:rFonts w:ascii="Calibri" w:hAnsi="Calibri" w:cs="Arial"/>
+          <w:color w:val="A6A6A6" w:themeColor="background1" w:themeShade="A6"/>
+          <w:lang w:val="en-US"/>
+        </w:rPr>
+        <w:t xml:space="preserve"> et al., 2016b; </w:t>
+      </w:r>
+      <w:proofErr w:type="spellStart"/>
+      <w:r>
+        <w:rPr>
+          <w:rFonts w:ascii="Calibri" w:hAnsi="Calibri" w:cs="Arial"/>
+          <w:color w:val="A6A6A6" w:themeColor="background1" w:themeShade="A6"/>
+          <w:lang w:val="en-US"/>
+        </w:rPr>
+        <w:t>Arbabshirani</w:t>
+      </w:r>
+      <w:proofErr w:type="spellEnd"/>
+      <w:r>
+        <w:rPr>
+          <w:rFonts w:ascii="Calibri" w:hAnsi="Calibri" w:cs="Arial"/>
+          <w:color w:val="A6A6A6" w:themeColor="background1" w:themeShade="A6"/>
+          <w:lang w:val="en-US"/>
+        </w:rPr>
+        <w:t xml:space="preserve"> et al., 2017).</w:t>
+      </w:r>
+    </w:p>
+    <w:p>
+      <w:pPr>
+        <w:contextualSpacing/>
+        <w:jc w:val="both"/>
+        <w:rPr>
+          <w:rFonts w:ascii="Calibri" w:hAnsi="Calibri" w:cs="Times"/>
+          <w:color w:val="000000" w:themeColor="text1"/>
+          <w:lang w:val="en-US"/>
+        </w:rPr>
+      </w:pPr>
+    </w:p>
+    <w:p>
+      <w:pPr>
+        <w:contextualSpacing/>
+        <w:jc w:val="both"/>
+        <w:rPr>
+          <w:rFonts w:ascii="Calibri" w:hAnsi="Calibri"/>
+          <w:b/>
+          <w:color w:val="000000" w:themeColor="text1"/>
+          <w:lang w:val="en-US"/>
+        </w:rPr>
+      </w:pPr>
+    </w:p>
+    <w:p>
+      <w:pPr>
+        <w:contextualSpacing/>
+        <w:jc w:val="both"/>
+        <w:rPr>
+          <w:rFonts w:ascii="Calibri" w:hAnsi="Calibri"/>
+          <w:b/>
+          <w:color w:val="000000" w:themeColor="text1"/>
+          <w:lang w:val="en-US"/>
+        </w:rPr>
+      </w:pPr>
+    </w:p>
+    <w:p>
+      <w:pPr>
+        <w:contextualSpacing/>
+        <w:jc w:val="both"/>
+        <w:rPr>
+          <w:rFonts w:ascii="Calibri" w:hAnsi="Calibri"/>
+          <w:b/>
+          <w:color w:val="000000" w:themeColor="text1"/>
+          <w:lang w:val="en-US"/>
+        </w:rPr>
+      </w:pPr>
+    </w:p>
+    <w:p>
+      <w:pPr>
+        <w:contextualSpacing/>
+        <w:jc w:val="both"/>
+        <w:rPr>
+          <w:rFonts w:ascii="Calibri" w:hAnsi="Calibri"/>
+          <w:b/>
+          <w:color w:val="000000" w:themeColor="text1"/>
+          <w:lang w:val="en-US"/>
+        </w:rPr>
+      </w:pPr>
+      <w:r>
+        <w:rPr>
+          <w:rFonts w:ascii="Calibri" w:hAnsi="Calibri"/>
+          <w:b/>
+          <w:color w:val="000000" w:themeColor="text1"/>
+          <w:lang w:val="en-US"/>
+        </w:rPr>
+        <w:t>Conclusion</w:t>
+      </w:r>
+    </w:p>
+    <w:p>
+      <w:pPr>
+        <w:ind w:firstLine="708"/>
+        <w:contextualSpacing/>
+        <w:jc w:val="both"/>
+        <w:rPr>
+          <w:rFonts w:ascii="Calibri" w:hAnsi="Calibri"/>
+          <w:color w:val="000000" w:themeColor="text1"/>
+          <w:lang w:val="en-US"/>
+        </w:rPr>
+      </w:pPr>
+      <w:r>
+        <w:rPr>
+          <w:rFonts w:ascii="Calibri" w:eastAsia="Times New Roman" w:hAnsi="Calibri" w:cs="Arial"/>
+          <w:color w:val="222222"/>
+          <w:shd w:val="clear" w:color="auto" w:fill="FFFFFF"/>
+          <w:lang w:val="en-US"/>
+        </w:rPr>
+        <w:lastRenderedPageBreak/>
+        <w:t xml:space="preserve">The present investigation </w:t>
+      </w:r>
+      <w:r>
+        <w:rPr>
+          <w:rFonts w:ascii="Calibri" w:eastAsia="Times New Roman" w:hAnsi="Calibri" w:cs="Arial"/>
+          <w:color w:val="222222"/>
+          <w:shd w:val="clear" w:color="auto" w:fill="FFFFFF"/>
+          <w:lang w:val="en-US"/>
+        </w:rPr>
+        <w:t>quanti</w:t>
+      </w:r>
+      <w:r>
+        <w:rPr>
+          <w:rFonts w:ascii="Calibri" w:eastAsia="Times New Roman" w:hAnsi="Calibri" w:cs="Arial"/>
+          <w:color w:val="222222"/>
+          <w:shd w:val="clear" w:color="auto" w:fill="FFFFFF"/>
+          <w:lang w:val="en-US"/>
+        </w:rPr>
+        <w:t>t</w:t>
+      </w:r>
+      <w:r>
+        <w:rPr>
+          <w:rFonts w:ascii="Calibri" w:eastAsia="Times New Roman" w:hAnsi="Calibri" w:cs="Arial"/>
+          <w:color w:val="222222"/>
+          <w:shd w:val="clear" w:color="auto" w:fill="FFFFFF"/>
+          <w:lang w:val="en-US"/>
+        </w:rPr>
+        <w:t>atively exposed how the lin</w:t>
+      </w:r>
+      <w:r>
+        <w:rPr>
+          <w:rFonts w:ascii="Calibri" w:eastAsia="Times New Roman" w:hAnsi="Calibri" w:cs="Arial"/>
+          <w:color w:val="222222"/>
+          <w:shd w:val="clear" w:color="auto" w:fill="FFFFFF"/>
+          <w:lang w:val="en-US"/>
+        </w:rPr>
+        <w:t>ear model - a workhorse in many areas of</w:t>
+      </w:r>
+      <w:r>
+        <w:rPr>
+          <w:rFonts w:ascii="Calibri" w:eastAsia="Times New Roman" w:hAnsi="Calibri" w:cs="Arial"/>
+          <w:color w:val="222222"/>
+          <w:shd w:val="clear" w:color="auto" w:fill="FFFFFF"/>
+          <w:lang w:val="en-US"/>
+        </w:rPr>
+        <w:t xml:space="preserve"> empirical research - </w:t>
+      </w:r>
+      <w:r>
+        <w:rPr>
+          <w:rFonts w:ascii="Calibri" w:eastAsia="Times New Roman" w:hAnsi="Calibri" w:cs="Arial"/>
+          <w:color w:val="222222"/>
+          <w:shd w:val="clear" w:color="auto" w:fill="FFFFFF"/>
+          <w:lang w:val="en-US"/>
+        </w:rPr>
+        <w:t xml:space="preserve">can be </w:t>
+      </w:r>
+      <w:r>
+        <w:rPr>
+          <w:rFonts w:ascii="Calibri" w:eastAsia="Times New Roman" w:hAnsi="Calibri" w:cs="Arial"/>
+          <w:color w:val="222222"/>
+          <w:shd w:val="clear" w:color="auto" w:fill="FFFFFF"/>
+          <w:lang w:val="en-US"/>
+        </w:rPr>
+        <w:t>used for more than one</w:t>
+      </w:r>
+      <w:r>
+        <w:rPr>
+          <w:rFonts w:ascii="Calibri" w:eastAsia="Times New Roman" w:hAnsi="Calibri" w:cs="Arial"/>
+          <w:color w:val="222222"/>
+          <w:shd w:val="clear" w:color="auto" w:fill="FFFFFF"/>
+          <w:lang w:val="en-US"/>
+        </w:rPr>
+        <w:t xml:space="preserve"> </w:t>
+      </w:r>
+      <w:r>
+        <w:rPr>
+          <w:rFonts w:ascii="Calibri" w:eastAsia="Times New Roman" w:hAnsi="Calibri" w:cs="Arial"/>
+          <w:color w:val="222222"/>
+          <w:shd w:val="clear" w:color="auto" w:fill="FFFFFF"/>
+          <w:lang w:val="en-US"/>
+        </w:rPr>
+        <w:t>motivation</w:t>
+      </w:r>
+      <w:r>
+        <w:rPr>
+          <w:rFonts w:ascii="Calibri" w:eastAsia="Times New Roman" w:hAnsi="Calibri" w:cs="Arial"/>
+          <w:color w:val="222222"/>
+          <w:shd w:val="clear" w:color="auto" w:fill="FFFFFF"/>
+          <w:lang w:val="en-US"/>
+        </w:rPr>
+        <w:t xml:space="preserve">, </w:t>
+      </w:r>
+      <w:r>
+        <w:rPr>
+          <w:rFonts w:ascii="Calibri" w:hAnsi="Calibri"/>
+          <w:lang w:val="en-US"/>
+        </w:rPr>
+        <w:t>d</w:t>
+      </w:r>
+      <w:r>
+        <w:rPr>
+          <w:rFonts w:ascii="Calibri" w:hAnsi="Calibri"/>
+          <w:lang w:val="en-US"/>
+        </w:rPr>
+        <w:t>epending on the ultimate clinical or research question</w:t>
+      </w:r>
+      <w:r>
+        <w:rPr>
+          <w:rFonts w:ascii="Calibri" w:eastAsia="Times New Roman" w:hAnsi="Calibri" w:cs="Arial"/>
+          <w:color w:val="222222"/>
+          <w:shd w:val="clear" w:color="auto" w:fill="FFFFFF"/>
+          <w:lang w:val="en-US"/>
+        </w:rPr>
+        <w:t>.</w:t>
+      </w:r>
+      <w:r>
+        <w:rPr>
+          <w:rFonts w:ascii="Calibri" w:eastAsia="Times New Roman" w:hAnsi="Calibri" w:cs="Arial"/>
+          <w:color w:val="222222"/>
+          <w:shd w:val="clear" w:color="auto" w:fill="FFFFFF"/>
+          <w:lang w:val="en-US"/>
+        </w:rPr>
+        <w:t xml:space="preserve"> </w:t>
+      </w:r>
+      <w:r>
+        <w:rPr>
+          <w:rFonts w:ascii="Calibri" w:eastAsia="Times New Roman" w:hAnsi="Calibri" w:cs="Arial"/>
+          <w:color w:val="222222"/>
+          <w:shd w:val="clear" w:color="auto" w:fill="FFFFFF"/>
+          <w:lang w:val="en-US"/>
+        </w:rPr>
+        <w:t xml:space="preserve">The </w:t>
+      </w:r>
+      <w:r>
+        <w:rPr>
+          <w:rFonts w:ascii="Calibri" w:eastAsia="Times New Roman" w:hAnsi="Calibri" w:cs="Arial"/>
+          <w:color w:val="222222"/>
+          <w:shd w:val="clear" w:color="auto" w:fill="FFFFFF"/>
+          <w:lang w:val="en-US"/>
+        </w:rPr>
+        <w:t xml:space="preserve">more common use of </w:t>
+      </w:r>
+      <w:r>
+        <w:rPr>
+          <w:rFonts w:ascii="Calibri" w:eastAsia="Times New Roman" w:hAnsi="Calibri" w:cs="Arial"/>
+          <w:color w:val="222222"/>
+          <w:shd w:val="clear" w:color="auto" w:fill="FFFFFF"/>
+          <w:lang w:val="en-US"/>
+        </w:rPr>
+        <w:t>these</w:t>
+      </w:r>
+      <w:r>
+        <w:rPr>
+          <w:rFonts w:ascii="Calibri" w:eastAsia="Times New Roman" w:hAnsi="Calibri" w:cs="Arial"/>
+          <w:color w:val="222222"/>
+          <w:shd w:val="clear" w:color="auto" w:fill="FFFFFF"/>
+          <w:lang w:val="en-US"/>
+        </w:rPr>
+        <w:t xml:space="preserve"> tools</w:t>
+      </w:r>
+      <w:r>
+        <w:rPr>
+          <w:rFonts w:ascii="Calibri" w:eastAsia="Times New Roman" w:hAnsi="Calibri" w:cs="Arial"/>
+          <w:color w:val="222222"/>
+          <w:shd w:val="clear" w:color="auto" w:fill="FFFFFF"/>
+          <w:lang w:val="en-US"/>
+        </w:rPr>
+        <w:t xml:space="preserve"> and their extensions</w:t>
+      </w:r>
+      <w:r>
+        <w:rPr>
+          <w:rFonts w:ascii="Calibri" w:eastAsia="Times New Roman" w:hAnsi="Calibri" w:cs="Arial"/>
+          <w:color w:val="222222"/>
+          <w:shd w:val="clear" w:color="auto" w:fill="FFFFFF"/>
+          <w:lang w:val="en-US"/>
+        </w:rPr>
+        <w:t xml:space="preserve"> to uncover </w:t>
+      </w:r>
+      <w:r>
+        <w:rPr>
+          <w:rFonts w:ascii="Calibri" w:eastAsia="Times New Roman" w:hAnsi="Calibri" w:cs="Arial"/>
+          <w:color w:val="222222"/>
+          <w:shd w:val="clear" w:color="auto" w:fill="FFFFFF"/>
+          <w:lang w:val="en-US"/>
+        </w:rPr>
+        <w:t>properties of biologic</w:t>
+      </w:r>
+      <w:r>
+        <w:rPr>
+          <w:rFonts w:ascii="Calibri" w:eastAsia="Times New Roman" w:hAnsi="Calibri" w:cs="Arial"/>
+          <w:color w:val="222222"/>
+          <w:shd w:val="clear" w:color="auto" w:fill="FFFFFF"/>
+          <w:lang w:val="en-US"/>
+        </w:rPr>
+        <w:t>a</w:t>
+      </w:r>
+      <w:r>
+        <w:rPr>
+          <w:rFonts w:ascii="Calibri" w:eastAsia="Times New Roman" w:hAnsi="Calibri" w:cs="Arial"/>
+          <w:color w:val="222222"/>
+          <w:shd w:val="clear" w:color="auto" w:fill="FFFFFF"/>
+          <w:lang w:val="en-US"/>
+        </w:rPr>
+        <w:t>l processes may give some way to</w:t>
+      </w:r>
+      <w:r>
+        <w:rPr>
+          <w:rFonts w:ascii="Calibri" w:eastAsia="Times New Roman" w:hAnsi="Calibri" w:cs="Arial"/>
+          <w:color w:val="222222"/>
+          <w:shd w:val="clear" w:color="auto" w:fill="FFFFFF"/>
+          <w:lang w:val="en-US"/>
+        </w:rPr>
+        <w:t xml:space="preserve"> the aim f</w:t>
+      </w:r>
+      <w:r>
+        <w:rPr>
+          <w:rFonts w:ascii="Calibri" w:eastAsia="Times New Roman" w:hAnsi="Calibri" w:cs="Arial"/>
+          <w:color w:val="222222"/>
+          <w:shd w:val="clear" w:color="auto" w:fill="FFFFFF"/>
+          <w:lang w:val="en-US"/>
+        </w:rPr>
+        <w:t>o</w:t>
+      </w:r>
+      <w:r>
+        <w:rPr>
+          <w:rFonts w:ascii="Calibri" w:eastAsia="Times New Roman" w:hAnsi="Calibri" w:cs="Arial"/>
+          <w:color w:val="222222"/>
+          <w:shd w:val="clear" w:color="auto" w:fill="FFFFFF"/>
+          <w:lang w:val="en-US"/>
+        </w:rPr>
+        <w:t>r</w:t>
+      </w:r>
+      <w:r>
+        <w:rPr>
+          <w:rFonts w:ascii="Calibri" w:eastAsia="Times New Roman" w:hAnsi="Calibri" w:cs="Arial"/>
+          <w:color w:val="222222"/>
+          <w:shd w:val="clear" w:color="auto" w:fill="FFFFFF"/>
+          <w:lang w:val="en-US"/>
+        </w:rPr>
+        <w:t xml:space="preserve"> </w:t>
+      </w:r>
+      <w:r>
+        <w:rPr>
+          <w:rFonts w:ascii="Calibri" w:eastAsia="Times New Roman" w:hAnsi="Calibri" w:cs="Arial"/>
+          <w:color w:val="222222"/>
+          <w:shd w:val="clear" w:color="auto" w:fill="FFFFFF"/>
+          <w:lang w:val="en-US"/>
+        </w:rPr>
+        <w:t>pragmatic forecasting of clinical endpoints.</w:t>
+      </w:r>
+      <w:r>
+        <w:rPr>
+          <w:rFonts w:ascii="Calibri" w:eastAsia="Times New Roman" w:hAnsi="Calibri" w:cs="Arial"/>
+          <w:color w:val="222222"/>
+          <w:shd w:val="clear" w:color="auto" w:fill="FFFFFF"/>
+          <w:lang w:val="en-US"/>
+        </w:rPr>
+        <w:t xml:space="preserve"> </w:t>
+      </w:r>
+      <w:r>
+        <w:rPr>
+          <w:rFonts w:ascii="Calibri" w:hAnsi="Calibri" w:cs="Arial"/>
+          <w:color w:val="000000" w:themeColor="text1"/>
+          <w:lang w:val="en-US"/>
+        </w:rPr>
+        <w:t>C</w:t>
+      </w:r>
+      <w:r>
+        <w:rPr>
+          <w:rFonts w:ascii="Calibri" w:hAnsi="Calibri" w:cs="Arial"/>
+          <w:color w:val="000000" w:themeColor="text1"/>
+          <w:lang w:val="en-US"/>
+        </w:rPr>
+        <w:t>are needs to be taken in practical data analysis</w:t>
+      </w:r>
+      <w:r>
+        <w:rPr>
+          <w:rFonts w:ascii="Calibri" w:hAnsi="Calibri" w:cs="Arial"/>
+          <w:color w:val="000000" w:themeColor="text1"/>
+          <w:lang w:val="en-US"/>
+        </w:rPr>
+        <w:t>.</w:t>
+      </w:r>
+      <w:r>
+        <w:rPr>
+          <w:rFonts w:ascii="Calibri" w:eastAsia="Times New Roman" w:hAnsi="Calibri" w:cs="Arial"/>
+          <w:color w:val="222222"/>
+          <w:shd w:val="clear" w:color="auto" w:fill="FFFFFF"/>
+          <w:lang w:val="en-US"/>
+        </w:rPr>
+        <w:t xml:space="preserve"> </w:t>
+      </w:r>
+      <w:r>
+        <w:rPr>
+          <w:rFonts w:ascii="Calibri" w:eastAsia="Times New Roman" w:hAnsi="Calibri" w:cs="Arial"/>
+          <w:color w:val="222222"/>
+          <w:shd w:val="clear" w:color="auto" w:fill="FFFFFF"/>
+          <w:lang w:val="en-US"/>
+        </w:rPr>
+        <w:t xml:space="preserve">Some statisticians have proposed that modeling tools should be defined by the problems they can be </w:t>
+      </w:r>
+      <w:r>
+        <w:rPr>
+          <w:rFonts w:ascii="Calibri" w:eastAsia="Times New Roman" w:hAnsi="Calibri" w:cs="Arial"/>
+          <w:color w:val="222222"/>
+          <w:shd w:val="clear" w:color="auto" w:fill="FFFFFF"/>
+          <w:lang w:val="en-US"/>
+        </w:rPr>
+        <w:t>applied</w:t>
+      </w:r>
+      <w:r>
+        <w:rPr>
+          <w:rFonts w:ascii="Calibri" w:eastAsia="Times New Roman" w:hAnsi="Calibri" w:cs="Arial"/>
+          <w:color w:val="222222"/>
+          <w:shd w:val="clear" w:color="auto" w:fill="FFFFFF"/>
+          <w:lang w:val="en-US"/>
+        </w:rPr>
+        <w:t xml:space="preserve"> to solve, rather than cataloguing methods under particular umbrella terms </w:t>
+      </w:r>
+      <w:r>
+        <w:rPr>
+          <w:rFonts w:ascii="Calibri" w:eastAsia="Times New Roman" w:hAnsi="Calibri" w:cs="Arial"/>
+          <w:color w:val="222222"/>
+          <w:shd w:val="clear" w:color="auto" w:fill="FFFFFF"/>
+          <w:lang w:val="en-US"/>
+        </w:rPr>
+        <w:fldChar w:fldCharType="begin"/>
+      </w:r>
+      <w:r>
+        <w:rPr>
+          <w:rFonts w:ascii="Calibri" w:eastAsia="Times New Roman" w:hAnsi="Calibri" w:cs="Arial"/>
+          <w:color w:val="222222"/>
+          <w:shd w:val="clear" w:color="auto" w:fill="FFFFFF"/>
+          <w:lang w:val="en-US"/>
+        </w:rPr>
+        <w:instrText xml:space="preserve"> ADDIN EN.CITE &lt;EndNote&gt;&lt;Cite&gt;&lt;Author&gt;Friedman&lt;/Author&gt;&lt;Year&gt;2001&lt;/Year&gt;&lt;RecNum&gt;5937&lt;/RecNum&gt;&lt;DisplayText&gt;(31)&lt;/DisplayText&gt;&lt;record&gt;&lt;rec-number&gt;5937&lt;/rec-number&gt;&lt;foreign-keys&gt;&lt;key app="EN" db-id="wf5d22rx0vsr0leefsq5vrd7a0vsep2xdxr9" timestamp="1450548922"&gt;5937&lt;/key&gt;&lt;/foreign-keys&gt;&lt;ref-type name="Journal Article"&gt;17&lt;/ref-type&gt;&lt;contributors&gt;&lt;authors&gt;&lt;author&gt;Friedman, Jerome H.&lt;/author&gt;&lt;/authors&gt;&lt;/contributors&gt;&lt;titles&gt;&lt;title&gt;The role of statistics in the data revolution?&lt;/title&gt;&lt;secondary-title&gt;International Statistical Review/Revue Internationale de Statistique&lt;/secondary-title&gt;&lt;/titles&gt;&lt;periodical&gt;&lt;full-title&gt;International statistical review/revue internationale de Statistique&lt;/full-title&gt;&lt;/periodical&gt;&lt;pages&gt;5-10&lt;/pages&gt;&lt;dates&gt;&lt;year&gt;2001&lt;/year&gt;&lt;/dates&gt;&lt;isbn&gt;0306-7734&lt;/isbn&gt;&lt;urls&gt;&lt;/urls&gt;&lt;/record&gt;&lt;/Cite&gt;&lt;/EndNote&gt;</w:instrText>
+      </w:r>
+      <w:r>
+        <w:rPr>
+          <w:rFonts w:ascii="Calibri" w:eastAsia="Times New Roman" w:hAnsi="Calibri" w:cs="Arial"/>
+          <w:color w:val="222222"/>
+          <w:shd w:val="clear" w:color="auto" w:fill="FFFFFF"/>
+          <w:lang w:val="en-US"/>
+        </w:rPr>
+        <w:fldChar w:fldCharType="separate"/>
+      </w:r>
+      <w:r>
+        <w:rPr>
+          <w:rFonts w:ascii="Calibri" w:eastAsia="Times New Roman" w:hAnsi="Calibri" w:cs="Arial"/>
+          <w:noProof/>
+          <w:color w:val="222222"/>
+          <w:shd w:val="clear" w:color="auto" w:fill="FFFFFF"/>
+          <w:lang w:val="en-US"/>
+        </w:rPr>
+        <w:t>(</w:t>
+      </w:r>
+      <w:hyperlink w:anchor="_ENREF_31" w:tooltip="Friedman, 2001 #5937" w:history="1">
+        <w:r>
+          <w:rPr>
+            <w:rFonts w:ascii="Calibri" w:eastAsia="Times New Roman" w:hAnsi="Calibri" w:cs="Arial"/>
+            <w:noProof/>
+            <w:color w:val="222222"/>
+            <w:shd w:val="clear" w:color="auto" w:fill="FFFFFF"/>
+            <w:lang w:val="en-US"/>
+          </w:rPr>
+          <w:t>31</w:t>
+        </w:r>
+      </w:hyperlink>
+      <w:r>
+        <w:rPr>
+          <w:rFonts w:ascii="Calibri" w:eastAsia="Times New Roman" w:hAnsi="Calibri" w:cs="Arial"/>
+          <w:noProof/>
+          <w:color w:val="222222"/>
+          <w:shd w:val="clear" w:color="auto" w:fill="FFFFFF"/>
+          <w:lang w:val="en-US"/>
+        </w:rPr>
+        <w:t>)</w:t>
+      </w:r>
+      <w:r>
+        <w:rPr>
+          <w:rFonts w:ascii="Calibri" w:eastAsia="Times New Roman" w:hAnsi="Calibri" w:cs="Arial"/>
+          <w:color w:val="222222"/>
+          <w:shd w:val="clear" w:color="auto" w:fill="FFFFFF"/>
+          <w:lang w:val="en-US"/>
+        </w:rPr>
+        <w:fldChar w:fldCharType="end"/>
+      </w:r>
+      <w:r>
+        <w:rPr>
+          <w:rFonts w:ascii="Calibri" w:eastAsia="Times New Roman" w:hAnsi="Calibri" w:cs="Arial"/>
+          <w:color w:val="222222"/>
+          <w:shd w:val="clear" w:color="auto" w:fill="FFFFFF"/>
+          <w:lang w:val="en-US"/>
+        </w:rPr>
+        <w:t xml:space="preserve">. </w:t>
+      </w:r>
+      <w:r>
+        <w:rPr>
+          <w:rFonts w:ascii="Calibri" w:hAnsi="Calibri"/>
+          <w:lang w:val="en-US"/>
+        </w:rPr>
+        <w:t xml:space="preserve">It is important for investigators and </w:t>
+      </w:r>
+      <w:r>
+        <w:rPr>
+          <w:rFonts w:ascii="Calibri" w:hAnsi="Calibri"/>
+          <w:lang w:val="en-US"/>
+        </w:rPr>
+        <w:t>clinicians</w:t>
+      </w:r>
+      <w:r>
+        <w:rPr>
+          <w:rFonts w:ascii="Calibri" w:hAnsi="Calibri"/>
+          <w:lang w:val="en-US"/>
+        </w:rPr>
+        <w:t xml:space="preserve"> to acknowledge the partly diverging modeling goals and scopes of interpretation of </w:t>
+      </w:r>
+      <w:r>
+        <w:rPr>
+          <w:rFonts w:ascii="Calibri" w:hAnsi="Calibri"/>
+          <w:lang w:val="en-US"/>
+        </w:rPr>
+        <w:t xml:space="preserve">different modelling agendas </w:t>
+      </w:r>
+      <w:r>
+        <w:rPr>
+          <w:rFonts w:ascii="Calibri" w:hAnsi="Calibri"/>
+          <w:lang w:val="en-US"/>
+        </w:rPr>
+        <w:fldChar w:fldCharType="begin"/>
+      </w:r>
+      <w:r>
+        <w:rPr>
+          <w:rFonts w:ascii="Calibri" w:hAnsi="Calibri"/>
+          <w:lang w:val="en-US"/>
+        </w:rPr>
+        <w:instrText xml:space="preserve"> ADDIN EN.CITE &lt;EndNote&gt;&lt;Cite&gt;&lt;Author&gt;Bzdok&lt;/Author&gt;&lt;Year&gt;2017&lt;/Year&gt;&lt;RecNum&gt;6436&lt;/RecNum&gt;&lt;DisplayText&gt;(2, 29)&lt;/DisplayText&gt;&lt;record&gt;&lt;rec-number&gt;6436&lt;/rec-number&gt;&lt;foreign-keys&gt;&lt;key app="EN" db-id="wf5d22rx0vsr0leefsq5vrd7a0vsep2xdxr9" timestamp="1462348043"&gt;6436&lt;/key&gt;&lt;/foreign-keys&gt;&lt;ref-type name="Journal Article"&gt;17&lt;/ref-type&gt;&lt;contributors&gt;&lt;authors&gt;&lt;author&gt;Bzdok, D.&lt;/author&gt;&lt;/authors&gt;&lt;/contributors&gt;&lt;titles&gt;&lt;title&gt;Classical Statistics and Statistical Learning in Imaging Neuroscience&lt;/title&gt;&lt;secondary-title&gt;Front Neurosci&lt;/secondary-title&gt;&lt;/titles&gt;&lt;periodical&gt;&lt;full-title&gt;Front Neurosci&lt;/full-title&gt;&lt;abbr-1&gt;Frontiers in neuroscience&lt;/abbr-1&gt;&lt;/periodical&gt;&lt;dates&gt;&lt;year&gt;2017&lt;/year&gt;&lt;/dates&gt;&lt;urls&gt;&lt;/urls&gt;&lt;/record&gt;&lt;/Cite&gt;&lt;Cite&gt;&lt;Author&gt;Breiman&lt;/Author&gt;&lt;Year&gt;2001&lt;/Year&gt;&lt;RecNum&gt;4148&lt;/RecNum&gt;&lt;record&gt;&lt;rec-number&gt;4148&lt;/rec-number&gt;&lt;foreign-keys&gt;&lt;key app="EN" db-id="wf5d22rx0vsr0leefsq5vrd7a0vsep2xdxr9" timestamp="1386074612"&gt;4148&lt;/key&gt;&lt;/foreign-keys&gt;&lt;ref-type name="Journal Article"&gt;17&lt;/ref-type&gt;&lt;contributors&gt;&lt;authors&gt;&lt;author&gt;Breiman, L.&lt;/author&gt;&lt;/authors&gt;&lt;/contributors&gt;&lt;titles&gt;&lt;title&gt;Statistical Modeling: The Two Cultures&lt;/title&gt;&lt;secondary-title&gt;Statistical Science&lt;/secondary-title&gt;&lt;/titles&gt;&lt;periodical&gt;&lt;full-title&gt;Statistical Science&lt;/full-title&gt;&lt;/periodical&gt;&lt;pages&gt;199-231&lt;/pages&gt;&lt;volume&gt;16&lt;/volume&gt;&lt;number&gt;3&lt;/number&gt;&lt;dates&gt;&lt;year&gt;2001&lt;/year&gt;&lt;/dates&gt;&lt;urls&gt;&lt;/urls&gt;&lt;/record&gt;&lt;/Cite&gt;&lt;/EndNote&gt;</w:instrText>
+      </w:r>
+      <w:r>
+        <w:rPr>
+          <w:rFonts w:ascii="Calibri" w:hAnsi="Calibri"/>
+          <w:lang w:val="en-US"/>
+        </w:rPr>
+        <w:fldChar w:fldCharType="separate"/>
+      </w:r>
+      <w:r>
+        <w:rPr>
+          <w:rFonts w:ascii="Calibri" w:hAnsi="Calibri"/>
+          <w:noProof/>
+          <w:lang w:val="en-US"/>
+        </w:rPr>
+        <w:t>(</w:t>
+      </w:r>
+      <w:hyperlink w:anchor="_ENREF_2" w:tooltip="Breiman, 2001 #4148" w:history="1">
+        <w:r>
+          <w:rPr>
+            <w:rFonts w:ascii="Calibri" w:hAnsi="Calibri"/>
+            <w:noProof/>
+            <w:lang w:val="en-US"/>
+          </w:rPr>
+          <w:t>2</w:t>
+        </w:r>
+      </w:hyperlink>
+      <w:r>
+        <w:rPr>
+          <w:rFonts w:ascii="Calibri" w:hAnsi="Calibri"/>
+          <w:noProof/>
+          <w:lang w:val="en-US"/>
+        </w:rPr>
+        <w:t xml:space="preserve">, </w:t>
+      </w:r>
+      <w:hyperlink w:anchor="_ENREF_29" w:tooltip="Bzdok, 2017 #6436" w:history="1">
+        <w:r>
+          <w:rPr>
+            <w:rFonts w:ascii="Calibri" w:hAnsi="Calibri"/>
+            <w:noProof/>
+            <w:lang w:val="en-US"/>
+          </w:rPr>
+          <w:t>29</w:t>
+        </w:r>
+      </w:hyperlink>
+      <w:r>
+        <w:rPr>
+          <w:rFonts w:ascii="Calibri" w:hAnsi="Calibri"/>
+          <w:noProof/>
+          <w:lang w:val="en-US"/>
+        </w:rPr>
+        <w:t>)</w:t>
+      </w:r>
+      <w:r>
+        <w:rPr>
+          <w:rFonts w:ascii="Calibri" w:hAnsi="Calibri"/>
+          <w:lang w:val="en-US"/>
+        </w:rPr>
+        <w:fldChar w:fldCharType="end"/>
+      </w:r>
+      <w:r>
+        <w:rPr>
+          <w:rFonts w:ascii="Calibri" w:hAnsi="Calibri"/>
+          <w:lang w:val="en-US"/>
+        </w:rPr>
+        <w:t>.</w:t>
+      </w:r>
+      <w:r>
+        <w:rPr>
+          <w:rFonts w:ascii="Calibri" w:hAnsi="Calibri"/>
+          <w:color w:val="000000" w:themeColor="text1"/>
+          <w:lang w:val="en-US"/>
+        </w:rPr>
+        <w:t xml:space="preserve"> </w:t>
+      </w:r>
+      <w:r>
+        <w:rPr>
+          <w:rFonts w:ascii="Calibri" w:hAnsi="Calibri"/>
+          <w:color w:val="000000" w:themeColor="text1"/>
+          <w:lang w:val="en-US"/>
+        </w:rPr>
+        <w:t>Statistical literacy may beco</w:t>
+      </w:r>
+      <w:r>
+        <w:rPr>
+          <w:rFonts w:ascii="Calibri" w:hAnsi="Calibri"/>
+          <w:color w:val="000000" w:themeColor="text1"/>
+          <w:lang w:val="en-US"/>
+        </w:rPr>
+        <w:t xml:space="preserve">me increasingly important </w:t>
+      </w:r>
+      <w:r>
+        <w:rPr>
+          <w:rFonts w:ascii="Calibri" w:hAnsi="Calibri"/>
+          <w:color w:val="000000" w:themeColor="text1"/>
+          <w:lang w:val="en-US"/>
+        </w:rPr>
+        <w:t xml:space="preserve">for taking rigorous and reproducible steps </w:t>
+      </w:r>
+      <w:r>
+        <w:rPr>
+          <w:rFonts w:ascii="Calibri" w:hAnsi="Calibri"/>
+          <w:color w:val="000000" w:themeColor="text1"/>
+          <w:lang w:val="en-US"/>
+        </w:rPr>
+        <w:t>on our</w:t>
+      </w:r>
+      <w:r>
+        <w:rPr>
+          <w:rFonts w:ascii="Calibri" w:hAnsi="Calibri"/>
+          <w:color w:val="000000" w:themeColor="text1"/>
+          <w:lang w:val="en-US"/>
+        </w:rPr>
+        <w:t xml:space="preserve"> way t</w:t>
+      </w:r>
+      <w:r>
+        <w:rPr>
+          <w:rFonts w:ascii="Calibri" w:hAnsi="Calibri"/>
+          <w:color w:val="000000" w:themeColor="text1"/>
+          <w:lang w:val="en-US"/>
+        </w:rPr>
+        <w:t>o personalizing medical care</w:t>
+      </w:r>
+      <w:r>
+        <w:rPr>
+          <w:rFonts w:ascii="Calibri" w:hAnsi="Calibri"/>
+          <w:color w:val="000000" w:themeColor="text1"/>
+          <w:lang w:val="en-US"/>
+        </w:rPr>
+        <w:t xml:space="preserve">, </w:t>
+      </w:r>
+      <w:r>
+        <w:rPr>
+          <w:rFonts w:ascii="Calibri" w:hAnsi="Calibri"/>
+          <w:color w:val="000000" w:themeColor="text1"/>
+          <w:lang w:val="en-US"/>
+        </w:rPr>
+        <w:t>which will ultimately benefit the well-being of suffering patients</w:t>
+      </w:r>
+      <w:r>
+        <w:rPr>
+          <w:rFonts w:ascii="Calibri" w:hAnsi="Calibri"/>
+          <w:color w:val="000000" w:themeColor="text1"/>
+          <w:lang w:val="en-US"/>
+        </w:rPr>
+        <w:t>.</w:t>
+      </w:r>
+    </w:p>
+    <w:p>
+      <w:pPr>
+        <w:ind w:firstLine="708"/>
+        <w:contextualSpacing/>
+        <w:jc w:val="both"/>
+        <w:rPr>
+          <w:rFonts w:ascii="Calibri" w:hAnsi="Calibri"/>
+          <w:b/>
+          <w:color w:val="000000" w:themeColor="text1"/>
+          <w:lang w:val="en-US"/>
+        </w:rPr>
+      </w:pPr>
+      <w:r>
+        <w:rPr>
+          <w:rFonts w:ascii="Calibri" w:hAnsi="Calibri"/>
+          <w:color w:val="000000" w:themeColor="text1"/>
+          <w:lang w:val="en-US"/>
+        </w:rPr>
+        <w:t xml:space="preserve">The prediction-inference distinction may </w:t>
+      </w:r>
+      <w:r>
+        <w:rPr>
+          <w:rFonts w:ascii="Calibri" w:hAnsi="Calibri"/>
+          <w:color w:val="000000" w:themeColor="text1"/>
+          <w:lang w:val="en-US"/>
+        </w:rPr>
+        <w:t xml:space="preserve">also </w:t>
+      </w:r>
+      <w:r>
+        <w:rPr>
+          <w:rFonts w:ascii="Calibri" w:hAnsi="Calibri"/>
+          <w:color w:val="000000" w:themeColor="text1"/>
+          <w:lang w:val="en-US"/>
+        </w:rPr>
+        <w:t xml:space="preserve">remind us of some of Claude Bernard’s </w:t>
+      </w:r>
+      <w:r>
+        <w:rPr>
+          <w:rFonts w:ascii="Calibri" w:hAnsi="Calibri"/>
+          <w:color w:val="000000" w:themeColor="text1"/>
+          <w:lang w:val="en-US"/>
+        </w:rPr>
+        <w:t>ideas</w:t>
+      </w:r>
+      <w:r>
+        <w:rPr>
+          <w:rFonts w:ascii="Calibri" w:hAnsi="Calibri"/>
+          <w:color w:val="000000" w:themeColor="text1"/>
+          <w:lang w:val="en-US"/>
+        </w:rPr>
+        <w:t xml:space="preserve"> </w:t>
+      </w:r>
+      <w:r>
+        <w:rPr>
+          <w:rFonts w:ascii="Calibri" w:hAnsi="Calibri"/>
+          <w:color w:val="000000" w:themeColor="text1"/>
+          <w:lang w:val="en-US"/>
+        </w:rPr>
+        <w:fldChar w:fldCharType="begin"/>
+      </w:r>
+      <w:r>
+        <w:rPr>
+          <w:rFonts w:ascii="Calibri" w:hAnsi="Calibri"/>
+          <w:color w:val="000000" w:themeColor="text1"/>
+          <w:lang w:val="en-US"/>
+        </w:rPr>
+        <w:instrText xml:space="preserve"> ADDIN EN.CITE &lt;EndNote&gt;&lt;Cite&gt;&lt;Author&gt;Bernard&lt;/Author&gt;&lt;Year&gt;1957&lt;/Year&gt;&lt;RecNum&gt;7028&lt;/RecNum&gt;&lt;DisplayText&gt;(32)&lt;/DisplayText&gt;&lt;record&gt;&lt;rec-number&gt;7028&lt;/rec-number&gt;&lt;foreign-keys&gt;&lt;key app="EN" db-id="wf5d22rx0vsr0leefsq5vrd7a0vsep2xdxr9" timestamp="1523629073"&gt;7028&lt;/key&gt;&lt;/foreign-keys&gt;&lt;ref-type name="Book"&gt;6&lt;/ref-type&gt;&lt;contributors&gt;&lt;authors&gt;&lt;author&gt;Bernard, Claude&lt;/author&gt;&lt;/authors&gt;&lt;/contributors&gt;&lt;titles&gt;&lt;title&gt;An introduction to the study of experimental medicine&lt;/title&gt;&lt;/titles&gt;&lt;volume&gt;400&lt;/volume&gt;&lt;dates&gt;&lt;year&gt;1957&lt;/year&gt;&lt;/dates&gt;&lt;publisher&gt;Courier Corporation&lt;/publisher&gt;&lt;isbn&gt;0486204006&lt;/isbn&gt;&lt;urls&gt;&lt;/urls&gt;&lt;/record&gt;&lt;/Cite&gt;&lt;/EndNote&gt;</w:instrText>
+      </w:r>
+      <w:r>
+        <w:rPr>
+          <w:rFonts w:ascii="Calibri" w:hAnsi="Calibri"/>
+          <w:color w:val="000000" w:themeColor="text1"/>
+          <w:lang w:val="en-US"/>
+        </w:rPr>
+        <w:fldChar w:fldCharType="separate"/>
+      </w:r>
+      <w:r>
+        <w:rPr>
+          <w:rFonts w:ascii="Calibri" w:hAnsi="Calibri"/>
+          <w:noProof/>
+          <w:color w:val="000000" w:themeColor="text1"/>
+          <w:lang w:val="en-US"/>
+        </w:rPr>
+        <w:t>(</w:t>
+      </w:r>
+      <w:hyperlink w:anchor="_ENREF_32" w:tooltip="Bernard, 1957 #7028" w:history="1">
         <w:r>
           <w:rPr>
             <w:rFonts w:ascii="Calibri" w:hAnsi="Calibri"/>
             <w:noProof/>
             <w:color w:val="000000" w:themeColor="text1"/>
-            <w:sz w:val="22"/>
-            <w:szCs w:val="22"/>
             <w:lang w:val="en-US"/>
           </w:rPr>
-          <w:t>7</w:t>
+          <w:t>32</w:t>
         </w:r>
       </w:hyperlink>
       <w:r>
@@ -15658,32 +16846,6 @@
           <w:rFonts w:ascii="Calibri" w:hAnsi="Calibri"/>
           <w:noProof/>
           <w:color w:val="000000" w:themeColor="text1"/>
-          <w:sz w:val="22"/>
-          <w:szCs w:val="22"/>
-          <w:lang w:val="en-US"/>
-        </w:rPr>
-        <w:t xml:space="preserve">, </w:t>
-      </w:r>
-      <w:hyperlink w:anchor="_ENREF_15" w:tooltip="Casella, 2002 #6913" w:history="1">
-        <w:r>
-          <w:rPr>
-            <w:rFonts w:ascii="Calibri" w:hAnsi="Calibri"/>
-            <w:noProof/>
-            <w:color w:val="000000" w:themeColor="text1"/>
-            <w:sz w:val="22"/>
-            <w:szCs w:val="22"/>
-            <w:lang w:val="en-US"/>
-          </w:rPr>
-          <w:t>15</w:t>
-        </w:r>
-      </w:hyperlink>
-      <w:r>
-        <w:rPr>
-          <w:rFonts w:ascii="Calibri" w:hAnsi="Calibri"/>
-          <w:noProof/>
-          <w:color w:val="000000" w:themeColor="text1"/>
-          <w:sz w:val="22"/>
-          <w:szCs w:val="22"/>
           <w:lang w:val="en-US"/>
         </w:rPr>
         <w:t>)</w:t>
@@ -15692,8 +16854,6 @@
         <w:rPr>
           <w:rFonts w:ascii="Calibri" w:hAnsi="Calibri"/>
           <w:color w:val="000000" w:themeColor="text1"/>
-          <w:sz w:val="22"/>
-          <w:szCs w:val="22"/>
           <w:lang w:val="en-US"/>
         </w:rPr>
         <w:fldChar w:fldCharType="end"/>
@@ -15702,202 +16862,327 @@
         <w:rPr>
           <w:rFonts w:ascii="Calibri" w:hAnsi="Calibri"/>
           <w:color w:val="000000" w:themeColor="text1"/>
-          <w:sz w:val="22"/>
-          <w:szCs w:val="22"/>
+          <w:lang w:val="en-US"/>
+        </w:rPr>
+        <w:t xml:space="preserve">. </w:t>
+      </w:r>
+      <w:r>
+        <w:rPr>
+          <w:rFonts w:ascii="Calibri" w:hAnsi="Calibri"/>
+          <w:color w:val="000000" w:themeColor="text1"/>
+          <w:lang w:val="en-US"/>
+        </w:rPr>
+        <w:t xml:space="preserve">Prediction may be closer to what he called </w:t>
+      </w:r>
+      <w:r>
+        <w:rPr>
+          <w:rFonts w:ascii="Calibri" w:eastAsia="Times New Roman" w:hAnsi="Calibri" w:cs="Arial"/>
+          <w:color w:val="000000" w:themeColor="text1"/>
+          <w:shd w:val="clear" w:color="auto" w:fill="FFFFFF"/>
+          <w:lang w:val="en-US"/>
+        </w:rPr>
+        <w:t xml:space="preserve">empirical medicine oriented towards practical patient care as </w:t>
+      </w:r>
+      <w:proofErr w:type="spellStart"/>
+      <w:proofErr w:type="gramStart"/>
+      <w:r>
+        <w:rPr>
+          <w:rFonts w:ascii="Calibri" w:eastAsia="Times New Roman" w:hAnsi="Calibri" w:cs="Arial"/>
+          <w:color w:val="000000" w:themeColor="text1"/>
+          <w:shd w:val="clear" w:color="auto" w:fill="FFFFFF"/>
+          <w:lang w:val="en-US"/>
+        </w:rPr>
+        <w:t>a</w:t>
+      </w:r>
+      <w:proofErr w:type="spellEnd"/>
+      <w:proofErr w:type="gramEnd"/>
+      <w:r>
+        <w:rPr>
+          <w:rFonts w:ascii="Calibri" w:eastAsia="Times New Roman" w:hAnsi="Calibri" w:cs="Arial"/>
+          <w:color w:val="000000" w:themeColor="text1"/>
+          <w:shd w:val="clear" w:color="auto" w:fill="FFFFFF"/>
+          <w:lang w:val="en-US"/>
+        </w:rPr>
+        <w:t xml:space="preserve"> </w:t>
+      </w:r>
+      <w:r>
+        <w:rPr>
+          <w:rFonts w:ascii="Calibri" w:eastAsia="Times New Roman" w:hAnsi="Calibri" w:cs="Arial"/>
+          <w:color w:val="000000" w:themeColor="text1"/>
+          <w:shd w:val="clear" w:color="auto" w:fill="FFFFFF"/>
+          <w:lang w:val="en-US"/>
+        </w:rPr>
+        <w:t>often</w:t>
+      </w:r>
+      <w:r>
+        <w:rPr>
+          <w:rFonts w:ascii="Calibri" w:eastAsia="Times New Roman" w:hAnsi="Calibri" w:cs="Arial"/>
+          <w:color w:val="000000" w:themeColor="text1"/>
+          <w:shd w:val="clear" w:color="auto" w:fill="FFFFFF"/>
+          <w:lang w:val="en-US"/>
+        </w:rPr>
+        <w:t xml:space="preserve"> theory-free endeavor</w:t>
+      </w:r>
+      <w:r>
+        <w:rPr>
+          <w:rFonts w:ascii="Calibri" w:hAnsi="Calibri"/>
+          <w:color w:val="000000" w:themeColor="text1"/>
+          <w:lang w:val="en-US"/>
+        </w:rPr>
+        <w:t xml:space="preserve"> </w:t>
+      </w:r>
+      <w:r>
+        <w:rPr>
+          <w:rFonts w:ascii="Calibri" w:hAnsi="Calibri"/>
+          <w:color w:val="000000" w:themeColor="text1"/>
+          <w:lang w:val="en-US"/>
+        </w:rPr>
+        <w:t>proposed to distinguish</w:t>
+      </w:r>
+      <w:r>
+        <w:rPr>
+          <w:rFonts w:ascii="Calibri" w:hAnsi="Calibri"/>
+          <w:color w:val="000000" w:themeColor="text1"/>
+          <w:lang w:val="en-US"/>
+        </w:rPr>
+        <w:t>, such as symptom</w:t>
+      </w:r>
+      <w:r>
+        <w:rPr>
+          <w:rFonts w:ascii="Calibri" w:hAnsi="Calibri"/>
+          <w:color w:val="000000" w:themeColor="text1"/>
+          <w:lang w:val="en-US"/>
+        </w:rPr>
+        <w:t xml:space="preserve"> monitoring, risk assessment, and </w:t>
+      </w:r>
+      <w:r>
+        <w:rPr>
+          <w:rFonts w:ascii="Calibri" w:hAnsi="Calibri"/>
+          <w:color w:val="000000" w:themeColor="text1"/>
+          <w:lang w:val="en-US"/>
+        </w:rPr>
+        <w:t xml:space="preserve">choosing </w:t>
+      </w:r>
+      <w:r>
+        <w:rPr>
+          <w:rFonts w:ascii="Calibri" w:hAnsi="Calibri"/>
+          <w:color w:val="000000" w:themeColor="text1"/>
+          <w:lang w:val="en-US"/>
+        </w:rPr>
+        <w:t>therapeutic intervention</w:t>
+      </w:r>
+      <w:r>
+        <w:rPr>
+          <w:rFonts w:ascii="Calibri" w:hAnsi="Calibri"/>
+          <w:color w:val="000000" w:themeColor="text1"/>
           <w:lang w:val="en-US"/>
         </w:rPr>
         <w:t>.</w:t>
       </w:r>
-    </w:p>
-    <w:p>
-      <w:pPr>
-        <w:spacing w:line="360" w:lineRule="auto"/>
-        <w:contextualSpacing/>
-        <w:jc w:val="both"/>
-        <w:rPr>
-          <w:rFonts w:ascii="Calibri" w:hAnsi="Calibri"/>
-          <w:color w:val="000000" w:themeColor="text1"/>
-          <w:sz w:val="22"/>
-          <w:szCs w:val="22"/>
-          <w:lang w:val="en-US"/>
-        </w:rPr>
-      </w:pPr>
-    </w:p>
-    <w:p>
-      <w:pPr>
-        <w:widowControl w:val="0"/>
-        <w:autoSpaceDE w:val="0"/>
-        <w:autoSpaceDN w:val="0"/>
-        <w:adjustRightInd w:val="0"/>
-        <w:spacing w:line="240" w:lineRule="atLeast"/>
-        <w:rPr>
-          <w:rStyle w:val="s2"/>
-          <w:rFonts w:ascii="Calibri" w:hAnsi="Calibri"/>
-          <w:color w:val="000000" w:themeColor="text1"/>
-          <w:lang w:val="en-US"/>
-        </w:rPr>
-      </w:pPr>
-      <w:r>
-        <w:rPr>
-          <w:rStyle w:val="s2"/>
-          <w:rFonts w:ascii="Calibri" w:hAnsi="Calibri"/>
-          <w:color w:val="000000" w:themeColor="text1"/>
-          <w:lang w:val="en-US"/>
-        </w:rPr>
-        <w:t xml:space="preserve">methods common in machine learning can quantify the prediction performance of a previously built algorithm applied to untapped data, such as from a new incoming patient, as a performance metric and immediate practical usefulness. </w:t>
-      </w:r>
-    </w:p>
-    <w:p>
-      <w:pPr>
-        <w:spacing w:line="360" w:lineRule="auto"/>
-        <w:contextualSpacing/>
-        <w:jc w:val="both"/>
-        <w:rPr>
-          <w:rFonts w:ascii="Calibri" w:hAnsi="Calibri"/>
-          <w:color w:val="000000" w:themeColor="text1"/>
-          <w:sz w:val="22"/>
-          <w:szCs w:val="22"/>
-          <w:lang w:val="en-US"/>
-        </w:rPr>
-      </w:pPr>
-    </w:p>
-    <w:p>
-      <w:pPr>
-        <w:spacing w:line="360" w:lineRule="auto"/>
-        <w:contextualSpacing/>
-        <w:jc w:val="both"/>
-        <w:rPr>
-          <w:rFonts w:ascii="Calibri" w:hAnsi="Calibri"/>
-          <w:color w:val="000000" w:themeColor="text1"/>
-          <w:sz w:val="22"/>
-          <w:szCs w:val="22"/>
-          <w:lang w:val="en-US"/>
-        </w:rPr>
-      </w:pPr>
-    </w:p>
-    <w:p>
-      <w:pPr>
-        <w:spacing w:line="360" w:lineRule="auto"/>
-        <w:contextualSpacing/>
-        <w:jc w:val="both"/>
-        <w:rPr>
-          <w:rFonts w:ascii="Calibri" w:hAnsi="Calibri"/>
-          <w:color w:val="000000" w:themeColor="text1"/>
-          <w:sz w:val="22"/>
-          <w:szCs w:val="22"/>
-          <w:lang w:val="en-US"/>
-        </w:rPr>
-      </w:pPr>
-    </w:p>
-    <w:p>
-      <w:pPr>
-        <w:spacing w:line="360" w:lineRule="auto"/>
-        <w:contextualSpacing/>
-        <w:jc w:val="both"/>
-        <w:rPr>
-          <w:rFonts w:ascii="Calibri" w:hAnsi="Calibri"/>
-          <w:color w:val="000000" w:themeColor="text1"/>
-          <w:sz w:val="22"/>
-          <w:szCs w:val="22"/>
-          <w:lang w:val="en-US"/>
-        </w:rPr>
-      </w:pPr>
-      <w:r>
-        <w:rPr>
-          <w:rFonts w:ascii="Calibri" w:hAnsi="Calibri" w:cs="Arial"/>
-          <w:bCs/>
-          <w:color w:val="000000"/>
-          <w:sz w:val="22"/>
-          <w:szCs w:val="22"/>
-          <w:lang w:val="en-US"/>
-        </w:rPr>
-        <w:t xml:space="preserve">Tools for statistical hypothesis testing and more recently emerged machine learning techniques can be used to draw different types of conclusions from data. </w:t>
-      </w:r>
-      <w:r>
-        <w:rPr>
-          <w:rFonts w:ascii="Calibri" w:hAnsi="Calibri"/>
-          <w:color w:val="000000" w:themeColor="text1"/>
-          <w:sz w:val="22"/>
-          <w:szCs w:val="22"/>
-          <w:lang w:val="en-US"/>
-        </w:rPr>
-        <w:t xml:space="preserve">Whereas the core interest of machine-learning applications is to </w:t>
+      <w:r>
+        <w:rPr>
+          <w:rFonts w:ascii="Calibri" w:hAnsi="Calibri"/>
+          <w:color w:val="000000" w:themeColor="text1"/>
+          <w:lang w:val="en-US"/>
+        </w:rPr>
+        <w:t xml:space="preserve"> </w:t>
+      </w:r>
+      <w:r>
+        <w:rPr>
+          <w:rFonts w:ascii="Calibri" w:hAnsi="Calibri"/>
+          <w:color w:val="000000" w:themeColor="text1"/>
+          <w:lang w:val="en-US"/>
+        </w:rPr>
+        <w:t xml:space="preserve">Statistical inference may bear </w:t>
+      </w:r>
+      <w:proofErr w:type="gramStart"/>
+      <w:r>
+        <w:rPr>
+          <w:rFonts w:ascii="Calibri" w:hAnsi="Calibri"/>
+          <w:color w:val="000000" w:themeColor="text1"/>
+          <w:lang w:val="en-US"/>
+        </w:rPr>
+        <w:t>a more direct relationships</w:t>
+      </w:r>
+      <w:proofErr w:type="gramEnd"/>
+      <w:r>
+        <w:rPr>
+          <w:rFonts w:ascii="Calibri" w:hAnsi="Calibri"/>
+          <w:color w:val="000000" w:themeColor="text1"/>
+          <w:lang w:val="en-US"/>
+        </w:rPr>
+        <w:t xml:space="preserve"> to his conceptualization of </w:t>
+      </w:r>
+      <w:r>
+        <w:rPr>
+          <w:rFonts w:ascii="Calibri" w:eastAsia="Times New Roman" w:hAnsi="Calibri" w:cs="Arial"/>
+          <w:color w:val="000000" w:themeColor="text1"/>
+          <w:shd w:val="clear" w:color="auto" w:fill="FFFFFF"/>
+          <w:lang w:val="en-US"/>
+        </w:rPr>
+        <w:t xml:space="preserve">scientific medicine </w:t>
+      </w:r>
+      <w:r>
+        <w:rPr>
+          <w:rFonts w:ascii="Calibri" w:eastAsia="Times New Roman" w:hAnsi="Calibri" w:cs="Arial"/>
+          <w:color w:val="000000" w:themeColor="text1"/>
+          <w:shd w:val="clear" w:color="auto" w:fill="FFFFFF"/>
+          <w:lang w:val="en-US"/>
+        </w:rPr>
+        <w:t xml:space="preserve">aimed at elucidating </w:t>
+      </w:r>
+      <w:r>
+        <w:rPr>
+          <w:rFonts w:ascii="Calibri" w:eastAsia="Times New Roman" w:hAnsi="Calibri" w:cs="Arial"/>
+          <w:color w:val="000000" w:themeColor="text1"/>
+          <w:shd w:val="clear" w:color="auto" w:fill="FFFFFF"/>
+          <w:lang w:val="en-US"/>
+        </w:rPr>
+        <w:t xml:space="preserve">unknown </w:t>
+      </w:r>
+      <w:r>
+        <w:rPr>
+          <w:rFonts w:ascii="Calibri" w:eastAsia="Times New Roman" w:hAnsi="Calibri" w:cs="Arial"/>
+          <w:color w:val="000000" w:themeColor="text1"/>
+          <w:shd w:val="clear" w:color="auto" w:fill="FFFFFF"/>
+          <w:lang w:val="en-US"/>
+        </w:rPr>
+        <w:t>principles</w:t>
+      </w:r>
+      <w:r>
+        <w:rPr>
+          <w:rFonts w:ascii="Calibri" w:eastAsia="Times New Roman" w:hAnsi="Calibri" w:cs="Arial"/>
+          <w:color w:val="000000" w:themeColor="text1"/>
+          <w:shd w:val="clear" w:color="auto" w:fill="FFFFFF"/>
+          <w:lang w:val="en-US"/>
+        </w:rPr>
+        <w:t xml:space="preserve"> underlying </w:t>
+      </w:r>
+      <w:r>
+        <w:rPr>
+          <w:rFonts w:ascii="Calibri" w:eastAsia="Times New Roman" w:hAnsi="Calibri" w:cs="Arial"/>
+          <w:color w:val="000000" w:themeColor="text1"/>
+          <w:shd w:val="clear" w:color="auto" w:fill="FFFFFF"/>
+          <w:lang w:val="en-US"/>
+        </w:rPr>
+        <w:t>biological process</w:t>
+      </w:r>
+      <w:r>
+        <w:rPr>
+          <w:rFonts w:ascii="Calibri" w:eastAsia="Times New Roman" w:hAnsi="Calibri" w:cs="Arial"/>
+          <w:color w:val="000000" w:themeColor="text1"/>
+          <w:shd w:val="clear" w:color="auto" w:fill="FFFFFF"/>
+          <w:lang w:val="en-US"/>
+        </w:rPr>
+        <w:t>es</w:t>
+      </w:r>
+      <w:r>
+        <w:rPr>
+          <w:rFonts w:ascii="Calibri" w:eastAsia="Times New Roman" w:hAnsi="Calibri" w:cs="Arial"/>
+          <w:color w:val="000000" w:themeColor="text1"/>
+          <w:shd w:val="clear" w:color="auto" w:fill="FFFFFF"/>
+          <w:lang w:val="en-US"/>
+        </w:rPr>
+        <w:t xml:space="preserve"> </w:t>
+      </w:r>
+      <w:r>
+        <w:rPr>
+          <w:rFonts w:ascii="Calibri" w:eastAsia="Times New Roman" w:hAnsi="Calibri" w:cs="Arial"/>
+          <w:color w:val="000000" w:themeColor="text1"/>
+          <w:shd w:val="clear" w:color="auto" w:fill="FFFFFF"/>
+          <w:lang w:val="en-US"/>
+        </w:rPr>
+        <w:t>dr</w:t>
+      </w:r>
+      <w:r>
+        <w:rPr>
+          <w:rFonts w:ascii="Calibri" w:eastAsia="Times New Roman" w:hAnsi="Calibri" w:cs="Arial"/>
+          <w:color w:val="000000" w:themeColor="text1"/>
+          <w:shd w:val="clear" w:color="auto" w:fill="FFFFFF"/>
+          <w:lang w:val="en-US"/>
+        </w:rPr>
+        <w:t xml:space="preserve">iven by </w:t>
+      </w:r>
+      <w:r>
+        <w:rPr>
+          <w:rFonts w:ascii="Calibri" w:eastAsia="Times New Roman" w:hAnsi="Calibri" w:cs="Arial"/>
+          <w:color w:val="000000" w:themeColor="text1"/>
+          <w:shd w:val="clear" w:color="auto" w:fill="FFFFFF"/>
+          <w:lang w:val="en-US"/>
+        </w:rPr>
+        <w:t>theory</w:t>
+      </w:r>
+      <w:r>
+        <w:rPr>
+          <w:rFonts w:ascii="Calibri" w:eastAsia="Times New Roman" w:hAnsi="Calibri" w:cs="Arial"/>
+          <w:color w:val="000000" w:themeColor="text1"/>
+          <w:shd w:val="clear" w:color="auto" w:fill="FFFFFF"/>
+          <w:lang w:val="en-US"/>
+        </w:rPr>
+        <w:t>, such as asking why certain individuals are at risk for disease onset and why a certain drug works better</w:t>
+      </w:r>
+      <w:r>
+        <w:rPr>
+          <w:rFonts w:ascii="Calibri" w:eastAsia="Times New Roman" w:hAnsi="Calibri" w:cs="Arial"/>
+          <w:color w:val="000000" w:themeColor="text1"/>
+          <w:shd w:val="clear" w:color="auto" w:fill="FFFFFF"/>
+          <w:lang w:val="en-US"/>
+        </w:rPr>
+        <w:t>.</w:t>
+      </w:r>
+      <w:r>
+        <w:rPr>
+          <w:rFonts w:ascii="Calibri" w:eastAsia="Times New Roman" w:hAnsi="Calibri" w:cs="Arial"/>
+          <w:color w:val="000000" w:themeColor="text1"/>
+          <w:shd w:val="clear" w:color="auto" w:fill="FFFFFF"/>
+          <w:lang w:val="en-US"/>
+        </w:rPr>
+        <w:t xml:space="preserve"> </w:t>
+      </w:r>
+      <w:r>
+        <w:rPr>
+          <w:rFonts w:ascii="Calibri" w:eastAsia="Times New Roman" w:hAnsi="Calibri" w:cs="Arial"/>
+          <w:color w:val="222222"/>
+          <w:shd w:val="clear" w:color="auto" w:fill="FFFFFF"/>
+          <w:lang w:val="en-US"/>
+        </w:rPr>
+        <w:t xml:space="preserve">Ultimately, the modeling goals of inference and predictions </w:t>
+      </w:r>
+      <w:r>
+        <w:rPr>
+          <w:rFonts w:ascii="Calibri" w:eastAsia="Times New Roman" w:hAnsi="Calibri" w:cs="Arial"/>
+          <w:color w:val="222222"/>
+          <w:shd w:val="clear" w:color="auto" w:fill="FFFFFF"/>
+          <w:lang w:val="en-US"/>
+        </w:rPr>
+        <w:t>may be viewed as</w:t>
+      </w:r>
+      <w:r>
+        <w:rPr>
+          <w:rFonts w:ascii="Calibri" w:eastAsia="Times New Roman" w:hAnsi="Calibri" w:cs="Arial"/>
+          <w:color w:val="222222"/>
+          <w:shd w:val="clear" w:color="auto" w:fill="FFFFFF"/>
+          <w:lang w:val="en-US"/>
+        </w:rPr>
+        <w:t xml:space="preserve"> related cousins but not twins </w:t>
       </w:r>
       <w:r>
         <w:rPr>
           <w:rFonts w:ascii="Calibri" w:eastAsia="Times New Roman" w:hAnsi="Calibri"/>
-          <w:i/>
-          <w:color w:val="14171A"/>
-          <w:sz w:val="22"/>
-          <w:szCs w:val="22"/>
-          <w:shd w:val="clear" w:color="auto" w:fill="FFFFFF"/>
-          <w:lang w:val="en-US"/>
-        </w:rPr>
-        <w:t>predict</w:t>
+          <w:lang w:val="en-US"/>
+        </w:rPr>
+        <w:fldChar w:fldCharType="begin"/>
       </w:r>
       <w:r>
         <w:rPr>
           <w:rFonts w:ascii="Calibri" w:eastAsia="Times New Roman" w:hAnsi="Calibri"/>
-          <w:color w:val="14171A"/>
-          <w:sz w:val="22"/>
-          <w:szCs w:val="22"/>
-          <w:shd w:val="clear" w:color="auto" w:fill="FFFFFF"/>
-          <w:lang w:val="en-US"/>
-        </w:rPr>
-        <w:t xml:space="preserve"> future events on the basis of patterns observed in data, classical statistics applications are probably more often used to </w:t>
+          <w:lang w:val="en-US"/>
+        </w:rPr>
+        <w:instrText xml:space="preserve"> ADDIN EN.CITE &lt;EndNote&gt;&lt;Cite&gt;&lt;Author&gt;Efron&lt;/Author&gt;&lt;Year&gt;2016&lt;/Year&gt;&lt;RecNum&gt;6362&lt;/RecNum&gt;&lt;DisplayText&gt;(6)&lt;/DisplayText&gt;&lt;record&gt;&lt;rec-number&gt;6362&lt;/rec-number&gt;&lt;foreign-keys&gt;&lt;key app="EN" db-id="wf5d22rx0vsr0leefsq5vrd7a0vsep2xdxr9" timestamp="1458370229"&gt;6362&lt;/key&gt;&lt;/foreign-keys&gt;&lt;ref-type name="Book"&gt;6&lt;/ref-type&gt;&lt;contributors&gt;&lt;authors&gt;&lt;author&gt;Efron, B.&lt;/author&gt;&lt;author&gt;Hastie, T.&lt;/author&gt;&lt;/authors&gt;&lt;/contributors&gt;&lt;titles&gt;&lt;title&gt;Computer-Age Statistical Inference&lt;/title&gt;&lt;/titles&gt;&lt;dates&gt;&lt;year&gt;2016&lt;/year&gt;&lt;/dates&gt;&lt;publisher&gt;Cambridge University Press&lt;/publisher&gt;&lt;urls&gt;&lt;/urls&gt;&lt;/record&gt;&lt;/Cite&gt;&lt;/EndNote&gt;</w:instrText>
       </w:r>
       <w:r>
         <w:rPr>
           <w:rFonts w:ascii="Calibri" w:eastAsia="Times New Roman" w:hAnsi="Calibri"/>
-          <w:i/>
-          <w:color w:val="14171A"/>
-          <w:sz w:val="22"/>
-          <w:szCs w:val="22"/>
-          <w:shd w:val="clear" w:color="auto" w:fill="FFFFFF"/>
-          <w:lang w:val="en-US"/>
-        </w:rPr>
-        <w:t>infer</w:t>
-      </w:r>
-      <w:r>
-        <w:rPr>
-          <w:rFonts w:ascii="Calibri" w:eastAsia="Times New Roman" w:hAnsi="Calibri"/>
-          <w:color w:val="14171A"/>
-          <w:sz w:val="22"/>
-          <w:szCs w:val="22"/>
-          <w:shd w:val="clear" w:color="auto" w:fill="FFFFFF"/>
-          <w:lang w:val="en-US"/>
-        </w:rPr>
-        <w:t xml:space="preserve"> scientific insight from the effects observed in data </w:t>
-      </w:r>
-      <w:r>
-        <w:rPr>
-          <w:rFonts w:ascii="Calibri" w:eastAsia="Times New Roman" w:hAnsi="Calibri"/>
-          <w:color w:val="14171A"/>
-          <w:sz w:val="22"/>
-          <w:szCs w:val="22"/>
-          <w:shd w:val="clear" w:color="auto" w:fill="FFFFFF"/>
-          <w:lang w:val="en-US"/>
-        </w:rPr>
-        <w:fldChar w:fldCharType="begin"/>
-      </w:r>
-      <w:r>
-        <w:rPr>
-          <w:rFonts w:ascii="Calibri" w:eastAsia="Times New Roman" w:hAnsi="Calibri"/>
-          <w:color w:val="14171A"/>
-          <w:sz w:val="22"/>
-          <w:szCs w:val="22"/>
-          <w:shd w:val="clear" w:color="auto" w:fill="FFFFFF"/>
-          <w:lang w:val="en-US"/>
-        </w:rPr>
-        <w:instrText xml:space="preserve"> ADDIN EN.CITE &lt;EndNote&gt;&lt;Cite&gt;&lt;Author&gt;White&lt;/Author&gt;&lt;Year&gt;1971&lt;/Year&gt;&lt;RecNum&gt;866&lt;/RecNum&gt;&lt;DisplayText&gt;(27)&lt;/DisplayText&gt;&lt;record&gt;&lt;rec-number&gt;866&lt;/rec-number&gt;&lt;foreign-keys&gt;&lt;key app="EN" db-id="9e9dx902las2pgeswx9p2fac5tfdzefads2p" timestamp="1511957150"&gt;866&lt;/key&gt;&lt;/foreign-keys&gt;&lt;ref-type name="Journal Article"&gt;17&lt;/ref-type&gt;&lt;contributors&gt;&lt;authors&gt;&lt;author&gt;White, A.R.&lt;/author&gt;&lt;/authors&gt;&lt;/contributors&gt;&lt;titles&gt;&lt;title&gt;Inference&lt;/title&gt;&lt;secondary-title&gt;The Philosophical Quarterly&lt;/secondary-title&gt;&lt;/titles&gt;&lt;periodical&gt;&lt;full-title&gt;The Philosophical Quarterly&lt;/full-title&gt;&lt;/periodical&gt;&lt;pages&gt;289-302&lt;/pages&gt;&lt;volume&gt;21&lt;/volume&gt;&lt;num-vols&gt;85&lt;/num-vols&gt;&lt;dates&gt;&lt;year&gt;1971&lt;/year&gt;&lt;/dates&gt;&lt;urls&gt;&lt;related-urls&gt;&lt;url&gt;http://dx.doi.org/&lt;/url&gt;&lt;/related-urls&gt;&lt;/urls&gt;&lt;/record&gt;&lt;/Cite&gt;&lt;/EndNote&gt;</w:instrText>
-      </w:r>
-      <w:r>
-        <w:rPr>
-          <w:rFonts w:ascii="Calibri" w:eastAsia="Times New Roman" w:hAnsi="Calibri"/>
-          <w:color w:val="14171A"/>
-          <w:sz w:val="22"/>
-          <w:szCs w:val="22"/>
-          <w:shd w:val="clear" w:color="auto" w:fill="FFFFFF"/>
           <w:lang w:val="en-US"/>
         </w:rPr>
         <w:fldChar w:fldCharType="separate"/>
@@ -15906,2096 +17191,14 @@
         <w:rPr>
           <w:rFonts w:ascii="Calibri" w:eastAsia="Times New Roman" w:hAnsi="Calibri"/>
           <w:noProof/>
-          <w:color w:val="14171A"/>
-          <w:sz w:val="22"/>
-          <w:szCs w:val="22"/>
-          <w:shd w:val="clear" w:color="auto" w:fill="FFFFFF"/>
           <w:lang w:val="en-US"/>
         </w:rPr>
         <w:t>(</w:t>
       </w:r>
-      <w:hyperlink w:anchor="_ENREF_27" w:tooltip="White, 1971 #866" w:history="1">
+      <w:hyperlink w:anchor="_ENREF_6" w:tooltip="Efron, 2016 #6362" w:history="1">
         <w:r>
           <w:rPr>
             <w:rFonts w:ascii="Calibri" w:eastAsia="Times New Roman" w:hAnsi="Calibri"/>
-            <w:noProof/>
-            <w:color w:val="14171A"/>
-            <w:sz w:val="22"/>
-            <w:szCs w:val="22"/>
-            <w:shd w:val="clear" w:color="auto" w:fill="FFFFFF"/>
-            <w:lang w:val="en-US"/>
-          </w:rPr>
-          <w:t>27</w:t>
-        </w:r>
-      </w:hyperlink>
-      <w:r>
-        <w:rPr>
-          <w:rFonts w:ascii="Calibri" w:eastAsia="Times New Roman" w:hAnsi="Calibri"/>
-          <w:noProof/>
-          <w:color w:val="14171A"/>
-          <w:sz w:val="22"/>
-          <w:szCs w:val="22"/>
-          <w:shd w:val="clear" w:color="auto" w:fill="FFFFFF"/>
-          <w:lang w:val="en-US"/>
-        </w:rPr>
-        <w:t>)</w:t>
-      </w:r>
-      <w:r>
-        <w:rPr>
-          <w:rFonts w:ascii="Calibri" w:eastAsia="Times New Roman" w:hAnsi="Calibri"/>
-          <w:color w:val="14171A"/>
-          <w:sz w:val="22"/>
-          <w:szCs w:val="22"/>
-          <w:shd w:val="clear" w:color="auto" w:fill="FFFFFF"/>
-          <w:lang w:val="en-US"/>
-        </w:rPr>
-        <w:fldChar w:fldCharType="end"/>
-      </w:r>
-      <w:r>
-        <w:rPr>
-          <w:rFonts w:ascii="Calibri" w:eastAsia="Times New Roman" w:hAnsi="Calibri"/>
-          <w:color w:val="14171A"/>
-          <w:sz w:val="22"/>
-          <w:szCs w:val="22"/>
-          <w:shd w:val="clear" w:color="auto" w:fill="FFFFFF"/>
-          <w:lang w:val="en-US"/>
-        </w:rPr>
-        <w:t xml:space="preserve">. </w:t>
-      </w:r>
-      <w:r>
-        <w:rPr>
-          <w:rFonts w:ascii="Calibri" w:hAnsi="Calibri" w:cs="Arial"/>
-          <w:bCs/>
-          <w:color w:val="000000"/>
-          <w:sz w:val="22"/>
-          <w:szCs w:val="22"/>
-          <w:lang w:val="en-US"/>
-        </w:rPr>
-        <w:t>Both modeling paradigms can serve distinct statistical purposes</w:t>
-      </w:r>
-      <w:r>
-        <w:rPr>
-          <w:rFonts w:ascii="Calibri" w:hAnsi="Calibri" w:cs="Arial"/>
-          <w:bCs/>
-          <w:color w:val="000000"/>
-          <w:sz w:val="22"/>
-          <w:szCs w:val="22"/>
-          <w:lang w:val="en-US"/>
-        </w:rPr>
-        <w:t xml:space="preserve">. </w:t>
-      </w:r>
-      <w:r>
-        <w:rPr>
-          <w:rFonts w:ascii="Calibri" w:hAnsi="Calibri"/>
-          <w:sz w:val="22"/>
-          <w:szCs w:val="22"/>
-          <w:lang w:val="en-US"/>
-        </w:rPr>
-        <w:t xml:space="preserve">Depending on the ultimate clinical or research question, a different set of statistical tools may suggest itself as more appropriate </w:t>
-      </w:r>
-      <w:r>
-        <w:rPr>
-          <w:rFonts w:ascii="Calibri" w:hAnsi="Calibri"/>
-          <w:sz w:val="22"/>
-          <w:szCs w:val="22"/>
-          <w:lang w:val="en-US"/>
-        </w:rPr>
-        <w:fldChar w:fldCharType="begin"/>
-      </w:r>
-      <w:r>
-        <w:rPr>
-          <w:rFonts w:ascii="Calibri" w:hAnsi="Calibri"/>
-          <w:sz w:val="22"/>
-          <w:szCs w:val="22"/>
-          <w:lang w:val="en-US"/>
-        </w:rPr>
-        <w:instrText xml:space="preserve"> ADDIN EN.CITE &lt;EndNote&gt;&lt;Cite&gt;&lt;Author&gt;James&lt;/Author&gt;&lt;Year&gt;2013&lt;/Year&gt;&lt;RecNum&gt;6370&lt;/RecNum&gt;&lt;DisplayText&gt;(28)&lt;/DisplayText&gt;&lt;record&gt;&lt;rec-number&gt;6370&lt;/rec-number&gt;&lt;foreign-keys&gt;&lt;key app="EN" db-id="wf5d22rx0vsr0leefsq5vrd7a0vsep2xdxr9" timestamp="1459855533"&gt;6370&lt;/key&gt;&lt;/foreign-keys&gt;&lt;ref-type name="Book"&gt;6&lt;/ref-type&gt;&lt;contributors&gt;&lt;authors&gt;&lt;author&gt;James, Gareth&lt;/author&gt;&lt;author&gt;Witten, Daniela&lt;/author&gt;&lt;author&gt;Hastie, Trevor&lt;/author&gt;&lt;author&gt;Tibshirani, Robert&lt;/author&gt;&lt;/authors&gt;&lt;/contributors&gt;&lt;titles&gt;&lt;title&gt;An introduction to statistical learning&lt;/title&gt;&lt;/titles&gt;&lt;volume&gt;112&lt;/volume&gt;&lt;dates&gt;&lt;year&gt;2013&lt;/year&gt;&lt;/dates&gt;&lt;publisher&gt;Springer&lt;/publisher&gt;&lt;urls&gt;&lt;/urls&gt;&lt;/record&gt;&lt;/Cite&gt;&lt;/EndNote&gt;</w:instrText>
-      </w:r>
-      <w:r>
-        <w:rPr>
-          <w:rFonts w:ascii="Calibri" w:hAnsi="Calibri"/>
-          <w:sz w:val="22"/>
-          <w:szCs w:val="22"/>
-          <w:lang w:val="en-US"/>
-        </w:rPr>
-        <w:fldChar w:fldCharType="separate"/>
-      </w:r>
-      <w:r>
-        <w:rPr>
-          <w:rFonts w:ascii="Calibri" w:hAnsi="Calibri"/>
-          <w:noProof/>
-          <w:sz w:val="22"/>
-          <w:szCs w:val="22"/>
-          <w:lang w:val="en-US"/>
-        </w:rPr>
-        <w:t>(</w:t>
-      </w:r>
-      <w:hyperlink w:anchor="_ENREF_28" w:tooltip="James, 2013 #6370" w:history="1">
-        <w:r>
-          <w:rPr>
-            <w:rFonts w:ascii="Calibri" w:hAnsi="Calibri"/>
-            <w:noProof/>
-            <w:sz w:val="22"/>
-            <w:szCs w:val="22"/>
-            <w:lang w:val="en-US"/>
-          </w:rPr>
-          <w:t>28</w:t>
-        </w:r>
-      </w:hyperlink>
-      <w:r>
-        <w:rPr>
-          <w:rFonts w:ascii="Calibri" w:hAnsi="Calibri"/>
-          <w:noProof/>
-          <w:sz w:val="22"/>
-          <w:szCs w:val="22"/>
-          <w:lang w:val="en-US"/>
-        </w:rPr>
-        <w:t>)</w:t>
-      </w:r>
-      <w:r>
-        <w:rPr>
-          <w:rFonts w:ascii="Calibri" w:hAnsi="Calibri"/>
-          <w:sz w:val="22"/>
-          <w:szCs w:val="22"/>
-          <w:lang w:val="en-US"/>
-        </w:rPr>
-        <w:fldChar w:fldCharType="end"/>
-      </w:r>
-      <w:r>
-        <w:rPr>
-          <w:rFonts w:ascii="Calibri" w:hAnsi="Calibri"/>
-          <w:sz w:val="22"/>
-          <w:szCs w:val="22"/>
-          <w:lang w:val="en-US"/>
-        </w:rPr>
-        <w:t xml:space="preserve">. It is therefore important for investigators and psychiatrists to acknowledge the partly diverging modeling goals and scopes of interpretation of these two distinct statistical cultures </w:t>
-      </w:r>
-      <w:r>
-        <w:rPr>
-          <w:rFonts w:ascii="Calibri" w:hAnsi="Calibri"/>
-          <w:sz w:val="22"/>
-          <w:szCs w:val="22"/>
-          <w:lang w:val="en-US"/>
-        </w:rPr>
-        <w:fldChar w:fldCharType="begin"/>
-      </w:r>
-      <w:r>
-        <w:rPr>
-          <w:rFonts w:ascii="Calibri" w:hAnsi="Calibri"/>
-          <w:sz w:val="22"/>
-          <w:szCs w:val="22"/>
-          <w:lang w:val="en-US"/>
-        </w:rPr>
-        <w:instrText xml:space="preserve"> ADDIN EN.CITE &lt;EndNote&gt;&lt;Cite&gt;&lt;Author&gt;Bzdok&lt;/Author&gt;&lt;Year&gt;2017&lt;/Year&gt;&lt;RecNum&gt;6436&lt;/RecNum&gt;&lt;DisplayText&gt;(2, 29)&lt;/DisplayText&gt;&lt;record&gt;&lt;rec-number&gt;6436&lt;/rec-number&gt;&lt;foreign-keys&gt;&lt;key app="EN" db-id="wf5d22rx0vsr0leefsq5vrd7a0vsep2xdxr9" timestamp="1462348043"&gt;6436&lt;/key&gt;&lt;/foreign-keys&gt;&lt;ref-type name="Journal Article"&gt;17&lt;/ref-type&gt;&lt;contributors&gt;&lt;authors&gt;&lt;author&gt;Bzdok, D.&lt;/author&gt;&lt;/authors&gt;&lt;/contributors&gt;&lt;titles&gt;&lt;title&gt;Classical Statistics and Statistical Learning in Imaging Neuroscience&lt;/title&gt;&lt;secondary-title&gt;Front Neurosci&lt;/secondary-title&gt;&lt;/titles&gt;&lt;periodical&gt;&lt;full-title&gt;Front Neurosci&lt;/full-title&gt;&lt;abbr-1&gt;Frontiers in neuroscience&lt;/abbr-1&gt;&lt;/periodical&gt;&lt;dates&gt;&lt;year&gt;2017&lt;/year&gt;&lt;/dates&gt;&lt;urls&gt;&lt;/urls&gt;&lt;/record&gt;&lt;/Cite&gt;&lt;Cite&gt;&lt;Author&gt;Breiman&lt;/Author&gt;&lt;Year&gt;2001&lt;/Year&gt;&lt;RecNum&gt;4148&lt;/RecNum&gt;&lt;record&gt;&lt;rec-number&gt;4148&lt;/rec-number&gt;&lt;foreign-keys&gt;&lt;key app="EN" db-id="wf5d22rx0vsr0leefsq5vrd7a0vsep2xdxr9" timestamp="1386074612"&gt;4148&lt;/key&gt;&lt;/foreign-keys&gt;&lt;ref-type name="Journal Article"&gt;17&lt;/ref-type&gt;&lt;contributors&gt;&lt;authors&gt;&lt;author&gt;Breiman, L.&lt;/author&gt;&lt;/authors&gt;&lt;/contributors&gt;&lt;titles&gt;&lt;title&gt;Statistical Modeling: The Two Cultures&lt;/title&gt;&lt;secondary-title&gt;Statistical Science&lt;/secondary-title&gt;&lt;/titles&gt;&lt;periodical&gt;&lt;full-title&gt;Statistical Science&lt;/full-title&gt;&lt;/periodical&gt;&lt;pages&gt;199-231&lt;/pages&gt;&lt;volume&gt;16&lt;/volume&gt;&lt;number&gt;3&lt;/number&gt;&lt;dates&gt;&lt;year&gt;2001&lt;/year&gt;&lt;/dates&gt;&lt;urls&gt;&lt;/urls&gt;&lt;/record&gt;&lt;/Cite&gt;&lt;/EndNote&gt;</w:instrText>
-      </w:r>
-      <w:r>
-        <w:rPr>
-          <w:rFonts w:ascii="Calibri" w:hAnsi="Calibri"/>
-          <w:sz w:val="22"/>
-          <w:szCs w:val="22"/>
-          <w:lang w:val="en-US"/>
-        </w:rPr>
-        <w:fldChar w:fldCharType="separate"/>
-      </w:r>
-      <w:r>
-        <w:rPr>
-          <w:rFonts w:ascii="Calibri" w:hAnsi="Calibri"/>
-          <w:noProof/>
-          <w:sz w:val="22"/>
-          <w:szCs w:val="22"/>
-          <w:lang w:val="en-US"/>
-        </w:rPr>
-        <w:t>(</w:t>
-      </w:r>
-      <w:hyperlink w:anchor="_ENREF_2" w:tooltip="Breiman, 2001 #4148" w:history="1">
-        <w:r>
-          <w:rPr>
-            <w:rFonts w:ascii="Calibri" w:hAnsi="Calibri"/>
-            <w:noProof/>
-            <w:sz w:val="22"/>
-            <w:szCs w:val="22"/>
-            <w:lang w:val="en-US"/>
-          </w:rPr>
-          <w:t>2</w:t>
-        </w:r>
-      </w:hyperlink>
-      <w:r>
-        <w:rPr>
-          <w:rFonts w:ascii="Calibri" w:hAnsi="Calibri"/>
-          <w:noProof/>
-          <w:sz w:val="22"/>
-          <w:szCs w:val="22"/>
-          <w:lang w:val="en-US"/>
-        </w:rPr>
-        <w:t xml:space="preserve">, </w:t>
-      </w:r>
-      <w:hyperlink w:anchor="_ENREF_29" w:tooltip="Bzdok, 2017 #6436" w:history="1">
-        <w:r>
-          <w:rPr>
-            <w:rFonts w:ascii="Calibri" w:hAnsi="Calibri"/>
-            <w:noProof/>
-            <w:sz w:val="22"/>
-            <w:szCs w:val="22"/>
-            <w:lang w:val="en-US"/>
-          </w:rPr>
-          <w:t>29</w:t>
-        </w:r>
-      </w:hyperlink>
-      <w:r>
-        <w:rPr>
-          <w:rFonts w:ascii="Calibri" w:hAnsi="Calibri"/>
-          <w:noProof/>
-          <w:sz w:val="22"/>
-          <w:szCs w:val="22"/>
-          <w:lang w:val="en-US"/>
-        </w:rPr>
-        <w:t>)</w:t>
-      </w:r>
-      <w:r>
-        <w:rPr>
-          <w:rFonts w:ascii="Calibri" w:hAnsi="Calibri"/>
-          <w:sz w:val="22"/>
-          <w:szCs w:val="22"/>
-          <w:lang w:val="en-US"/>
-        </w:rPr>
-        <w:fldChar w:fldCharType="end"/>
-      </w:r>
-      <w:r>
-        <w:rPr>
-          <w:rFonts w:ascii="Calibri" w:hAnsi="Calibri"/>
-          <w:sz w:val="22"/>
-          <w:szCs w:val="22"/>
-          <w:lang w:val="en-US"/>
-        </w:rPr>
-        <w:t>.</w:t>
-      </w:r>
-    </w:p>
-    <w:p>
-      <w:pPr>
-        <w:spacing w:line="360" w:lineRule="auto"/>
-        <w:contextualSpacing/>
-        <w:jc w:val="both"/>
-        <w:rPr>
-          <w:rFonts w:ascii="Calibri" w:hAnsi="Calibri"/>
-          <w:color w:val="000000" w:themeColor="text1"/>
-          <w:sz w:val="22"/>
-          <w:szCs w:val="22"/>
-          <w:lang w:val="en-US"/>
-        </w:rPr>
-      </w:pPr>
-    </w:p>
-    <w:p>
-      <w:pPr>
-        <w:spacing w:line="360" w:lineRule="auto"/>
-        <w:contextualSpacing/>
-        <w:jc w:val="both"/>
-        <w:rPr>
-          <w:rFonts w:ascii="Calibri" w:hAnsi="Calibri"/>
-          <w:color w:val="000000" w:themeColor="text1"/>
-          <w:sz w:val="22"/>
-          <w:szCs w:val="22"/>
-          <w:lang w:val="en-US"/>
-        </w:rPr>
-      </w:pPr>
-    </w:p>
-    <w:p>
-      <w:pPr>
-        <w:spacing w:line="360" w:lineRule="auto"/>
-        <w:contextualSpacing/>
-        <w:jc w:val="both"/>
-        <w:rPr>
-          <w:rFonts w:ascii="Calibri" w:hAnsi="Calibri"/>
-          <w:color w:val="000000" w:themeColor="text1"/>
-          <w:sz w:val="22"/>
-          <w:szCs w:val="22"/>
-          <w:lang w:val="en-US"/>
-        </w:rPr>
-      </w:pPr>
-      <w:r>
-        <w:rPr>
-          <w:rFonts w:ascii="Calibri" w:hAnsi="Calibri"/>
-          <w:color w:val="000000" w:themeColor="text1"/>
-          <w:sz w:val="22"/>
-          <w:szCs w:val="22"/>
-          <w:lang w:val="en-US"/>
-        </w:rPr>
-        <w:t xml:space="preserve">an association between a gene and a psychiatric disorder like schizophrenia with a statistically significant p-value does not necessarily imply that the same gene will be the best choice to successfully predict whether a given individual is affected by schizophrenia. Conversely, an effect that has been empirically shown to be highly predictive of schizophrenia disease based on cross-validation in independent individuals does not always go hand-in-hand with classical statistical tests evaluated to a significant p-value </w:t>
-      </w:r>
-      <w:r>
-        <w:rPr>
-          <w:rFonts w:ascii="Calibri" w:hAnsi="Calibri"/>
-          <w:color w:val="000000" w:themeColor="text1"/>
-          <w:sz w:val="22"/>
-          <w:szCs w:val="22"/>
-          <w:lang w:val="en-US"/>
-        </w:rPr>
-        <w:fldChar w:fldCharType="begin"/>
-      </w:r>
-      <w:r>
-        <w:rPr>
-          <w:rFonts w:ascii="Calibri" w:hAnsi="Calibri"/>
-          <w:color w:val="000000" w:themeColor="text1"/>
-          <w:sz w:val="22"/>
-          <w:szCs w:val="22"/>
-          <w:lang w:val="en-US"/>
-        </w:rPr>
-        <w:instrText xml:space="preserve"> ADDIN EN.CITE &lt;EndNote&gt;&lt;Cite&gt;&lt;Author&gt;Bzdok&lt;/Author&gt;&lt;Year&gt;2017&lt;/Year&gt;&lt;RecNum&gt;6436&lt;/RecNum&gt;&lt;DisplayText&gt;(29, 30)&lt;/DisplayText&gt;&lt;record&gt;&lt;rec-number&gt;6436&lt;/rec-number&gt;&lt;foreign-keys&gt;&lt;key app="EN" db-id="wf5d22rx0vsr0leefsq5vrd7a0vsep2xdxr9" timestamp="1462348043"&gt;6436&lt;/key&gt;&lt;/foreign-keys&gt;&lt;ref-type name="Journal Article"&gt;17&lt;/ref-type&gt;&lt;contributors&gt;&lt;authors&gt;&lt;author&gt;Bzdok, D.&lt;/author&gt;&lt;/authors&gt;&lt;/contributors&gt;&lt;titles&gt;&lt;title&gt;Classical Statistics and Statistical Learning in Imaging Neuroscience&lt;/title&gt;&lt;secondary-title&gt;Front Neurosci&lt;/secondary-title&gt;&lt;/titles&gt;&lt;periodical&gt;&lt;full-title&gt;Front Neurosci&lt;/full-title&gt;&lt;abbr-1&gt;Frontiers in neuroscience&lt;/abbr-1&gt;&lt;/periodical&gt;&lt;dates&gt;&lt;year&gt;2017&lt;/year&gt;&lt;/dates&gt;&lt;urls&gt;&lt;/urls&gt;&lt;/record&gt;&lt;/Cite&gt;&lt;Cite&gt;&lt;Author&gt;Shmueli&lt;/Author&gt;&lt;Year&gt;2010&lt;/Year&gt;&lt;RecNum&gt;5944&lt;/RecNum&gt;&lt;record&gt;&lt;rec-number&gt;5944&lt;/rec-number&gt;&lt;foreign-keys&gt;&lt;key app="EN" db-id="wf5d22rx0vsr0leefsq5vrd7a0vsep2xdxr9" timestamp="1450610153"&gt;5944&lt;/key&gt;&lt;/foreign-keys&gt;&lt;ref-type name="Journal Article"&gt;17&lt;/ref-type&gt;&lt;contributors&gt;&lt;authors&gt;&lt;author&gt;Shmueli, Galit&lt;/author&gt;&lt;/authors&gt;&lt;/contributors&gt;&lt;titles&gt;&lt;title&gt;To explain or to predict?&lt;/title&gt;&lt;secondary-title&gt;Statistical science&lt;/secondary-title&gt;&lt;/titles&gt;&lt;periodical&gt;&lt;full-title&gt;Statistical Science&lt;/full-title&gt;&lt;/periodical&gt;&lt;pages&gt;289-310&lt;/pages&gt;&lt;dates&gt;&lt;year&gt;2010&lt;/year&gt;&lt;/dates&gt;&lt;isbn&gt;0883-4237&lt;/isbn&gt;&lt;urls&gt;&lt;/urls&gt;&lt;/record&gt;&lt;/Cite&gt;&lt;/EndNote&gt;</w:instrText>
-      </w:r>
-      <w:r>
-        <w:rPr>
-          <w:rFonts w:ascii="Calibri" w:hAnsi="Calibri"/>
-          <w:color w:val="000000" w:themeColor="text1"/>
-          <w:sz w:val="22"/>
-          <w:szCs w:val="22"/>
-          <w:lang w:val="en-US"/>
-        </w:rPr>
-        <w:fldChar w:fldCharType="separate"/>
-      </w:r>
-      <w:r>
-        <w:rPr>
-          <w:rFonts w:ascii="Calibri" w:hAnsi="Calibri"/>
-          <w:noProof/>
-          <w:color w:val="000000" w:themeColor="text1"/>
-          <w:sz w:val="22"/>
-          <w:szCs w:val="22"/>
-          <w:lang w:val="en-US"/>
-        </w:rPr>
-        <w:t>(</w:t>
-      </w:r>
-      <w:hyperlink w:anchor="_ENREF_29" w:tooltip="Bzdok, 2017 #6436" w:history="1">
-        <w:r>
-          <w:rPr>
-            <w:rFonts w:ascii="Calibri" w:hAnsi="Calibri"/>
-            <w:noProof/>
-            <w:color w:val="000000" w:themeColor="text1"/>
-            <w:sz w:val="22"/>
-            <w:szCs w:val="22"/>
-            <w:lang w:val="en-US"/>
-          </w:rPr>
-          <w:t>29</w:t>
-        </w:r>
-      </w:hyperlink>
-      <w:r>
-        <w:rPr>
-          <w:rFonts w:ascii="Calibri" w:hAnsi="Calibri"/>
-          <w:noProof/>
-          <w:color w:val="000000" w:themeColor="text1"/>
-          <w:sz w:val="22"/>
-          <w:szCs w:val="22"/>
-          <w:lang w:val="en-US"/>
-        </w:rPr>
-        <w:t xml:space="preserve">, </w:t>
-      </w:r>
-      <w:hyperlink w:anchor="_ENREF_30" w:tooltip="Shmueli, 2010 #5944" w:history="1">
-        <w:r>
-          <w:rPr>
-            <w:rFonts w:ascii="Calibri" w:hAnsi="Calibri"/>
-            <w:noProof/>
-            <w:color w:val="000000" w:themeColor="text1"/>
-            <w:sz w:val="22"/>
-            <w:szCs w:val="22"/>
-            <w:lang w:val="en-US"/>
-          </w:rPr>
-          <w:t>30</w:t>
-        </w:r>
-      </w:hyperlink>
-      <w:r>
-        <w:rPr>
-          <w:rFonts w:ascii="Calibri" w:hAnsi="Calibri"/>
-          <w:noProof/>
-          <w:color w:val="000000" w:themeColor="text1"/>
-          <w:sz w:val="22"/>
-          <w:szCs w:val="22"/>
-          <w:lang w:val="en-US"/>
-        </w:rPr>
-        <w:t>)</w:t>
-      </w:r>
-      <w:r>
-        <w:rPr>
-          <w:rFonts w:ascii="Calibri" w:hAnsi="Calibri"/>
-          <w:color w:val="000000" w:themeColor="text1"/>
-          <w:sz w:val="22"/>
-          <w:szCs w:val="22"/>
-          <w:lang w:val="en-US"/>
-        </w:rPr>
-        <w:fldChar w:fldCharType="end"/>
-      </w:r>
-      <w:r>
-        <w:rPr>
-          <w:rFonts w:ascii="Calibri" w:hAnsi="Calibri"/>
-          <w:color w:val="000000" w:themeColor="text1"/>
-          <w:sz w:val="22"/>
-          <w:szCs w:val="22"/>
-          <w:lang w:val="en-US"/>
-        </w:rPr>
-        <w:t xml:space="preserve">. For these reasons, </w:t>
-      </w:r>
-      <w:r>
-        <w:rPr>
-          <w:rFonts w:ascii="Calibri" w:hAnsi="Calibri"/>
-          <w:i/>
-          <w:color w:val="000000" w:themeColor="text1"/>
-          <w:sz w:val="22"/>
-          <w:szCs w:val="22"/>
-          <w:lang w:val="en-US"/>
-        </w:rPr>
-        <w:t>cross-validated machine-learning algorithms and more traditional tools for null-hypothesis testing can sometimes lead to diverging conclusions in certain practical analysis settings (see Fig. 4 for an example).</w:t>
-      </w:r>
-    </w:p>
-    <w:p>
-      <w:pPr>
-        <w:spacing w:line="360" w:lineRule="auto"/>
-        <w:contextualSpacing/>
-        <w:jc w:val="both"/>
-        <w:rPr>
-          <w:rFonts w:ascii="Calibri" w:hAnsi="Calibri"/>
-          <w:color w:val="000000" w:themeColor="text1"/>
-          <w:lang w:val="en-US"/>
-        </w:rPr>
-      </w:pPr>
-    </w:p>
-    <w:p>
-      <w:pPr>
-        <w:spacing w:line="360" w:lineRule="auto"/>
-        <w:contextualSpacing/>
-        <w:jc w:val="both"/>
-        <w:rPr>
-          <w:rFonts w:ascii="Calibri" w:hAnsi="Calibri"/>
-          <w:color w:val="000000" w:themeColor="text1"/>
-          <w:lang w:val="en-US"/>
-        </w:rPr>
-      </w:pPr>
-    </w:p>
-    <w:p>
-      <w:pPr>
-        <w:spacing w:line="360" w:lineRule="auto"/>
-        <w:contextualSpacing/>
-        <w:jc w:val="both"/>
-        <w:rPr>
-          <w:rFonts w:ascii="Calibri" w:hAnsi="Calibri"/>
-          <w:color w:val="000000" w:themeColor="text1"/>
-          <w:lang w:val="en-US"/>
-        </w:rPr>
-      </w:pPr>
-      <w:r>
-        <w:rPr>
-          <w:rFonts w:ascii="Arial" w:hAnsi="Arial" w:cs="Arial"/>
-          <w:b/>
-          <w:bCs/>
-          <w:color w:val="000000"/>
-          <w:lang w:val="en-US" w:eastAsia="en-US"/>
-        </w:rPr>
-        <w:t xml:space="preserve">Even a model that fits observed data well can yield poor inferences </w:t>
-      </w:r>
-      <w:r>
-        <w:rPr>
-          <w:rFonts w:ascii="Arial" w:hAnsi="Arial" w:cs="Arial"/>
-          <w:b/>
-          <w:bCs/>
-          <w:color w:val="000000"/>
-          <w:lang w:val="en-US" w:eastAsia="en-US"/>
-        </w:rPr>
-        <w:t xml:space="preserve">and predictions </w:t>
-      </w:r>
-      <w:r>
-        <w:rPr>
-          <w:rFonts w:ascii="Arial" w:hAnsi="Arial" w:cs="Arial"/>
-          <w:b/>
-          <w:bCs/>
-          <w:color w:val="000000"/>
-          <w:lang w:val="en-US" w:eastAsia="en-US"/>
-        </w:rPr>
-        <w:t>about some quantities of interest</w:t>
-      </w:r>
-    </w:p>
-    <w:p>
-      <w:pPr>
-        <w:spacing w:line="360" w:lineRule="auto"/>
-        <w:contextualSpacing/>
-        <w:jc w:val="both"/>
-        <w:rPr>
-          <w:rFonts w:ascii="Calibri" w:hAnsi="Calibri"/>
-          <w:b/>
-          <w:color w:val="000000" w:themeColor="text1"/>
-          <w:lang w:val="en-US"/>
-        </w:rPr>
-      </w:pPr>
-    </w:p>
-    <w:p>
-      <w:pPr>
-        <w:spacing w:line="360" w:lineRule="auto"/>
-        <w:contextualSpacing/>
-        <w:jc w:val="both"/>
-        <w:rPr>
-          <w:rFonts w:ascii="Calibri" w:hAnsi="Calibri"/>
-          <w:b/>
-          <w:color w:val="000000" w:themeColor="text1"/>
-          <w:lang w:val="en-US"/>
-        </w:rPr>
-      </w:pPr>
-    </w:p>
-    <w:p>
-      <w:pPr>
-        <w:spacing w:line="360" w:lineRule="auto"/>
-        <w:contextualSpacing/>
-        <w:jc w:val="both"/>
-        <w:rPr>
-          <w:rFonts w:ascii="Calibri" w:hAnsi="Calibri"/>
-          <w:b/>
-          <w:color w:val="000000" w:themeColor="text1"/>
-          <w:lang w:val="en-US"/>
-        </w:rPr>
-      </w:pPr>
-    </w:p>
-    <w:p>
-      <w:pPr>
-        <w:spacing w:line="360" w:lineRule="auto"/>
-        <w:contextualSpacing/>
-        <w:jc w:val="both"/>
-        <w:rPr>
-          <w:rFonts w:ascii="Calibri" w:hAnsi="Calibri"/>
-          <w:b/>
-          <w:color w:val="000000" w:themeColor="text1"/>
-          <w:lang w:val="en-US"/>
-        </w:rPr>
-      </w:pPr>
-    </w:p>
-    <w:p>
-      <w:pPr>
-        <w:rPr>
-          <w:rFonts w:eastAsia="Times New Roman"/>
-          <w:lang w:val="en-US"/>
-        </w:rPr>
-      </w:pPr>
-      <w:r>
-        <w:rPr>
-          <w:rFonts w:ascii="Calibri" w:hAnsi="Calibri"/>
-          <w:b/>
-          <w:color w:val="000000" w:themeColor="text1"/>
-          <w:lang w:val="en-US"/>
-        </w:rPr>
-        <w:t xml:space="preserve">Breiman2001: </w:t>
-      </w:r>
-      <w:r>
-        <w:rPr>
-          <w:rFonts w:ascii="Arial" w:eastAsia="Times New Roman" w:hAnsi="Arial" w:cs="Arial"/>
-          <w:b/>
-          <w:bCs/>
-          <w:color w:val="222222"/>
-          <w:sz w:val="21"/>
-          <w:szCs w:val="21"/>
-          <w:shd w:val="clear" w:color="auto" w:fill="FFFFFF"/>
-          <w:lang w:val="en-US"/>
-        </w:rPr>
-        <w:t xml:space="preserve">what meaning can one give to statements that “variable X is important or not </w:t>
-      </w:r>
-      <w:proofErr w:type="spellStart"/>
-      <w:r>
-        <w:rPr>
-          <w:rFonts w:ascii="Arial" w:eastAsia="Times New Roman" w:hAnsi="Arial" w:cs="Arial"/>
-          <w:b/>
-          <w:bCs/>
-          <w:color w:val="222222"/>
-          <w:sz w:val="21"/>
-          <w:szCs w:val="21"/>
-          <w:shd w:val="clear" w:color="auto" w:fill="FFFFFF"/>
-          <w:lang w:val="en-US"/>
-        </w:rPr>
-        <w:t>impor</w:t>
-      </w:r>
-      <w:proofErr w:type="spellEnd"/>
-      <w:r>
-        <w:rPr>
-          <w:rFonts w:ascii="Arial" w:eastAsia="Times New Roman" w:hAnsi="Arial" w:cs="Arial"/>
-          <w:b/>
-          <w:bCs/>
-          <w:color w:val="222222"/>
-          <w:sz w:val="21"/>
-          <w:szCs w:val="21"/>
-          <w:shd w:val="clear" w:color="auto" w:fill="FFFFFF"/>
-          <w:lang w:val="en-US"/>
-        </w:rPr>
-        <w:t xml:space="preserve">- </w:t>
-      </w:r>
-      <w:proofErr w:type="spellStart"/>
-      <w:r>
-        <w:rPr>
-          <w:rFonts w:ascii="Arial" w:eastAsia="Times New Roman" w:hAnsi="Arial" w:cs="Arial"/>
-          <w:b/>
-          <w:bCs/>
-          <w:color w:val="222222"/>
-          <w:sz w:val="21"/>
-          <w:szCs w:val="21"/>
-          <w:shd w:val="clear" w:color="auto" w:fill="FFFFFF"/>
-          <w:lang w:val="en-US"/>
-        </w:rPr>
-        <w:t>tant</w:t>
-      </w:r>
-      <w:proofErr w:type="spellEnd"/>
-      <w:r>
-        <w:rPr>
-          <w:rFonts w:ascii="Arial" w:eastAsia="Times New Roman" w:hAnsi="Arial" w:cs="Arial"/>
-          <w:b/>
-          <w:bCs/>
-          <w:color w:val="222222"/>
-          <w:sz w:val="21"/>
-          <w:szCs w:val="21"/>
-          <w:shd w:val="clear" w:color="auto" w:fill="FFFFFF"/>
-          <w:lang w:val="en-US"/>
-        </w:rPr>
-        <w:t>.” This has puzzled me on and off for quite a while… variable importance has always been defined operationally. My definition of variable importance is based on prediction. A variable might be considered important if deleting it seriously affects prediction accuracy.  </w:t>
-      </w:r>
-      <w:r>
-        <w:rPr>
-          <w:rFonts w:ascii="Arial" w:eastAsia="Times New Roman" w:hAnsi="Arial" w:cs="Arial"/>
-          <w:b/>
-          <w:bCs/>
-          <w:color w:val="222222"/>
-          <w:sz w:val="21"/>
-          <w:szCs w:val="21"/>
-          <w:shd w:val="clear" w:color="auto" w:fill="FFFFFF"/>
-          <w:lang w:val="en-US"/>
-        </w:rPr>
-        <w:t xml:space="preserve">“Importance” does not yet have a satisfactory the- </w:t>
-      </w:r>
-      <w:proofErr w:type="spellStart"/>
-      <w:r>
-        <w:rPr>
-          <w:rFonts w:ascii="Arial" w:eastAsia="Times New Roman" w:hAnsi="Arial" w:cs="Arial"/>
-          <w:b/>
-          <w:bCs/>
-          <w:color w:val="222222"/>
-          <w:sz w:val="21"/>
-          <w:szCs w:val="21"/>
-          <w:shd w:val="clear" w:color="auto" w:fill="FFFFFF"/>
-          <w:lang w:val="en-US"/>
-        </w:rPr>
-        <w:t>oretical</w:t>
-      </w:r>
-      <w:proofErr w:type="spellEnd"/>
-      <w:r>
-        <w:rPr>
-          <w:rFonts w:ascii="Arial" w:eastAsia="Times New Roman" w:hAnsi="Arial" w:cs="Arial"/>
-          <w:b/>
-          <w:bCs/>
-          <w:color w:val="222222"/>
-          <w:sz w:val="21"/>
-          <w:szCs w:val="21"/>
-          <w:shd w:val="clear" w:color="auto" w:fill="FFFFFF"/>
-          <w:lang w:val="en-US"/>
-        </w:rPr>
-        <w:t xml:space="preserve"> definition</w:t>
-      </w:r>
-    </w:p>
-    <w:p>
-      <w:pPr>
-        <w:spacing w:line="360" w:lineRule="auto"/>
-        <w:contextualSpacing/>
-        <w:jc w:val="both"/>
-        <w:rPr>
-          <w:rFonts w:ascii="Calibri" w:hAnsi="Calibri"/>
-          <w:b/>
-          <w:color w:val="000000" w:themeColor="text1"/>
-          <w:lang w:val="en-US"/>
-        </w:rPr>
-      </w:pPr>
-    </w:p>
-    <w:p>
-      <w:pPr>
-        <w:spacing w:line="360" w:lineRule="auto"/>
-        <w:contextualSpacing/>
-        <w:jc w:val="both"/>
-        <w:rPr>
-          <w:rFonts w:ascii="Calibri" w:hAnsi="Calibri"/>
-          <w:b/>
-          <w:color w:val="000000" w:themeColor="text1"/>
-          <w:lang w:val="en-US"/>
-        </w:rPr>
-      </w:pPr>
-      <w:r>
-        <w:rPr>
-          <w:rFonts w:ascii="Calibri" w:hAnsi="Calibri"/>
-          <w:color w:val="000000" w:themeColor="text1"/>
-          <w:sz w:val="22"/>
-          <w:szCs w:val="22"/>
-          <w:lang w:val="en-US"/>
-        </w:rPr>
-        <w:t xml:space="preserve">This statistical goal is in many cases incompatible with the pragmatic wish to somewhat blindly exploit the quantifiable consequences of brain pathophysiology to achieve most accurate </w:t>
-      </w:r>
-      <w:r>
-        <w:rPr>
-          <w:rFonts w:ascii="Calibri" w:hAnsi="Calibri"/>
-          <w:i/>
-          <w:color w:val="000000" w:themeColor="text1"/>
-          <w:sz w:val="22"/>
-          <w:szCs w:val="22"/>
-          <w:lang w:val="en-US"/>
-        </w:rPr>
-        <w:t xml:space="preserve">predictions </w:t>
-      </w:r>
-      <w:r>
-        <w:rPr>
-          <w:rFonts w:ascii="Calibri" w:hAnsi="Calibri"/>
-          <w:color w:val="000000" w:themeColor="text1"/>
-          <w:sz w:val="22"/>
-          <w:szCs w:val="22"/>
-          <w:lang w:val="en-US"/>
-        </w:rPr>
-        <w:t xml:space="preserve">about the future of individuals based on diverse and rich biological information. Appreciation of this </w:t>
-      </w:r>
-      <w:r>
-        <w:rPr>
-          <w:rFonts w:ascii="Calibri" w:hAnsi="Calibri"/>
-          <w:i/>
-          <w:color w:val="000000" w:themeColor="text1"/>
-          <w:sz w:val="22"/>
-          <w:szCs w:val="22"/>
-          <w:lang w:val="en-US"/>
-        </w:rPr>
-        <w:lastRenderedPageBreak/>
-        <w:t>inference-prediction divergence</w:t>
-      </w:r>
-      <w:r>
-        <w:rPr>
-          <w:rFonts w:ascii="Calibri" w:hAnsi="Calibri"/>
-          <w:color w:val="000000" w:themeColor="text1"/>
-          <w:sz w:val="22"/>
-          <w:szCs w:val="22"/>
-          <w:lang w:val="en-US"/>
-        </w:rPr>
-        <w:t xml:space="preserve"> will probably be a necessary milestone in personalized medicine</w:t>
-      </w:r>
-      <w:r>
-        <w:rPr>
-          <w:rFonts w:ascii="Calibri" w:hAnsi="Calibri"/>
-          <w:color w:val="000000" w:themeColor="text1"/>
-          <w:sz w:val="22"/>
-          <w:szCs w:val="22"/>
-          <w:lang w:val="en-US"/>
-        </w:rPr>
-        <w:t xml:space="preserve"> </w:t>
-      </w:r>
-      <w:r>
-        <w:rPr>
-          <w:rFonts w:ascii="Calibri" w:hAnsi="Calibri"/>
-          <w:color w:val="000000" w:themeColor="text1"/>
-          <w:sz w:val="22"/>
-          <w:szCs w:val="22"/>
-          <w:lang w:val="en-US"/>
-        </w:rPr>
-        <w:t>research, which will ultimately benefit the well-being of suffering psychiatric patients.</w:t>
-      </w:r>
-    </w:p>
-    <w:p>
-      <w:pPr>
-        <w:spacing w:line="360" w:lineRule="auto"/>
-        <w:contextualSpacing/>
-        <w:jc w:val="both"/>
-        <w:rPr>
-          <w:rFonts w:ascii="Calibri" w:hAnsi="Calibri"/>
-          <w:b/>
-          <w:color w:val="000000" w:themeColor="text1"/>
-          <w:lang w:val="en-US"/>
-        </w:rPr>
-      </w:pPr>
-    </w:p>
-    <w:p>
-      <w:pPr>
-        <w:spacing w:line="360" w:lineRule="auto"/>
-        <w:contextualSpacing/>
-        <w:jc w:val="both"/>
-        <w:rPr>
-          <w:rFonts w:ascii="Calibri" w:hAnsi="Calibri"/>
-          <w:b/>
-          <w:color w:val="000000" w:themeColor="text1"/>
-          <w:lang w:val="en-US"/>
-        </w:rPr>
-      </w:pPr>
-    </w:p>
-    <w:p>
-      <w:pPr>
-        <w:spacing w:line="360" w:lineRule="auto"/>
-        <w:contextualSpacing/>
-        <w:jc w:val="both"/>
-        <w:rPr>
-          <w:rFonts w:ascii="Calibri" w:hAnsi="Calibri"/>
-          <w:b/>
-          <w:color w:val="000000" w:themeColor="text1"/>
-          <w:lang w:val="en-US"/>
-        </w:rPr>
-      </w:pPr>
-      <w:r>
-        <w:rPr>
-          <w:lang w:val="en-US"/>
-        </w:rPr>
-        <w:t>This and similar examples illustrate that, in the era of “big-data” neuroimaging, hypothesis testing may more and more often struggle to distinguish between statistical and practical significance. In sum, the traditional null-hypothesis testing frameworks may have to tackle new difficulties in analysis settings with a lot of input variables (</w:t>
-      </w:r>
-      <w:r>
-        <w:rPr>
-          <w:highlight w:val="white"/>
-          <w:lang w:val="en-US"/>
-        </w:rPr>
-        <w:t>“</w:t>
-      </w:r>
-      <w:r>
-        <w:rPr>
-          <w:lang w:val="en-US"/>
-        </w:rPr>
-        <w:t xml:space="preserve">wide-data” or n </w:t>
-      </w:r>
-      <w:r>
-        <w:rPr>
-          <w:highlight w:val="white"/>
-          <w:lang w:val="en-US"/>
-        </w:rPr>
-        <w:t>&lt;&lt; p</w:t>
-      </w:r>
-      <w:r>
-        <w:rPr>
-          <w:lang w:val="en-US"/>
-        </w:rPr>
-        <w:t xml:space="preserve"> setting) and when </w:t>
-      </w:r>
-      <w:r>
-        <w:rPr>
-          <w:highlight w:val="white"/>
-          <w:lang w:val="en-US"/>
-        </w:rPr>
-        <w:t>brain data</w:t>
-      </w:r>
-      <w:r>
-        <w:rPr>
-          <w:lang w:val="en-US"/>
-        </w:rPr>
-        <w:t xml:space="preserve"> from a large human population </w:t>
-      </w:r>
-      <w:r>
-        <w:rPr>
-          <w:highlight w:val="white"/>
-          <w:lang w:val="en-US"/>
-        </w:rPr>
-        <w:t xml:space="preserve">are </w:t>
-      </w:r>
-      <w:proofErr w:type="gramStart"/>
-      <w:r>
-        <w:rPr>
-          <w:highlight w:val="white"/>
-          <w:lang w:val="en-US"/>
-        </w:rPr>
-        <w:t>considered</w:t>
-      </w:r>
-      <w:r>
-        <w:rPr>
-          <w:lang w:val="en-US"/>
-        </w:rPr>
-        <w:t xml:space="preserve">  (</w:t>
-      </w:r>
-      <w:proofErr w:type="gramEnd"/>
-      <w:r>
-        <w:rPr>
-          <w:highlight w:val="white"/>
-          <w:lang w:val="en-US"/>
-        </w:rPr>
-        <w:t>“</w:t>
-      </w:r>
-      <w:r>
-        <w:rPr>
-          <w:lang w:val="en-US"/>
-        </w:rPr>
-        <w:t xml:space="preserve">long-data” or </w:t>
-      </w:r>
-      <w:r>
-        <w:rPr>
-          <w:highlight w:val="white"/>
-          <w:lang w:val="en-US"/>
-        </w:rPr>
-        <w:t>n &gt; p</w:t>
-      </w:r>
-      <w:r>
-        <w:rPr>
-          <w:lang w:val="en-US"/>
-        </w:rPr>
-        <w:t xml:space="preserve"> setting).</w:t>
-      </w:r>
-    </w:p>
-    <w:p>
-      <w:pPr>
-        <w:spacing w:line="360" w:lineRule="auto"/>
-        <w:contextualSpacing/>
-        <w:jc w:val="both"/>
-        <w:rPr>
-          <w:rFonts w:ascii="Calibri" w:hAnsi="Calibri"/>
-          <w:b/>
-          <w:color w:val="000000" w:themeColor="text1"/>
-          <w:lang w:val="en-US"/>
-        </w:rPr>
-      </w:pPr>
-    </w:p>
-    <w:p>
-      <w:pPr>
-        <w:spacing w:line="360" w:lineRule="auto"/>
-        <w:contextualSpacing/>
-        <w:jc w:val="both"/>
-        <w:rPr>
-          <w:color w:val="000000" w:themeColor="text1"/>
-          <w:lang w:val="en-US"/>
-        </w:rPr>
-      </w:pPr>
-      <w:r>
-        <w:rPr>
-          <w:rFonts w:cs="Arial"/>
-          <w:color w:val="000000" w:themeColor="text1"/>
-          <w:lang w:val="en-US"/>
-        </w:rPr>
-        <w:t>We therefore caution that care needs to be taken when combining both inferential regimes in practical data analysis</w:t>
-      </w:r>
-      <w:r>
-        <w:rPr>
-          <w:rFonts w:cs="Arial"/>
-          <w:color w:val="000000" w:themeColor="text1"/>
-          <w:lang w:val="en-US"/>
-        </w:rPr>
-        <w:t xml:space="preserve">; </w:t>
-      </w:r>
-      <w:r>
-        <w:rPr>
-          <w:color w:val="000000" w:themeColor="text1"/>
-          <w:lang w:val="en-US"/>
-        </w:rPr>
-        <w:t>We will now illustrate a case of "culture clash" between extrapolation based on classical inference and out-of-sample generalization. The issue has very recently gained momentum</w:t>
-      </w:r>
-    </w:p>
-    <w:p>
-      <w:pPr>
-        <w:spacing w:line="360" w:lineRule="auto"/>
-        <w:contextualSpacing/>
-        <w:jc w:val="both"/>
-        <w:rPr>
-          <w:color w:val="000000" w:themeColor="text1"/>
-          <w:lang w:val="en-US"/>
-        </w:rPr>
-      </w:pPr>
-    </w:p>
-    <w:p>
-      <w:pPr>
-        <w:spacing w:line="360" w:lineRule="auto"/>
-        <w:contextualSpacing/>
-        <w:jc w:val="both"/>
-        <w:rPr>
-          <w:rFonts w:cs="Arial"/>
-          <w:color w:val="000000" w:themeColor="text1"/>
-          <w:lang w:val="en-US"/>
-        </w:rPr>
-      </w:pPr>
-      <w:r>
-        <w:rPr>
-          <w:rFonts w:cs="Arial"/>
-          <w:color w:val="000000" w:themeColor="text1"/>
-          <w:lang w:val="en-US"/>
-        </w:rPr>
-        <w:t xml:space="preserve">out-of-sample generalization may be particularly important for a future of personalized psychiatry and neurology </w:t>
-      </w:r>
-      <w:r>
-        <w:rPr>
-          <w:rFonts w:cs="Times"/>
-          <w:color w:val="000000" w:themeColor="text1"/>
-          <w:lang w:val="en-US"/>
-        </w:rPr>
-        <w:t xml:space="preserve">because cross-validated predictive models can be applied to and obtain answers from a </w:t>
-      </w:r>
-      <w:r>
-        <w:rPr>
-          <w:rFonts w:cs="Times"/>
-          <w:i/>
-          <w:color w:val="000000" w:themeColor="text1"/>
-          <w:lang w:val="en-US"/>
-        </w:rPr>
-        <w:t xml:space="preserve">single patient </w:t>
-      </w:r>
-      <w:r>
-        <w:rPr>
-          <w:rFonts w:cs="Times"/>
-          <w:noProof/>
-          <w:color w:val="000000" w:themeColor="text1"/>
-          <w:lang w:val="en-US"/>
-        </w:rPr>
-        <w:t>(Stephan et al., 2015b)</w:t>
-      </w:r>
-      <w:r>
-        <w:rPr>
-          <w:rFonts w:cs="Times"/>
-          <w:color w:val="000000" w:themeColor="text1"/>
-          <w:lang w:val="en-US"/>
-        </w:rPr>
-        <w:t>.</w:t>
-      </w:r>
-      <w:r>
-        <w:rPr>
-          <w:rFonts w:cs="Arial"/>
-          <w:color w:val="000000" w:themeColor="text1"/>
-          <w:lang w:val="en-US"/>
-        </w:rPr>
-        <w:t xml:space="preserve"> Classical inference by null-hypothesis testing cannot typically produce such </w:t>
-      </w:r>
-      <w:r>
-        <w:rPr>
-          <w:rFonts w:cs="Arial"/>
-          <w:i/>
-          <w:color w:val="000000" w:themeColor="text1"/>
-          <w:lang w:val="en-US"/>
-        </w:rPr>
-        <w:t xml:space="preserve">intra-individual predictions </w:t>
-      </w:r>
-      <w:r>
-        <w:rPr>
-          <w:rFonts w:cs="Arial"/>
-          <w:color w:val="000000" w:themeColor="text1"/>
-          <w:lang w:val="en-US"/>
-        </w:rPr>
-        <w:t xml:space="preserve">as it is constrained to using the entire data sample to test for (theoretical) extrapolation of an effect at the </w:t>
-      </w:r>
-      <w:r>
-        <w:rPr>
-          <w:rFonts w:cs="Arial"/>
-          <w:i/>
-          <w:color w:val="000000" w:themeColor="text1"/>
-          <w:lang w:val="en-US"/>
-        </w:rPr>
-        <w:t xml:space="preserve">population level </w:t>
-      </w:r>
-      <w:r>
-        <w:rPr>
-          <w:rFonts w:cs="Arial"/>
-          <w:color w:val="000000" w:themeColor="text1"/>
-          <w:lang w:val="en-US"/>
-        </w:rPr>
-        <w:t>(</w:t>
-      </w:r>
-      <w:proofErr w:type="spellStart"/>
-      <w:r>
-        <w:rPr>
-          <w:rFonts w:cs="Arial"/>
-          <w:color w:val="000000" w:themeColor="text1"/>
-          <w:lang w:val="en-US"/>
-        </w:rPr>
-        <w:t>Bzdok</w:t>
-      </w:r>
-      <w:proofErr w:type="spellEnd"/>
-      <w:r>
-        <w:rPr>
-          <w:rFonts w:cs="Arial"/>
-          <w:color w:val="000000" w:themeColor="text1"/>
-          <w:lang w:val="en-US"/>
-        </w:rPr>
-        <w:t xml:space="preserve"> et al., 2016b; </w:t>
-      </w:r>
-      <w:proofErr w:type="spellStart"/>
-      <w:r>
-        <w:rPr>
-          <w:rFonts w:cs="Arial"/>
-          <w:color w:val="000000" w:themeColor="text1"/>
-          <w:lang w:val="en-US"/>
-        </w:rPr>
-        <w:t>Arbabshirani</w:t>
-      </w:r>
-      <w:proofErr w:type="spellEnd"/>
-      <w:r>
-        <w:rPr>
-          <w:rFonts w:cs="Arial"/>
-          <w:color w:val="000000" w:themeColor="text1"/>
-          <w:lang w:val="en-US"/>
-        </w:rPr>
-        <w:t xml:space="preserve"> et al., 2017).</w:t>
-      </w:r>
-    </w:p>
-    <w:p>
-      <w:pPr>
-        <w:spacing w:line="360" w:lineRule="auto"/>
-        <w:contextualSpacing/>
-        <w:jc w:val="both"/>
-        <w:rPr>
-          <w:rFonts w:ascii="Calibri" w:hAnsi="Calibri"/>
-          <w:b/>
-          <w:color w:val="000000" w:themeColor="text1"/>
-          <w:lang w:val="en-US"/>
-        </w:rPr>
-      </w:pPr>
-      <w:r>
-        <w:rPr>
-          <w:rFonts w:cs="Times"/>
-          <w:color w:val="000000" w:themeColor="text1"/>
-          <w:lang w:val="en-US"/>
-        </w:rPr>
-        <w:t>Neuroscience is entering the era of large-scale data collection, curation, and collaboration (</w:t>
-      </w:r>
-      <w:proofErr w:type="spellStart"/>
-      <w:r>
-        <w:rPr>
-          <w:rFonts w:cs="Times"/>
-          <w:color w:val="000000" w:themeColor="text1"/>
-          <w:lang w:val="en-US"/>
-        </w:rPr>
-        <w:t>Poldrack</w:t>
-      </w:r>
-      <w:proofErr w:type="spellEnd"/>
-      <w:r>
-        <w:rPr>
-          <w:rFonts w:cs="Times"/>
-          <w:color w:val="000000" w:themeColor="text1"/>
-          <w:lang w:val="en-US"/>
-        </w:rPr>
-        <w:t xml:space="preserve"> and </w:t>
-      </w:r>
-      <w:proofErr w:type="spellStart"/>
-      <w:r>
-        <w:rPr>
-          <w:rFonts w:cs="Times"/>
-          <w:color w:val="000000" w:themeColor="text1"/>
-          <w:lang w:val="en-US"/>
-        </w:rPr>
-        <w:t>Gorgolewski</w:t>
-      </w:r>
-      <w:proofErr w:type="spellEnd"/>
-      <w:r>
-        <w:rPr>
-          <w:rFonts w:cs="Times"/>
-          <w:color w:val="000000" w:themeColor="text1"/>
-          <w:lang w:val="en-US"/>
-        </w:rPr>
-        <w:t>, 2014) with a pressing need for statistical approaches tailored for the data-rich setting. These may frequently lie beyond the scope of the statistical repertoire cherished today</w:t>
-      </w:r>
-    </w:p>
-    <w:p>
-      <w:pPr>
-        <w:spacing w:line="360" w:lineRule="auto"/>
-        <w:contextualSpacing/>
-        <w:jc w:val="both"/>
-        <w:rPr>
-          <w:rFonts w:ascii="Calibri" w:hAnsi="Calibri"/>
-          <w:b/>
-          <w:color w:val="000000" w:themeColor="text1"/>
-          <w:lang w:val="en-US"/>
-        </w:rPr>
-      </w:pPr>
-    </w:p>
-    <w:p>
-      <w:pPr>
-        <w:spacing w:line="360" w:lineRule="auto"/>
-        <w:contextualSpacing/>
-        <w:jc w:val="both"/>
-        <w:rPr>
-          <w:rFonts w:ascii="Calibri" w:hAnsi="Calibri"/>
-          <w:b/>
-          <w:color w:val="000000" w:themeColor="text1"/>
-          <w:lang w:val="en-US"/>
-        </w:rPr>
-      </w:pPr>
-    </w:p>
-    <w:p>
-      <w:pPr>
-        <w:spacing w:line="360" w:lineRule="auto"/>
-        <w:contextualSpacing/>
-        <w:jc w:val="both"/>
-        <w:rPr>
-          <w:rFonts w:ascii="Calibri" w:hAnsi="Calibri"/>
-          <w:b/>
-          <w:color w:val="000000" w:themeColor="text1"/>
-          <w:lang w:val="en-US"/>
-        </w:rPr>
-      </w:pPr>
-      <w:r>
-        <w:rPr>
-          <w:rFonts w:ascii="Calibri" w:hAnsi="Calibri"/>
-          <w:b/>
-          <w:color w:val="000000" w:themeColor="text1"/>
-          <w:lang w:val="en-US"/>
-        </w:rPr>
-        <w:t>Conclusion</w:t>
-      </w:r>
-    </w:p>
-    <w:p>
-      <w:pPr>
-        <w:rPr>
-          <w:rFonts w:ascii="Minion Pro" w:hAnsi="Minion Pro"/>
-          <w:color w:val="1A1919"/>
-          <w:sz w:val="14"/>
-          <w:szCs w:val="14"/>
-          <w:lang w:val="en-US"/>
-        </w:rPr>
-      </w:pPr>
-      <w:r>
-        <w:rPr>
-          <w:rFonts w:ascii="Minion Pro" w:hAnsi="Minion Pro"/>
-          <w:color w:val="1A1919"/>
-          <w:sz w:val="14"/>
-          <w:szCs w:val="14"/>
-          <w:lang w:val="en-US"/>
-        </w:rPr>
-        <w:t>“Change your statistical phil</w:t>
-      </w:r>
-      <w:r>
-        <w:rPr>
-          <w:rFonts w:ascii="Minion Pro" w:hAnsi="Minion Pro"/>
-          <w:color w:val="1A1919"/>
-          <w:sz w:val="14"/>
-          <w:szCs w:val="14"/>
-          <w:lang w:val="en-US"/>
-        </w:rPr>
-        <w:t xml:space="preserve">osophy and all of </w:t>
-      </w:r>
-      <w:proofErr w:type="gramStart"/>
-      <w:r>
-        <w:rPr>
-          <w:rFonts w:ascii="Minion Pro" w:hAnsi="Minion Pro"/>
-          <w:color w:val="1A1919"/>
-          <w:sz w:val="14"/>
-          <w:szCs w:val="14"/>
-          <w:lang w:val="en-US"/>
-        </w:rPr>
-        <w:t>a sudden dif</w:t>
-      </w:r>
-      <w:r>
-        <w:rPr>
-          <w:rFonts w:ascii="Minion Pro" w:hAnsi="Minion Pro"/>
-          <w:color w:val="1A1919"/>
-          <w:sz w:val="14"/>
-          <w:szCs w:val="14"/>
-          <w:lang w:val="en-US"/>
-        </w:rPr>
-        <w:t>ferent things</w:t>
-      </w:r>
-      <w:proofErr w:type="gramEnd"/>
-      <w:r>
-        <w:rPr>
-          <w:rFonts w:ascii="Minion Pro" w:hAnsi="Minion Pro"/>
-          <w:color w:val="1A1919"/>
-          <w:sz w:val="14"/>
-          <w:szCs w:val="14"/>
-          <w:lang w:val="en-US"/>
-        </w:rPr>
-        <w:t xml:space="preserve"> become important,” says Steven</w:t>
-      </w:r>
-      <w:r>
-        <w:rPr>
-          <w:rFonts w:ascii="Minion Pro" w:hAnsi="Minion Pro"/>
-          <w:color w:val="1A1919"/>
-          <w:sz w:val="14"/>
-          <w:szCs w:val="14"/>
-          <w:lang w:val="en-US"/>
-        </w:rPr>
-        <w:t xml:space="preserve"> Goodman (</w:t>
-      </w:r>
-      <w:proofErr w:type="spellStart"/>
-      <w:r>
-        <w:rPr>
-          <w:rFonts w:ascii="Minion Pro" w:hAnsi="Minion Pro"/>
-          <w:color w:val="1A1919"/>
-          <w:sz w:val="14"/>
-          <w:szCs w:val="14"/>
-          <w:lang w:val="en-US"/>
-        </w:rPr>
-        <w:t>Nuzzo</w:t>
-      </w:r>
-      <w:proofErr w:type="spellEnd"/>
-      <w:r>
-        <w:rPr>
-          <w:rFonts w:ascii="Minion Pro" w:hAnsi="Minion Pro"/>
-          <w:color w:val="1A1919"/>
-          <w:sz w:val="14"/>
-          <w:szCs w:val="14"/>
-          <w:lang w:val="en-US"/>
-        </w:rPr>
-        <w:t>)</w:t>
-      </w:r>
-    </w:p>
-    <w:p>
-      <w:pPr>
-        <w:rPr>
-          <w:rFonts w:ascii="Arial" w:eastAsia="Times New Roman" w:hAnsi="Arial" w:cs="Arial"/>
-          <w:color w:val="222222"/>
-          <w:shd w:val="clear" w:color="auto" w:fill="FFFFFF"/>
-          <w:lang w:val="en-US"/>
-        </w:rPr>
-      </w:pPr>
-    </w:p>
-    <w:p>
-      <w:pPr>
-        <w:pStyle w:val="p1"/>
-        <w:rPr>
-          <w:rFonts w:ascii="Arial" w:eastAsia="Times New Roman" w:hAnsi="Arial" w:cs="Arial"/>
-          <w:color w:val="222222"/>
-          <w:shd w:val="clear" w:color="auto" w:fill="FFFFFF"/>
-          <w:lang w:val="en-US"/>
-        </w:rPr>
-      </w:pPr>
-      <w:r>
-        <w:rPr>
-          <w:rFonts w:ascii="Arial" w:eastAsia="Times New Roman" w:hAnsi="Arial" w:cs="Arial"/>
-          <w:color w:val="222222"/>
-          <w:shd w:val="clear" w:color="auto" w:fill="FFFFFF"/>
-          <w:lang w:val="en-US"/>
-        </w:rPr>
-        <w:t>Efron2005: “</w:t>
-      </w:r>
-      <w:r>
-        <w:rPr>
-          <w:rFonts w:ascii="Times" w:hAnsi="Times"/>
-          <w:color w:val="000000"/>
-          <w:lang w:val="en-US"/>
-        </w:rPr>
-        <w:t xml:space="preserve">our </w:t>
-      </w:r>
-      <w:proofErr w:type="gramStart"/>
-      <w:r>
-        <w:rPr>
-          <w:rFonts w:ascii="Times" w:hAnsi="Times"/>
-          <w:color w:val="000000"/>
-          <w:lang w:val="en-US"/>
-        </w:rPr>
-        <w:t>250 year old</w:t>
-      </w:r>
-      <w:proofErr w:type="gramEnd"/>
-      <w:r>
-        <w:rPr>
-          <w:rFonts w:ascii="Times" w:hAnsi="Times"/>
-          <w:color w:val="000000"/>
-          <w:lang w:val="en-US"/>
-        </w:rPr>
-        <w:t xml:space="preserve"> Bayesian-frequentist argument. </w:t>
-      </w:r>
-      <w:proofErr w:type="gramStart"/>
-      <w:r>
-        <w:rPr>
-          <w:rFonts w:ascii="Times" w:hAnsi="Times"/>
-          <w:color w:val="000000"/>
-          <w:lang w:val="en-US"/>
-        </w:rPr>
-        <w:t>Basically</w:t>
-      </w:r>
-      <w:proofErr w:type="gramEnd"/>
-      <w:r>
-        <w:rPr>
-          <w:rFonts w:ascii="Times" w:hAnsi="Times"/>
-          <w:color w:val="000000"/>
-          <w:lang w:val="en-US"/>
-        </w:rPr>
-        <w:t xml:space="preserve"> there’s only one way of doing physics but there seems to be at least two ways to do statistics, and they don’t always give the same answers. This says something about the special nature of our field. </w:t>
-      </w:r>
-      <w:r>
-        <w:rPr>
-          <w:rFonts w:ascii="Times" w:hAnsi="Times"/>
-          <w:color w:val="000000"/>
-          <w:lang w:val="en-US"/>
-        </w:rPr>
-        <w:t xml:space="preserve">... </w:t>
-      </w:r>
-      <w:r>
-        <w:rPr>
-          <w:rFonts w:ascii="Times" w:hAnsi="Times"/>
-          <w:color w:val="000000"/>
-          <w:lang w:val="en-US"/>
-        </w:rPr>
-        <w:t>The Bayesian-Frequentist debate reflects two different attitudes to the process of doing science, both quite legitimate.</w:t>
-      </w:r>
-      <w:r>
-        <w:rPr>
-          <w:rFonts w:ascii="Arial" w:eastAsia="Times New Roman" w:hAnsi="Arial" w:cs="Arial"/>
-          <w:color w:val="222222"/>
-          <w:shd w:val="clear" w:color="auto" w:fill="FFFFFF"/>
-          <w:lang w:val="en-US"/>
-        </w:rPr>
-        <w:t>”</w:t>
-      </w:r>
-    </w:p>
-    <w:p>
-      <w:pPr>
-        <w:pStyle w:val="p1"/>
-        <w:rPr>
-          <w:rFonts w:ascii="Arial" w:eastAsia="Times New Roman" w:hAnsi="Arial" w:cs="Arial"/>
-          <w:color w:val="222222"/>
-          <w:shd w:val="clear" w:color="auto" w:fill="FFFFFF"/>
-          <w:lang w:val="en-US"/>
-        </w:rPr>
-      </w:pPr>
-    </w:p>
-    <w:p>
-      <w:pPr>
-        <w:pStyle w:val="p1"/>
-        <w:rPr>
-          <w:rFonts w:ascii="Times" w:hAnsi="Times"/>
-          <w:color w:val="000000"/>
-          <w:lang w:val="en-US"/>
-        </w:rPr>
-      </w:pPr>
-      <w:r>
-        <w:rPr>
-          <w:rFonts w:ascii="Arial" w:eastAsia="Times New Roman" w:hAnsi="Arial" w:cs="Arial"/>
-          <w:color w:val="222222"/>
-          <w:shd w:val="clear" w:color="auto" w:fill="FFFFFF"/>
-          <w:lang w:val="en-US"/>
-        </w:rPr>
-        <w:t>Friedman2001: the field should be defined in a set of problems (</w:t>
-      </w:r>
-      <w:proofErr w:type="spellStart"/>
-      <w:r>
-        <w:rPr>
-          <w:rFonts w:ascii="Arial" w:eastAsia="Times New Roman" w:hAnsi="Arial" w:cs="Arial"/>
-          <w:color w:val="222222"/>
-          <w:shd w:val="clear" w:color="auto" w:fill="FFFFFF"/>
-          <w:lang w:val="en-US"/>
-        </w:rPr>
-        <w:t>inf</w:t>
-      </w:r>
-      <w:proofErr w:type="spellEnd"/>
-      <w:r>
-        <w:rPr>
-          <w:rFonts w:ascii="Arial" w:eastAsia="Times New Roman" w:hAnsi="Arial" w:cs="Arial"/>
-          <w:color w:val="222222"/>
-          <w:shd w:val="clear" w:color="auto" w:fill="FFFFFF"/>
-          <w:lang w:val="en-US"/>
-        </w:rPr>
-        <w:t xml:space="preserve"> / </w:t>
-      </w:r>
-      <w:proofErr w:type="spellStart"/>
-      <w:r>
-        <w:rPr>
-          <w:rFonts w:ascii="Arial" w:eastAsia="Times New Roman" w:hAnsi="Arial" w:cs="Arial"/>
-          <w:color w:val="222222"/>
-          <w:shd w:val="clear" w:color="auto" w:fill="FFFFFF"/>
-          <w:lang w:val="en-US"/>
-        </w:rPr>
-        <w:t>pred</w:t>
-      </w:r>
-      <w:proofErr w:type="spellEnd"/>
-      <w:r>
-        <w:rPr>
-          <w:rFonts w:ascii="Arial" w:eastAsia="Times New Roman" w:hAnsi="Arial" w:cs="Arial"/>
-          <w:color w:val="222222"/>
-          <w:shd w:val="clear" w:color="auto" w:fill="FFFFFF"/>
-          <w:lang w:val="en-US"/>
-        </w:rPr>
-        <w:t xml:space="preserve">) </w:t>
-      </w:r>
-      <w:proofErr w:type="spellStart"/>
-      <w:r>
-        <w:rPr>
-          <w:rFonts w:ascii="Arial" w:eastAsia="Times New Roman" w:hAnsi="Arial" w:cs="Arial"/>
-          <w:color w:val="222222"/>
-          <w:shd w:val="clear" w:color="auto" w:fill="FFFFFF"/>
-          <w:lang w:val="en-US"/>
-        </w:rPr>
-        <w:t>rahter</w:t>
-      </w:r>
-      <w:proofErr w:type="spellEnd"/>
-      <w:r>
-        <w:rPr>
-          <w:rFonts w:ascii="Arial" w:eastAsia="Times New Roman" w:hAnsi="Arial" w:cs="Arial"/>
-          <w:color w:val="222222"/>
-          <w:shd w:val="clear" w:color="auto" w:fill="FFFFFF"/>
-          <w:lang w:val="en-US"/>
-        </w:rPr>
-        <w:t xml:space="preserve"> than a list of </w:t>
-      </w:r>
-      <w:r>
-        <w:rPr>
-          <w:rFonts w:ascii="Arial" w:eastAsia="Times New Roman" w:hAnsi="Arial" w:cs="Arial"/>
-          <w:color w:val="222222"/>
-          <w:shd w:val="clear" w:color="auto" w:fill="FFFFFF"/>
-          <w:lang w:val="en-US"/>
-        </w:rPr>
-        <w:t xml:space="preserve">(preferred) </w:t>
-      </w:r>
-      <w:r>
-        <w:rPr>
-          <w:rFonts w:ascii="Arial" w:eastAsia="Times New Roman" w:hAnsi="Arial" w:cs="Arial"/>
-          <w:color w:val="222222"/>
-          <w:shd w:val="clear" w:color="auto" w:fill="FFFFFF"/>
-          <w:lang w:val="en-US"/>
-        </w:rPr>
-        <w:t>methods</w:t>
-      </w:r>
-    </w:p>
-    <w:p>
-      <w:pPr>
-        <w:rPr>
-          <w:rFonts w:eastAsia="Times New Roman"/>
-          <w:lang w:val="en-US"/>
-        </w:rPr>
-      </w:pPr>
-    </w:p>
-    <w:p>
-      <w:pPr>
-        <w:rPr>
-          <w:rFonts w:eastAsia="Times New Roman"/>
-          <w:lang w:val="en-US"/>
-        </w:rPr>
-      </w:pPr>
-      <w:r>
-        <w:rPr>
-          <w:rFonts w:eastAsia="Times New Roman"/>
-          <w:lang w:val="en-US"/>
-        </w:rPr>
-        <w:t xml:space="preserve">Many </w:t>
-      </w:r>
-      <w:proofErr w:type="spellStart"/>
-      <w:r>
-        <w:rPr>
-          <w:rFonts w:eastAsia="Times New Roman"/>
-          <w:lang w:val="en-US"/>
-        </w:rPr>
-        <w:t>modelliung</w:t>
-      </w:r>
-      <w:proofErr w:type="spellEnd"/>
-      <w:r>
-        <w:rPr>
-          <w:rFonts w:eastAsia="Times New Roman"/>
-          <w:lang w:val="en-US"/>
-        </w:rPr>
-        <w:t xml:space="preserve"> tools for inference are rooted in the first half of the 20</w:t>
-      </w:r>
-      <w:r>
-        <w:rPr>
-          <w:rFonts w:eastAsia="Times New Roman"/>
-          <w:vertAlign w:val="superscript"/>
-          <w:lang w:val="en-US"/>
-        </w:rPr>
-        <w:t>th</w:t>
-      </w:r>
-      <w:r>
-        <w:rPr>
-          <w:rFonts w:eastAsia="Times New Roman"/>
-          <w:lang w:val="en-US"/>
-        </w:rPr>
-        <w:t xml:space="preserve"> century</w:t>
-      </w:r>
-    </w:p>
-    <w:p>
-      <w:pPr>
-        <w:rPr>
-          <w:rFonts w:eastAsia="Times New Roman"/>
-          <w:lang w:val="en-US"/>
-        </w:rPr>
-      </w:pPr>
-    </w:p>
-    <w:p>
-      <w:pPr>
-        <w:widowControl w:val="0"/>
-        <w:autoSpaceDE w:val="0"/>
-        <w:autoSpaceDN w:val="0"/>
-        <w:adjustRightInd w:val="0"/>
-        <w:spacing w:line="280" w:lineRule="atLeast"/>
-        <w:rPr>
-          <w:rFonts w:ascii="Arial" w:hAnsi="Arial" w:cs="Arial"/>
-          <w:color w:val="000000"/>
-          <w:lang w:val="en-US" w:eastAsia="en-US"/>
-        </w:rPr>
-      </w:pPr>
-      <w:r>
-        <w:rPr>
-          <w:rFonts w:ascii="Arial" w:hAnsi="Arial" w:cs="Arial"/>
-          <w:b/>
-          <w:bCs/>
-          <w:color w:val="000000"/>
-          <w:lang w:val="en-US" w:eastAsia="en-US"/>
-        </w:rPr>
-        <w:t>A core conviction</w:t>
-      </w:r>
-      <w:r>
-        <w:rPr>
-          <w:rFonts w:ascii="Arial" w:hAnsi="Arial" w:cs="Arial"/>
-          <w:b/>
-          <w:bCs/>
-          <w:color w:val="000000"/>
-          <w:lang w:val="en-US" w:eastAsia="en-US"/>
-        </w:rPr>
-        <w:t xml:space="preserve"> of classical stats is that: inference is more important than prediction</w:t>
-      </w:r>
-    </w:p>
-    <w:p>
-      <w:pPr>
-        <w:widowControl w:val="0"/>
-        <w:autoSpaceDE w:val="0"/>
-        <w:autoSpaceDN w:val="0"/>
-        <w:adjustRightInd w:val="0"/>
-        <w:spacing w:line="280" w:lineRule="atLeast"/>
-        <w:rPr>
-          <w:rFonts w:ascii="Arial" w:hAnsi="Arial" w:cs="Arial"/>
-          <w:color w:val="000000"/>
-          <w:lang w:val="en-US" w:eastAsia="en-US"/>
-        </w:rPr>
-      </w:pPr>
-      <w:r>
-        <w:rPr>
-          <w:rFonts w:ascii="Arial" w:hAnsi="Arial" w:cs="Arial"/>
-          <w:b/>
-          <w:bCs/>
-          <w:color w:val="000000"/>
-          <w:lang w:val="en-US" w:eastAsia="en-US"/>
-        </w:rPr>
-        <w:t>A core conviction</w:t>
-      </w:r>
-      <w:r>
-        <w:rPr>
-          <w:rFonts w:ascii="Arial" w:hAnsi="Arial" w:cs="Arial"/>
-          <w:b/>
-          <w:bCs/>
-          <w:color w:val="000000"/>
-          <w:lang w:val="en-US" w:eastAsia="en-US"/>
-        </w:rPr>
-        <w:t xml:space="preserve"> of ml is that: prediction is more important than inference!</w:t>
-      </w:r>
-    </w:p>
-    <w:p>
-      <w:pPr>
-        <w:rPr>
-          <w:rFonts w:eastAsia="Times New Roman"/>
-          <w:lang w:val="en-US"/>
-        </w:rPr>
-      </w:pPr>
-    </w:p>
-    <w:p>
-      <w:pPr>
-        <w:contextualSpacing/>
-        <w:jc w:val="both"/>
-        <w:rPr>
-          <w:rFonts w:ascii="Calibri" w:hAnsi="Calibri"/>
-          <w:color w:val="000000" w:themeColor="text1"/>
-          <w:sz w:val="22"/>
-          <w:szCs w:val="22"/>
-          <w:lang w:val="en-US"/>
-        </w:rPr>
-      </w:pPr>
-      <w:r>
-        <w:rPr>
-          <w:rFonts w:ascii="Calibri" w:hAnsi="Calibri"/>
-          <w:color w:val="000000" w:themeColor="text1"/>
-          <w:sz w:val="22"/>
-          <w:szCs w:val="22"/>
-          <w:lang w:val="en-US"/>
-        </w:rPr>
-        <w:t>for patient-tailored monitoring, risk assessment, and therapeutic intervention.</w:t>
-      </w:r>
-    </w:p>
-    <w:p>
-      <w:pPr>
-        <w:spacing w:line="360" w:lineRule="auto"/>
-        <w:contextualSpacing/>
-        <w:jc w:val="both"/>
-        <w:rPr>
-          <w:rFonts w:ascii="Calibri" w:hAnsi="Calibri"/>
-          <w:color w:val="000000" w:themeColor="text1"/>
-          <w:sz w:val="22"/>
-          <w:szCs w:val="22"/>
-          <w:lang w:val="en-US"/>
-        </w:rPr>
-      </w:pPr>
-      <w:r>
-        <w:rPr>
-          <w:rFonts w:ascii="Calibri" w:hAnsi="Calibri"/>
-          <w:color w:val="000000" w:themeColor="text1"/>
-          <w:sz w:val="22"/>
-          <w:szCs w:val="22"/>
-          <w:lang w:val="en-US"/>
-        </w:rPr>
-        <w:t>Statistical literacy may become increasingly important on the way to personalizing medical care to single individuals</w:t>
-      </w:r>
-    </w:p>
-    <w:p>
-      <w:pPr>
-        <w:spacing w:line="360" w:lineRule="auto"/>
-        <w:contextualSpacing/>
-        <w:jc w:val="both"/>
-        <w:rPr>
-          <w:rFonts w:ascii="Calibri" w:hAnsi="Calibri"/>
-          <w:color w:val="000000" w:themeColor="text1"/>
-          <w:sz w:val="22"/>
-          <w:szCs w:val="22"/>
-          <w:lang w:val="en-US"/>
-        </w:rPr>
-      </w:pPr>
-    </w:p>
-    <w:p>
-      <w:pPr>
-        <w:spacing w:line="360" w:lineRule="auto"/>
-        <w:contextualSpacing/>
-        <w:jc w:val="both"/>
-        <w:rPr>
-          <w:rFonts w:ascii="Calibri" w:hAnsi="Calibri"/>
-          <w:color w:val="000000" w:themeColor="text1"/>
-          <w:sz w:val="22"/>
-          <w:szCs w:val="22"/>
-          <w:lang w:val="en-US"/>
-        </w:rPr>
-      </w:pPr>
-      <w:r>
-        <w:rPr>
-          <w:rFonts w:ascii="Calibri" w:hAnsi="Calibri"/>
-          <w:color w:val="000000" w:themeColor="text1"/>
-          <w:sz w:val="22"/>
-          <w:szCs w:val="22"/>
-          <w:lang w:val="en-US"/>
-        </w:rPr>
-        <w:t xml:space="preserve">excellent final phrase for the conclusion: Claude Bernard (father of experimental research in medicine) / </w:t>
-      </w:r>
-      <w:proofErr w:type="spellStart"/>
-      <w:r>
-        <w:rPr>
-          <w:rFonts w:ascii="Calibri" w:hAnsi="Calibri"/>
-          <w:color w:val="000000" w:themeColor="text1"/>
-          <w:sz w:val="22"/>
-          <w:szCs w:val="22"/>
-          <w:lang w:val="en-US"/>
-        </w:rPr>
-        <w:t>traité</w:t>
-      </w:r>
-      <w:proofErr w:type="spellEnd"/>
-      <w:r>
-        <w:rPr>
-          <w:rFonts w:ascii="Calibri" w:hAnsi="Calibri"/>
-          <w:color w:val="000000" w:themeColor="text1"/>
-          <w:sz w:val="22"/>
-          <w:szCs w:val="22"/>
-          <w:lang w:val="en-US"/>
-        </w:rPr>
-        <w:t xml:space="preserve"> de la medicine </w:t>
-      </w:r>
-      <w:proofErr w:type="spellStart"/>
-      <w:r>
-        <w:rPr>
-          <w:rFonts w:ascii="Calibri" w:hAnsi="Calibri"/>
-          <w:color w:val="000000" w:themeColor="text1"/>
-          <w:sz w:val="22"/>
-          <w:szCs w:val="22"/>
-          <w:lang w:val="en-US"/>
-        </w:rPr>
-        <w:t>experimentale</w:t>
-      </w:r>
-      <w:proofErr w:type="spellEnd"/>
-      <w:r>
-        <w:rPr>
-          <w:rFonts w:ascii="Calibri" w:hAnsi="Calibri"/>
-          <w:color w:val="000000" w:themeColor="text1"/>
-          <w:sz w:val="22"/>
-          <w:szCs w:val="22"/>
-          <w:lang w:val="en-US"/>
-        </w:rPr>
-        <w:t xml:space="preserve">; ~1865: "medicine </w:t>
-      </w:r>
-      <w:proofErr w:type="spellStart"/>
-      <w:r>
-        <w:rPr>
-          <w:rFonts w:ascii="Calibri" w:hAnsi="Calibri"/>
-          <w:color w:val="000000" w:themeColor="text1"/>
-          <w:sz w:val="22"/>
-          <w:szCs w:val="22"/>
-          <w:lang w:val="en-US"/>
-        </w:rPr>
-        <w:t>professionelle</w:t>
-      </w:r>
-      <w:proofErr w:type="spellEnd"/>
-      <w:r>
-        <w:rPr>
-          <w:rFonts w:ascii="Calibri" w:hAnsi="Calibri"/>
-          <w:color w:val="000000" w:themeColor="text1"/>
-          <w:sz w:val="22"/>
-          <w:szCs w:val="22"/>
-          <w:lang w:val="en-US"/>
-        </w:rPr>
-        <w:t>" (no theory, practically oriented) &lt;=&gt; "</w:t>
-      </w:r>
-      <w:proofErr w:type="spellStart"/>
-      <w:r>
-        <w:rPr>
-          <w:rFonts w:ascii="Calibri" w:hAnsi="Calibri"/>
-          <w:color w:val="000000" w:themeColor="text1"/>
-          <w:sz w:val="22"/>
-          <w:szCs w:val="22"/>
-          <w:lang w:val="en-US"/>
-        </w:rPr>
-        <w:t>medcin</w:t>
-      </w:r>
-      <w:proofErr w:type="spellEnd"/>
-      <w:r>
-        <w:rPr>
-          <w:rFonts w:ascii="Calibri" w:hAnsi="Calibri"/>
-          <w:color w:val="000000" w:themeColor="text1"/>
-          <w:sz w:val="22"/>
-          <w:szCs w:val="22"/>
-          <w:lang w:val="en-US"/>
-        </w:rPr>
-        <w:t xml:space="preserve"> scientific" (principle, determinism </w:t>
-      </w:r>
-      <w:proofErr w:type="spellStart"/>
-      <w:r>
-        <w:rPr>
-          <w:rFonts w:ascii="Calibri" w:hAnsi="Calibri"/>
-          <w:color w:val="000000" w:themeColor="text1"/>
-          <w:sz w:val="22"/>
-          <w:szCs w:val="22"/>
-          <w:lang w:val="en-US"/>
-        </w:rPr>
-        <w:t>absolu</w:t>
-      </w:r>
-      <w:proofErr w:type="spellEnd"/>
-      <w:r>
-        <w:rPr>
-          <w:rFonts w:ascii="Calibri" w:hAnsi="Calibri"/>
-          <w:color w:val="000000" w:themeColor="text1"/>
-          <w:sz w:val="22"/>
-          <w:szCs w:val="22"/>
-          <w:lang w:val="en-US"/>
-        </w:rPr>
-        <w:t>) =&gt; Is considered to be the founder of experimental/scientific medicine</w:t>
-      </w:r>
-    </w:p>
-    <w:p>
-      <w:pPr>
-        <w:spacing w:line="360" w:lineRule="auto"/>
-        <w:contextualSpacing/>
-        <w:jc w:val="both"/>
-        <w:rPr>
-          <w:rFonts w:ascii="Calibri" w:hAnsi="Calibri"/>
-          <w:color w:val="000000" w:themeColor="text1"/>
-          <w:sz w:val="22"/>
-          <w:szCs w:val="22"/>
-          <w:lang w:val="en-US"/>
-        </w:rPr>
-      </w:pPr>
-      <w:r>
-        <w:rPr>
-          <w:rFonts w:ascii="Calibri" w:hAnsi="Calibri"/>
-          <w:color w:val="000000" w:themeColor="text1"/>
-          <w:sz w:val="22"/>
-          <w:szCs w:val="22"/>
-          <w:lang w:val="en-US"/>
-        </w:rPr>
-        <w:t>- CAVE Why are certain variables with a high absolute coefficient but kicked out before</w:t>
-      </w:r>
-    </w:p>
-    <w:p>
-      <w:pPr>
-        <w:contextualSpacing/>
-        <w:jc w:val="both"/>
-        <w:rPr>
-          <w:rFonts w:ascii="Calibri" w:hAnsi="Calibri"/>
-          <w:b/>
-          <w:color w:val="000000" w:themeColor="text1"/>
-          <w:lang w:val="en-US"/>
-        </w:rPr>
-      </w:pPr>
-    </w:p>
-    <w:p>
-      <w:pPr>
-        <w:rPr>
-          <w:rFonts w:eastAsia="Times New Roman"/>
-          <w:lang w:val="en-US"/>
-        </w:rPr>
-      </w:pPr>
-      <w:r>
-        <w:rPr>
-          <w:rFonts w:eastAsia="Times New Roman"/>
-          <w:lang w:val="en-US"/>
-        </w:rPr>
-        <w:t>Awareness can help avoid missing important information</w:t>
-      </w:r>
-    </w:p>
-    <w:p>
-      <w:pPr>
-        <w:rPr>
-          <w:rFonts w:eastAsia="Times New Roman"/>
-          <w:lang w:val="en-US"/>
-        </w:rPr>
-      </w:pPr>
-    </w:p>
-    <w:p>
-      <w:pPr>
-        <w:rPr>
-          <w:rFonts w:ascii="Arial" w:eastAsia="Times New Roman" w:hAnsi="Arial" w:cs="Arial"/>
-          <w:color w:val="222222"/>
-          <w:shd w:val="clear" w:color="auto" w:fill="FFFFFF"/>
-          <w:lang w:val="en-US"/>
-        </w:rPr>
-      </w:pPr>
-    </w:p>
-    <w:p>
-      <w:pPr>
-        <w:rPr>
-          <w:rFonts w:ascii="Arial" w:eastAsia="Times New Roman" w:hAnsi="Arial" w:cs="Arial"/>
-          <w:color w:val="222222"/>
-          <w:shd w:val="clear" w:color="auto" w:fill="FFFFFF"/>
-          <w:lang w:val="en-US"/>
-        </w:rPr>
-      </w:pPr>
-      <w:r>
-        <w:rPr>
-          <w:rFonts w:cs="Arial"/>
-          <w:color w:val="000000" w:themeColor="text1"/>
-          <w:lang w:val="en-US"/>
-        </w:rPr>
-        <w:t xml:space="preserve">Awareness of the </w:t>
-      </w:r>
-      <w:r>
-        <w:rPr>
-          <w:rFonts w:cs="Arial"/>
-          <w:color w:val="000000" w:themeColor="text1"/>
-          <w:lang w:val="en-US"/>
-        </w:rPr>
-        <w:t>exposed</w:t>
-      </w:r>
-      <w:r>
-        <w:rPr>
-          <w:rFonts w:cs="Arial"/>
-          <w:color w:val="000000" w:themeColor="text1"/>
-          <w:lang w:val="en-US"/>
-        </w:rPr>
-        <w:t xml:space="preserve"> cultural gap is important to keep pace with the increasing information granularity of acquired neuroimaging repositories.</w:t>
-      </w:r>
-    </w:p>
-    <w:p>
-      <w:pPr>
-        <w:rPr>
-          <w:rFonts w:ascii="Arial" w:eastAsia="Times New Roman" w:hAnsi="Arial" w:cs="Arial"/>
-          <w:color w:val="222222"/>
-          <w:shd w:val="clear" w:color="auto" w:fill="FFFFFF"/>
-          <w:lang w:val="en-US"/>
-        </w:rPr>
-      </w:pPr>
-    </w:p>
-    <w:p>
-      <w:pPr>
-        <w:rPr>
-          <w:rFonts w:eastAsia="Times New Roman"/>
-          <w:lang w:val="en-US"/>
-        </w:rPr>
-      </w:pPr>
-      <w:r>
-        <w:rPr>
-          <w:rFonts w:ascii="Arial" w:eastAsia="Times New Roman" w:hAnsi="Arial" w:cs="Arial"/>
-          <w:color w:val="222222"/>
-          <w:shd w:val="clear" w:color="auto" w:fill="FFFFFF"/>
-          <w:lang w:val="en-US"/>
-        </w:rPr>
-        <w:t xml:space="preserve">Ultimately, the </w:t>
-      </w:r>
-      <w:r>
-        <w:rPr>
-          <w:rFonts w:ascii="Arial" w:eastAsia="Times New Roman" w:hAnsi="Arial" w:cs="Arial"/>
-          <w:color w:val="222222"/>
-          <w:shd w:val="clear" w:color="auto" w:fill="FFFFFF"/>
-          <w:lang w:val="en-US"/>
-        </w:rPr>
-        <w:t>modeling</w:t>
-      </w:r>
-      <w:r>
-        <w:rPr>
-          <w:rFonts w:ascii="Arial" w:eastAsia="Times New Roman" w:hAnsi="Arial" w:cs="Arial"/>
-          <w:color w:val="222222"/>
-          <w:shd w:val="clear" w:color="auto" w:fill="FFFFFF"/>
-          <w:lang w:val="en-US"/>
-        </w:rPr>
-        <w:t xml:space="preserve"> goals of </w:t>
-      </w:r>
-      <w:r>
-        <w:rPr>
-          <w:rFonts w:ascii="Arial" w:eastAsia="Times New Roman" w:hAnsi="Arial" w:cs="Arial"/>
-          <w:color w:val="222222"/>
-          <w:shd w:val="clear" w:color="auto" w:fill="FFFFFF"/>
-          <w:lang w:val="en-US"/>
-        </w:rPr>
-        <w:t>inf</w:t>
-      </w:r>
-      <w:r>
-        <w:rPr>
-          <w:rFonts w:ascii="Arial" w:eastAsia="Times New Roman" w:hAnsi="Arial" w:cs="Arial"/>
-          <w:color w:val="222222"/>
-          <w:shd w:val="clear" w:color="auto" w:fill="FFFFFF"/>
-          <w:lang w:val="en-US"/>
-        </w:rPr>
-        <w:t>erence</w:t>
-      </w:r>
-      <w:r>
-        <w:rPr>
-          <w:rFonts w:ascii="Arial" w:eastAsia="Times New Roman" w:hAnsi="Arial" w:cs="Arial"/>
-          <w:color w:val="222222"/>
-          <w:shd w:val="clear" w:color="auto" w:fill="FFFFFF"/>
-          <w:lang w:val="en-US"/>
-        </w:rPr>
-        <w:t xml:space="preserve"> and pred</w:t>
-      </w:r>
-      <w:r>
-        <w:rPr>
-          <w:rFonts w:ascii="Arial" w:eastAsia="Times New Roman" w:hAnsi="Arial" w:cs="Arial"/>
-          <w:color w:val="222222"/>
-          <w:shd w:val="clear" w:color="auto" w:fill="FFFFFF"/>
-          <w:lang w:val="en-US"/>
-        </w:rPr>
-        <w:t>ictions</w:t>
-      </w:r>
-      <w:r>
-        <w:rPr>
-          <w:rFonts w:ascii="Arial" w:eastAsia="Times New Roman" w:hAnsi="Arial" w:cs="Arial"/>
-          <w:color w:val="222222"/>
-          <w:shd w:val="clear" w:color="auto" w:fill="FFFFFF"/>
-          <w:lang w:val="en-US"/>
-        </w:rPr>
-        <w:t xml:space="preserve"> are related cousins but they are not twins</w:t>
-      </w:r>
-      <w:r>
-        <w:rPr>
-          <w:rFonts w:ascii="Arial" w:eastAsia="Times New Roman" w:hAnsi="Arial" w:cs="Arial"/>
-          <w:color w:val="222222"/>
-          <w:shd w:val="clear" w:color="auto" w:fill="FFFFFF"/>
-          <w:lang w:val="en-US"/>
-        </w:rPr>
-        <w:t xml:space="preserve"> </w:t>
-      </w:r>
-      <w:r>
-        <w:rPr>
-          <w:rFonts w:eastAsia="Times New Roman"/>
-          <w:lang w:val="en-US"/>
-        </w:rPr>
-        <w:fldChar w:fldCharType="begin"/>
-      </w:r>
-      <w:r>
-        <w:rPr>
-          <w:rFonts w:eastAsia="Times New Roman"/>
-          <w:lang w:val="en-US"/>
-        </w:rPr>
-        <w:instrText xml:space="preserve"> </w:instrText>
-      </w:r>
-      <w:r>
-        <w:rPr>
-          <w:rFonts w:eastAsia="Times New Roman"/>
-          <w:lang w:val="en-US"/>
-        </w:rPr>
-        <w:instrText>ADDIN</w:instrText>
-      </w:r>
-      <w:r>
-        <w:rPr>
-          <w:rFonts w:eastAsia="Times New Roman"/>
-          <w:lang w:val="en-US"/>
-        </w:rPr>
-        <w:instrText xml:space="preserve"> EN.CITE &lt;EndNote&gt;&lt;Cite&gt;&lt;Author&gt;Efron&lt;/Author&gt;&lt;Year&gt;2016&lt;/Year&gt;&lt;RecNum&gt;6362&lt;/RecNum&gt;&lt;DisplayText&gt;(6)&lt;/DisplayText&gt;&lt;record&gt;&lt;rec-number&gt;6362&lt;/rec-number&gt;&lt;foreign-keys&gt;&lt;key app="EN" db-id="wf5d22rx0vsr0leefsq5vrd7a0vsep2xdxr9" timestamp="1458370229"&gt;6362&lt;/key&gt;&lt;/foreign-keys&gt;&lt;ref-type name="Book"&gt;6&lt;/ref-type&gt;&lt;contributors&gt;&lt;authors&gt;&lt;author&gt;Efron, B.&lt;/author&gt;&lt;author&gt;Hastie, T.&lt;/author&gt;&lt;/authors&gt;&lt;/contributors&gt;&lt;titles&gt;&lt;title&gt;Computer-Age Statistical Inference&lt;/title&gt;&lt;/titles&gt;&lt;dates&gt;&lt;year&gt;2016&lt;/year&gt;&lt;/dates&gt;&lt;publisher&gt;Cambridge University Press&lt;/publisher&gt;&lt;urls&gt;&lt;/urls&gt;&lt;/record&gt;&lt;/Cite&gt;&lt;/EndNote&gt;</w:instrText>
-      </w:r>
-      <w:r>
-        <w:rPr>
-          <w:rFonts w:eastAsia="Times New Roman"/>
-          <w:lang w:val="en-US"/>
-        </w:rPr>
-        <w:fldChar w:fldCharType="separate"/>
-      </w:r>
-      <w:r>
-        <w:rPr>
-          <w:rFonts w:eastAsia="Times New Roman"/>
-          <w:noProof/>
-          <w:lang w:val="en-US"/>
-        </w:rPr>
-        <w:t>(</w:t>
-      </w:r>
-      <w:hyperlink w:anchor="_ENREF_6" w:tooltip="Efron, 2016 #6362" w:history="1">
-        <w:r>
-          <w:rPr>
-            <w:rFonts w:eastAsia="Times New Roman"/>
             <w:noProof/>
             <w:lang w:val="en-US"/>
           </w:rPr>
@@ -18004,7 +17207,7 @@
       </w:hyperlink>
       <w:r>
         <w:rPr>
-          <w:rFonts w:eastAsia="Times New Roman"/>
+          <w:rFonts w:ascii="Calibri" w:eastAsia="Times New Roman" w:hAnsi="Calibri"/>
           <w:noProof/>
           <w:lang w:val="en-US"/>
         </w:rPr>
@@ -18012,40 +17215,103 @@
       </w:r>
       <w:r>
         <w:rPr>
-          <w:rFonts w:eastAsia="Times New Roman"/>
+          <w:rFonts w:ascii="Calibri" w:eastAsia="Times New Roman" w:hAnsi="Calibri"/>
           <w:lang w:val="en-US"/>
         </w:rPr>
         <w:fldChar w:fldCharType="end"/>
       </w:r>
-    </w:p>
-    <w:p>
-      <w:pPr>
-        <w:rPr>
-          <w:rFonts w:eastAsia="Times New Roman"/>
-          <w:lang w:val="en-US"/>
-        </w:rPr>
-      </w:pPr>
-    </w:p>
-    <w:p>
-      <w:pPr>
-        <w:rPr>
-          <w:rFonts w:eastAsia="Times New Roman"/>
-          <w:lang w:val="en-US"/>
-        </w:rPr>
-      </w:pPr>
-    </w:p>
-    <w:p>
-      <w:pPr>
-        <w:spacing w:line="360" w:lineRule="auto"/>
-        <w:contextualSpacing/>
-        <w:jc w:val="both"/>
-        <w:rPr>
-          <w:rFonts w:ascii="Calibri" w:hAnsi="Calibri"/>
-          <w:b/>
-          <w:color w:val="000000" w:themeColor="text1"/>
-          <w:lang w:val="en-US"/>
-        </w:rPr>
-      </w:pPr>
+      <w:r>
+        <w:rPr>
+          <w:rFonts w:ascii="Calibri" w:eastAsia="Times New Roman" w:hAnsi="Calibri"/>
+          <w:lang w:val="en-US"/>
+        </w:rPr>
+        <w:t>.</w:t>
+      </w:r>
+      <w:r>
+        <w:rPr>
+          <w:rFonts w:ascii="Calibri" w:eastAsia="Times New Roman" w:hAnsi="Calibri"/>
+          <w:lang w:val="en-US"/>
+        </w:rPr>
+        <w:t xml:space="preserve"> </w:t>
+      </w:r>
+      <w:r>
+        <w:rPr>
+          <w:rFonts w:ascii="Calibri" w:hAnsi="Calibri" w:cs="Arial"/>
+          <w:color w:val="000000" w:themeColor="text1"/>
+          <w:lang w:val="en-US"/>
+        </w:rPr>
+        <w:t xml:space="preserve">Awareness of the exposed </w:t>
+      </w:r>
+      <w:r>
+        <w:rPr>
+          <w:rFonts w:ascii="Calibri" w:hAnsi="Calibri"/>
+          <w:color w:val="000000" w:themeColor="text1"/>
+          <w:lang w:val="en-US"/>
+        </w:rPr>
+        <w:t xml:space="preserve">"culture clash" </w:t>
+      </w:r>
+      <w:r>
+        <w:rPr>
+          <w:rFonts w:ascii="Calibri" w:hAnsi="Calibri" w:cs="Arial"/>
+          <w:color w:val="000000" w:themeColor="text1"/>
+          <w:lang w:val="en-US"/>
+        </w:rPr>
+        <w:t xml:space="preserve">in data-analysis </w:t>
+      </w:r>
+      <w:r>
+        <w:rPr>
+          <w:rFonts w:ascii="Calibri" w:hAnsi="Calibri" w:cs="Arial"/>
+          <w:color w:val="000000" w:themeColor="text1"/>
+          <w:lang w:val="en-US"/>
+        </w:rPr>
+        <w:t xml:space="preserve">regimes </w:t>
+      </w:r>
+      <w:r>
+        <w:rPr>
+          <w:rFonts w:ascii="Calibri" w:hAnsi="Calibri" w:cs="Arial"/>
+          <w:color w:val="000000" w:themeColor="text1"/>
+          <w:lang w:val="en-US"/>
+        </w:rPr>
+        <w:t xml:space="preserve">is important to </w:t>
+      </w:r>
+      <w:r>
+        <w:rPr>
+          <w:rFonts w:ascii="Calibri" w:eastAsia="Times New Roman" w:hAnsi="Calibri"/>
+          <w:lang w:val="en-US"/>
+        </w:rPr>
+        <w:t>avoid missing important information</w:t>
+      </w:r>
+      <w:r>
+        <w:rPr>
+          <w:rFonts w:ascii="Calibri" w:eastAsia="Times New Roman" w:hAnsi="Calibri"/>
+          <w:lang w:val="en-US"/>
+        </w:rPr>
+        <w:t xml:space="preserve"> and to </w:t>
+      </w:r>
+      <w:r>
+        <w:rPr>
+          <w:rFonts w:ascii="Calibri" w:hAnsi="Calibri" w:cs="Arial"/>
+          <w:color w:val="000000" w:themeColor="text1"/>
+          <w:lang w:val="en-US"/>
+        </w:rPr>
+        <w:t xml:space="preserve">keep pace with the increasing </w:t>
+      </w:r>
+      <w:r>
+        <w:rPr>
+          <w:rFonts w:ascii="Calibri" w:hAnsi="Calibri" w:cs="Arial"/>
+          <w:color w:val="000000" w:themeColor="text1"/>
+          <w:lang w:val="en-US"/>
+        </w:rPr>
+        <w:t>data deluge in biomedicine</w:t>
+      </w:r>
+      <w:r>
+        <w:rPr>
+          <w:rFonts w:ascii="Calibri" w:hAnsi="Calibri" w:cs="Arial"/>
+          <w:color w:val="000000" w:themeColor="text1"/>
+          <w:lang w:val="en-US"/>
+        </w:rPr>
+        <w:t>.</w:t>
+      </w:r>
     </w:p>
     <w:p>
       <w:pPr>
@@ -20596,6 +19862,7 @@
     <w:p>
       <w:pPr>
         <w:pStyle w:val="EndNoteBibliography"/>
+        <w:spacing w:after="240"/>
         <w:rPr>
           <w:noProof/>
         </w:rPr>
@@ -20615,6 +19882,53 @@
         <w:t>Shmueli G. To explain or to predict? Statistical science. 2010:289-310.</w:t>
       </w:r>
       <w:bookmarkEnd w:id="30"/>
+    </w:p>
+    <w:p>
+      <w:pPr>
+        <w:pStyle w:val="EndNoteBibliography"/>
+        <w:spacing w:after="240"/>
+        <w:rPr>
+          <w:noProof/>
+        </w:rPr>
+      </w:pPr>
+      <w:bookmarkStart w:id="31" w:name="_ENREF_31"/>
+      <w:r>
+        <w:rPr>
+          <w:noProof/>
+        </w:rPr>
+        <w:t>31.</w:t>
+      </w:r>
+      <w:r>
+        <w:rPr>
+          <w:noProof/>
+        </w:rPr>
+        <w:tab/>
+        <w:t>Friedman JH. The role of statistics in the data revolution? International Statistical Review/Revue Internationale de Statistique. 2001:5-10.</w:t>
+      </w:r>
+      <w:bookmarkEnd w:id="31"/>
+    </w:p>
+    <w:p>
+      <w:pPr>
+        <w:pStyle w:val="EndNoteBibliography"/>
+        <w:rPr>
+          <w:noProof/>
+        </w:rPr>
+      </w:pPr>
+      <w:bookmarkStart w:id="32" w:name="_ENREF_32"/>
+      <w:r>
+        <w:rPr>
+          <w:noProof/>
+        </w:rPr>
+        <w:t>32.</w:t>
+      </w:r>
+      <w:r>
+        <w:rPr>
+          <w:noProof/>
+        </w:rPr>
+        <w:tab/>
+        <w:t>Bernard C. An introduction to the study of experimental medicine: Courier Corporation; 1957.</w:t>
+      </w:r>
+      <w:bookmarkEnd w:id="32"/>
     </w:p>
     <w:p>
       <w:pPr>
@@ -20705,7 +20019,7 @@
           <w:rPr>
             <w:noProof/>
           </w:rPr>
-          <w:t>9</w:t>
+          <w:t>11</w:t>
         </w:r>
         <w:r>
           <w:rPr>
@@ -26487,7 +25801,6 @@
   <w:style w:type="character" w:default="1" w:styleId="Absatz-Standardschriftart">
     <w:name w:val="Default Paragraph Font"/>
     <w:uiPriority w:val="1"/>
-    <w:semiHidden/>
     <w:unhideWhenUsed/>
   </w:style>
   <w:style w:type="table" w:default="1" w:styleId="NormaleTabelle">
@@ -27559,7 +26872,7 @@
 </file>
 
 <file path=customXml/itemProps1.xml><?xml version="1.0" encoding="utf-8"?>
-<ds:datastoreItem xmlns:ds="http://schemas.openxmlformats.org/officeDocument/2006/customXml" ds:itemID="{537F5CEA-587E-094A-A969-BB8CFC04AF11}">
+<ds:datastoreItem xmlns:ds="http://schemas.openxmlformats.org/officeDocument/2006/customXml" ds:itemID="{B1A64A83-C7DE-574E-9237-C35B271D793D}">
   <ds:schemaRefs>
     <ds:schemaRef ds:uri="http://schemas.openxmlformats.org/officeDocument/2006/bibliography"/>
   </ds:schemaRefs>
@@ -27567,7 +26880,7 @@
 </file>
 
 <file path=customXml/itemProps2.xml><?xml version="1.0" encoding="utf-8"?>
-<ds:datastoreItem xmlns:ds="http://schemas.openxmlformats.org/officeDocument/2006/customXml" ds:itemID="{52D8411F-0706-6A45-8E02-F0DA3FB465BA}">
+<ds:datastoreItem xmlns:ds="http://schemas.openxmlformats.org/officeDocument/2006/customXml" ds:itemID="{F632A228-6ED2-8746-8FC1-EA2E073CD594}">
   <ds:schemaRefs>
     <ds:schemaRef ds:uri="http://schemas.openxmlformats.org/officeDocument/2006/bibliography"/>
   </ds:schemaRefs>
@@ -27575,7 +26888,7 @@
 </file>
 
 <file path=customXml/itemProps3.xml><?xml version="1.0" encoding="utf-8"?>
-<ds:datastoreItem xmlns:ds="http://schemas.openxmlformats.org/officeDocument/2006/customXml" ds:itemID="{18702B7A-B1AD-A842-A6EC-B2B1E80BA56F}">
+<ds:datastoreItem xmlns:ds="http://schemas.openxmlformats.org/officeDocument/2006/customXml" ds:itemID="{B456598C-7C47-D64D-8DD7-D6063AB09BAA}">
   <ds:schemaRefs>
     <ds:schemaRef ds:uri="http://schemas.openxmlformats.org/officeDocument/2006/bibliography"/>
   </ds:schemaRefs>
@@ -27583,7 +26896,7 @@
 </file>
 
 <file path=customXml/itemProps4.xml><?xml version="1.0" encoding="utf-8"?>
-<ds:datastoreItem xmlns:ds="http://schemas.openxmlformats.org/officeDocument/2006/customXml" ds:itemID="{F6CFF23B-BDF1-624C-8861-86E4C0C0E0CD}">
+<ds:datastoreItem xmlns:ds="http://schemas.openxmlformats.org/officeDocument/2006/customXml" ds:itemID="{CA68EE12-3CC9-4947-B6CF-1402DE82100E}">
   <ds:schemaRefs>
     <ds:schemaRef ds:uri="http://schemas.openxmlformats.org/officeDocument/2006/bibliography"/>
   </ds:schemaRefs>

</xml_diff>

<commit_message>
results: first draft of all medical ds
</commit_message>
<xml_diff>
--- a/manuscript/infpred_paper.docx
+++ b/manuscript/infpred_paper.docx
@@ -4076,7 +4076,31 @@
           <w:color w:val="000000" w:themeColor="text1"/>
           <w:lang w:val="en-US"/>
         </w:rPr>
-        <w:t xml:space="preserve"> In this way, both inference and prediction have important contributions to make to biomedical research - we want to know how a disease works and we want to know</w:t>
+        <w:t xml:space="preserve"> In this way, both inference and prediction have important contributions to make to biomedical research - we want to </w:t>
+      </w:r>
+      <w:r>
+        <w:rPr>
+          <w:rFonts w:ascii="Calibri" w:hAnsi="Calibri"/>
+          <w:color w:val="000000" w:themeColor="text1"/>
+          <w:lang w:val="en-US"/>
+        </w:rPr>
+        <w:t>promote</w:t>
+      </w:r>
+      <w:r>
+        <w:rPr>
+          <w:rFonts w:ascii="Calibri" w:hAnsi="Calibri"/>
+          <w:color w:val="000000" w:themeColor="text1"/>
+          <w:lang w:val="en-US"/>
+        </w:rPr>
+        <w:t xml:space="preserve"> scientific knowledge </w:t>
+      </w:r>
+      <w:r>
+        <w:rPr>
+          <w:rFonts w:ascii="Calibri" w:hAnsi="Calibri"/>
+          <w:color w:val="000000" w:themeColor="text1"/>
+          <w:lang w:val="en-US"/>
+        </w:rPr>
+        <w:t>and we want to know</w:t>
       </w:r>
       <w:r>
         <w:rPr>
@@ -6150,18 +6174,8 @@
           <w:highlight w:val="white"/>
           <w:lang w:val="en-US"/>
         </w:rPr>
-        <w:t xml:space="preserve"> sometimes viewed as less </w:t>
-      </w:r>
-      <w:bookmarkStart w:id="0" w:name="_GoBack"/>
-      <w:r>
-        <w:rPr>
-          <w:rFonts w:ascii="Calibri" w:hAnsi="Calibri"/>
-          <w:highlight w:val="white"/>
-          <w:lang w:val="en-US"/>
-        </w:rPr>
-        <w:t>noble</w:t>
-      </w:r>
-      <w:bookmarkEnd w:id="0"/>
+        <w:t xml:space="preserve"> sometimes viewed as less noble</w:t>
+      </w:r>
       <w:r>
         <w:rPr>
           <w:rFonts w:ascii="Calibri" w:hAnsi="Calibri"/>
@@ -7884,23 +7898,7 @@
           <w:color w:val="000000"/>
           <w:lang w:val="en-US" w:eastAsia="en-US"/>
         </w:rPr>
-        <w:t xml:space="preserve"> (e.g., bell-shaped </w:t>
-      </w:r>
-      <w:r>
-        <w:rPr>
-          <w:rFonts w:ascii="Calibri" w:hAnsi="Calibri" w:cs="Arial"/>
-          <w:color w:val="000000"/>
-          <w:lang w:val="en-US" w:eastAsia="en-US"/>
-        </w:rPr>
-        <w:t>Gaussian</w:t>
-      </w:r>
-      <w:r>
-        <w:rPr>
-          <w:rFonts w:ascii="Calibri" w:hAnsi="Calibri" w:cs="Arial"/>
-          <w:color w:val="000000"/>
-          <w:lang w:val="en-US" w:eastAsia="en-US"/>
-        </w:rPr>
-        <w:t xml:space="preserve"> distribution)</w:t>
+        <w:t xml:space="preserve"> (e.g., bell-shaped Gaussian distribution)</w:t>
       </w:r>
       <w:r>
         <w:rPr>
@@ -8633,14 +8631,7 @@
           <w:rFonts w:ascii="Calibri" w:hAnsi="Calibri"/>
           <w:lang w:val="en-US"/>
         </w:rPr>
-        <w:t>empirical research</w:t>
-      </w:r>
-      <w:r>
-        <w:rPr>
-          <w:rFonts w:ascii="Calibri" w:hAnsi="Calibri"/>
-          <w:lang w:val="en-US"/>
-        </w:rPr>
-        <w:t xml:space="preserve"> </w:t>
+        <w:t xml:space="preserve">empirical research </w:t>
       </w:r>
       <w:r>
         <w:rPr>
@@ -14388,7 +14379,7 @@
           <w:color w:val="000000" w:themeColor="text1"/>
           <w:lang w:val="en-US"/>
         </w:rPr>
-        <w:t>Simulations</w:t>
+        <w:t>Simulated data</w:t>
       </w:r>
     </w:p>
     <w:p>
@@ -14614,6 +14605,16 @@
         </w:rPr>
         <w:t>GB working memory.</w:t>
       </w:r>
+      <w:r>
+        <w:rPr>
+          <w:rFonts w:ascii="Helvetica" w:eastAsia="Times New Roman" w:hAnsi="Helvetica"/>
+          <w:color w:val="263238"/>
+          <w:sz w:val="20"/>
+          <w:szCs w:val="20"/>
+          <w:lang w:val="en-US"/>
+        </w:rPr>
+        <w:t xml:space="preserve"> 1 week of computation</w:t>
+      </w:r>
     </w:p>
     <w:p>
       <w:pPr>
@@ -14731,90 +14732,2655 @@
     </w:p>
     <w:p>
       <w:pPr>
+        <w:ind w:firstLine="708"/>
         <w:contextualSpacing/>
         <w:jc w:val="both"/>
         <w:rPr>
           <w:rFonts w:ascii="Calibri" w:hAnsi="Calibri"/>
-          <w:color w:val="A6A6A6" w:themeColor="background1" w:themeShade="A6"/>
-          <w:lang w:val="en-US"/>
-        </w:rPr>
-      </w:pPr>
-      <w:r>
-        <w:rPr>
-          <w:rFonts w:ascii="Calibri" w:hAnsi="Calibri"/>
-          <w:color w:val="A6A6A6" w:themeColor="background1" w:themeShade="A6"/>
-          <w:lang w:val="en-US"/>
-        </w:rPr>
-        <w:t>Prediction accuracy as measured in terms of the mean-squared error</w:t>
+          <w:color w:val="000000" w:themeColor="text1"/>
+          <w:lang w:val="en-US"/>
+        </w:rPr>
+      </w:pPr>
+      <w:r>
+        <w:rPr>
+          <w:rFonts w:ascii="Calibri" w:hAnsi="Calibri"/>
+          <w:color w:val="000000" w:themeColor="text1"/>
+          <w:lang w:val="en-US"/>
+        </w:rPr>
+        <w:t xml:space="preserve">In addition to the simulated datasets, the same comparison between explanatory modeling and predictive modeling </w:t>
+      </w:r>
+      <w:r>
+        <w:rPr>
+          <w:rFonts w:ascii="Calibri" w:hAnsi="Calibri"/>
+          <w:color w:val="000000" w:themeColor="text1"/>
+          <w:lang w:val="en-US"/>
+        </w:rPr>
+        <w:t xml:space="preserve">was carried out </w:t>
+      </w:r>
+      <w:r>
+        <w:rPr>
+          <w:rFonts w:ascii="Calibri" w:hAnsi="Calibri"/>
+          <w:color w:val="000000" w:themeColor="text1"/>
+          <w:lang w:val="en-US"/>
+        </w:rPr>
+        <w:t>in a common real-world datasets.</w:t>
+      </w:r>
+      <w:r>
+        <w:rPr>
+          <w:rFonts w:ascii="Calibri" w:hAnsi="Calibri"/>
+          <w:color w:val="000000" w:themeColor="text1"/>
+          <w:lang w:val="en-US"/>
+        </w:rPr>
+        <w:t xml:space="preserve"> The </w:t>
+      </w:r>
+      <w:r>
+        <w:rPr>
+          <w:rFonts w:ascii="Calibri" w:hAnsi="Calibri"/>
+          <w:color w:val="000000" w:themeColor="text1"/>
+          <w:lang w:val="en-US"/>
+        </w:rPr>
+        <w:t xml:space="preserve">quantitative re-evaluation is presented here for </w:t>
+      </w:r>
+      <w:r>
+        <w:rPr>
+          <w:rFonts w:ascii="Calibri" w:hAnsi="Calibri"/>
+          <w:color w:val="000000" w:themeColor="text1"/>
+          <w:lang w:val="en-US"/>
+        </w:rPr>
+        <w:t>four medical datasets</w:t>
+      </w:r>
+      <w:r>
+        <w:rPr>
+          <w:rFonts w:ascii="Calibri" w:hAnsi="Calibri"/>
+          <w:color w:val="000000" w:themeColor="text1"/>
+          <w:lang w:val="en-US"/>
+        </w:rPr>
+        <w:t xml:space="preserve"> that </w:t>
+      </w:r>
+      <w:r>
+        <w:rPr>
+          <w:rFonts w:ascii="Calibri" w:hAnsi="Calibri"/>
+          <w:color w:val="000000" w:themeColor="text1"/>
+          <w:lang w:val="en-US"/>
+        </w:rPr>
+        <w:t>are</w:t>
+      </w:r>
+      <w:r>
+        <w:rPr>
+          <w:rFonts w:ascii="Calibri" w:hAnsi="Calibri"/>
+          <w:color w:val="000000" w:themeColor="text1"/>
+          <w:lang w:val="en-US"/>
+        </w:rPr>
+        <w:t xml:space="preserve"> frequently used as examples in data-analysis </w:t>
+      </w:r>
+      <w:r>
+        <w:rPr>
+          <w:rFonts w:ascii="Calibri" w:hAnsi="Calibri"/>
+          <w:color w:val="000000" w:themeColor="text1"/>
+          <w:lang w:val="en-US"/>
+        </w:rPr>
+        <w:t xml:space="preserve">teaching and </w:t>
+      </w:r>
+      <w:r>
+        <w:rPr>
+          <w:rFonts w:ascii="Calibri" w:hAnsi="Calibri"/>
+          <w:color w:val="000000" w:themeColor="text1"/>
+          <w:lang w:val="en-US"/>
+        </w:rPr>
+        <w:t xml:space="preserve">textbooks </w:t>
+      </w:r>
+      <w:r>
+        <w:rPr>
+          <w:rFonts w:ascii="Calibri" w:hAnsi="Calibri"/>
+          <w:color w:val="000000" w:themeColor="text1"/>
+          <w:lang w:val="en-US"/>
+        </w:rPr>
+        <w:fldChar w:fldCharType="begin"/>
+      </w:r>
+      <w:r>
+        <w:rPr>
+          <w:rFonts w:ascii="Calibri" w:hAnsi="Calibri"/>
+          <w:color w:val="000000" w:themeColor="text1"/>
+          <w:lang w:val="en-US"/>
+        </w:rPr>
+        <w:instrText xml:space="preserve"> ADDIN EN.CITE &lt;EndNote&gt;&lt;Cite&gt;&lt;Author&gt;Hastie&lt;/Author&gt;&lt;Year&gt;2001&lt;/Year&gt;&lt;RecNum&gt;3957&lt;/RecNum&gt;&lt;Prefix&gt;e.g.`, &lt;/Prefix&gt;&lt;DisplayText&gt;(e.g., 17, 24)&lt;/DisplayText&gt;&lt;record&gt;&lt;rec-number&gt;3957&lt;/rec-number&gt;&lt;foreign-keys&gt;&lt;key app="EN" db-id="wf5d22rx0vsr0leefsq5vrd7a0vsep2xdxr9" timestamp="1381069260"&gt;3957&lt;/key&gt;&lt;/foreign-keys&gt;&lt;ref-type name="Book"&gt;6&lt;/ref-type&gt;&lt;contributors&gt;&lt;authors&gt;&lt;author&gt;Hastie, T.&lt;/author&gt;&lt;author&gt;Tibshirani, R.&lt;/author&gt;&lt;author&gt;Friedman, J.&lt;/author&gt;&lt;/authors&gt;&lt;/contributors&gt;&lt;titles&gt;&lt;title&gt;The Elements of Statistical Learning&lt;/title&gt;&lt;/titles&gt;&lt;dates&gt;&lt;year&gt;2001&lt;/year&gt;&lt;/dates&gt;&lt;pub-location&gt;Heidelberg, Germany&lt;/pub-location&gt;&lt;publisher&gt;Springer Series in Statistics&lt;/publisher&gt;&lt;urls&gt;&lt;/urls&gt;&lt;/record&gt;&lt;/Cite&gt;&lt;Cite&gt;&lt;Author&gt;Hastie&lt;/Author&gt;&lt;Year&gt;2015&lt;/Year&gt;&lt;RecNum&gt;5915&lt;/RecNum&gt;&lt;record&gt;&lt;rec-number&gt;5915&lt;/rec-number&gt;&lt;foreign-keys&gt;&lt;key app="EN" db-id="wf5d22rx0vsr0leefsq5vrd7a0vsep2xdxr9" timestamp="1443542452"&gt;5915&lt;/key&gt;&lt;/foreign-keys&gt;&lt;ref-type name="Book"&gt;6&lt;/ref-type&gt;&lt;contributors&gt;&lt;authors&gt;&lt;author&gt;Hastie, T.&lt;/author&gt;&lt;author&gt;Tibshirani, R.&lt;/author&gt;&lt;author&gt;Wainwright, M.&lt;/author&gt;&lt;/authors&gt;&lt;/contributors&gt;&lt;titles&gt;&lt;title&gt;Statistical Learning with Sparsity: The Lasso and Generalizations&lt;/title&gt;&lt;/titles&gt;&lt;dates&gt;&lt;year&gt;2015&lt;/year&gt;&lt;/dates&gt;&lt;publisher&gt;CRC Press&lt;/publisher&gt;&lt;isbn&gt;1498712177&lt;/isbn&gt;&lt;urls&gt;&lt;/urls&gt;&lt;/record&gt;&lt;/Cite&gt;&lt;/EndNote&gt;</w:instrText>
+      </w:r>
+      <w:r>
+        <w:rPr>
+          <w:rFonts w:ascii="Calibri" w:hAnsi="Calibri"/>
+          <w:color w:val="000000" w:themeColor="text1"/>
+          <w:lang w:val="en-US"/>
+        </w:rPr>
+        <w:fldChar w:fldCharType="separate"/>
+      </w:r>
+      <w:r>
+        <w:rPr>
+          <w:rFonts w:ascii="Calibri" w:hAnsi="Calibri"/>
+          <w:noProof/>
+          <w:color w:val="000000" w:themeColor="text1"/>
+          <w:lang w:val="en-US"/>
+        </w:rPr>
+        <w:t xml:space="preserve">(e.g., </w:t>
+      </w:r>
+      <w:hyperlink w:anchor="_ENREF_17" w:tooltip="Hastie, 2001 #3957" w:history="1">
+        <w:r>
+          <w:rPr>
+            <w:rFonts w:ascii="Calibri" w:hAnsi="Calibri"/>
+            <w:noProof/>
+            <w:color w:val="000000" w:themeColor="text1"/>
+            <w:lang w:val="en-US"/>
+          </w:rPr>
+          <w:t>17</w:t>
+        </w:r>
+      </w:hyperlink>
+      <w:r>
+        <w:rPr>
+          <w:rFonts w:ascii="Calibri" w:hAnsi="Calibri"/>
+          <w:noProof/>
+          <w:color w:val="000000" w:themeColor="text1"/>
+          <w:lang w:val="en-US"/>
+        </w:rPr>
+        <w:t xml:space="preserve">, </w:t>
+      </w:r>
+      <w:hyperlink w:anchor="_ENREF_24" w:tooltip="Hastie, 2015 #5915" w:history="1">
+        <w:r>
+          <w:rPr>
+            <w:rFonts w:ascii="Calibri" w:hAnsi="Calibri"/>
+            <w:noProof/>
+            <w:color w:val="000000" w:themeColor="text1"/>
+            <w:lang w:val="en-US"/>
+          </w:rPr>
+          <w:t>24</w:t>
+        </w:r>
+      </w:hyperlink>
+      <w:r>
+        <w:rPr>
+          <w:rFonts w:ascii="Calibri" w:hAnsi="Calibri"/>
+          <w:noProof/>
+          <w:color w:val="000000" w:themeColor="text1"/>
+          <w:lang w:val="en-US"/>
+        </w:rPr>
+        <w:t>)</w:t>
+      </w:r>
+      <w:r>
+        <w:rPr>
+          <w:rFonts w:ascii="Calibri" w:hAnsi="Calibri"/>
+          <w:color w:val="000000" w:themeColor="text1"/>
+          <w:lang w:val="en-US"/>
+        </w:rPr>
+        <w:fldChar w:fldCharType="end"/>
+      </w:r>
+      <w:r>
+        <w:rPr>
+          <w:rFonts w:ascii="Calibri" w:hAnsi="Calibri"/>
+          <w:color w:val="000000" w:themeColor="text1"/>
+          <w:lang w:val="en-US"/>
+        </w:rPr>
+        <w:t>.</w:t>
       </w:r>
     </w:p>
     <w:p>
       <w:pPr>
+        <w:ind w:firstLine="708"/>
+        <w:jc w:val="both"/>
+        <w:rPr>
+          <w:rFonts w:ascii="Calibri" w:eastAsia="Times New Roman" w:hAnsi="Calibri"/>
+          <w:lang w:val="en-US"/>
+        </w:rPr>
+      </w:pPr>
+      <w:r>
+        <w:rPr>
+          <w:rFonts w:ascii="Calibri" w:hAnsi="Calibri"/>
+          <w:color w:val="000000" w:themeColor="text1"/>
+          <w:lang w:val="en-US"/>
+        </w:rPr>
+        <w:t xml:space="preserve">In the </w:t>
+      </w:r>
+      <w:r>
+        <w:rPr>
+          <w:rFonts w:ascii="Calibri" w:hAnsi="Calibri"/>
+          <w:color w:val="000000" w:themeColor="text1"/>
+          <w:u w:val="single"/>
+          <w:lang w:val="en-US"/>
+        </w:rPr>
+        <w:t>birthweight dataset</w:t>
+      </w:r>
+      <w:r>
+        <w:rPr>
+          <w:rFonts w:ascii="Calibri" w:hAnsi="Calibri"/>
+          <w:color w:val="000000" w:themeColor="text1"/>
+          <w:lang w:val="en-US"/>
+        </w:rPr>
+        <w:t>,</w:t>
+      </w:r>
+      <w:r>
+        <w:rPr>
+          <w:rFonts w:ascii="Calibri" w:hAnsi="Calibri"/>
+          <w:color w:val="000000" w:themeColor="text1"/>
+          <w:lang w:val="en-US"/>
+        </w:rPr>
+        <w:t xml:space="preserve"> ordinary linear regression</w:t>
+      </w:r>
+      <w:r>
+        <w:rPr>
+          <w:rFonts w:ascii="Calibri" w:eastAsia="Times New Roman" w:hAnsi="Calibri"/>
+          <w:shd w:val="clear" w:color="auto" w:fill="FFFFFF"/>
+          <w:lang w:val="en-US"/>
+        </w:rPr>
+        <w:t xml:space="preserve"> was used to evaluate the </w:t>
+      </w:r>
+      <w:r>
+        <w:rPr>
+          <w:rFonts w:ascii="Calibri" w:eastAsia="Times New Roman" w:hAnsi="Calibri"/>
+          <w:shd w:val="clear" w:color="auto" w:fill="FFFFFF"/>
+          <w:lang w:val="en-US"/>
+        </w:rPr>
+        <w:t>relation</w:t>
+      </w:r>
+      <w:r>
+        <w:rPr>
+          <w:rFonts w:ascii="Calibri" w:eastAsia="Times New Roman" w:hAnsi="Calibri"/>
+          <w:shd w:val="clear" w:color="auto" w:fill="FFFFFF"/>
+          <w:lang w:val="en-US"/>
+        </w:rPr>
+        <w:t xml:space="preserve"> of </w:t>
+      </w:r>
+      <w:r>
+        <w:rPr>
+          <w:rFonts w:ascii="Calibri" w:eastAsia="Times New Roman" w:hAnsi="Calibri"/>
+          <w:shd w:val="clear" w:color="auto" w:fill="FFFFFF"/>
+          <w:lang w:val="en-US"/>
+        </w:rPr>
+        <w:t>8</w:t>
+      </w:r>
+      <w:r>
+        <w:rPr>
+          <w:rFonts w:ascii="Calibri" w:eastAsia="Times New Roman" w:hAnsi="Calibri"/>
+          <w:shd w:val="clear" w:color="auto" w:fill="FFFFFF"/>
+          <w:lang w:val="en-US"/>
+        </w:rPr>
+        <w:t xml:space="preserve"> candidate measures </w:t>
+      </w:r>
+      <w:r>
+        <w:rPr>
+          <w:rFonts w:ascii="Calibri" w:eastAsia="Times New Roman" w:hAnsi="Calibri"/>
+          <w:shd w:val="clear" w:color="auto" w:fill="FFFFFF"/>
+          <w:lang w:val="en-US"/>
+        </w:rPr>
+        <w:t>to</w:t>
+      </w:r>
+      <w:r>
+        <w:rPr>
+          <w:rFonts w:ascii="Calibri" w:eastAsia="Times New Roman" w:hAnsi="Calibri"/>
+          <w:shd w:val="clear" w:color="auto" w:fill="FFFFFF"/>
+          <w:lang w:val="en-US"/>
+        </w:rPr>
+        <w:t xml:space="preserve"> the </w:t>
+      </w:r>
+      <w:r>
+        <w:rPr>
+          <w:rFonts w:ascii="Calibri" w:eastAsia="Times New Roman" w:hAnsi="Calibri"/>
+          <w:shd w:val="clear" w:color="auto" w:fill="FFFFFF"/>
+          <w:lang w:val="en-US"/>
+        </w:rPr>
+        <w:t xml:space="preserve">body </w:t>
+      </w:r>
+      <w:r>
+        <w:rPr>
+          <w:rFonts w:ascii="Calibri" w:eastAsia="Times New Roman" w:hAnsi="Calibri"/>
+          <w:shd w:val="clear" w:color="auto" w:fill="FFFFFF"/>
+          <w:lang w:val="en-US"/>
+        </w:rPr>
+        <w:t xml:space="preserve">weight of </w:t>
+      </w:r>
+      <w:r>
+        <w:rPr>
+          <w:rFonts w:ascii="Calibri" w:eastAsia="Times New Roman" w:hAnsi="Calibri"/>
+          <w:shd w:val="clear" w:color="auto" w:fill="FFFFFF"/>
+          <w:lang w:val="en-US"/>
+        </w:rPr>
+        <w:t xml:space="preserve">189 </w:t>
+      </w:r>
+      <w:r>
+        <w:rPr>
+          <w:rFonts w:ascii="Calibri" w:eastAsia="Times New Roman" w:hAnsi="Calibri"/>
+          <w:shd w:val="clear" w:color="auto" w:fill="FFFFFF"/>
+          <w:lang w:val="en-US"/>
+        </w:rPr>
+        <w:t xml:space="preserve">newborn babies. </w:t>
+      </w:r>
+      <w:r>
+        <w:rPr>
+          <w:rFonts w:ascii="Calibri" w:eastAsia="Times New Roman" w:hAnsi="Calibri"/>
+          <w:shd w:val="clear" w:color="auto" w:fill="FFFFFF"/>
+          <w:lang w:val="en-US"/>
+        </w:rPr>
+        <w:t>[</w:t>
+      </w:r>
+      <w:r>
+        <w:rPr>
+          <w:rFonts w:ascii="Calibri" w:eastAsia="Times New Roman" w:hAnsi="Calibri"/>
+          <w:color w:val="FF0000"/>
+          <w:shd w:val="clear" w:color="auto" w:fill="FFFFFF"/>
+          <w:lang w:val="en-US"/>
+        </w:rPr>
+        <w:t>add multi-collinearity?</w:t>
+      </w:r>
+      <w:r>
+        <w:rPr>
+          <w:rFonts w:ascii="Calibri" w:eastAsia="Times New Roman" w:hAnsi="Calibri"/>
+          <w:shd w:val="clear" w:color="auto" w:fill="FFFFFF"/>
+          <w:lang w:val="en-US"/>
+        </w:rPr>
+        <w:t xml:space="preserve">] </w:t>
+      </w:r>
+      <w:r>
+        <w:rPr>
+          <w:rFonts w:ascii="Calibri" w:eastAsia="Times New Roman" w:hAnsi="Calibri"/>
+          <w:shd w:val="clear" w:color="auto" w:fill="FFFFFF"/>
+          <w:lang w:val="en-US"/>
+        </w:rPr>
+        <w:t xml:space="preserve">The </w:t>
+      </w:r>
+      <w:r>
+        <w:rPr>
+          <w:rFonts w:ascii="Calibri" w:eastAsia="Times New Roman" w:hAnsi="Calibri"/>
+          <w:shd w:val="clear" w:color="auto" w:fill="FFFFFF"/>
+          <w:lang w:val="en-US"/>
+        </w:rPr>
+        <w:t xml:space="preserve">3 </w:t>
+      </w:r>
+      <w:r>
+        <w:rPr>
+          <w:rFonts w:ascii="Calibri" w:eastAsia="Times New Roman" w:hAnsi="Calibri"/>
+          <w:shd w:val="clear" w:color="auto" w:fill="FFFFFF"/>
+          <w:lang w:val="en-US"/>
+        </w:rPr>
+        <w:t xml:space="preserve">effects </w:t>
+      </w:r>
+      <w:r>
+        <w:rPr>
+          <w:rFonts w:ascii="Calibri" w:eastAsia="Times New Roman" w:hAnsi="Calibri"/>
+          <w:shd w:val="clear" w:color="auto" w:fill="FFFFFF"/>
+          <w:lang w:val="en-US"/>
+        </w:rPr>
+        <w:t xml:space="preserve">that reached statistical significance at p &lt; 0.05 </w:t>
+      </w:r>
+      <w:r>
+        <w:rPr>
+          <w:rFonts w:ascii="Calibri" w:eastAsia="Times New Roman" w:hAnsi="Calibri"/>
+          <w:shd w:val="clear" w:color="auto" w:fill="FFFFFF"/>
+          <w:lang w:val="en-US"/>
+        </w:rPr>
+        <w:t xml:space="preserve">comprised </w:t>
+      </w:r>
+      <w:r>
+        <w:rPr>
+          <w:rFonts w:ascii="Calibri" w:hAnsi="Calibri"/>
+          <w:color w:val="000000" w:themeColor="text1"/>
+          <w:lang w:val="en-US"/>
+        </w:rPr>
+        <w:t xml:space="preserve">the </w:t>
+      </w:r>
+      <w:r>
+        <w:rPr>
+          <w:rFonts w:ascii="Calibri" w:eastAsia="Times New Roman" w:hAnsi="Calibri"/>
+          <w:shd w:val="clear" w:color="auto" w:fill="FFFFFF"/>
+          <w:lang w:val="en-US"/>
+        </w:rPr>
+        <w:t xml:space="preserve">mother's weight at </w:t>
+      </w:r>
+      <w:r>
+        <w:rPr>
+          <w:rFonts w:ascii="Calibri" w:eastAsia="Times New Roman" w:hAnsi="Calibri"/>
+          <w:shd w:val="clear" w:color="auto" w:fill="FFFFFF"/>
+          <w:lang w:val="en-US"/>
+        </w:rPr>
+        <w:t xml:space="preserve">the </w:t>
+      </w:r>
+      <w:r>
+        <w:rPr>
+          <w:rFonts w:ascii="Calibri" w:eastAsia="Times New Roman" w:hAnsi="Calibri"/>
+          <w:shd w:val="clear" w:color="auto" w:fill="FFFFFF"/>
+          <w:lang w:val="en-US"/>
+        </w:rPr>
+        <w:t>last menstrual period</w:t>
+      </w:r>
+      <w:r>
+        <w:rPr>
+          <w:rFonts w:ascii="Calibri" w:hAnsi="Calibri"/>
+          <w:color w:val="000000" w:themeColor="text1"/>
+          <w:lang w:val="en-US"/>
+        </w:rPr>
+        <w:t xml:space="preserve"> (p=0.018</w:t>
+      </w:r>
+      <w:r>
+        <w:rPr>
+          <w:rFonts w:ascii="Calibri" w:hAnsi="Calibri"/>
+          <w:color w:val="000000" w:themeColor="text1"/>
+          <w:lang w:val="en-US"/>
+        </w:rPr>
+        <w:t xml:space="preserve">, </w:t>
+      </w:r>
+      <w:r>
+        <w:rPr>
+          <w:rFonts w:ascii="Calibri" w:hAnsi="Calibri"/>
+          <w:color w:val="000000" w:themeColor="text1"/>
+          <w:lang w:val="en-US"/>
+        </w:rPr>
+        <w:t>lwt</w:t>
+      </w:r>
+      <w:r>
+        <w:rPr>
+          <w:rFonts w:ascii="Calibri" w:hAnsi="Calibri"/>
+          <w:color w:val="000000" w:themeColor="text1"/>
+          <w:lang w:val="en-US"/>
+        </w:rPr>
+        <w:t xml:space="preserve">), </w:t>
+      </w:r>
+      <w:r>
+        <w:rPr>
+          <w:rFonts w:ascii="Calibri" w:hAnsi="Calibri"/>
+          <w:color w:val="000000" w:themeColor="text1"/>
+          <w:lang w:val="en-US"/>
+        </w:rPr>
+        <w:t xml:space="preserve">existing </w:t>
+      </w:r>
+      <w:r>
+        <w:rPr>
+          <w:rFonts w:ascii="Calibri" w:hAnsi="Calibri"/>
+          <w:color w:val="000000" w:themeColor="text1"/>
+          <w:lang w:val="en-US"/>
+        </w:rPr>
+        <w:t>history of hypertension (p=0.012</w:t>
+      </w:r>
+      <w:r>
+        <w:rPr>
+          <w:rFonts w:ascii="Calibri" w:hAnsi="Calibri"/>
+          <w:color w:val="000000" w:themeColor="text1"/>
+          <w:lang w:val="en-US"/>
+        </w:rPr>
+        <w:t>, ht</w:t>
+      </w:r>
+      <w:r>
+        <w:rPr>
+          <w:rFonts w:ascii="Calibri" w:hAnsi="Calibri"/>
+          <w:color w:val="000000" w:themeColor="text1"/>
+          <w:lang w:val="en-US"/>
+        </w:rPr>
+        <w:t>),</w:t>
+      </w:r>
+      <w:r>
+        <w:rPr>
+          <w:rFonts w:ascii="Calibri" w:hAnsi="Calibri"/>
+          <w:color w:val="000000" w:themeColor="text1"/>
+          <w:lang w:val="en-US"/>
+        </w:rPr>
+        <w:t xml:space="preserve"> and </w:t>
+      </w:r>
+      <w:r>
+        <w:rPr>
+          <w:rFonts w:ascii="Calibri" w:eastAsia="Times New Roman" w:hAnsi="Calibri"/>
+          <w:shd w:val="clear" w:color="auto" w:fill="FFFFFF"/>
+          <w:lang w:val="en-US"/>
+        </w:rPr>
+        <w:t>presence of uterine irritability (</w:t>
+      </w:r>
+      <w:r>
+        <w:rPr>
+          <w:rFonts w:ascii="Calibri" w:hAnsi="Calibri"/>
+          <w:color w:val="000000" w:themeColor="text1"/>
+          <w:lang w:val="en-US"/>
+        </w:rPr>
+        <w:t>p=0.002</w:t>
+      </w:r>
+      <w:r>
+        <w:rPr>
+          <w:rFonts w:ascii="Calibri" w:hAnsi="Calibri"/>
+          <w:color w:val="000000" w:themeColor="text1"/>
+          <w:lang w:val="en-US"/>
+        </w:rPr>
+        <w:t>, ui</w:t>
+      </w:r>
+      <w:r>
+        <w:rPr>
+          <w:rFonts w:ascii="Calibri" w:eastAsia="Times New Roman" w:hAnsi="Calibri"/>
+          <w:shd w:val="clear" w:color="auto" w:fill="FFFFFF"/>
+          <w:lang w:val="en-US"/>
+        </w:rPr>
+        <w:t>)</w:t>
+      </w:r>
+      <w:r>
+        <w:rPr>
+          <w:rFonts w:ascii="Calibri" w:eastAsia="Times New Roman" w:hAnsi="Calibri"/>
+          <w:shd w:val="clear" w:color="auto" w:fill="FFFFFF"/>
+          <w:lang w:val="en-US"/>
+        </w:rPr>
+        <w:t>.</w:t>
+      </w:r>
+      <w:r>
+        <w:rPr>
+          <w:rFonts w:ascii="Calibri" w:eastAsia="Times New Roman" w:hAnsi="Calibri"/>
+          <w:shd w:val="clear" w:color="auto" w:fill="FFFFFF"/>
+          <w:lang w:val="en-US"/>
+        </w:rPr>
+        <w:t xml:space="preserve"> The in-sample model fit amounted to </w:t>
+      </w:r>
+      <w:r>
+        <w:rPr>
+          <w:rFonts w:ascii="Calibri" w:hAnsi="Calibri"/>
+          <w:color w:val="000000" w:themeColor="text1"/>
+          <w:lang w:val="en-US"/>
+        </w:rPr>
+        <w:t>R</w:t>
+      </w:r>
+      <w:r>
+        <w:rPr>
+          <w:rFonts w:ascii="Calibri" w:hAnsi="Calibri"/>
+          <w:color w:val="000000" w:themeColor="text1"/>
+          <w:vertAlign w:val="superscript"/>
+          <w:lang w:val="en-US"/>
+        </w:rPr>
+        <w:t>2</w:t>
+      </w:r>
+      <w:r>
+        <w:rPr>
+          <w:rFonts w:ascii="Calibri" w:hAnsi="Calibri"/>
+          <w:color w:val="000000" w:themeColor="text1"/>
+          <w:lang w:val="en-US"/>
+        </w:rPr>
+        <w:t>=0.141</w:t>
+      </w:r>
+      <w:r>
+        <w:rPr>
+          <w:rFonts w:ascii="Calibri" w:hAnsi="Calibri"/>
+          <w:color w:val="000000" w:themeColor="text1"/>
+          <w:lang w:val="en-US"/>
+        </w:rPr>
+        <w:t>.</w:t>
+      </w:r>
+      <w:r>
+        <w:rPr>
+          <w:rFonts w:ascii="Calibri" w:hAnsi="Calibri"/>
+          <w:color w:val="000000" w:themeColor="text1"/>
+          <w:lang w:val="en-US"/>
+        </w:rPr>
+        <w:t xml:space="preserve"> In the prediction setting, linear models were trained </w:t>
+      </w:r>
+      <w:r>
+        <w:rPr>
+          <w:rFonts w:ascii="Calibri" w:hAnsi="Calibri"/>
+          <w:color w:val="000000" w:themeColor="text1"/>
+          <w:lang w:val="en-US"/>
+        </w:rPr>
+        <w:t xml:space="preserve">and evaluated </w:t>
+      </w:r>
+      <w:r>
+        <w:rPr>
+          <w:rFonts w:ascii="Calibri" w:hAnsi="Calibri"/>
+          <w:color w:val="000000" w:themeColor="text1"/>
+          <w:lang w:val="en-US"/>
+        </w:rPr>
+        <w:t>on the same data</w:t>
+      </w:r>
+      <w:r>
+        <w:rPr>
+          <w:rFonts w:ascii="Calibri" w:hAnsi="Calibri"/>
+          <w:color w:val="000000" w:themeColor="text1"/>
+          <w:lang w:val="en-US"/>
+        </w:rPr>
+        <w:t xml:space="preserve">. The best estimate of the explained variance expected in other babies from the same population reached only </w:t>
+      </w:r>
+      <w:r>
+        <w:rPr>
+          <w:rFonts w:ascii="Calibri" w:hAnsi="Calibri"/>
+          <w:color w:val="000000" w:themeColor="text1"/>
+          <w:lang w:val="en-US"/>
+        </w:rPr>
+        <w:t>R</w:t>
+      </w:r>
+      <w:r>
+        <w:rPr>
+          <w:rFonts w:ascii="Calibri" w:hAnsi="Calibri"/>
+          <w:color w:val="000000" w:themeColor="text1"/>
+          <w:vertAlign w:val="superscript"/>
+          <w:lang w:val="en-US"/>
+        </w:rPr>
+        <w:t>2</w:t>
+      </w:r>
+      <w:r>
+        <w:rPr>
+          <w:rFonts w:ascii="Calibri" w:hAnsi="Calibri"/>
+          <w:color w:val="000000" w:themeColor="text1"/>
+          <w:lang w:val="en-US"/>
+        </w:rPr>
+        <w:t xml:space="preserve">=0.08 </w:t>
+      </w:r>
+      <w:r>
+        <w:rPr>
+          <w:rFonts w:ascii="Calibri" w:hAnsi="Calibri"/>
+          <w:color w:val="000000" w:themeColor="text1"/>
+          <w:lang w:val="en-US"/>
+        </w:rPr>
+        <w:t>(</w:t>
+      </w:r>
+      <w:r>
+        <w:rPr>
+          <w:rFonts w:ascii="Calibri" w:hAnsi="Calibri"/>
+          <w:color w:val="000000" w:themeColor="text1"/>
+          <w:lang w:val="en-US"/>
+        </w:rPr>
+        <w:t>as measured by</w:t>
+      </w:r>
+      <w:r>
+        <w:rPr>
+          <w:rFonts w:ascii="Calibri" w:hAnsi="Calibri"/>
+          <w:color w:val="000000" w:themeColor="text1"/>
+          <w:lang w:val="en-US"/>
+        </w:rPr>
+        <w:t xml:space="preserve"> </w:t>
+      </w:r>
+      <w:r>
+        <w:rPr>
+          <w:rFonts w:ascii="Calibri" w:hAnsi="Calibri"/>
+          <w:color w:val="000000" w:themeColor="text1"/>
+          <w:lang w:val="en-US"/>
+        </w:rPr>
+        <w:t xml:space="preserve">unbiased </w:t>
+      </w:r>
+      <w:r>
+        <w:rPr>
+          <w:rFonts w:ascii="Calibri" w:hAnsi="Calibri"/>
+          <w:color w:val="000000" w:themeColor="text1"/>
+          <w:lang w:val="en-US"/>
+        </w:rPr>
+        <w:t>out-of-sample prediction accuracy)</w:t>
+      </w:r>
+      <w:r>
+        <w:rPr>
+          <w:rFonts w:ascii="Calibri" w:hAnsi="Calibri"/>
+          <w:color w:val="000000" w:themeColor="text1"/>
+          <w:lang w:val="en-US"/>
+        </w:rPr>
+        <w:t xml:space="preserve"> </w:t>
+      </w:r>
+      <w:r>
+        <w:rPr>
+          <w:rFonts w:ascii="Calibri" w:hAnsi="Calibri"/>
+          <w:color w:val="000000" w:themeColor="text1"/>
+          <w:lang w:val="en-US"/>
+        </w:rPr>
+        <w:t xml:space="preserve">based on </w:t>
+      </w:r>
+      <w:r>
+        <w:rPr>
+          <w:rFonts w:ascii="Calibri" w:hAnsi="Calibri"/>
+          <w:color w:val="000000" w:themeColor="text1"/>
+          <w:lang w:val="en-US"/>
+        </w:rPr>
+        <w:t xml:space="preserve">the full set of </w:t>
+      </w:r>
+      <w:r>
+        <w:rPr>
+          <w:rFonts w:ascii="Calibri" w:hAnsi="Calibri"/>
+          <w:color w:val="000000" w:themeColor="text1"/>
+          <w:lang w:val="en-US"/>
+        </w:rPr>
+        <w:t xml:space="preserve">8 </w:t>
+      </w:r>
+      <w:r>
+        <w:rPr>
+          <w:rFonts w:ascii="Calibri" w:hAnsi="Calibri"/>
+          <w:color w:val="000000" w:themeColor="text1"/>
+          <w:lang w:val="en-US"/>
+        </w:rPr>
+        <w:t>input measures.</w:t>
+      </w:r>
+      <w:r>
+        <w:rPr>
+          <w:rFonts w:ascii="Calibri" w:hAnsi="Calibri"/>
+          <w:color w:val="000000" w:themeColor="text1"/>
+          <w:lang w:val="en-US"/>
+        </w:rPr>
+        <w:t xml:space="preserve"> </w:t>
+      </w:r>
+      <w:r>
+        <w:rPr>
+          <w:rFonts w:ascii="Calibri" w:hAnsi="Calibri"/>
+          <w:color w:val="000000" w:themeColor="text1"/>
+          <w:lang w:val="en-US"/>
+        </w:rPr>
+        <w:t xml:space="preserve">After automatically </w:t>
+      </w:r>
+      <w:r>
+        <w:rPr>
+          <w:rFonts w:ascii="Calibri" w:hAnsi="Calibri"/>
+          <w:color w:val="000000" w:themeColor="text1"/>
+          <w:lang w:val="en-US"/>
+        </w:rPr>
+        <w:t>silenc</w:t>
+      </w:r>
+      <w:r>
+        <w:rPr>
+          <w:rFonts w:ascii="Calibri" w:hAnsi="Calibri"/>
+          <w:color w:val="000000" w:themeColor="text1"/>
+          <w:lang w:val="en-US"/>
+        </w:rPr>
+        <w:t xml:space="preserve">ing the influence of the age of the mother </w:t>
+      </w:r>
+      <w:r>
+        <w:rPr>
+          <w:rFonts w:ascii="Calibri" w:hAnsi="Calibri"/>
+          <w:color w:val="000000" w:themeColor="text1"/>
+          <w:lang w:val="en-US"/>
+        </w:rPr>
+        <w:t xml:space="preserve">and </w:t>
+      </w:r>
+      <w:r>
+        <w:rPr>
+          <w:rFonts w:ascii="Calibri" w:eastAsia="Times New Roman" w:hAnsi="Calibri"/>
+          <w:shd w:val="clear" w:color="auto" w:fill="FFFFFF"/>
+          <w:lang w:val="en-US"/>
+        </w:rPr>
+        <w:t>number of physician visits during the first trimester</w:t>
+      </w:r>
+      <w:r>
+        <w:rPr>
+          <w:rFonts w:ascii="Calibri" w:eastAsia="Times New Roman" w:hAnsi="Calibri"/>
+          <w:lang w:val="en-US"/>
+        </w:rPr>
+        <w:t xml:space="preserve"> (</w:t>
+      </w:r>
+      <w:r>
+        <w:rPr>
+          <w:rFonts w:ascii="Calibri" w:hAnsi="Calibri"/>
+          <w:color w:val="000000" w:themeColor="text1"/>
+          <w:lang w:val="en-US"/>
+        </w:rPr>
+        <w:t>ftv</w:t>
+      </w:r>
+      <w:r>
+        <w:rPr>
+          <w:rFonts w:ascii="Calibri" w:hAnsi="Calibri"/>
+          <w:color w:val="000000" w:themeColor="text1"/>
+          <w:lang w:val="en-US"/>
+        </w:rPr>
+        <w:t xml:space="preserve">), the remaining 6 active measures </w:t>
+      </w:r>
+      <w:r>
+        <w:rPr>
+          <w:rFonts w:ascii="Calibri" w:eastAsia="Times New Roman" w:hAnsi="Calibri"/>
+          <w:lang w:val="en-US"/>
+        </w:rPr>
+        <w:t xml:space="preserve">still </w:t>
+      </w:r>
+      <w:r>
+        <w:rPr>
+          <w:rFonts w:ascii="Calibri" w:eastAsia="Times New Roman" w:hAnsi="Calibri"/>
+          <w:lang w:val="en-US"/>
+        </w:rPr>
+        <w:t>allowed for</w:t>
+      </w:r>
+      <w:r>
+        <w:rPr>
+          <w:rFonts w:ascii="Calibri" w:eastAsia="Times New Roman" w:hAnsi="Calibri"/>
+          <w:lang w:val="en-US"/>
+        </w:rPr>
+        <w:t xml:space="preserve"> a prediction performance of </w:t>
+      </w:r>
+      <w:r>
+        <w:rPr>
+          <w:rFonts w:ascii="Calibri" w:hAnsi="Calibri"/>
+          <w:color w:val="000000" w:themeColor="text1"/>
+          <w:lang w:val="en-US"/>
+        </w:rPr>
+        <w:t>R</w:t>
+      </w:r>
+      <w:r>
+        <w:rPr>
+          <w:rFonts w:ascii="Calibri" w:hAnsi="Calibri"/>
+          <w:color w:val="000000" w:themeColor="text1"/>
+          <w:vertAlign w:val="superscript"/>
+          <w:lang w:val="en-US"/>
+        </w:rPr>
+        <w:t>2</w:t>
+      </w:r>
+      <w:r>
+        <w:rPr>
+          <w:rFonts w:ascii="Calibri" w:hAnsi="Calibri"/>
+          <w:color w:val="000000" w:themeColor="text1"/>
+          <w:lang w:val="en-US"/>
+        </w:rPr>
+        <w:t>=0.06</w:t>
+      </w:r>
+      <w:r>
+        <w:rPr>
+          <w:rFonts w:ascii="Calibri" w:hAnsi="Calibri"/>
+          <w:color w:val="000000" w:themeColor="text1"/>
+          <w:lang w:val="en-US"/>
+        </w:rPr>
+        <w:t xml:space="preserve">. These appeared to be a predictive core subset among the input measures because at 5 out of </w:t>
+      </w:r>
+      <w:r>
+        <w:rPr>
+          <w:rFonts w:ascii="Calibri" w:hAnsi="Calibri"/>
+          <w:color w:val="000000" w:themeColor="text1"/>
+          <w:lang w:val="en-US"/>
+        </w:rPr>
+        <w:t>8 coeff</w:t>
+      </w:r>
+      <w:r>
+        <w:rPr>
+          <w:rFonts w:ascii="Calibri" w:hAnsi="Calibri"/>
+          <w:color w:val="000000" w:themeColor="text1"/>
+          <w:lang w:val="en-US"/>
+        </w:rPr>
+        <w:t>icients</w:t>
+      </w:r>
+      <w:r>
+        <w:rPr>
+          <w:rFonts w:ascii="Calibri" w:hAnsi="Calibri"/>
+          <w:color w:val="000000" w:themeColor="text1"/>
+          <w:lang w:val="en-US"/>
+        </w:rPr>
+        <w:t xml:space="preserve"> the </w:t>
+      </w:r>
+      <w:r>
+        <w:rPr>
+          <w:rFonts w:ascii="Calibri" w:hAnsi="Calibri"/>
+          <w:color w:val="000000" w:themeColor="text1"/>
+          <w:lang w:val="en-US"/>
+        </w:rPr>
+        <w:t xml:space="preserve">linear </w:t>
+      </w:r>
+      <w:r>
+        <w:rPr>
+          <w:rFonts w:ascii="Calibri" w:hAnsi="Calibri"/>
+          <w:color w:val="000000" w:themeColor="text1"/>
+          <w:lang w:val="en-US"/>
+        </w:rPr>
+        <w:t xml:space="preserve">model </w:t>
+      </w:r>
+      <w:r>
+        <w:rPr>
+          <w:rFonts w:ascii="Calibri" w:hAnsi="Calibri"/>
+          <w:color w:val="000000" w:themeColor="text1"/>
+          <w:lang w:val="en-US"/>
+        </w:rPr>
+        <w:t xml:space="preserve">prediction </w:t>
+      </w:r>
+      <w:r>
+        <w:rPr>
+          <w:rFonts w:ascii="Calibri" w:hAnsi="Calibri"/>
+          <w:color w:val="000000" w:themeColor="text1"/>
+          <w:lang w:val="en-US"/>
+        </w:rPr>
+        <w:t xml:space="preserve">deteriorated to </w:t>
+      </w:r>
+      <w:r>
+        <w:rPr>
+          <w:rFonts w:ascii="Calibri" w:hAnsi="Calibri"/>
+          <w:color w:val="000000" w:themeColor="text1"/>
+          <w:lang w:val="en-US"/>
+        </w:rPr>
+        <w:t xml:space="preserve">be </w:t>
+      </w:r>
+      <w:r>
+        <w:rPr>
+          <w:rFonts w:ascii="Calibri" w:hAnsi="Calibri"/>
+          <w:color w:val="000000" w:themeColor="text1"/>
+          <w:lang w:val="en-US"/>
+        </w:rPr>
+        <w:t>worse than the average model</w:t>
+      </w:r>
+      <w:r>
+        <w:rPr>
+          <w:rFonts w:ascii="Calibri" w:hAnsi="Calibri"/>
+          <w:color w:val="000000" w:themeColor="text1"/>
+          <w:lang w:val="en-US"/>
+        </w:rPr>
+        <w:t>.</w:t>
+      </w:r>
+      <w:r>
+        <w:rPr>
+          <w:rFonts w:ascii="Calibri" w:hAnsi="Calibri"/>
+          <w:color w:val="000000" w:themeColor="text1"/>
+          <w:lang w:val="en-US"/>
+        </w:rPr>
+        <w:t xml:space="preserve"> </w:t>
+      </w:r>
+      <w:r>
+        <w:rPr>
+          <w:rFonts w:ascii="Calibri" w:hAnsi="Calibri"/>
+          <w:color w:val="000000" w:themeColor="text1"/>
+          <w:lang w:val="en-US"/>
+        </w:rPr>
+        <w:t xml:space="preserve">Comparing the </w:t>
+      </w:r>
+      <w:r>
+        <w:rPr>
+          <w:rFonts w:ascii="Calibri" w:hAnsi="Calibri"/>
+          <w:color w:val="000000" w:themeColor="text1"/>
+          <w:lang w:val="en-US"/>
+        </w:rPr>
+        <w:t>identification of</w:t>
+      </w:r>
+      <w:r>
+        <w:rPr>
+          <w:rFonts w:ascii="Calibri" w:hAnsi="Calibri"/>
+          <w:color w:val="000000" w:themeColor="text1"/>
+          <w:lang w:val="en-US"/>
+        </w:rPr>
+        <w:t xml:space="preserve"> </w:t>
+      </w:r>
+      <w:r>
+        <w:rPr>
+          <w:rFonts w:ascii="Calibri" w:hAnsi="Calibri"/>
+          <w:color w:val="000000" w:themeColor="text1"/>
+          <w:lang w:val="en-US"/>
+        </w:rPr>
+        <w:t xml:space="preserve">strongest </w:t>
+      </w:r>
+      <w:r>
+        <w:rPr>
+          <w:rFonts w:ascii="Calibri" w:hAnsi="Calibri"/>
+          <w:color w:val="000000" w:themeColor="text1"/>
+          <w:lang w:val="en-US"/>
+        </w:rPr>
+        <w:t>measures</w:t>
+      </w:r>
+      <w:r>
+        <w:rPr>
+          <w:rFonts w:ascii="Calibri" w:hAnsi="Calibri"/>
+          <w:color w:val="000000" w:themeColor="text1"/>
+          <w:lang w:val="en-US"/>
+        </w:rPr>
+        <w:t xml:space="preserve"> by classical inference and prediction on </w:t>
+      </w:r>
+      <w:r>
+        <w:rPr>
+          <w:rFonts w:ascii="Calibri" w:hAnsi="Calibri"/>
+          <w:color w:val="000000" w:themeColor="text1"/>
+          <w:lang w:val="en-US"/>
+        </w:rPr>
+        <w:t xml:space="preserve">the birthweight data, a few </w:t>
+      </w:r>
+      <w:r>
+        <w:rPr>
+          <w:rFonts w:ascii="Calibri" w:hAnsi="Calibri"/>
+          <w:color w:val="000000" w:themeColor="text1"/>
+          <w:lang w:val="en-US"/>
+        </w:rPr>
+        <w:t xml:space="preserve">variables </w:t>
+      </w:r>
+      <w:r>
+        <w:rPr>
+          <w:rFonts w:ascii="Calibri" w:hAnsi="Calibri"/>
+          <w:color w:val="000000" w:themeColor="text1"/>
+          <w:lang w:val="en-US"/>
+        </w:rPr>
+        <w:t xml:space="preserve">easily reached </w:t>
+      </w:r>
+      <w:r>
+        <w:rPr>
+          <w:rFonts w:ascii="Calibri" w:hAnsi="Calibri"/>
+          <w:color w:val="000000" w:themeColor="text1"/>
+          <w:lang w:val="en-US"/>
+        </w:rPr>
+        <w:t>significance.</w:t>
+      </w:r>
+      <w:r>
+        <w:rPr>
+          <w:rFonts w:ascii="Calibri" w:hAnsi="Calibri"/>
+          <w:color w:val="000000" w:themeColor="text1"/>
+          <w:lang w:val="en-US"/>
+        </w:rPr>
+        <w:t xml:space="preserve"> </w:t>
+      </w:r>
+      <w:r>
+        <w:rPr>
+          <w:rFonts w:ascii="Calibri" w:hAnsi="Calibri"/>
+          <w:color w:val="000000" w:themeColor="text1"/>
+          <w:lang w:val="en-US"/>
+        </w:rPr>
+        <w:t xml:space="preserve">However, </w:t>
+      </w:r>
+      <w:r>
+        <w:rPr>
+          <w:rFonts w:ascii="Calibri" w:hAnsi="Calibri"/>
+          <w:color w:val="000000" w:themeColor="text1"/>
+          <w:lang w:val="en-US"/>
+        </w:rPr>
+        <w:t xml:space="preserve">based on the same data, </w:t>
+      </w:r>
+      <w:r>
+        <w:rPr>
+          <w:rFonts w:ascii="Calibri" w:hAnsi="Calibri"/>
+          <w:color w:val="000000" w:themeColor="text1"/>
+          <w:lang w:val="en-US"/>
+        </w:rPr>
+        <w:t xml:space="preserve">it was </w:t>
+      </w:r>
+      <w:r>
+        <w:rPr>
+          <w:rFonts w:ascii="Calibri" w:hAnsi="Calibri"/>
+          <w:color w:val="000000" w:themeColor="text1"/>
+          <w:lang w:val="en-US"/>
+        </w:rPr>
+        <w:t xml:space="preserve">challenging to </w:t>
+      </w:r>
+      <w:r>
+        <w:rPr>
+          <w:rFonts w:ascii="Calibri" w:hAnsi="Calibri"/>
+          <w:color w:val="000000" w:themeColor="text1"/>
+          <w:lang w:val="en-US"/>
+        </w:rPr>
+        <w:t xml:space="preserve">obtain a </w:t>
+      </w:r>
+      <w:r>
+        <w:rPr>
+          <w:rFonts w:ascii="Calibri" w:hAnsi="Calibri"/>
+          <w:color w:val="000000" w:themeColor="text1"/>
+          <w:lang w:val="en-US"/>
+        </w:rPr>
+        <w:t>predict</w:t>
+      </w:r>
+      <w:r>
+        <w:rPr>
+          <w:rFonts w:ascii="Calibri" w:hAnsi="Calibri"/>
+          <w:color w:val="000000" w:themeColor="text1"/>
+          <w:lang w:val="en-US"/>
+        </w:rPr>
+        <w:t xml:space="preserve">ive model with convincing </w:t>
+      </w:r>
+      <w:r>
+        <w:rPr>
+          <w:rFonts w:ascii="Calibri" w:hAnsi="Calibri"/>
+          <w:color w:val="000000" w:themeColor="text1"/>
+          <w:lang w:val="en-US"/>
+        </w:rPr>
+        <w:t xml:space="preserve">pattern </w:t>
+      </w:r>
+      <w:r>
+        <w:rPr>
+          <w:rFonts w:ascii="Calibri" w:hAnsi="Calibri"/>
+          <w:color w:val="000000" w:themeColor="text1"/>
+          <w:lang w:val="en-US"/>
+        </w:rPr>
+        <w:t>generalization to new data</w:t>
+      </w:r>
+      <w:r>
+        <w:rPr>
+          <w:rFonts w:ascii="Calibri" w:hAnsi="Calibri"/>
+          <w:color w:val="000000" w:themeColor="text1"/>
+          <w:lang w:val="en-US"/>
+        </w:rPr>
+        <w:t xml:space="preserve">, despite </w:t>
+      </w:r>
+      <w:r>
+        <w:rPr>
+          <w:rFonts w:ascii="Calibri" w:hAnsi="Calibri"/>
+          <w:color w:val="000000" w:themeColor="text1"/>
+          <w:lang w:val="en-US"/>
+        </w:rPr>
+        <w:t>the reasonable sample size.</w:t>
+      </w:r>
+    </w:p>
+    <w:p>
+      <w:pPr>
+        <w:ind w:firstLine="708"/>
         <w:contextualSpacing/>
         <w:jc w:val="both"/>
         <w:rPr>
           <w:rFonts w:ascii="Calibri" w:hAnsi="Calibri"/>
-          <w:color w:val="A6A6A6" w:themeColor="background1" w:themeShade="A6"/>
-          <w:lang w:val="en-US"/>
-        </w:rPr>
-      </w:pPr>
-      <w:r>
-        <w:rPr>
-          <w:rFonts w:ascii="Calibri" w:hAnsi="Calibri" w:cs="Helvetica"/>
-          <w:bCs/>
-          <w:color w:val="000000"/>
-          <w:lang w:val="en-US" w:eastAsia="en-US"/>
-        </w:rPr>
-        <w:t>identify subsets of the input variables with the strongest effects.</w:t>
+          <w:color w:val="000000" w:themeColor="text1"/>
+          <w:lang w:val="en-US"/>
+        </w:rPr>
+      </w:pPr>
+      <w:r>
+        <w:rPr>
+          <w:rFonts w:ascii="Calibri" w:hAnsi="Calibri"/>
+          <w:color w:val="000000" w:themeColor="text1"/>
+          <w:lang w:val="en-US"/>
+        </w:rPr>
+        <w:t xml:space="preserve">In the </w:t>
+      </w:r>
+      <w:r>
+        <w:rPr>
+          <w:rFonts w:ascii="Calibri" w:hAnsi="Calibri"/>
+          <w:color w:val="000000" w:themeColor="text1"/>
+          <w:u w:val="single"/>
+          <w:lang w:val="en-US"/>
+        </w:rPr>
+        <w:t>p</w:t>
+      </w:r>
+      <w:r>
+        <w:rPr>
+          <w:rFonts w:ascii="Calibri" w:hAnsi="Calibri"/>
+          <w:color w:val="000000" w:themeColor="text1"/>
+          <w:u w:val="single"/>
+          <w:lang w:val="en-US"/>
+        </w:rPr>
+        <w:t>rostate</w:t>
+      </w:r>
+      <w:r>
+        <w:rPr>
+          <w:rFonts w:ascii="Calibri" w:hAnsi="Calibri"/>
+          <w:color w:val="000000" w:themeColor="text1"/>
+          <w:u w:val="single"/>
+          <w:lang w:val="en-US"/>
+        </w:rPr>
+        <w:t xml:space="preserve"> </w:t>
+      </w:r>
+      <w:r>
+        <w:rPr>
+          <w:rFonts w:ascii="Calibri" w:hAnsi="Calibri"/>
+          <w:color w:val="000000" w:themeColor="text1"/>
+          <w:u w:val="single"/>
+          <w:lang w:val="en-US"/>
+        </w:rPr>
+        <w:t xml:space="preserve">cancer </w:t>
+      </w:r>
+      <w:r>
+        <w:rPr>
+          <w:rFonts w:ascii="Calibri" w:hAnsi="Calibri"/>
+          <w:color w:val="000000" w:themeColor="text1"/>
+          <w:u w:val="single"/>
+          <w:lang w:val="en-US"/>
+        </w:rPr>
+        <w:t>data</w:t>
+      </w:r>
+      <w:r>
+        <w:rPr>
+          <w:rFonts w:ascii="Calibri" w:hAnsi="Calibri"/>
+          <w:color w:val="000000" w:themeColor="text1"/>
+          <w:u w:val="single"/>
+          <w:lang w:val="en-US"/>
+        </w:rPr>
+        <w:t>set,</w:t>
+      </w:r>
+      <w:r>
+        <w:rPr>
+          <w:rFonts w:ascii="Calibri" w:hAnsi="Calibri"/>
+          <w:color w:val="000000" w:themeColor="text1"/>
+          <w:lang w:val="en-US"/>
+        </w:rPr>
+        <w:t xml:space="preserve"> none of 8 input </w:t>
+      </w:r>
+      <w:r>
+        <w:rPr>
+          <w:rFonts w:ascii="Calibri" w:hAnsi="Calibri"/>
+          <w:color w:val="000000" w:themeColor="text1"/>
+          <w:lang w:val="en-US"/>
+        </w:rPr>
+        <w:t>measures</w:t>
+      </w:r>
+      <w:r>
+        <w:rPr>
+          <w:rFonts w:ascii="Calibri" w:hAnsi="Calibri"/>
+          <w:color w:val="000000" w:themeColor="text1"/>
+          <w:lang w:val="en-US"/>
+        </w:rPr>
+        <w:t xml:space="preserve"> </w:t>
+      </w:r>
+      <w:r>
+        <w:rPr>
+          <w:rFonts w:ascii="Calibri" w:hAnsi="Calibri"/>
+          <w:color w:val="000000" w:themeColor="text1"/>
+          <w:lang w:val="en-US"/>
+        </w:rPr>
+        <w:t>turned out</w:t>
+      </w:r>
+      <w:r>
+        <w:rPr>
+          <w:rFonts w:ascii="Calibri" w:hAnsi="Calibri"/>
+          <w:color w:val="000000" w:themeColor="text1"/>
+          <w:lang w:val="en-US"/>
+        </w:rPr>
+        <w:t xml:space="preserve"> to be</w:t>
+      </w:r>
+      <w:r>
+        <w:rPr>
+          <w:rFonts w:ascii="Calibri" w:hAnsi="Calibri"/>
+          <w:color w:val="000000" w:themeColor="text1"/>
+          <w:lang w:val="en-US"/>
+        </w:rPr>
+        <w:t xml:space="preserve"> statistically significantly associated with </w:t>
+      </w:r>
+      <w:r>
+        <w:rPr>
+          <w:rFonts w:ascii="Calibri" w:hAnsi="Calibri"/>
+          <w:color w:val="000000" w:themeColor="text1"/>
+          <w:lang w:val="en-US"/>
+        </w:rPr>
+        <w:t>prostate-specific antigen (</w:t>
+      </w:r>
+      <w:r>
+        <w:rPr>
+          <w:rFonts w:ascii="Calibri" w:hAnsi="Calibri"/>
+          <w:color w:val="000000" w:themeColor="text1"/>
+          <w:lang w:val="en-US"/>
+        </w:rPr>
+        <w:t>PSA</w:t>
+      </w:r>
+      <w:r>
+        <w:rPr>
+          <w:rFonts w:ascii="Calibri" w:hAnsi="Calibri"/>
+          <w:color w:val="000000" w:themeColor="text1"/>
+          <w:lang w:val="en-US"/>
+        </w:rPr>
+        <w:t>)</w:t>
+      </w:r>
+      <w:r>
+        <w:rPr>
+          <w:rFonts w:ascii="Calibri" w:hAnsi="Calibri"/>
+          <w:color w:val="000000" w:themeColor="text1"/>
+          <w:lang w:val="en-US"/>
+        </w:rPr>
+        <w:t xml:space="preserve"> </w:t>
+      </w:r>
+      <w:r>
+        <w:rPr>
+          <w:rFonts w:ascii="Calibri" w:hAnsi="Calibri"/>
+          <w:color w:val="000000" w:themeColor="text1"/>
+          <w:sz w:val="22"/>
+          <w:szCs w:val="22"/>
+          <w:lang w:val="en-US"/>
+        </w:rPr>
+        <w:t>in 87 men</w:t>
+      </w:r>
+      <w:r>
+        <w:rPr>
+          <w:rFonts w:ascii="Calibri" w:hAnsi="Calibri"/>
+          <w:color w:val="000000" w:themeColor="text1"/>
+          <w:lang w:val="en-US"/>
+        </w:rPr>
+        <w:t>.</w:t>
+      </w:r>
+      <w:r>
+        <w:rPr>
+          <w:rFonts w:ascii="Calibri" w:hAnsi="Calibri"/>
+          <w:color w:val="000000" w:themeColor="text1"/>
+          <w:lang w:val="en-US"/>
+        </w:rPr>
+        <w:t xml:space="preserve"> </w:t>
+      </w:r>
+      <w:r>
+        <w:rPr>
+          <w:rFonts w:ascii="Calibri" w:hAnsi="Calibri"/>
+          <w:color w:val="000000" w:themeColor="text1"/>
+          <w:lang w:val="en-US"/>
+        </w:rPr>
+        <w:t xml:space="preserve">This molecule is </w:t>
+      </w:r>
+      <w:r>
+        <w:rPr>
+          <w:rFonts w:ascii="Calibri" w:hAnsi="Calibri"/>
+          <w:color w:val="000000" w:themeColor="text1"/>
+          <w:lang w:val="en-US"/>
+        </w:rPr>
+        <w:t>widely</w:t>
+      </w:r>
+      <w:r>
+        <w:rPr>
+          <w:rFonts w:ascii="Calibri" w:hAnsi="Calibri"/>
+          <w:color w:val="000000" w:themeColor="text1"/>
+          <w:lang w:val="en-US"/>
+        </w:rPr>
+        <w:t xml:space="preserve"> used </w:t>
+      </w:r>
+      <w:r>
+        <w:rPr>
+          <w:rFonts w:ascii="Calibri" w:hAnsi="Calibri"/>
+          <w:color w:val="000000" w:themeColor="text1"/>
+          <w:lang w:val="en-US"/>
+        </w:rPr>
+        <w:t xml:space="preserve">by medical doctors </w:t>
+      </w:r>
+      <w:r>
+        <w:rPr>
+          <w:rFonts w:ascii="Calibri" w:hAnsi="Calibri"/>
+          <w:color w:val="000000" w:themeColor="text1"/>
+          <w:lang w:val="en-US"/>
+        </w:rPr>
+        <w:t xml:space="preserve">for screening and monitoring of </w:t>
+      </w:r>
+      <w:r>
+        <w:rPr>
+          <w:rFonts w:ascii="Calibri" w:hAnsi="Calibri"/>
+          <w:color w:val="000000" w:themeColor="text1"/>
+          <w:lang w:val="en-US"/>
+        </w:rPr>
+        <w:t xml:space="preserve">cancer to guide whether or not to </w:t>
+      </w:r>
+      <w:r>
+        <w:rPr>
+          <w:rFonts w:ascii="Calibri" w:hAnsi="Calibri"/>
+          <w:color w:val="000000" w:themeColor="text1"/>
+          <w:lang w:val="en-US"/>
+        </w:rPr>
+        <w:t xml:space="preserve">surgically </w:t>
+      </w:r>
+      <w:r>
+        <w:rPr>
+          <w:rFonts w:ascii="Calibri" w:hAnsi="Calibri"/>
+          <w:color w:val="000000" w:themeColor="text1"/>
+          <w:lang w:val="en-US"/>
+        </w:rPr>
+        <w:t xml:space="preserve">remove </w:t>
+      </w:r>
+      <w:r>
+        <w:rPr>
+          <w:rFonts w:ascii="Calibri" w:hAnsi="Calibri"/>
+          <w:color w:val="000000" w:themeColor="text1"/>
+          <w:lang w:val="en-US"/>
+        </w:rPr>
+        <w:t xml:space="preserve">the </w:t>
+      </w:r>
+      <w:r>
+        <w:rPr>
+          <w:rFonts w:ascii="Calibri" w:hAnsi="Calibri"/>
+          <w:color w:val="000000" w:themeColor="text1"/>
+          <w:lang w:val="en-US"/>
+        </w:rPr>
+        <w:t>prostate</w:t>
+      </w:r>
+      <w:r>
+        <w:rPr>
+          <w:rFonts w:ascii="Calibri" w:hAnsi="Calibri"/>
+          <w:color w:val="000000" w:themeColor="text1"/>
+          <w:lang w:val="en-US"/>
+        </w:rPr>
+        <w:t xml:space="preserve"> gland</w:t>
+      </w:r>
+      <w:r>
+        <w:rPr>
+          <w:rFonts w:ascii="Calibri" w:hAnsi="Calibri"/>
+          <w:color w:val="000000" w:themeColor="text1"/>
+          <w:lang w:val="en-US"/>
+        </w:rPr>
+        <w:t xml:space="preserve">. </w:t>
+      </w:r>
+      <w:r>
+        <w:rPr>
+          <w:rFonts w:ascii="Calibri" w:hAnsi="Calibri"/>
+          <w:color w:val="000000" w:themeColor="text1"/>
+          <w:lang w:val="en-US"/>
+        </w:rPr>
+        <w:t xml:space="preserve">Cancer volume (lcavol) </w:t>
+      </w:r>
+      <w:r>
+        <w:rPr>
+          <w:rFonts w:ascii="Calibri" w:hAnsi="Calibri"/>
+          <w:color w:val="000000" w:themeColor="text1"/>
+          <w:lang w:val="en-US"/>
+        </w:rPr>
+        <w:t xml:space="preserve">was </w:t>
+      </w:r>
+      <w:r>
+        <w:rPr>
+          <w:rFonts w:ascii="Calibri" w:hAnsi="Calibri"/>
+          <w:color w:val="000000" w:themeColor="text1"/>
+          <w:lang w:val="en-US"/>
+        </w:rPr>
+        <w:t xml:space="preserve">closest to being judged important with </w:t>
+      </w:r>
+      <w:r>
+        <w:rPr>
+          <w:rFonts w:ascii="Calibri" w:hAnsi="Calibri"/>
+          <w:color w:val="000000" w:themeColor="text1"/>
+          <w:lang w:val="en-US"/>
+        </w:rPr>
+        <w:t>p=0.081</w:t>
+      </w:r>
+      <w:r>
+        <w:rPr>
+          <w:rFonts w:ascii="Calibri" w:hAnsi="Calibri"/>
+          <w:color w:val="000000" w:themeColor="text1"/>
+          <w:lang w:val="en-US"/>
+        </w:rPr>
+        <w:t>.</w:t>
+      </w:r>
+      <w:r>
+        <w:rPr>
+          <w:rFonts w:ascii="Calibri" w:hAnsi="Calibri"/>
+          <w:color w:val="000000" w:themeColor="text1"/>
+          <w:lang w:val="en-US"/>
+        </w:rPr>
+        <w:t xml:space="preserve"> In contrast, </w:t>
+      </w:r>
+      <w:r>
+        <w:rPr>
+          <w:rFonts w:ascii="Calibri" w:hAnsi="Calibri"/>
+          <w:color w:val="000000" w:themeColor="text1"/>
+          <w:lang w:val="en-US"/>
+        </w:rPr>
+        <w:t>the estimated</w:t>
+      </w:r>
+      <w:r>
+        <w:rPr>
+          <w:rFonts w:ascii="Calibri" w:hAnsi="Calibri"/>
+          <w:color w:val="000000" w:themeColor="text1"/>
+          <w:lang w:val="en-US"/>
+        </w:rPr>
+        <w:t xml:space="preserve"> prediction</w:t>
+      </w:r>
+      <w:r>
+        <w:rPr>
+          <w:rFonts w:ascii="Calibri" w:hAnsi="Calibri"/>
+          <w:color w:val="000000" w:themeColor="text1"/>
+          <w:lang w:val="en-US"/>
+        </w:rPr>
+        <w:t xml:space="preserve"> accuracy</w:t>
+      </w:r>
+      <w:r>
+        <w:rPr>
+          <w:rFonts w:ascii="Calibri" w:hAnsi="Calibri"/>
+          <w:color w:val="000000" w:themeColor="text1"/>
+          <w:lang w:val="en-US"/>
+        </w:rPr>
+        <w:t xml:space="preserve"> </w:t>
+      </w:r>
+      <w:r>
+        <w:rPr>
+          <w:rFonts w:ascii="Calibri" w:hAnsi="Calibri"/>
+          <w:color w:val="000000" w:themeColor="text1"/>
+          <w:lang w:val="en-US"/>
+        </w:rPr>
+        <w:t xml:space="preserve">achieved </w:t>
+      </w:r>
+      <w:r>
+        <w:rPr>
+          <w:rFonts w:ascii="Calibri" w:hAnsi="Calibri"/>
+          <w:color w:val="000000" w:themeColor="text1"/>
+          <w:lang w:val="en-US"/>
+        </w:rPr>
+        <w:t>R</w:t>
+      </w:r>
+      <w:r>
+        <w:rPr>
+          <w:rFonts w:ascii="Calibri" w:hAnsi="Calibri"/>
+          <w:color w:val="000000" w:themeColor="text1"/>
+          <w:vertAlign w:val="superscript"/>
+          <w:lang w:val="en-US"/>
+        </w:rPr>
+        <w:t>2</w:t>
+      </w:r>
+      <w:r>
+        <w:rPr>
+          <w:rFonts w:ascii="Calibri" w:hAnsi="Calibri"/>
+          <w:color w:val="000000" w:themeColor="text1"/>
+          <w:lang w:val="en-US"/>
+        </w:rPr>
+        <w:t xml:space="preserve">=0.42 with 8/8 </w:t>
+      </w:r>
+      <w:r>
+        <w:rPr>
+          <w:rFonts w:ascii="Calibri" w:hAnsi="Calibri"/>
+          <w:color w:val="000000" w:themeColor="text1"/>
+          <w:lang w:val="en-US"/>
+        </w:rPr>
+        <w:t>coefficients,</w:t>
+      </w:r>
+      <w:r>
+        <w:rPr>
+          <w:rFonts w:ascii="Calibri" w:hAnsi="Calibri"/>
+          <w:color w:val="000000" w:themeColor="text1"/>
+          <w:lang w:val="en-US"/>
+        </w:rPr>
+        <w:t xml:space="preserve"> R</w:t>
+      </w:r>
+      <w:r>
+        <w:rPr>
+          <w:rFonts w:ascii="Calibri" w:hAnsi="Calibri"/>
+          <w:color w:val="000000" w:themeColor="text1"/>
+          <w:vertAlign w:val="superscript"/>
+          <w:lang w:val="en-US"/>
+        </w:rPr>
+        <w:t>2</w:t>
+      </w:r>
+      <w:r>
+        <w:rPr>
+          <w:rFonts w:ascii="Calibri" w:hAnsi="Calibri"/>
+          <w:color w:val="000000" w:themeColor="text1"/>
+          <w:lang w:val="en-US"/>
+        </w:rPr>
+        <w:t>=0.42 with 5/8 coefficients, R</w:t>
+      </w:r>
+      <w:r>
+        <w:rPr>
+          <w:rFonts w:ascii="Calibri" w:hAnsi="Calibri"/>
+          <w:color w:val="000000" w:themeColor="text1"/>
+          <w:vertAlign w:val="superscript"/>
+          <w:lang w:val="en-US"/>
+        </w:rPr>
+        <w:t>2</w:t>
+      </w:r>
+      <w:r>
+        <w:rPr>
+          <w:rFonts w:ascii="Calibri" w:hAnsi="Calibri"/>
+          <w:color w:val="000000" w:themeColor="text1"/>
+          <w:lang w:val="en-US"/>
+        </w:rPr>
+        <w:t xml:space="preserve">=0.38 with 3/8 coefficients, </w:t>
+      </w:r>
+      <w:r>
+        <w:rPr>
+          <w:rFonts w:ascii="Calibri" w:hAnsi="Calibri"/>
+          <w:color w:val="000000" w:themeColor="text1"/>
+          <w:lang w:val="en-US"/>
+        </w:rPr>
+        <w:t xml:space="preserve">and </w:t>
+      </w:r>
+      <w:r>
+        <w:rPr>
+          <w:rFonts w:ascii="Calibri" w:hAnsi="Calibri"/>
+          <w:color w:val="000000" w:themeColor="text1"/>
+          <w:lang w:val="en-US"/>
+        </w:rPr>
+        <w:t xml:space="preserve">still </w:t>
+      </w:r>
+      <w:r>
+        <w:rPr>
+          <w:rFonts w:ascii="Calibri" w:hAnsi="Calibri"/>
+          <w:color w:val="000000" w:themeColor="text1"/>
+          <w:lang w:val="en-US"/>
+        </w:rPr>
+        <w:t>R</w:t>
+      </w:r>
+      <w:r>
+        <w:rPr>
+          <w:rFonts w:ascii="Calibri" w:hAnsi="Calibri"/>
+          <w:color w:val="000000" w:themeColor="text1"/>
+          <w:vertAlign w:val="superscript"/>
+          <w:lang w:val="en-US"/>
+        </w:rPr>
+        <w:t>2</w:t>
+      </w:r>
+      <w:r>
+        <w:rPr>
+          <w:rFonts w:ascii="Calibri" w:hAnsi="Calibri"/>
+          <w:color w:val="000000" w:themeColor="text1"/>
+          <w:lang w:val="en-US"/>
+        </w:rPr>
+        <w:t>=0.35 with 2/8 coefficients.</w:t>
+      </w:r>
+      <w:r>
+        <w:rPr>
+          <w:rFonts w:ascii="Calibri" w:hAnsi="Calibri"/>
+          <w:color w:val="000000" w:themeColor="text1"/>
+          <w:lang w:val="en-US"/>
+        </w:rPr>
+        <w:t xml:space="preserve"> </w:t>
+      </w:r>
+      <w:r>
+        <w:rPr>
+          <w:rFonts w:ascii="Calibri" w:hAnsi="Calibri"/>
+          <w:color w:val="000000" w:themeColor="text1"/>
+          <w:lang w:val="en-US"/>
+        </w:rPr>
+        <w:t xml:space="preserve">Notably, the single most useful measure to predict the PSA </w:t>
+      </w:r>
+      <w:r>
+        <w:rPr>
+          <w:rFonts w:ascii="Calibri" w:hAnsi="Calibri"/>
+          <w:color w:val="000000" w:themeColor="text1"/>
+          <w:lang w:val="en-US"/>
+        </w:rPr>
+        <w:lastRenderedPageBreak/>
+        <w:t xml:space="preserve">concentration in a given man was the </w:t>
+      </w:r>
+      <w:r>
+        <w:rPr>
+          <w:rFonts w:ascii="Calibri" w:hAnsi="Calibri"/>
+          <w:color w:val="000000" w:themeColor="text1"/>
+          <w:lang w:val="en-US"/>
+        </w:rPr>
+        <w:t>cancer volume</w:t>
+      </w:r>
+      <w:r>
+        <w:rPr>
+          <w:rFonts w:ascii="Calibri" w:hAnsi="Calibri"/>
+          <w:color w:val="000000" w:themeColor="text1"/>
+          <w:lang w:val="en-US"/>
+        </w:rPr>
+        <w:t xml:space="preserve"> with an explained population variance of </w:t>
+      </w:r>
+      <w:r>
+        <w:rPr>
+          <w:rFonts w:ascii="Calibri" w:hAnsi="Calibri"/>
+          <w:color w:val="000000" w:themeColor="text1"/>
+          <w:lang w:val="en-US"/>
+        </w:rPr>
+        <w:t>R</w:t>
+      </w:r>
+      <w:r>
+        <w:rPr>
+          <w:rFonts w:ascii="Calibri" w:hAnsi="Calibri"/>
+          <w:color w:val="000000" w:themeColor="text1"/>
+          <w:vertAlign w:val="superscript"/>
+          <w:lang w:val="en-US"/>
+        </w:rPr>
+        <w:t>2</w:t>
+      </w:r>
+      <w:r>
+        <w:rPr>
+          <w:rFonts w:ascii="Calibri" w:hAnsi="Calibri"/>
+          <w:color w:val="000000" w:themeColor="text1"/>
+          <w:lang w:val="en-US"/>
+        </w:rPr>
+        <w:t>=0.25 with 1/8 coefficients</w:t>
+      </w:r>
+      <w:r>
+        <w:rPr>
+          <w:rFonts w:ascii="Calibri" w:hAnsi="Calibri"/>
+          <w:color w:val="000000" w:themeColor="text1"/>
+          <w:lang w:val="en-US"/>
+        </w:rPr>
+        <w:t xml:space="preserve"> (lcavol)</w:t>
+      </w:r>
+      <w:r>
+        <w:rPr>
+          <w:rFonts w:ascii="Calibri" w:hAnsi="Calibri"/>
+          <w:color w:val="000000" w:themeColor="text1"/>
+          <w:lang w:val="en-US"/>
+        </w:rPr>
+        <w:t xml:space="preserve">. That is, despite lacking statistical significance, </w:t>
+      </w:r>
+      <w:r>
+        <w:rPr>
+          <w:rFonts w:ascii="Calibri" w:hAnsi="Calibri"/>
+          <w:color w:val="000000" w:themeColor="text1"/>
+          <w:lang w:val="en-US"/>
+        </w:rPr>
+        <w:t xml:space="preserve">there </w:t>
+      </w:r>
+      <w:r>
+        <w:rPr>
+          <w:rFonts w:ascii="Calibri" w:hAnsi="Calibri"/>
+          <w:color w:val="000000" w:themeColor="text1"/>
+          <w:lang w:val="en-US"/>
+        </w:rPr>
+        <w:t>were</w:t>
+      </w:r>
+      <w:r>
+        <w:rPr>
+          <w:rFonts w:ascii="Calibri" w:hAnsi="Calibri"/>
+          <w:color w:val="000000" w:themeColor="text1"/>
+          <w:lang w:val="en-US"/>
+        </w:rPr>
+        <w:t xml:space="preserve"> coherent </w:t>
+      </w:r>
+      <w:r>
+        <w:rPr>
+          <w:rFonts w:ascii="Calibri" w:hAnsi="Calibri"/>
+          <w:color w:val="000000" w:themeColor="text1"/>
+          <w:lang w:val="en-US"/>
+        </w:rPr>
+        <w:t xml:space="preserve">predictive </w:t>
+      </w:r>
+      <w:r>
+        <w:rPr>
+          <w:rFonts w:ascii="Calibri" w:hAnsi="Calibri"/>
+          <w:color w:val="000000" w:themeColor="text1"/>
+          <w:lang w:val="en-US"/>
+        </w:rPr>
+        <w:t xml:space="preserve">patterns in the data that </w:t>
+      </w:r>
+      <w:r>
+        <w:rPr>
+          <w:rFonts w:ascii="Calibri" w:hAnsi="Calibri"/>
+          <w:color w:val="000000" w:themeColor="text1"/>
+          <w:lang w:val="en-US"/>
+        </w:rPr>
+        <w:t>were</w:t>
+      </w:r>
+      <w:r>
+        <w:rPr>
+          <w:rFonts w:ascii="Calibri" w:hAnsi="Calibri"/>
+          <w:color w:val="000000" w:themeColor="text1"/>
+          <w:lang w:val="en-US"/>
+        </w:rPr>
+        <w:t xml:space="preserve"> reliably extracted</w:t>
+      </w:r>
+      <w:r>
+        <w:rPr>
+          <w:rFonts w:ascii="Calibri" w:hAnsi="Calibri"/>
+          <w:color w:val="000000" w:themeColor="text1"/>
+          <w:lang w:val="en-US"/>
+        </w:rPr>
+        <w:t xml:space="preserve"> across several input variables.</w:t>
+      </w:r>
+      <w:r>
+        <w:rPr>
+          <w:rFonts w:ascii="Calibri" w:hAnsi="Calibri"/>
+          <w:color w:val="000000" w:themeColor="text1"/>
+          <w:lang w:val="en-US"/>
+        </w:rPr>
+        <w:t xml:space="preserve"> </w:t>
+      </w:r>
+      <w:r>
+        <w:rPr>
+          <w:rFonts w:ascii="Calibri" w:hAnsi="Calibri"/>
+          <w:color w:val="000000" w:themeColor="text1"/>
+          <w:lang w:val="en-US"/>
+        </w:rPr>
+        <w:t>T</w:t>
+      </w:r>
+      <w:r>
+        <w:rPr>
+          <w:rFonts w:ascii="Calibri" w:hAnsi="Calibri"/>
+          <w:color w:val="000000" w:themeColor="text1"/>
+          <w:lang w:val="en-US"/>
+        </w:rPr>
+        <w:t xml:space="preserve">he </w:t>
+      </w:r>
+      <w:r>
+        <w:rPr>
+          <w:rFonts w:ascii="Calibri" w:hAnsi="Calibri"/>
+          <w:color w:val="000000" w:themeColor="text1"/>
+          <w:lang w:val="en-US"/>
+        </w:rPr>
+        <w:t>combined</w:t>
+      </w:r>
+      <w:r>
+        <w:rPr>
+          <w:rFonts w:ascii="Calibri" w:hAnsi="Calibri"/>
+          <w:color w:val="000000" w:themeColor="text1"/>
+          <w:lang w:val="en-US"/>
+        </w:rPr>
+        <w:t xml:space="preserve"> input from several variables was required to achieve the </w:t>
+      </w:r>
+      <w:r>
+        <w:rPr>
+          <w:rFonts w:ascii="Calibri" w:hAnsi="Calibri"/>
+          <w:color w:val="000000" w:themeColor="text1"/>
+          <w:lang w:val="en-US"/>
+        </w:rPr>
+        <w:t>highest prediction performances.</w:t>
+      </w:r>
+      <w:r>
+        <w:rPr>
+          <w:rFonts w:ascii="Calibri" w:hAnsi="Calibri"/>
+          <w:color w:val="000000" w:themeColor="text1"/>
+          <w:lang w:val="en-US"/>
+        </w:rPr>
+        <w:t xml:space="preserve"> </w:t>
+      </w:r>
+      <w:r>
+        <w:rPr>
+          <w:rFonts w:ascii="Calibri" w:hAnsi="Calibri"/>
+          <w:color w:val="000000" w:themeColor="text1"/>
+          <w:lang w:val="en-US"/>
+        </w:rPr>
+        <w:t>T</w:t>
+      </w:r>
+      <w:r>
+        <w:rPr>
+          <w:rFonts w:ascii="Calibri" w:hAnsi="Calibri"/>
+          <w:color w:val="000000" w:themeColor="text1"/>
+          <w:lang w:val="en-US"/>
+        </w:rPr>
+        <w:t>he prediction approach also detailed that lcavol &gt; svi &gt; lweight</w:t>
+      </w:r>
+      <w:r>
+        <w:rPr>
+          <w:rFonts w:ascii="Calibri" w:hAnsi="Calibri"/>
+          <w:color w:val="000000" w:themeColor="text1"/>
+          <w:lang w:val="en-US"/>
+        </w:rPr>
+        <w:t xml:space="preserve"> </w:t>
+      </w:r>
+      <w:r>
+        <w:rPr>
+          <w:rFonts w:ascii="Calibri" w:hAnsi="Calibri"/>
+          <w:color w:val="000000" w:themeColor="text1"/>
+          <w:lang w:val="en-US"/>
+        </w:rPr>
+        <w:t>carry the most relevant information to forecast a man’s PSA level.</w:t>
+      </w:r>
+      <w:r>
+        <w:rPr>
+          <w:rFonts w:ascii="Calibri" w:hAnsi="Calibri"/>
+          <w:color w:val="000000" w:themeColor="text1"/>
+          <w:lang w:val="en-US"/>
+        </w:rPr>
+        <w:t xml:space="preserve"> </w:t>
+      </w:r>
+      <w:r>
+        <w:rPr>
+          <w:rFonts w:ascii="Calibri" w:hAnsi="Calibri"/>
+          <w:color w:val="000000" w:themeColor="text1"/>
+          <w:lang w:val="en-US"/>
+        </w:rPr>
+        <w:t xml:space="preserve">The ordered ranking </w:t>
+      </w:r>
+      <w:r>
+        <w:rPr>
+          <w:rFonts w:ascii="Calibri" w:hAnsi="Calibri"/>
+          <w:color w:val="000000" w:themeColor="text1"/>
+          <w:lang w:val="en-US"/>
+        </w:rPr>
+        <w:t>coincided with</w:t>
+      </w:r>
+      <w:r>
+        <w:rPr>
+          <w:rFonts w:ascii="Calibri" w:hAnsi="Calibri"/>
+          <w:color w:val="000000" w:themeColor="text1"/>
+          <w:lang w:val="en-US"/>
+        </w:rPr>
+        <w:t xml:space="preserve"> the absolute beta coefficients </w:t>
+      </w:r>
+      <w:r>
+        <w:rPr>
+          <w:rFonts w:ascii="Calibri" w:hAnsi="Calibri"/>
+          <w:color w:val="000000" w:themeColor="text1"/>
+          <w:lang w:val="en-US"/>
+        </w:rPr>
+        <w:t>obtained using</w:t>
+      </w:r>
+      <w:r>
+        <w:rPr>
+          <w:rFonts w:ascii="Calibri" w:hAnsi="Calibri"/>
+          <w:color w:val="000000" w:themeColor="text1"/>
+          <w:lang w:val="en-US"/>
+        </w:rPr>
+        <w:t xml:space="preserve"> </w:t>
+      </w:r>
+      <w:r>
+        <w:rPr>
+          <w:rFonts w:ascii="Calibri" w:hAnsi="Calibri"/>
+          <w:color w:val="000000" w:themeColor="text1"/>
+          <w:lang w:val="en-US"/>
+        </w:rPr>
+        <w:t>linear regression. I</w:t>
+      </w:r>
+      <w:r>
+        <w:rPr>
+          <w:rFonts w:ascii="Calibri" w:hAnsi="Calibri"/>
+          <w:color w:val="000000" w:themeColor="text1"/>
+          <w:lang w:val="en-US"/>
+        </w:rPr>
+        <w:t xml:space="preserve">n </w:t>
+      </w:r>
+      <w:r>
+        <w:rPr>
+          <w:rFonts w:ascii="Calibri" w:hAnsi="Calibri"/>
+          <w:color w:val="000000" w:themeColor="text1"/>
+          <w:lang w:val="en-US"/>
+        </w:rPr>
+        <w:t xml:space="preserve">the prostate cancer </w:t>
+      </w:r>
+      <w:r>
+        <w:rPr>
+          <w:rFonts w:ascii="Calibri" w:hAnsi="Calibri"/>
+          <w:color w:val="000000" w:themeColor="text1"/>
+          <w:lang w:val="en-US"/>
+        </w:rPr>
+        <w:t>dataset, in-samp</w:t>
+      </w:r>
+      <w:r>
+        <w:rPr>
+          <w:rFonts w:ascii="Calibri" w:hAnsi="Calibri"/>
+          <w:color w:val="000000" w:themeColor="text1"/>
+          <w:lang w:val="en-US"/>
+        </w:rPr>
+        <w:t>le model estimation reverberated</w:t>
+      </w:r>
+      <w:r>
+        <w:rPr>
+          <w:rFonts w:ascii="Calibri" w:hAnsi="Calibri"/>
+          <w:color w:val="000000" w:themeColor="text1"/>
+          <w:lang w:val="en-US"/>
+        </w:rPr>
+        <w:t xml:space="preserve"> with </w:t>
+      </w:r>
+      <w:r>
+        <w:rPr>
+          <w:rFonts w:ascii="Calibri" w:hAnsi="Calibri"/>
+          <w:color w:val="000000" w:themeColor="text1"/>
+          <w:lang w:val="en-US"/>
+        </w:rPr>
+        <w:t xml:space="preserve">(all three positive) </w:t>
+      </w:r>
+      <w:r>
+        <w:rPr>
+          <w:rFonts w:ascii="Calibri" w:hAnsi="Calibri"/>
+          <w:color w:val="000000" w:themeColor="text1"/>
+          <w:lang w:val="en-US"/>
+        </w:rPr>
+        <w:t>variable importance in out-of-samp</w:t>
+      </w:r>
+      <w:r>
+        <w:rPr>
+          <w:rFonts w:ascii="Calibri" w:hAnsi="Calibri"/>
+          <w:color w:val="000000" w:themeColor="text1"/>
+          <w:lang w:val="en-US"/>
+        </w:rPr>
+        <w:t>le prediction performance, but wa</w:t>
+      </w:r>
+      <w:r>
+        <w:rPr>
+          <w:rFonts w:ascii="Calibri" w:hAnsi="Calibri"/>
+          <w:color w:val="000000" w:themeColor="text1"/>
+          <w:lang w:val="en-US"/>
+        </w:rPr>
+        <w:t>s at odds with</w:t>
+      </w:r>
+      <w:r>
+        <w:rPr>
+          <w:rFonts w:ascii="Calibri" w:hAnsi="Calibri"/>
+          <w:color w:val="000000" w:themeColor="text1"/>
+          <w:lang w:val="en-US"/>
+        </w:rPr>
+        <w:t xml:space="preserve"> the obtained</w:t>
+      </w:r>
+      <w:r>
+        <w:rPr>
+          <w:rFonts w:ascii="Calibri" w:hAnsi="Calibri"/>
+          <w:color w:val="000000" w:themeColor="text1"/>
+          <w:lang w:val="en-US"/>
+        </w:rPr>
+        <w:t xml:space="preserve"> </w:t>
+      </w:r>
+      <w:r>
+        <w:rPr>
+          <w:rFonts w:ascii="Calibri" w:hAnsi="Calibri"/>
+          <w:color w:val="000000" w:themeColor="text1"/>
+          <w:lang w:val="en-US"/>
+        </w:rPr>
+        <w:t xml:space="preserve">insignificant </w:t>
+      </w:r>
+      <w:r>
+        <w:rPr>
+          <w:rFonts w:ascii="Calibri" w:hAnsi="Calibri"/>
+          <w:color w:val="000000" w:themeColor="text1"/>
+          <w:lang w:val="en-US"/>
+        </w:rPr>
+        <w:t>p-value</w:t>
+      </w:r>
+      <w:r>
+        <w:rPr>
+          <w:rFonts w:ascii="Calibri" w:hAnsi="Calibri"/>
+          <w:color w:val="000000" w:themeColor="text1"/>
+          <w:lang w:val="en-US"/>
+        </w:rPr>
+        <w:t>s.</w:t>
       </w:r>
     </w:p>
     <w:p>
       <w:pPr>
+        <w:pStyle w:val="HTMLVorformatiert"/>
+        <w:shd w:val="clear" w:color="auto" w:fill="FFFFFF"/>
+        <w:jc w:val="both"/>
+        <w:textAlignment w:val="baseline"/>
+        <w:rPr>
+          <w:rFonts w:ascii="Calibri" w:hAnsi="Calibri"/>
+          <w:color w:val="000000"/>
+          <w:sz w:val="24"/>
+          <w:szCs w:val="24"/>
+          <w:lang w:val="en-US"/>
+        </w:rPr>
+      </w:pPr>
+      <w:r>
+        <w:rPr>
+          <w:rFonts w:ascii="Calibri" w:hAnsi="Calibri"/>
+          <w:color w:val="000000" w:themeColor="text1"/>
+          <w:sz w:val="24"/>
+          <w:szCs w:val="24"/>
+          <w:lang w:val="en-US"/>
+        </w:rPr>
+        <w:tab/>
+      </w:r>
+      <w:r>
+        <w:rPr>
+          <w:rFonts w:ascii="Calibri" w:hAnsi="Calibri"/>
+          <w:color w:val="000000" w:themeColor="text1"/>
+          <w:sz w:val="24"/>
+          <w:szCs w:val="24"/>
+          <w:lang w:val="en-US"/>
+        </w:rPr>
+        <w:t>In the</w:t>
+      </w:r>
+      <w:r>
+        <w:rPr>
+          <w:rFonts w:ascii="Calibri" w:hAnsi="Calibri"/>
+          <w:color w:val="000000" w:themeColor="text1"/>
+          <w:sz w:val="24"/>
+          <w:szCs w:val="24"/>
+          <w:u w:val="single"/>
+          <w:lang w:val="en-US"/>
+        </w:rPr>
+        <w:t xml:space="preserve"> </w:t>
+      </w:r>
+      <w:r>
+        <w:rPr>
+          <w:rFonts w:ascii="Calibri" w:hAnsi="Calibri"/>
+          <w:color w:val="000000" w:themeColor="text1"/>
+          <w:sz w:val="24"/>
+          <w:szCs w:val="24"/>
+          <w:u w:val="single"/>
+          <w:lang w:val="en-US"/>
+        </w:rPr>
+        <w:t>d</w:t>
+      </w:r>
+      <w:r>
+        <w:rPr>
+          <w:rFonts w:ascii="Calibri" w:hAnsi="Calibri"/>
+          <w:color w:val="000000" w:themeColor="text1"/>
+          <w:sz w:val="24"/>
+          <w:szCs w:val="24"/>
+          <w:u w:val="single"/>
+          <w:lang w:val="en-US"/>
+        </w:rPr>
+        <w:t>iabetes</w:t>
+      </w:r>
+      <w:r>
+        <w:rPr>
+          <w:rFonts w:ascii="Calibri" w:hAnsi="Calibri"/>
+          <w:color w:val="000000" w:themeColor="text1"/>
+          <w:sz w:val="24"/>
+          <w:szCs w:val="24"/>
+          <w:u w:val="single"/>
+          <w:lang w:val="en-US"/>
+        </w:rPr>
+        <w:t xml:space="preserve"> dataset</w:t>
+      </w:r>
+      <w:r>
+        <w:rPr>
+          <w:rFonts w:ascii="Calibri" w:hAnsi="Calibri"/>
+          <w:color w:val="000000" w:themeColor="text1"/>
+          <w:sz w:val="24"/>
+          <w:szCs w:val="24"/>
+          <w:lang w:val="en-US"/>
+        </w:rPr>
+        <w:t>,</w:t>
+      </w:r>
+      <w:r>
+        <w:rPr>
+          <w:rFonts w:ascii="Calibri" w:hAnsi="Calibri"/>
+          <w:color w:val="000000" w:themeColor="text1"/>
+          <w:sz w:val="24"/>
+          <w:szCs w:val="24"/>
+          <w:lang w:val="en-US"/>
+        </w:rPr>
+        <w:t xml:space="preserve"> d</w:t>
+      </w:r>
+      <w:r>
+        <w:rPr>
+          <w:rFonts w:ascii="Calibri" w:hAnsi="Calibri"/>
+          <w:color w:val="000000" w:themeColor="text1"/>
+          <w:sz w:val="24"/>
+          <w:szCs w:val="24"/>
+          <w:lang w:val="en-US"/>
+        </w:rPr>
+        <w:t>isease progression after one year</w:t>
+      </w:r>
+      <w:r>
+        <w:rPr>
+          <w:rFonts w:ascii="Calibri" w:hAnsi="Calibri"/>
+          <w:b/>
+          <w:color w:val="000000" w:themeColor="text1"/>
+          <w:sz w:val="24"/>
+          <w:szCs w:val="24"/>
+          <w:lang w:val="en-US"/>
+        </w:rPr>
+        <w:t xml:space="preserve"> </w:t>
+      </w:r>
+      <w:r>
+        <w:rPr>
+          <w:rFonts w:ascii="Calibri" w:hAnsi="Calibri"/>
+          <w:color w:val="000000" w:themeColor="text1"/>
+          <w:sz w:val="24"/>
+          <w:szCs w:val="24"/>
+          <w:lang w:val="en-US"/>
+        </w:rPr>
+        <w:t>was</w:t>
+      </w:r>
+      <w:r>
+        <w:rPr>
+          <w:rFonts w:ascii="Calibri" w:hAnsi="Calibri"/>
+          <w:b/>
+          <w:color w:val="000000" w:themeColor="text1"/>
+          <w:sz w:val="24"/>
+          <w:szCs w:val="24"/>
+          <w:lang w:val="en-US"/>
+        </w:rPr>
+        <w:t xml:space="preserve"> </w:t>
+      </w:r>
+      <w:r>
+        <w:rPr>
+          <w:rFonts w:ascii="Calibri" w:hAnsi="Calibri"/>
+          <w:color w:val="000000" w:themeColor="text1"/>
+          <w:sz w:val="24"/>
+          <w:szCs w:val="24"/>
+          <w:lang w:val="en-US"/>
+        </w:rPr>
+        <w:t>to be derived from 10 measures in</w:t>
+      </w:r>
+      <w:r>
+        <w:rPr>
+          <w:rFonts w:ascii="Calibri" w:hAnsi="Calibri"/>
+          <w:b/>
+          <w:color w:val="000000" w:themeColor="text1"/>
+          <w:sz w:val="24"/>
+          <w:szCs w:val="24"/>
+          <w:lang w:val="en-US"/>
+        </w:rPr>
+        <w:t xml:space="preserve"> </w:t>
+      </w:r>
+      <w:r>
+        <w:rPr>
+          <w:rFonts w:ascii="Calibri" w:hAnsi="Calibri"/>
+          <w:color w:val="000000" w:themeColor="text1"/>
+          <w:sz w:val="24"/>
+          <w:szCs w:val="24"/>
+          <w:lang w:val="en-US"/>
+        </w:rPr>
+        <w:t>442</w:t>
+      </w:r>
+      <w:r>
+        <w:rPr>
+          <w:rFonts w:ascii="Calibri" w:hAnsi="Calibri"/>
+          <w:b/>
+          <w:color w:val="000000" w:themeColor="text1"/>
+          <w:sz w:val="24"/>
+          <w:szCs w:val="24"/>
+          <w:lang w:val="en-US"/>
+        </w:rPr>
+        <w:t xml:space="preserve"> </w:t>
+      </w:r>
+      <w:r>
+        <w:rPr>
+          <w:rFonts w:ascii="Calibri" w:hAnsi="Calibri"/>
+          <w:color w:val="000000" w:themeColor="text1"/>
+          <w:sz w:val="24"/>
+          <w:szCs w:val="24"/>
+          <w:lang w:val="en-US"/>
+        </w:rPr>
+        <w:t>patients</w:t>
+      </w:r>
+      <w:r>
+        <w:rPr>
+          <w:rFonts w:ascii="Calibri" w:hAnsi="Calibri"/>
+          <w:color w:val="000000" w:themeColor="text1"/>
+          <w:sz w:val="24"/>
+          <w:szCs w:val="24"/>
+          <w:lang w:val="en-US"/>
+        </w:rPr>
+        <w:t>.</w:t>
+      </w:r>
+      <w:r>
+        <w:rPr>
+          <w:rFonts w:ascii="Calibri" w:hAnsi="Calibri"/>
+          <w:color w:val="000000" w:themeColor="text1"/>
+          <w:sz w:val="24"/>
+          <w:szCs w:val="24"/>
+          <w:lang w:val="en-US"/>
+        </w:rPr>
+        <w:t xml:space="preserve"> In modeling for inference, </w:t>
+      </w:r>
+      <w:r>
+        <w:rPr>
+          <w:rFonts w:ascii="Calibri" w:hAnsi="Calibri"/>
+          <w:color w:val="000000" w:themeColor="text1"/>
+          <w:sz w:val="24"/>
+          <w:szCs w:val="24"/>
+          <w:lang w:val="en-US"/>
+        </w:rPr>
+        <w:t xml:space="preserve">only </w:t>
+      </w:r>
+      <w:r>
+        <w:rPr>
+          <w:rFonts w:ascii="Calibri" w:hAnsi="Calibri"/>
+          <w:color w:val="000000" w:themeColor="text1"/>
+          <w:sz w:val="24"/>
+          <w:szCs w:val="24"/>
+          <w:lang w:val="en-US"/>
+        </w:rPr>
+        <w:t xml:space="preserve">the </w:t>
+      </w:r>
+      <w:r>
+        <w:rPr>
+          <w:rFonts w:ascii="Calibri" w:hAnsi="Calibri"/>
+          <w:color w:val="000000" w:themeColor="text1"/>
+          <w:sz w:val="24"/>
+          <w:szCs w:val="24"/>
+          <w:lang w:val="en-US"/>
+        </w:rPr>
+        <w:t>b</w:t>
+      </w:r>
+      <w:r>
+        <w:rPr>
+          <w:rFonts w:ascii="Calibri" w:hAnsi="Calibri"/>
+          <w:color w:val="000000" w:themeColor="text1"/>
+          <w:sz w:val="24"/>
+          <w:szCs w:val="24"/>
+          <w:lang w:val="en-US"/>
+        </w:rPr>
+        <w:t>ody mass index (bmi)</w:t>
+      </w:r>
+      <w:r>
+        <w:rPr>
+          <w:rFonts w:ascii="Calibri" w:hAnsi="Calibri"/>
+          <w:color w:val="000000" w:themeColor="text1"/>
+          <w:sz w:val="24"/>
+          <w:szCs w:val="24"/>
+          <w:lang w:val="en-US"/>
+        </w:rPr>
+        <w:t xml:space="preserve"> wa</w:t>
+      </w:r>
+      <w:r>
+        <w:rPr>
+          <w:rFonts w:ascii="Calibri" w:hAnsi="Calibri"/>
+          <w:color w:val="000000" w:themeColor="text1"/>
+          <w:sz w:val="24"/>
+          <w:szCs w:val="24"/>
+          <w:lang w:val="en-US"/>
+        </w:rPr>
+        <w:t>s deemed significant at p=0.01</w:t>
+      </w:r>
+      <w:r>
+        <w:rPr>
+          <w:rFonts w:ascii="Calibri" w:hAnsi="Calibri"/>
+          <w:color w:val="000000" w:themeColor="text1"/>
+          <w:sz w:val="24"/>
+          <w:szCs w:val="24"/>
+          <w:lang w:val="en-US"/>
+        </w:rPr>
+        <w:t xml:space="preserve"> among all input variables.</w:t>
+      </w:r>
+      <w:r>
+        <w:rPr>
+          <w:rFonts w:ascii="Calibri" w:hAnsi="Calibri"/>
+          <w:color w:val="000000" w:themeColor="text1"/>
+          <w:sz w:val="24"/>
+          <w:szCs w:val="24"/>
+          <w:lang w:val="en-US"/>
+        </w:rPr>
+        <w:t xml:space="preserve"> This single measure, however, only accounted for 3% of explained disease progression in the population in modeling for prediction. Adding the second most predictive variable</w:t>
+      </w:r>
+      <w:r>
+        <w:rPr>
+          <w:rFonts w:ascii="Calibri" w:hAnsi="Calibri"/>
+          <w:color w:val="000000" w:themeColor="text1"/>
+          <w:sz w:val="24"/>
+          <w:szCs w:val="24"/>
+          <w:lang w:val="en-US"/>
+        </w:rPr>
+        <w:t xml:space="preserve"> - s5 - to the linear model with bmi, </w:t>
+      </w:r>
+      <w:r>
+        <w:rPr>
+          <w:rFonts w:ascii="Calibri" w:hAnsi="Calibri"/>
+          <w:color w:val="000000" w:themeColor="text1"/>
+          <w:sz w:val="24"/>
+          <w:szCs w:val="24"/>
+          <w:lang w:val="en-US"/>
+        </w:rPr>
+        <w:t xml:space="preserve">boosted the prediction accuracy to </w:t>
+      </w:r>
+      <w:r>
+        <w:rPr>
+          <w:rFonts w:ascii="Calibri" w:hAnsi="Calibri"/>
+          <w:color w:val="000000"/>
+          <w:sz w:val="24"/>
+          <w:szCs w:val="24"/>
+          <w:lang w:val="en-US"/>
+        </w:rPr>
+        <w:t>R</w:t>
+      </w:r>
+      <w:r>
+        <w:rPr>
+          <w:rFonts w:ascii="Calibri" w:hAnsi="Calibri"/>
+          <w:color w:val="000000"/>
+          <w:sz w:val="24"/>
+          <w:szCs w:val="24"/>
+          <w:vertAlign w:val="superscript"/>
+          <w:lang w:val="en-US"/>
+        </w:rPr>
+        <w:t>2</w:t>
+      </w:r>
+      <w:r>
+        <w:rPr>
+          <w:rFonts w:ascii="Calibri" w:hAnsi="Calibri"/>
+          <w:color w:val="000000"/>
+          <w:sz w:val="24"/>
+          <w:szCs w:val="24"/>
+          <w:lang w:val="en-US"/>
+        </w:rPr>
+        <w:t>=0.42</w:t>
+      </w:r>
+      <w:r>
+        <w:rPr>
+          <w:rFonts w:ascii="Calibri" w:hAnsi="Calibri"/>
+          <w:color w:val="000000"/>
+          <w:sz w:val="24"/>
+          <w:szCs w:val="24"/>
+          <w:lang w:val="en-US"/>
+        </w:rPr>
+        <w:t>.</w:t>
+      </w:r>
+      <w:r>
+        <w:rPr>
+          <w:rFonts w:ascii="Calibri" w:hAnsi="Calibri"/>
+          <w:color w:val="000000" w:themeColor="text1"/>
+          <w:sz w:val="24"/>
+          <w:szCs w:val="24"/>
+          <w:lang w:val="en-US"/>
+        </w:rPr>
+        <w:t xml:space="preserve"> A</w:t>
+      </w:r>
+      <w:r>
+        <w:rPr>
+          <w:rFonts w:ascii="Calibri" w:hAnsi="Calibri"/>
+          <w:color w:val="000000" w:themeColor="text1"/>
+          <w:sz w:val="24"/>
+          <w:szCs w:val="24"/>
+          <w:lang w:val="en-US"/>
+        </w:rPr>
+        <w:t>dding more and ultimately all input variables into the model led to small additional improvements in prediction performance (R</w:t>
+      </w:r>
+      <w:r>
+        <w:rPr>
+          <w:rFonts w:ascii="Calibri" w:hAnsi="Calibri"/>
+          <w:color w:val="000000" w:themeColor="text1"/>
+          <w:sz w:val="24"/>
+          <w:szCs w:val="24"/>
+          <w:vertAlign w:val="superscript"/>
+          <w:lang w:val="en-US"/>
+        </w:rPr>
+        <w:t>2</w:t>
+      </w:r>
+      <w:r>
+        <w:rPr>
+          <w:rFonts w:ascii="Calibri" w:hAnsi="Calibri"/>
+          <w:color w:val="000000" w:themeColor="text1"/>
+          <w:sz w:val="24"/>
+          <w:szCs w:val="24"/>
+          <w:lang w:val="en-US"/>
+        </w:rPr>
+        <w:t>=</w:t>
+      </w:r>
+      <w:r>
+        <w:rPr>
+          <w:rFonts w:ascii="Calibri" w:hAnsi="Calibri"/>
+          <w:color w:val="000000"/>
+          <w:sz w:val="24"/>
+          <w:szCs w:val="24"/>
+          <w:lang w:val="en-US"/>
+        </w:rPr>
+        <w:t>0.46)</w:t>
+      </w:r>
+      <w:r>
+        <w:rPr>
+          <w:rFonts w:ascii="Calibri" w:hAnsi="Calibri"/>
+          <w:color w:val="000000"/>
+          <w:sz w:val="24"/>
+          <w:szCs w:val="24"/>
+          <w:lang w:val="en-US"/>
+        </w:rPr>
+        <w:t>. In fact, s5 showed</w:t>
+      </w:r>
+      <w:r>
+        <w:rPr>
+          <w:rFonts w:ascii="Calibri" w:hAnsi="Calibri"/>
+          <w:color w:val="000000"/>
+          <w:sz w:val="24"/>
+          <w:szCs w:val="24"/>
+          <w:lang w:val="en-US"/>
+        </w:rPr>
+        <w:t xml:space="preserve"> the highest positive beta coefficient (at the beginning of </w:t>
+      </w:r>
+      <w:r>
+        <w:rPr>
+          <w:rFonts w:ascii="Calibri" w:hAnsi="Calibri"/>
+          <w:color w:val="000000"/>
+          <w:sz w:val="24"/>
+          <w:szCs w:val="24"/>
+          <w:lang w:val="en-US"/>
+        </w:rPr>
+        <w:t xml:space="preserve">the </w:t>
+      </w:r>
+      <w:r>
+        <w:rPr>
+          <w:rFonts w:ascii="Calibri" w:hAnsi="Calibri"/>
+          <w:color w:val="000000"/>
+          <w:sz w:val="24"/>
+          <w:szCs w:val="24"/>
+          <w:lang w:val="en-US"/>
+        </w:rPr>
+        <w:t xml:space="preserve">regularization path, </w:t>
+      </w:r>
+      <w:r>
+        <w:rPr>
+          <w:rFonts w:ascii="Calibri" w:hAnsi="Calibri"/>
+          <w:color w:val="000000"/>
+          <w:sz w:val="24"/>
+          <w:szCs w:val="24"/>
+          <w:lang w:val="en-US"/>
+        </w:rPr>
+        <w:t xml:space="preserve">where </w:t>
+      </w:r>
+      <w:r>
+        <w:rPr>
+          <w:rFonts w:ascii="Calibri" w:hAnsi="Calibri"/>
+          <w:color w:val="000000"/>
+          <w:sz w:val="24"/>
+          <w:szCs w:val="24"/>
+          <w:lang w:val="en-US"/>
+        </w:rPr>
+        <w:t xml:space="preserve">small sparsity </w:t>
+      </w:r>
+      <w:r>
+        <w:rPr>
+          <w:rFonts w:ascii="Calibri" w:hAnsi="Calibri"/>
+          <w:color w:val="000000"/>
+          <w:sz w:val="24"/>
+          <w:szCs w:val="24"/>
+          <w:lang w:val="en-US"/>
+        </w:rPr>
+        <w:t xml:space="preserve">was </w:t>
+      </w:r>
+      <w:r>
+        <w:rPr>
+          <w:rFonts w:ascii="Calibri" w:hAnsi="Calibri"/>
+          <w:color w:val="000000"/>
+          <w:sz w:val="24"/>
+          <w:szCs w:val="24"/>
+          <w:lang w:val="en-US"/>
+        </w:rPr>
+        <w:t xml:space="preserve">imposed) but </w:t>
+      </w:r>
+      <w:r>
+        <w:rPr>
+          <w:rFonts w:ascii="Calibri" w:hAnsi="Calibri"/>
+          <w:color w:val="000000"/>
+          <w:sz w:val="24"/>
+          <w:szCs w:val="24"/>
+          <w:lang w:val="en-US"/>
+        </w:rPr>
+        <w:t>did</w:t>
+      </w:r>
+      <w:r>
+        <w:rPr>
+          <w:rFonts w:ascii="Calibri" w:hAnsi="Calibri"/>
+          <w:color w:val="000000"/>
+          <w:sz w:val="24"/>
+          <w:szCs w:val="24"/>
+          <w:lang w:val="en-US"/>
+        </w:rPr>
+        <w:t xml:space="preserve"> not turn out as the final variable remaining in the model.</w:t>
+      </w:r>
+      <w:r>
+        <w:rPr>
+          <w:rFonts w:ascii="Calibri" w:hAnsi="Calibri"/>
+          <w:color w:val="000000"/>
+          <w:sz w:val="24"/>
+          <w:szCs w:val="24"/>
+          <w:lang w:val="en-US"/>
+        </w:rPr>
+        <w:t xml:space="preserve"> </w:t>
+      </w:r>
+      <w:r>
+        <w:rPr>
+          <w:rFonts w:ascii="Calibri" w:hAnsi="Calibri"/>
+          <w:color w:val="000000"/>
+          <w:sz w:val="24"/>
+          <w:szCs w:val="24"/>
+          <w:lang w:val="en-US"/>
+        </w:rPr>
+        <w:t>In fact, the</w:t>
+      </w:r>
+      <w:r>
+        <w:rPr>
+          <w:rFonts w:ascii="Calibri" w:hAnsi="Calibri"/>
+          <w:color w:val="000000"/>
+          <w:sz w:val="24"/>
+          <w:szCs w:val="24"/>
+          <w:lang w:val="en-US"/>
+        </w:rPr>
+        <w:t xml:space="preserve"> </w:t>
+      </w:r>
+      <w:r>
+        <w:rPr>
+          <w:rFonts w:ascii="Calibri" w:hAnsi="Calibri"/>
+          <w:color w:val="000000"/>
+          <w:sz w:val="24"/>
+          <w:szCs w:val="24"/>
+          <w:lang w:val="en-US"/>
+        </w:rPr>
+        <w:t xml:space="preserve">coefficient for the </w:t>
+      </w:r>
+      <w:r>
+        <w:rPr>
+          <w:rFonts w:ascii="Calibri" w:hAnsi="Calibri"/>
+          <w:color w:val="000000"/>
+          <w:sz w:val="24"/>
+          <w:szCs w:val="24"/>
+          <w:lang w:val="en-US"/>
+        </w:rPr>
+        <w:t xml:space="preserve">s1 </w:t>
+      </w:r>
+      <w:r>
+        <w:rPr>
+          <w:rFonts w:ascii="Calibri" w:hAnsi="Calibri"/>
+          <w:color w:val="000000"/>
+          <w:sz w:val="24"/>
+          <w:szCs w:val="24"/>
+          <w:lang w:val="en-US"/>
+        </w:rPr>
+        <w:t>measure showed</w:t>
+      </w:r>
+      <w:r>
+        <w:rPr>
+          <w:rFonts w:ascii="Calibri" w:hAnsi="Calibri"/>
+          <w:color w:val="000000"/>
+          <w:sz w:val="24"/>
+          <w:szCs w:val="24"/>
+          <w:lang w:val="en-US"/>
+        </w:rPr>
+        <w:t xml:space="preserve"> a high absolute weight in the beginning of the path, but is automatically silenced in the middle of it</w:t>
+      </w:r>
+      <w:r>
+        <w:rPr>
+          <w:rFonts w:ascii="Calibri" w:hAnsi="Calibri"/>
+          <w:color w:val="000000"/>
+          <w:sz w:val="24"/>
+          <w:szCs w:val="24"/>
+          <w:lang w:val="en-US"/>
+        </w:rPr>
+        <w:t>.</w:t>
+      </w:r>
+      <w:r>
+        <w:rPr>
+          <w:rFonts w:ascii="Calibri" w:hAnsi="Calibri"/>
+          <w:color w:val="000000"/>
+          <w:sz w:val="24"/>
+          <w:szCs w:val="24"/>
+          <w:lang w:val="en-US"/>
+        </w:rPr>
+        <w:t xml:space="preserve"> </w:t>
+      </w:r>
+      <w:r>
+        <w:rPr>
+          <w:rFonts w:ascii="Calibri" w:hAnsi="Calibri"/>
+          <w:color w:val="000000"/>
+          <w:sz w:val="24"/>
+          <w:szCs w:val="24"/>
+          <w:lang w:val="en-US"/>
+        </w:rPr>
+        <w:t xml:space="preserve">Summing up the results on the diabetes data, </w:t>
+      </w:r>
+      <w:r>
+        <w:rPr>
+          <w:rFonts w:ascii="Calibri" w:hAnsi="Calibri"/>
+          <w:color w:val="000000" w:themeColor="text1"/>
+          <w:sz w:val="24"/>
+          <w:szCs w:val="24"/>
+          <w:lang w:val="en-US"/>
+        </w:rPr>
+        <w:t>the single significant variable carries neg</w:t>
+      </w:r>
+      <w:r>
+        <w:rPr>
+          <w:rFonts w:ascii="Calibri" w:hAnsi="Calibri"/>
+          <w:color w:val="000000" w:themeColor="text1"/>
+          <w:sz w:val="24"/>
+          <w:szCs w:val="24"/>
+          <w:lang w:val="en-US"/>
+        </w:rPr>
+        <w:t>l</w:t>
+      </w:r>
+      <w:r>
+        <w:rPr>
+          <w:rFonts w:ascii="Calibri" w:hAnsi="Calibri"/>
+          <w:color w:val="000000" w:themeColor="text1"/>
+          <w:sz w:val="24"/>
+          <w:szCs w:val="24"/>
+          <w:lang w:val="en-US"/>
+        </w:rPr>
+        <w:t>igible information to achieve reliable prediction in new data; only when s5 is incorporated in the predictive model, when suddenly achieve very good predictions</w:t>
+      </w:r>
+      <w:r>
+        <w:rPr>
+          <w:rFonts w:ascii="Calibri" w:hAnsi="Calibri"/>
+          <w:color w:val="000000"/>
+          <w:sz w:val="24"/>
+          <w:szCs w:val="24"/>
+          <w:lang w:val="en-US"/>
+        </w:rPr>
+        <w:t xml:space="preserve"> in new patients not seen the model.</w:t>
+      </w:r>
+    </w:p>
+    <w:p>
+      <w:pPr>
         <w:contextualSpacing/>
         <w:jc w:val="both"/>
         <w:rPr>
           <w:rFonts w:ascii="Calibri" w:hAnsi="Calibri"/>
-          <w:color w:val="A6A6A6" w:themeColor="background1" w:themeShade="A6"/>
-          <w:lang w:val="en-US"/>
-        </w:rPr>
-      </w:pPr>
-    </w:p>
-    <w:p>
-      <w:pPr>
-        <w:spacing w:line="360" w:lineRule="auto"/>
-        <w:contextualSpacing/>
-        <w:jc w:val="both"/>
-        <w:rPr>
-          <w:rFonts w:ascii="Calibri" w:hAnsi="Calibri"/>
-          <w:color w:val="000000" w:themeColor="text1"/>
-          <w:lang w:val="en-US"/>
-        </w:rPr>
-      </w:pPr>
-    </w:p>
-    <w:p>
-      <w:pPr>
-        <w:spacing w:line="360" w:lineRule="auto"/>
-        <w:contextualSpacing/>
-        <w:jc w:val="both"/>
-        <w:rPr>
-          <w:rFonts w:ascii="Calibri" w:hAnsi="Calibri"/>
-          <w:color w:val="000000" w:themeColor="text1"/>
-          <w:lang w:val="en-US"/>
-        </w:rPr>
-      </w:pPr>
-    </w:p>
-    <w:p>
-      <w:pPr>
-        <w:spacing w:line="360" w:lineRule="auto"/>
-        <w:contextualSpacing/>
-        <w:jc w:val="both"/>
+          <w:color w:val="000000" w:themeColor="text1"/>
+          <w:lang w:val="en-US"/>
+        </w:rPr>
+      </w:pPr>
+      <w:r>
+        <w:rPr>
+          <w:rFonts w:ascii="Calibri" w:hAnsi="Calibri"/>
+          <w:color w:val="000000" w:themeColor="text1"/>
+          <w:lang w:val="en-US"/>
+        </w:rPr>
+        <w:tab/>
+        <w:t xml:space="preserve">Finally, in the </w:t>
+      </w:r>
+      <w:r>
         <w:rPr>
           <w:rFonts w:ascii="Calibri" w:hAnsi="Calibri"/>
           <w:color w:val="000000" w:themeColor="text1"/>
           <w:u w:val="single"/>
           <w:lang w:val="en-US"/>
         </w:rPr>
-      </w:pPr>
+        <w:t>FEV</w:t>
+      </w:r>
       <w:r>
         <w:rPr>
           <w:rFonts w:ascii="Calibri" w:hAnsi="Calibri"/>
@@ -14822,35 +17388,15 @@
           <w:u w:val="single"/>
           <w:lang w:val="en-US"/>
         </w:rPr>
-        <w:t>Birthweight data</w:t>
-      </w:r>
-    </w:p>
-    <w:p>
-      <w:pPr>
-        <w:spacing w:line="360" w:lineRule="auto"/>
-        <w:contextualSpacing/>
-        <w:jc w:val="both"/>
-        <w:rPr>
-          <w:rFonts w:ascii="Calibri" w:hAnsi="Calibri"/>
-          <w:color w:val="000000" w:themeColor="text1"/>
-          <w:lang w:val="en-US"/>
-        </w:rPr>
-      </w:pPr>
-      <w:r>
-        <w:rPr>
-          <w:rFonts w:ascii="Calibri" w:hAnsi="Calibri"/>
-          <w:color w:val="000000" w:themeColor="text1"/>
-          <w:lang w:val="en-US"/>
-        </w:rPr>
-        <w:t>- inference:</w:t>
-      </w:r>
-      <w:r>
-        <w:rPr>
-          <w:rFonts w:ascii="Calibri" w:hAnsi="Calibri"/>
-          <w:color w:val="000000" w:themeColor="text1"/>
-          <w:lang w:val="en-US"/>
-        </w:rPr>
-        <w:t xml:space="preserve"> </w:t>
+        <w:t xml:space="preserve"> dataset</w:t>
+      </w:r>
+      <w:r>
+        <w:rPr>
+          <w:rFonts w:ascii="Calibri" w:hAnsi="Calibri"/>
+          <w:color w:val="000000" w:themeColor="text1"/>
+          <w:lang w:val="en-US"/>
+        </w:rPr>
+        <w:t xml:space="preserve">, the </w:t>
       </w:r>
       <w:r>
         <w:rPr>
@@ -14860,7 +17406,7 @@
           <w:szCs w:val="22"/>
           <w:lang w:val="en-US"/>
         </w:rPr>
-        <w:t>3/8 measures are statistically significantly associated with birth weight, namely lwt (p=0.018), ht (p=0.012), and ui (p=0.002)</w:t>
+        <w:t>l</w:t>
       </w:r>
       <w:r>
         <w:rPr>
@@ -14870,48 +17416,195 @@
           <w:szCs w:val="22"/>
           <w:lang w:val="en-US"/>
         </w:rPr>
-        <w:t>; in-sample fit at 0.141</w:t>
-      </w:r>
-    </w:p>
-    <w:p>
-      <w:pPr>
-        <w:spacing w:line="360" w:lineRule="auto"/>
-        <w:contextualSpacing/>
-        <w:jc w:val="both"/>
-        <w:rPr>
-          <w:rFonts w:ascii="Calibri" w:hAnsi="Calibri"/>
-          <w:color w:val="000000" w:themeColor="text1"/>
-          <w:lang w:val="en-US"/>
-        </w:rPr>
-      </w:pPr>
-      <w:r>
-        <w:rPr>
-          <w:rFonts w:ascii="Calibri" w:hAnsi="Calibri"/>
-          <w:color w:val="000000" w:themeColor="text1"/>
-          <w:lang w:val="en-US"/>
-        </w:rPr>
-        <w:t xml:space="preserve">- </w:t>
-      </w:r>
-      <w:r>
-        <w:rPr>
-          <w:rFonts w:ascii="Calibri" w:hAnsi="Calibri"/>
-          <w:color w:val="000000" w:themeColor="text1"/>
-          <w:lang w:val="en-US"/>
-        </w:rPr>
-        <w:t xml:space="preserve">prediction: </w:t>
-      </w:r>
-      <w:r>
-        <w:rPr>
-          <w:rFonts w:ascii="Calibri" w:hAnsi="Calibri"/>
-          <w:color w:val="000000" w:themeColor="text1"/>
-          <w:lang w:val="en-US"/>
-        </w:rPr>
-        <w:t>best unbiased accuracy is low at R</w:t>
-      </w:r>
-      <w:r>
-        <w:rPr>
-          <w:rFonts w:ascii="Calibri" w:hAnsi="Calibri"/>
-          <w:color w:val="000000" w:themeColor="text1"/>
+        <w:t xml:space="preserve">ung capacity </w:t>
+      </w:r>
+      <w:r>
+        <w:rPr>
+          <w:rFonts w:ascii="Calibri" w:hAnsi="Calibri"/>
+          <w:color w:val="000000" w:themeColor="text1"/>
+          <w:sz w:val="22"/>
+          <w:szCs w:val="22"/>
+          <w:lang w:val="en-US"/>
+        </w:rPr>
+        <w:t>captured as</w:t>
+      </w:r>
+      <w:r>
+        <w:rPr>
+          <w:rFonts w:ascii="Calibri" w:hAnsi="Calibri"/>
+          <w:color w:val="000000" w:themeColor="text1"/>
+          <w:sz w:val="22"/>
+          <w:szCs w:val="22"/>
+          <w:lang w:val="en-US"/>
+        </w:rPr>
+        <w:t xml:space="preserve"> </w:t>
+      </w:r>
+      <w:r>
+        <w:rPr>
+          <w:rFonts w:ascii="Calibri" w:hAnsi="Calibri"/>
+          <w:color w:val="000000" w:themeColor="text1"/>
+          <w:sz w:val="22"/>
+          <w:szCs w:val="22"/>
+          <w:lang w:val="en-US"/>
+        </w:rPr>
+        <w:t>forced expiratory volume (FEV) wa</w:t>
+      </w:r>
+      <w:r>
+        <w:rPr>
+          <w:rFonts w:ascii="Calibri" w:hAnsi="Calibri"/>
+          <w:color w:val="000000" w:themeColor="text1"/>
+          <w:sz w:val="22"/>
+          <w:szCs w:val="22"/>
+          <w:lang w:val="en-US"/>
+        </w:rPr>
+        <w:t>s to be derived from 4 measures</w:t>
+      </w:r>
+      <w:r>
+        <w:rPr>
+          <w:rFonts w:ascii="Calibri" w:hAnsi="Calibri"/>
+          <w:b/>
+          <w:color w:val="000000" w:themeColor="text1"/>
+          <w:sz w:val="22"/>
+          <w:szCs w:val="22"/>
+          <w:lang w:val="en-US"/>
+        </w:rPr>
+        <w:t xml:space="preserve"> </w:t>
+      </w:r>
+      <w:r>
+        <w:rPr>
+          <w:rFonts w:ascii="Calibri" w:hAnsi="Calibri"/>
+          <w:color w:val="000000" w:themeColor="text1"/>
+          <w:sz w:val="22"/>
+          <w:szCs w:val="22"/>
+          <w:lang w:val="en-US"/>
+        </w:rPr>
+        <w:t xml:space="preserve">in 654 healthy individuals. All </w:t>
+      </w:r>
+      <w:r>
+        <w:rPr>
+          <w:rFonts w:ascii="Calibri" w:hAnsi="Calibri"/>
+          <w:color w:val="000000" w:themeColor="text1"/>
+          <w:sz w:val="22"/>
+          <w:szCs w:val="22"/>
+          <w:lang w:val="en-US"/>
+        </w:rPr>
+        <w:t xml:space="preserve">input variables </w:t>
+      </w:r>
+      <w:r>
+        <w:rPr>
+          <w:rFonts w:ascii="Calibri" w:hAnsi="Calibri"/>
+          <w:color w:val="000000" w:themeColor="text1"/>
+          <w:sz w:val="22"/>
+          <w:szCs w:val="22"/>
+          <w:lang w:val="en-US"/>
+        </w:rPr>
+        <w:t xml:space="preserve">easily </w:t>
+      </w:r>
+      <w:r>
+        <w:rPr>
+          <w:rFonts w:ascii="Calibri" w:hAnsi="Calibri"/>
+          <w:color w:val="000000" w:themeColor="text1"/>
+          <w:sz w:val="22"/>
+          <w:szCs w:val="22"/>
+          <w:lang w:val="en-US"/>
+        </w:rPr>
+        <w:t xml:space="preserve">successfully </w:t>
+      </w:r>
+      <w:r>
+        <w:rPr>
+          <w:rFonts w:ascii="Calibri" w:hAnsi="Calibri"/>
+          <w:color w:val="000000" w:themeColor="text1"/>
+          <w:sz w:val="22"/>
+          <w:szCs w:val="22"/>
+          <w:lang w:val="en-US"/>
+        </w:rPr>
+        <w:t>exceed</w:t>
+      </w:r>
+      <w:r>
+        <w:rPr>
+          <w:rFonts w:ascii="Calibri" w:hAnsi="Calibri"/>
+          <w:color w:val="000000" w:themeColor="text1"/>
+          <w:sz w:val="22"/>
+          <w:szCs w:val="22"/>
+          <w:lang w:val="en-US"/>
+        </w:rPr>
+        <w:t>ed</w:t>
+      </w:r>
+      <w:r>
+        <w:rPr>
+          <w:rFonts w:ascii="Calibri" w:hAnsi="Calibri"/>
+          <w:color w:val="000000" w:themeColor="text1"/>
+          <w:sz w:val="22"/>
+          <w:szCs w:val="22"/>
+          <w:lang w:val="en-US"/>
+        </w:rPr>
+        <w:t xml:space="preserve"> the statistical significance threshold. </w:t>
+      </w:r>
+      <w:r>
+        <w:rPr>
+          <w:rFonts w:ascii="Calibri" w:hAnsi="Calibri"/>
+          <w:color w:val="000000" w:themeColor="text1"/>
+          <w:sz w:val="22"/>
+          <w:szCs w:val="22"/>
+          <w:lang w:val="en-US"/>
+        </w:rPr>
+        <w:t>Yet</w:t>
+      </w:r>
+      <w:r>
+        <w:rPr>
+          <w:rFonts w:ascii="Calibri" w:hAnsi="Calibri"/>
+          <w:color w:val="000000" w:themeColor="text1"/>
+          <w:sz w:val="22"/>
+          <w:szCs w:val="22"/>
+          <w:lang w:val="en-US"/>
+        </w:rPr>
+        <w:t xml:space="preserve">, a predictive model </w:t>
+      </w:r>
+      <w:r>
+        <w:rPr>
+          <w:rFonts w:ascii="Calibri" w:hAnsi="Calibri"/>
+          <w:color w:val="000000" w:themeColor="text1"/>
+          <w:sz w:val="22"/>
+          <w:szCs w:val="22"/>
+          <w:lang w:val="en-US"/>
+        </w:rPr>
+        <w:t xml:space="preserve">built on the same data revealed that considering </w:t>
+      </w:r>
+      <w:r>
+        <w:rPr>
+          <w:rFonts w:ascii="Calibri" w:hAnsi="Calibri"/>
+          <w:color w:val="000000" w:themeColor="text1"/>
+          <w:sz w:val="22"/>
+          <w:szCs w:val="22"/>
+          <w:lang w:val="en-US"/>
+        </w:rPr>
+        <w:t>body height alone perfo</w:t>
+      </w:r>
+      <w:r>
+        <w:rPr>
+          <w:rFonts w:ascii="Calibri" w:hAnsi="Calibri"/>
+          <w:color w:val="000000" w:themeColor="text1"/>
+          <w:sz w:val="22"/>
+          <w:szCs w:val="22"/>
+          <w:lang w:val="en-US"/>
+        </w:rPr>
+        <w:t>rmed</w:t>
+      </w:r>
+      <w:r>
+        <w:rPr>
+          <w:rFonts w:ascii="Calibri" w:hAnsi="Calibri"/>
+          <w:color w:val="000000" w:themeColor="text1"/>
+          <w:sz w:val="22"/>
+          <w:szCs w:val="22"/>
+          <w:lang w:val="en-US"/>
+        </w:rPr>
+        <w:t xml:space="preserve"> virtually on par with predictions based on all 4 coefficients (R</w:t>
+      </w:r>
+      <w:r>
+        <w:rPr>
+          <w:rFonts w:ascii="Calibri" w:hAnsi="Calibri"/>
+          <w:color w:val="000000" w:themeColor="text1"/>
+          <w:sz w:val="22"/>
+          <w:szCs w:val="22"/>
           <w:vertAlign w:val="superscript"/>
           <w:lang w:val="en-US"/>
         </w:rPr>
@@ -14921,14 +17614,18 @@
         <w:rPr>
           <w:rFonts w:ascii="Calibri" w:hAnsi="Calibri"/>
           <w:color w:val="000000" w:themeColor="text1"/>
-          <w:lang w:val="en-US"/>
-        </w:rPr>
-        <w:t>=0.08 with 8/8 coefficients and R</w:t>
-      </w:r>
-      <w:r>
-        <w:rPr>
-          <w:rFonts w:ascii="Calibri" w:hAnsi="Calibri"/>
-          <w:color w:val="000000" w:themeColor="text1"/>
+          <w:sz w:val="22"/>
+          <w:szCs w:val="22"/>
+          <w:lang w:val="en-US"/>
+        </w:rPr>
+        <w:t>=0.74 versus R</w:t>
+      </w:r>
+      <w:r>
+        <w:rPr>
+          <w:rFonts w:ascii="Calibri" w:hAnsi="Calibri"/>
+          <w:color w:val="000000" w:themeColor="text1"/>
+          <w:sz w:val="22"/>
+          <w:szCs w:val="22"/>
           <w:vertAlign w:val="superscript"/>
           <w:lang w:val="en-US"/>
         </w:rPr>
@@ -14938,1004 +17635,303 @@
         <w:rPr>
           <w:rFonts w:ascii="Calibri" w:hAnsi="Calibri"/>
           <w:color w:val="000000" w:themeColor="text1"/>
-          <w:lang w:val="en-US"/>
-        </w:rPr>
-        <w:t>=0.06 with 6/8 coefficients</w:t>
-      </w:r>
-      <w:r>
-        <w:rPr>
-          <w:rFonts w:ascii="Calibri" w:hAnsi="Calibri"/>
-          <w:color w:val="000000" w:themeColor="text1"/>
-          <w:lang w:val="en-US"/>
-        </w:rPr>
-        <w:t xml:space="preserve"> (age and ftv silenced)</w:t>
-      </w:r>
-      <w:r>
-        <w:rPr>
-          <w:rFonts w:ascii="Calibri" w:hAnsi="Calibri"/>
-          <w:color w:val="000000" w:themeColor="text1"/>
-          <w:lang w:val="en-US"/>
-        </w:rPr>
-        <w:t xml:space="preserve"> -&gt; these 6 measures were important as a set for successful prediction in new data because at 5/8 coeffcients, the model performed worse than the average model</w:t>
-      </w:r>
-    </w:p>
-    <w:p>
-      <w:pPr>
-        <w:spacing w:line="360" w:lineRule="auto"/>
-        <w:contextualSpacing/>
-        <w:jc w:val="both"/>
-        <w:rPr>
-          <w:rFonts w:ascii="Calibri" w:hAnsi="Calibri"/>
-          <w:color w:val="000000" w:themeColor="text1"/>
-          <w:lang w:val="en-US"/>
-        </w:rPr>
-      </w:pPr>
-      <w:r>
-        <w:rPr>
-          <w:rFonts w:ascii="Calibri" w:hAnsi="Calibri"/>
-          <w:color w:val="000000" w:themeColor="text1"/>
-          <w:lang w:val="en-US"/>
-        </w:rPr>
-        <w:t>-&gt;variables are significant but challenging to predict</w:t>
-      </w:r>
-      <w:r>
-        <w:rPr>
-          <w:rFonts w:ascii="Calibri" w:hAnsi="Calibri"/>
-          <w:color w:val="000000" w:themeColor="text1"/>
-          <w:lang w:val="en-US"/>
-        </w:rPr>
-        <w:t>, despite reasonable sample size of n=189</w:t>
-      </w:r>
-    </w:p>
-    <w:p>
-      <w:pPr>
-        <w:spacing w:line="360" w:lineRule="auto"/>
-        <w:contextualSpacing/>
-        <w:jc w:val="both"/>
-        <w:rPr>
-          <w:rFonts w:ascii="Calibri" w:hAnsi="Calibri"/>
-          <w:color w:val="000000" w:themeColor="text1"/>
-          <w:lang w:val="en-US"/>
-        </w:rPr>
-      </w:pPr>
-    </w:p>
-    <w:p>
-      <w:pPr>
-        <w:spacing w:line="360" w:lineRule="auto"/>
-        <w:contextualSpacing/>
-        <w:jc w:val="both"/>
-        <w:rPr>
-          <w:rFonts w:ascii="Calibri" w:hAnsi="Calibri"/>
-          <w:color w:val="000000" w:themeColor="text1"/>
-          <w:lang w:val="en-US"/>
-        </w:rPr>
-      </w:pPr>
-    </w:p>
-    <w:p>
-      <w:pPr>
-        <w:spacing w:line="360" w:lineRule="auto"/>
-        <w:contextualSpacing/>
-        <w:jc w:val="both"/>
-        <w:rPr>
-          <w:rFonts w:ascii="Calibri" w:hAnsi="Calibri"/>
-          <w:color w:val="000000" w:themeColor="text1"/>
-          <w:u w:val="single"/>
-          <w:lang w:val="en-US"/>
-        </w:rPr>
-      </w:pPr>
-      <w:r>
-        <w:rPr>
-          <w:rFonts w:ascii="Calibri" w:hAnsi="Calibri"/>
-          <w:color w:val="000000" w:themeColor="text1"/>
-          <w:u w:val="single"/>
-          <w:lang w:val="en-US"/>
-        </w:rPr>
-        <w:t>Prostata data</w:t>
-      </w:r>
-    </w:p>
-    <w:p>
-      <w:pPr>
-        <w:spacing w:line="360" w:lineRule="auto"/>
-        <w:contextualSpacing/>
-        <w:jc w:val="both"/>
-        <w:rPr>
-          <w:rFonts w:ascii="Calibri" w:hAnsi="Calibri"/>
-          <w:color w:val="000000" w:themeColor="text1"/>
-          <w:lang w:val="en-US"/>
-        </w:rPr>
-      </w:pPr>
-      <w:r>
-        <w:rPr>
-          <w:rFonts w:ascii="Calibri" w:hAnsi="Calibri"/>
-          <w:color w:val="000000" w:themeColor="text1"/>
-          <w:lang w:val="en-US"/>
-        </w:rPr>
-        <w:t>- inference:</w:t>
-      </w:r>
-      <w:r>
-        <w:rPr>
-          <w:rFonts w:ascii="Calibri" w:hAnsi="Calibri"/>
-          <w:color w:val="000000" w:themeColor="text1"/>
-          <w:lang w:val="en-US"/>
-        </w:rPr>
-        <w:t xml:space="preserve"> none of 8 input variable was found to be statistically significantly associated with PSA</w:t>
-      </w:r>
-      <w:r>
-        <w:rPr>
-          <w:rFonts w:ascii="Calibri" w:hAnsi="Calibri"/>
-          <w:color w:val="000000" w:themeColor="text1"/>
-          <w:lang w:val="en-US"/>
-        </w:rPr>
-        <w:t>; closest to p=0.05 was lcavol at p=0.081</w:t>
-      </w:r>
-    </w:p>
-    <w:p>
-      <w:pPr>
-        <w:spacing w:line="360" w:lineRule="auto"/>
-        <w:contextualSpacing/>
-        <w:jc w:val="both"/>
-        <w:rPr>
-          <w:rFonts w:ascii="Calibri" w:hAnsi="Calibri"/>
-          <w:color w:val="000000" w:themeColor="text1"/>
-          <w:lang w:val="en-US"/>
-        </w:rPr>
-      </w:pPr>
-      <w:r>
-        <w:rPr>
-          <w:rFonts w:ascii="Calibri" w:hAnsi="Calibri"/>
-          <w:color w:val="000000" w:themeColor="text1"/>
-          <w:lang w:val="en-US"/>
-        </w:rPr>
-        <w:lastRenderedPageBreak/>
-        <w:t>- prediction:</w:t>
-      </w:r>
-      <w:r>
-        <w:rPr>
-          <w:rFonts w:ascii="Calibri" w:hAnsi="Calibri"/>
-          <w:color w:val="000000" w:themeColor="text1"/>
-          <w:lang w:val="en-US"/>
-        </w:rPr>
-        <w:t xml:space="preserve"> unbiased R</w:t>
-      </w:r>
-      <w:r>
-        <w:rPr>
-          <w:rFonts w:ascii="Calibri" w:hAnsi="Calibri"/>
-          <w:color w:val="000000" w:themeColor="text1"/>
-          <w:vertAlign w:val="superscript"/>
-          <w:lang w:val="en-US"/>
-        </w:rPr>
-        <w:t>2</w:t>
-      </w:r>
-      <w:r>
-        <w:rPr>
-          <w:rFonts w:ascii="Calibri" w:hAnsi="Calibri"/>
-          <w:color w:val="000000" w:themeColor="text1"/>
-          <w:lang w:val="en-US"/>
-        </w:rPr>
-        <w:t>=0.42 with 8/8 coefficients; R</w:t>
-      </w:r>
-      <w:r>
-        <w:rPr>
-          <w:rFonts w:ascii="Calibri" w:hAnsi="Calibri"/>
-          <w:color w:val="000000" w:themeColor="text1"/>
-          <w:vertAlign w:val="superscript"/>
-          <w:lang w:val="en-US"/>
-        </w:rPr>
-        <w:t>2</w:t>
-      </w:r>
-      <w:r>
-        <w:rPr>
-          <w:rFonts w:ascii="Calibri" w:hAnsi="Calibri"/>
-          <w:color w:val="000000" w:themeColor="text1"/>
-          <w:lang w:val="en-US"/>
-        </w:rPr>
-        <w:t>=0.42 with 5/8 coefficients, R</w:t>
-      </w:r>
-      <w:r>
-        <w:rPr>
-          <w:rFonts w:ascii="Calibri" w:hAnsi="Calibri"/>
-          <w:color w:val="000000" w:themeColor="text1"/>
-          <w:vertAlign w:val="superscript"/>
-          <w:lang w:val="en-US"/>
-        </w:rPr>
-        <w:t>2</w:t>
-      </w:r>
-      <w:r>
-        <w:rPr>
-          <w:rFonts w:ascii="Calibri" w:hAnsi="Calibri"/>
-          <w:color w:val="000000" w:themeColor="text1"/>
-          <w:lang w:val="en-US"/>
-        </w:rPr>
-        <w:t xml:space="preserve">=0.38 with 3/8 coefficients, </w:t>
-      </w:r>
-      <w:r>
-        <w:rPr>
-          <w:rFonts w:ascii="Calibri" w:hAnsi="Calibri"/>
-          <w:color w:val="000000" w:themeColor="text1"/>
-          <w:lang w:val="en-US"/>
-        </w:rPr>
-        <w:t xml:space="preserve">still </w:t>
-      </w:r>
-      <w:r>
-        <w:rPr>
-          <w:rFonts w:ascii="Calibri" w:hAnsi="Calibri"/>
-          <w:color w:val="000000" w:themeColor="text1"/>
-          <w:lang w:val="en-US"/>
-        </w:rPr>
-        <w:t>R</w:t>
-      </w:r>
-      <w:r>
-        <w:rPr>
-          <w:rFonts w:ascii="Calibri" w:hAnsi="Calibri"/>
-          <w:color w:val="000000" w:themeColor="text1"/>
-          <w:vertAlign w:val="superscript"/>
-          <w:lang w:val="en-US"/>
-        </w:rPr>
-        <w:t>2</w:t>
-      </w:r>
-      <w:r>
-        <w:rPr>
-          <w:rFonts w:ascii="Calibri" w:hAnsi="Calibri"/>
-          <w:color w:val="000000" w:themeColor="text1"/>
-          <w:lang w:val="en-US"/>
-        </w:rPr>
-        <w:t>=0.35 with 2/8 coefficients, R</w:t>
-      </w:r>
-      <w:r>
-        <w:rPr>
-          <w:rFonts w:ascii="Calibri" w:hAnsi="Calibri"/>
-          <w:color w:val="000000" w:themeColor="text1"/>
-          <w:vertAlign w:val="superscript"/>
-          <w:lang w:val="en-US"/>
-        </w:rPr>
-        <w:t>2</w:t>
-      </w:r>
-      <w:r>
-        <w:rPr>
-          <w:rFonts w:ascii="Calibri" w:hAnsi="Calibri"/>
-          <w:color w:val="000000" w:themeColor="text1"/>
-          <w:lang w:val="en-US"/>
-        </w:rPr>
-        <w:t>=0.25 with 1/8 coefficients</w:t>
-      </w:r>
-      <w:r>
-        <w:rPr>
-          <w:rFonts w:ascii="Calibri" w:hAnsi="Calibri"/>
-          <w:color w:val="000000" w:themeColor="text1"/>
-          <w:lang w:val="en-US"/>
-        </w:rPr>
-        <w:t xml:space="preserve"> (lcavol)</w:t>
-      </w:r>
-    </w:p>
-    <w:p>
-      <w:pPr>
-        <w:spacing w:line="360" w:lineRule="auto"/>
-        <w:contextualSpacing/>
-        <w:jc w:val="both"/>
-        <w:rPr>
-          <w:rFonts w:ascii="Calibri" w:hAnsi="Calibri"/>
-          <w:color w:val="000000" w:themeColor="text1"/>
-          <w:lang w:val="en-US"/>
-        </w:rPr>
-      </w:pPr>
-      <w:r>
-        <w:rPr>
-          <w:rFonts w:ascii="Calibri" w:hAnsi="Calibri"/>
-          <w:color w:val="000000" w:themeColor="text1"/>
-          <w:lang w:val="en-US"/>
-        </w:rPr>
-        <w:t>-&gt;</w:t>
-      </w:r>
-      <w:r>
-        <w:rPr>
-          <w:rFonts w:ascii="Calibri" w:hAnsi="Calibri"/>
-          <w:color w:val="000000" w:themeColor="text1"/>
-          <w:lang w:val="en-US"/>
-        </w:rPr>
-        <w:t xml:space="preserve"> there are coherent patterns in the data that were reliably extracted across several input variables; </w:t>
-      </w:r>
-      <w:r>
-        <w:rPr>
-          <w:rFonts w:ascii="Calibri" w:hAnsi="Calibri"/>
-          <w:color w:val="000000" w:themeColor="text1"/>
-          <w:lang w:val="en-US"/>
-        </w:rPr>
-        <w:t xml:space="preserve">the confederated input from several variables was required to achieve the highest prediction performances; </w:t>
-      </w:r>
-      <w:r>
-        <w:rPr>
-          <w:rFonts w:ascii="Calibri" w:hAnsi="Calibri"/>
-          <w:color w:val="000000" w:themeColor="text1"/>
-          <w:lang w:val="en-US"/>
-        </w:rPr>
-        <w:t>the prediction approach also detailed that lcavol &gt; svi &gt; lweight</w:t>
-      </w:r>
-      <w:r>
-        <w:rPr>
-          <w:rFonts w:ascii="Calibri" w:hAnsi="Calibri"/>
-          <w:color w:val="000000" w:themeColor="text1"/>
-          <w:lang w:val="en-US"/>
-        </w:rPr>
-        <w:t xml:space="preserve"> as the most predictable variables</w:t>
-      </w:r>
-      <w:r>
-        <w:rPr>
-          <w:rFonts w:ascii="Calibri" w:hAnsi="Calibri"/>
-          <w:color w:val="000000" w:themeColor="text1"/>
-          <w:lang w:val="en-US"/>
-        </w:rPr>
-        <w:t xml:space="preserve"> -&gt; corresponds to the </w:t>
-      </w:r>
-      <w:r>
-        <w:rPr>
-          <w:rFonts w:ascii="Calibri" w:hAnsi="Calibri"/>
-          <w:color w:val="000000" w:themeColor="text1"/>
-          <w:lang w:val="en-US"/>
-        </w:rPr>
-        <w:t xml:space="preserve">(ordered) </w:t>
-      </w:r>
-      <w:r>
-        <w:rPr>
-          <w:rFonts w:ascii="Calibri" w:hAnsi="Calibri"/>
-          <w:color w:val="000000" w:themeColor="text1"/>
-          <w:lang w:val="en-US"/>
-        </w:rPr>
-        <w:t>height</w:t>
-      </w:r>
-      <w:r>
-        <w:rPr>
-          <w:rFonts w:ascii="Calibri" w:hAnsi="Calibri"/>
-          <w:color w:val="000000" w:themeColor="text1"/>
-          <w:lang w:val="en-US"/>
-        </w:rPr>
-        <w:t>s</w:t>
-      </w:r>
-      <w:r>
-        <w:rPr>
-          <w:rFonts w:ascii="Calibri" w:hAnsi="Calibri"/>
-          <w:color w:val="000000" w:themeColor="text1"/>
-          <w:lang w:val="en-US"/>
-        </w:rPr>
-        <w:t xml:space="preserve"> of the absolute beta coefficients (all </w:t>
-      </w:r>
-      <w:r>
-        <w:rPr>
-          <w:rFonts w:ascii="Calibri" w:hAnsi="Calibri"/>
-          <w:color w:val="000000" w:themeColor="text1"/>
-          <w:lang w:val="en-US"/>
-        </w:rPr>
-        <w:t xml:space="preserve">three </w:t>
-      </w:r>
-      <w:r>
-        <w:rPr>
-          <w:rFonts w:ascii="Calibri" w:hAnsi="Calibri"/>
-          <w:color w:val="000000" w:themeColor="text1"/>
-          <w:lang w:val="en-US"/>
-        </w:rPr>
-        <w:t>positive) in OLS</w:t>
-      </w:r>
-      <w:r>
-        <w:rPr>
-          <w:rFonts w:ascii="Calibri" w:hAnsi="Calibri"/>
-          <w:color w:val="000000" w:themeColor="text1"/>
-          <w:lang w:val="en-US"/>
-        </w:rPr>
-        <w:t xml:space="preserve"> -&gt; in this dataset, in-sample model estimation reverberates with </w:t>
-      </w:r>
-      <w:r>
-        <w:rPr>
-          <w:rFonts w:ascii="Calibri" w:hAnsi="Calibri"/>
-          <w:color w:val="000000" w:themeColor="text1"/>
-          <w:lang w:val="en-US"/>
-        </w:rPr>
-        <w:t xml:space="preserve">(all three positive) </w:t>
-      </w:r>
-      <w:r>
-        <w:rPr>
-          <w:rFonts w:ascii="Calibri" w:hAnsi="Calibri"/>
-          <w:color w:val="000000" w:themeColor="text1"/>
-          <w:lang w:val="en-US"/>
-        </w:rPr>
-        <w:t>variable importance in out-of-sample prediction performance, but is at odds with p-value being all mostly far from significance</w:t>
-      </w:r>
-    </w:p>
-    <w:p>
-      <w:pPr>
-        <w:spacing w:line="360" w:lineRule="auto"/>
-        <w:contextualSpacing/>
-        <w:jc w:val="both"/>
-        <w:rPr>
-          <w:rFonts w:ascii="Calibri" w:hAnsi="Calibri"/>
-          <w:color w:val="000000" w:themeColor="text1"/>
-          <w:lang w:val="en-US"/>
-        </w:rPr>
-      </w:pPr>
-      <w:r>
-        <w:rPr>
-          <w:rFonts w:ascii="Calibri" w:hAnsi="Calibri"/>
-          <w:color w:val="000000" w:themeColor="text1"/>
-          <w:lang w:val="en-US"/>
-        </w:rPr>
-        <w:t>-&gt;the negative relationship of lcp and age with the PSA response were reflected in both approaches</w:t>
-      </w:r>
-    </w:p>
-    <w:p>
-      <w:pPr>
-        <w:spacing w:line="360" w:lineRule="auto"/>
-        <w:contextualSpacing/>
-        <w:jc w:val="both"/>
-        <w:rPr>
-          <w:rFonts w:ascii="Calibri" w:hAnsi="Calibri"/>
-          <w:color w:val="000000" w:themeColor="text1"/>
-          <w:lang w:val="en-US"/>
-        </w:rPr>
-      </w:pPr>
-    </w:p>
-    <w:p>
-      <w:pPr>
-        <w:spacing w:line="360" w:lineRule="auto"/>
-        <w:contextualSpacing/>
-        <w:jc w:val="both"/>
-        <w:rPr>
-          <w:rFonts w:ascii="Calibri" w:hAnsi="Calibri"/>
-          <w:color w:val="000000" w:themeColor="text1"/>
-          <w:lang w:val="en-US"/>
-        </w:rPr>
-      </w:pPr>
-    </w:p>
-    <w:p>
-      <w:pPr>
-        <w:spacing w:line="360" w:lineRule="auto"/>
-        <w:contextualSpacing/>
-        <w:jc w:val="both"/>
-        <w:rPr>
-          <w:rFonts w:ascii="Calibri" w:hAnsi="Calibri"/>
-          <w:color w:val="000000" w:themeColor="text1"/>
-          <w:u w:val="single"/>
-          <w:lang w:val="en-US"/>
-        </w:rPr>
-      </w:pPr>
-      <w:r>
-        <w:rPr>
-          <w:rFonts w:ascii="Calibri" w:hAnsi="Calibri"/>
-          <w:color w:val="000000" w:themeColor="text1"/>
-          <w:u w:val="single"/>
-          <w:lang w:val="en-US"/>
-        </w:rPr>
-        <w:t>D</w:t>
-      </w:r>
-      <w:r>
-        <w:rPr>
-          <w:rFonts w:ascii="Calibri" w:hAnsi="Calibri"/>
-          <w:color w:val="000000" w:themeColor="text1"/>
-          <w:u w:val="single"/>
-          <w:lang w:val="en-US"/>
-        </w:rPr>
-        <w:t>iabetes</w:t>
-      </w:r>
-    </w:p>
-    <w:p>
-      <w:pPr>
-        <w:spacing w:line="360" w:lineRule="auto"/>
-        <w:contextualSpacing/>
-        <w:jc w:val="both"/>
-        <w:rPr>
-          <w:rFonts w:ascii="Calibri" w:hAnsi="Calibri"/>
-          <w:color w:val="000000" w:themeColor="text1"/>
-          <w:lang w:val="en-US"/>
-        </w:rPr>
-      </w:pPr>
-      <w:r>
-        <w:rPr>
-          <w:rFonts w:ascii="Calibri" w:hAnsi="Calibri"/>
-          <w:color w:val="000000" w:themeColor="text1"/>
-          <w:lang w:val="en-US"/>
-        </w:rPr>
-        <w:t>-inference:</w:t>
-      </w:r>
-      <w:r>
-        <w:rPr>
-          <w:rFonts w:ascii="Calibri" w:hAnsi="Calibri"/>
-          <w:color w:val="000000" w:themeColor="text1"/>
-          <w:lang w:val="en-US"/>
-        </w:rPr>
-        <w:t xml:space="preserve"> bmi, s2 and s5</w:t>
-      </w:r>
-      <w:r>
-        <w:rPr>
-          <w:rFonts w:ascii="Calibri" w:hAnsi="Calibri"/>
-          <w:color w:val="000000" w:themeColor="text1"/>
-          <w:lang w:val="en-US"/>
-        </w:rPr>
-        <w:t xml:space="preserve"> betas are &gt; 20 and s1 &lt; -20; only bmi is deemed significant at p=0.01</w:t>
-      </w:r>
-      <w:r>
-        <w:rPr>
-          <w:rFonts w:ascii="Calibri" w:hAnsi="Calibri"/>
-          <w:color w:val="000000" w:themeColor="text1"/>
-          <w:lang w:val="en-US"/>
-        </w:rPr>
-        <w:t xml:space="preserve"> (bmi)</w:t>
-      </w:r>
-    </w:p>
-    <w:p>
-      <w:pPr>
-        <w:pStyle w:val="HTMLVorformatiert"/>
-        <w:shd w:val="clear" w:color="auto" w:fill="FFFFFF"/>
-        <w:wordWrap w:val="0"/>
-        <w:textAlignment w:val="baseline"/>
-        <w:rPr>
-          <w:rFonts w:ascii="Courier" w:hAnsi="Courier"/>
+          <w:sz w:val="22"/>
+          <w:szCs w:val="22"/>
+          <w:lang w:val="en-US"/>
+        </w:rPr>
+        <w:t>=0.76).</w:t>
+      </w:r>
+      <w:r>
+        <w:rPr>
+          <w:rFonts w:ascii="Calibri" w:hAnsi="Calibri"/>
+          <w:color w:val="000000" w:themeColor="text1"/>
+          <w:sz w:val="22"/>
+          <w:szCs w:val="22"/>
+          <w:lang w:val="en-US"/>
+        </w:rPr>
+        <w:t xml:space="preserve"> That is, </w:t>
+      </w:r>
+      <w:r>
+        <w:rPr>
+          <w:rFonts w:ascii="Calibri" w:hAnsi="Calibri"/>
+          <w:color w:val="000000" w:themeColor="text1"/>
+          <w:lang w:val="en-US"/>
+        </w:rPr>
+        <w:t xml:space="preserve">age, gender and </w:t>
+      </w:r>
+      <w:r>
+        <w:rPr>
+          <w:rFonts w:ascii="Calibri" w:hAnsi="Calibri"/>
+          <w:color w:val="000000" w:themeColor="text1"/>
+          <w:lang w:val="en-US"/>
+        </w:rPr>
+        <w:t>smoking habits</w:t>
+      </w:r>
+      <w:r>
+        <w:rPr>
+          <w:rFonts w:ascii="Calibri" w:hAnsi="Calibri"/>
+          <w:color w:val="000000" w:themeColor="text1"/>
+          <w:lang w:val="en-US"/>
+        </w:rPr>
+        <w:t xml:space="preserve"> all easily </w:t>
+      </w:r>
+      <w:r>
+        <w:rPr>
+          <w:rFonts w:ascii="Calibri" w:hAnsi="Calibri"/>
+          <w:color w:val="000000" w:themeColor="text1"/>
+          <w:lang w:val="en-US"/>
+        </w:rPr>
+        <w:t>reached statistical</w:t>
+      </w:r>
+      <w:r>
+        <w:rPr>
+          <w:rFonts w:ascii="Calibri" w:hAnsi="Calibri"/>
+          <w:color w:val="000000" w:themeColor="text1"/>
+          <w:lang w:val="en-US"/>
+        </w:rPr>
+        <w:t xml:space="preserve"> significan</w:t>
+      </w:r>
+      <w:r>
+        <w:rPr>
+          <w:rFonts w:ascii="Calibri" w:hAnsi="Calibri"/>
+          <w:color w:val="000000" w:themeColor="text1"/>
+          <w:lang w:val="en-US"/>
+        </w:rPr>
+        <w:t>ce, but offered little value for the purpose of prediction.</w:t>
+      </w:r>
+      <w:r>
+        <w:rPr>
+          <w:rFonts w:ascii="Calibri" w:hAnsi="Calibri"/>
+          <w:color w:val="000000" w:themeColor="text1"/>
+          <w:lang w:val="en-US"/>
+        </w:rPr>
+        <w:t xml:space="preserve"> </w:t>
+      </w:r>
+      <w:r>
+        <w:rPr>
+          <w:rFonts w:ascii="Calibri" w:hAnsi="Calibri"/>
           <w:color w:val="000000"/>
-          <w:sz w:val="21"/>
-          <w:szCs w:val="21"/>
-          <w:lang w:val="en-US"/>
-        </w:rPr>
-      </w:pPr>
-      <w:r>
-        <w:rPr>
-          <w:rFonts w:ascii="Calibri" w:hAnsi="Calibri"/>
-          <w:color w:val="000000" w:themeColor="text1"/>
-          <w:lang w:val="en-US"/>
-        </w:rPr>
-        <w:t>-prediction:</w:t>
-      </w:r>
-      <w:r>
-        <w:rPr>
-          <w:rFonts w:ascii="Calibri" w:hAnsi="Calibri"/>
-          <w:color w:val="000000" w:themeColor="text1"/>
-          <w:lang w:val="en-US"/>
-        </w:rPr>
-        <w:t xml:space="preserve"> a single coeffcient achieve out-of-sample prediction of R</w:t>
-      </w:r>
-      <w:r>
-        <w:rPr>
-          <w:rFonts w:ascii="Calibri" w:hAnsi="Calibri"/>
-          <w:color w:val="000000" w:themeColor="text1"/>
-          <w:vertAlign w:val="superscript"/>
-          <w:lang w:val="en-US"/>
-        </w:rPr>
-        <w:t>2</w:t>
-      </w:r>
-      <w:r>
-        <w:rPr>
-          <w:rFonts w:ascii="Calibri" w:hAnsi="Calibri"/>
-          <w:color w:val="000000" w:themeColor="text1"/>
-          <w:lang w:val="en-US"/>
-        </w:rPr>
-        <w:t>=</w:t>
-      </w:r>
-      <w:r>
-        <w:rPr>
-          <w:rFonts w:ascii="Courier" w:hAnsi="Courier"/>
+          <w:lang w:val="en-US"/>
+        </w:rPr>
+        <w:t>In the</w:t>
+      </w:r>
+      <w:r>
+        <w:rPr>
+          <w:rFonts w:ascii="Calibri" w:hAnsi="Calibri"/>
           <w:color w:val="000000"/>
-          <w:sz w:val="21"/>
-          <w:szCs w:val="21"/>
-          <w:lang w:val="en-US"/>
-        </w:rPr>
-        <w:t>0.03</w:t>
-      </w:r>
-      <w:r>
-        <w:rPr>
-          <w:rFonts w:ascii="Courier" w:hAnsi="Courier"/>
+          <w:lang w:val="en-US"/>
+        </w:rPr>
+        <w:t xml:space="preserve"> case</w:t>
+      </w:r>
+      <w:r>
+        <w:rPr>
+          <w:rFonts w:ascii="Calibri" w:hAnsi="Calibri"/>
           <w:color w:val="000000"/>
-          <w:sz w:val="21"/>
-          <w:szCs w:val="21"/>
-          <w:lang w:val="en-US"/>
-        </w:rPr>
-        <w:t>; both bmi AND s5 then R</w:t>
-      </w:r>
-      <w:r>
-        <w:rPr>
-          <w:rFonts w:ascii="Courier" w:hAnsi="Courier"/>
+          <w:lang w:val="en-US"/>
+        </w:rPr>
+        <w:t xml:space="preserve"> of lung capacity prediction</w:t>
+      </w:r>
+      <w:r>
+        <w:rPr>
+          <w:rFonts w:ascii="Calibri" w:hAnsi="Calibri"/>
           <w:color w:val="000000"/>
-          <w:sz w:val="21"/>
-          <w:szCs w:val="21"/>
-          <w:vertAlign w:val="superscript"/>
-          <w:lang w:val="en-US"/>
-        </w:rPr>
-        <w:t>2</w:t>
-      </w:r>
-      <w:r>
-        <w:rPr>
-          <w:rFonts w:ascii="Courier" w:hAnsi="Courier"/>
+          <w:lang w:val="en-US"/>
+        </w:rPr>
+        <w:t>, the predictive variable se</w:t>
+      </w:r>
+      <w:r>
+        <w:rPr>
+          <w:rFonts w:ascii="Calibri" w:hAnsi="Calibri"/>
           <w:color w:val="000000"/>
-          <w:sz w:val="21"/>
-          <w:szCs w:val="21"/>
-          <w:lang w:val="en-US"/>
-        </w:rPr>
-        <w:t>=</w:t>
-      </w:r>
-      <w:r>
-        <w:rPr>
-          <w:rFonts w:ascii="Courier" w:hAnsi="Courier"/>
+          <w:lang w:val="en-US"/>
+        </w:rPr>
+        <w:t>lection concurred with highest</w:t>
+      </w:r>
+      <w:r>
+        <w:rPr>
+          <w:rFonts w:ascii="Calibri" w:hAnsi="Calibri"/>
           <w:color w:val="000000"/>
-          <w:sz w:val="21"/>
-          <w:szCs w:val="21"/>
-          <w:lang w:val="en-US"/>
-        </w:rPr>
-        <w:t xml:space="preserve"> 0.42</w:t>
-      </w:r>
-      <w:r>
-        <w:rPr>
-          <w:rFonts w:ascii="Courier" w:hAnsi="Courier"/>
+          <w:lang w:val="en-US"/>
+        </w:rPr>
+        <w:t xml:space="preserve"> absolute coefficient in both approaches to determined importance</w:t>
+      </w:r>
+      <w:r>
+        <w:rPr>
+          <w:rFonts w:ascii="Calibri" w:hAnsi="Calibri"/>
           <w:color w:val="000000"/>
-          <w:sz w:val="21"/>
-          <w:szCs w:val="21"/>
-          <w:lang w:val="en-US"/>
-        </w:rPr>
-        <w:t xml:space="preserve">; </w:t>
-      </w:r>
-      <w:r>
-        <w:rPr>
-          <w:rFonts w:ascii="Calibri" w:hAnsi="Calibri"/>
-          <w:color w:val="000000" w:themeColor="text1"/>
-          <w:lang w:val="en-US"/>
-        </w:rPr>
-        <w:t>adding more and ultimately all input variables into the model led to small additional improvements in prediction performance (R</w:t>
-      </w:r>
-      <w:r>
-        <w:rPr>
-          <w:rFonts w:ascii="Calibri" w:hAnsi="Calibri"/>
-          <w:color w:val="000000" w:themeColor="text1"/>
-          <w:vertAlign w:val="superscript"/>
-          <w:lang w:val="en-US"/>
-        </w:rPr>
-        <w:t>2</w:t>
-      </w:r>
-      <w:r>
-        <w:rPr>
-          <w:rFonts w:ascii="Calibri" w:hAnsi="Calibri"/>
-          <w:color w:val="000000" w:themeColor="text1"/>
-          <w:lang w:val="en-US"/>
-        </w:rPr>
-        <w:t>=</w:t>
-      </w:r>
-      <w:r>
-        <w:rPr>
-          <w:rFonts w:ascii="Courier" w:hAnsi="Courier"/>
+          <w:lang w:val="en-US"/>
+        </w:rPr>
+        <w:t>.</w:t>
+      </w:r>
+      <w:r>
+        <w:rPr>
+          <w:rFonts w:ascii="Calibri" w:hAnsi="Calibri"/>
           <w:color w:val="000000"/>
-          <w:sz w:val="21"/>
-          <w:szCs w:val="21"/>
-          <w:lang w:val="en-US"/>
-        </w:rPr>
-        <w:t>0.46</w:t>
-      </w:r>
-      <w:r>
-        <w:rPr>
-          <w:rFonts w:ascii="Courier" w:hAnsi="Courier"/>
+          <w:lang w:val="en-US"/>
+        </w:rPr>
+        <w:t xml:space="preserve"> </w:t>
+      </w:r>
+      <w:r>
+        <w:rPr>
+          <w:rFonts w:ascii="Calibri" w:eastAsia="Times New Roman" w:hAnsi="Calibri"/>
           <w:color w:val="000000"/>
-          <w:sz w:val="21"/>
-          <w:szCs w:val="21"/>
-          <w:lang w:val="en-US"/>
-        </w:rPr>
-        <w:t>)</w:t>
-      </w:r>
-      <w:r>
-        <w:rPr>
-          <w:rFonts w:ascii="Courier" w:hAnsi="Courier"/>
+          <w:lang w:val="en-US"/>
+        </w:rPr>
+        <w:t>T</w:t>
+      </w:r>
+      <w:r>
+        <w:rPr>
+          <w:rFonts w:ascii="Calibri" w:eastAsia="Times New Roman" w:hAnsi="Calibri"/>
           <w:color w:val="000000"/>
-          <w:sz w:val="21"/>
-          <w:szCs w:val="21"/>
-          <w:lang w:val="en-US"/>
-        </w:rPr>
-        <w:t>; s5 has the highest positive beta coefficient (at the beginning of regularization path, small sparsity imposed) but does not turn out as the final variable remaining in the model</w:t>
-      </w:r>
-      <w:r>
-        <w:rPr>
-          <w:rFonts w:ascii="Courier" w:hAnsi="Courier"/>
+          <w:lang w:val="en-US"/>
+        </w:rPr>
+        <w:t xml:space="preserve">he prediction regime may </w:t>
+      </w:r>
+      <w:r>
+        <w:rPr>
+          <w:rFonts w:ascii="Calibri" w:eastAsia="Times New Roman" w:hAnsi="Calibri"/>
           <w:color w:val="000000"/>
-          <w:sz w:val="21"/>
-          <w:szCs w:val="21"/>
-          <w:lang w:val="en-US"/>
-        </w:rPr>
-        <w:t xml:space="preserve"> based on our lambda grid</w:t>
-      </w:r>
-      <w:r>
-        <w:rPr>
-          <w:rFonts w:ascii="Courier" w:hAnsi="Courier"/>
+          <w:lang w:val="en-US"/>
+        </w:rPr>
+        <w:t xml:space="preserve">here </w:t>
+      </w:r>
+      <w:r>
+        <w:rPr>
+          <w:rFonts w:ascii="Calibri" w:eastAsia="Times New Roman" w:hAnsi="Calibri"/>
           <w:color w:val="000000"/>
-          <w:sz w:val="21"/>
-          <w:szCs w:val="21"/>
-          <w:lang w:val="en-US"/>
-        </w:rPr>
-        <w:t>; s1 hat a high absolute weight in the beginning of the path, but is automatically silenced in the middle of it</w:t>
-      </w:r>
-    </w:p>
-    <w:p>
-      <w:pPr>
-        <w:pStyle w:val="HTMLVorformatiert"/>
-        <w:shd w:val="clear" w:color="auto" w:fill="FFFFFF"/>
-        <w:wordWrap w:val="0"/>
-        <w:textAlignment w:val="baseline"/>
-        <w:rPr>
-          <w:rFonts w:ascii="Courier" w:hAnsi="Courier"/>
+          <w:lang w:val="en-US"/>
+        </w:rPr>
+        <w:t xml:space="preserve">miss the </w:t>
+      </w:r>
+      <w:r>
+        <w:rPr>
+          <w:rFonts w:ascii="Calibri" w:eastAsia="Times New Roman" w:hAnsi="Calibri"/>
           <w:color w:val="000000"/>
-          <w:sz w:val="21"/>
-          <w:szCs w:val="21"/>
-          <w:lang w:val="en-US"/>
-        </w:rPr>
-      </w:pPr>
-      <w:r>
-        <w:rPr>
-          <w:rFonts w:ascii="Calibri" w:hAnsi="Calibri"/>
-          <w:color w:val="000000" w:themeColor="text1"/>
-          <w:lang w:val="en-US"/>
-        </w:rPr>
-        <w:t>-&gt;</w:t>
-      </w:r>
-      <w:r>
-        <w:rPr>
-          <w:rFonts w:ascii="Calibri" w:hAnsi="Calibri"/>
-          <w:color w:val="000000" w:themeColor="text1"/>
-          <w:lang w:val="en-US"/>
-        </w:rPr>
-        <w:t xml:space="preserve"> the single significant variable carries negigible information to achieve reliable prediction in new data; only when s5 is incorporated in the predictive model, when suddenly achieve very good predictions</w:t>
-      </w:r>
-    </w:p>
-    <w:p>
-      <w:pPr>
-        <w:spacing w:line="360" w:lineRule="auto"/>
-        <w:contextualSpacing/>
-        <w:jc w:val="both"/>
-        <w:rPr>
-          <w:rFonts w:ascii="Calibri" w:hAnsi="Calibri"/>
-          <w:color w:val="000000" w:themeColor="text1"/>
-          <w:lang w:val="en-US"/>
-        </w:rPr>
-      </w:pPr>
-    </w:p>
-    <w:p>
-      <w:pPr>
-        <w:spacing w:line="360" w:lineRule="auto"/>
-        <w:contextualSpacing/>
-        <w:jc w:val="both"/>
-        <w:rPr>
-          <w:rFonts w:ascii="Calibri" w:hAnsi="Calibri"/>
-          <w:color w:val="000000" w:themeColor="text1"/>
-          <w:lang w:val="en-US"/>
-        </w:rPr>
-      </w:pPr>
-    </w:p>
-    <w:p>
-      <w:pPr>
-        <w:spacing w:line="360" w:lineRule="auto"/>
-        <w:contextualSpacing/>
-        <w:jc w:val="both"/>
-        <w:rPr>
-          <w:rFonts w:ascii="Calibri" w:hAnsi="Calibri"/>
-          <w:color w:val="000000" w:themeColor="text1"/>
-          <w:u w:val="single"/>
-          <w:lang w:val="en-US"/>
-        </w:rPr>
-      </w:pPr>
-      <w:r>
-        <w:rPr>
-          <w:rFonts w:ascii="Calibri" w:hAnsi="Calibri"/>
-          <w:color w:val="000000" w:themeColor="text1"/>
-          <w:u w:val="single"/>
-          <w:lang w:val="en-US"/>
-        </w:rPr>
-        <w:t>FEV</w:t>
-      </w:r>
-    </w:p>
-    <w:p>
-      <w:pPr>
-        <w:spacing w:line="360" w:lineRule="auto"/>
-        <w:contextualSpacing/>
-        <w:jc w:val="both"/>
-        <w:rPr>
-          <w:rFonts w:ascii="Calibri" w:hAnsi="Calibri"/>
-          <w:color w:val="000000" w:themeColor="text1"/>
-          <w:lang w:val="en-US"/>
-        </w:rPr>
-      </w:pPr>
-      <w:r>
-        <w:rPr>
-          <w:rFonts w:ascii="Calibri" w:hAnsi="Calibri"/>
-          <w:color w:val="000000" w:themeColor="text1"/>
-          <w:lang w:val="en-US"/>
-        </w:rPr>
-        <w:t>-inference:</w:t>
-      </w:r>
-      <w:r>
-        <w:rPr>
-          <w:rFonts w:ascii="Calibri" w:hAnsi="Calibri"/>
-          <w:color w:val="000000" w:themeColor="text1"/>
-          <w:lang w:val="en-US"/>
-        </w:rPr>
-        <w:t xml:space="preserve"> age, height, gender and smoker are all 4 easily statistically significant at p&lt;0.05</w:t>
-      </w:r>
-    </w:p>
-    <w:p>
-      <w:pPr>
-        <w:spacing w:line="360" w:lineRule="auto"/>
-        <w:contextualSpacing/>
-        <w:jc w:val="both"/>
-        <w:rPr>
-          <w:rFonts w:ascii="Calibri" w:hAnsi="Calibri"/>
-          <w:color w:val="000000" w:themeColor="text1"/>
-          <w:lang w:val="en-US"/>
-        </w:rPr>
-      </w:pPr>
-      <w:r>
-        <w:rPr>
-          <w:rFonts w:ascii="Calibri" w:hAnsi="Calibri"/>
-          <w:color w:val="000000" w:themeColor="text1"/>
-          <w:lang w:val="en-US"/>
-        </w:rPr>
-        <w:t>-prediction:</w:t>
-      </w:r>
-      <w:r>
-        <w:rPr>
-          <w:rFonts w:ascii="Calibri" w:hAnsi="Calibri"/>
-          <w:color w:val="000000" w:themeColor="text1"/>
-          <w:lang w:val="en-US"/>
-        </w:rPr>
-        <w:t xml:space="preserve"> very high prediction performance (R</w:t>
-      </w:r>
-      <w:r>
-        <w:rPr>
-          <w:rFonts w:ascii="Calibri" w:hAnsi="Calibri"/>
-          <w:color w:val="000000" w:themeColor="text1"/>
-          <w:vertAlign w:val="superscript"/>
-          <w:lang w:val="en-US"/>
-        </w:rPr>
-        <w:t>2</w:t>
-      </w:r>
-      <w:r>
-        <w:rPr>
-          <w:rFonts w:ascii="Calibri" w:hAnsi="Calibri"/>
-          <w:color w:val="000000" w:themeColor="text1"/>
-          <w:lang w:val="en-US"/>
-        </w:rPr>
-        <w:t>=</w:t>
-      </w:r>
-      <w:r>
-        <w:rPr>
-          <w:rFonts w:ascii="Courier" w:hAnsi="Courier"/>
+          <w:lang w:val="en-US"/>
+        </w:rPr>
+        <w:t xml:space="preserve">potentially </w:t>
+      </w:r>
+      <w:r>
+        <w:rPr>
+          <w:rFonts w:ascii="Calibri" w:eastAsia="Times New Roman" w:hAnsi="Calibri"/>
           <w:color w:val="000000"/>
-          <w:sz w:val="21"/>
-          <w:szCs w:val="21"/>
-          <w:lang w:val="en-US"/>
-        </w:rPr>
-        <w:t>0.74</w:t>
-      </w:r>
-      <w:r>
-        <w:rPr>
-          <w:rFonts w:ascii="Calibri" w:hAnsi="Calibri"/>
-          <w:color w:val="000000" w:themeColor="text1"/>
-          <w:lang w:val="en-US"/>
-        </w:rPr>
-        <w:t xml:space="preserve">) with one input variable </w:t>
-      </w:r>
-      <w:r>
-        <w:rPr>
-          <w:rFonts w:ascii="Calibri" w:hAnsi="Calibri"/>
-          <w:color w:val="000000" w:themeColor="text1"/>
-          <w:lang w:val="en-US"/>
-        </w:rPr>
-        <w:t xml:space="preserve">- height - </w:t>
-      </w:r>
-      <w:r>
-        <w:rPr>
-          <w:rFonts w:ascii="Calibri" w:hAnsi="Calibri"/>
-          <w:color w:val="000000" w:themeColor="text1"/>
-          <w:lang w:val="en-US"/>
-        </w:rPr>
-        <w:t>only; adding three additional variables only led to a performance gain by another R</w:t>
-      </w:r>
-      <w:r>
-        <w:rPr>
-          <w:rFonts w:ascii="Calibri" w:hAnsi="Calibri"/>
-          <w:color w:val="000000" w:themeColor="text1"/>
-          <w:vertAlign w:val="superscript"/>
-          <w:lang w:val="en-US"/>
-        </w:rPr>
-        <w:t>2</w:t>
-      </w:r>
-      <w:r>
-        <w:rPr>
-          <w:rFonts w:ascii="Calibri" w:hAnsi="Calibri"/>
-          <w:color w:val="000000" w:themeColor="text1"/>
-          <w:lang w:val="en-US"/>
-        </w:rPr>
-        <w:t>=</w:t>
-      </w:r>
-      <w:r>
-        <w:rPr>
-          <w:rFonts w:ascii="Courier" w:hAnsi="Courier"/>
+          <w:lang w:val="en-US"/>
+        </w:rPr>
+        <w:t>mechanistic</w:t>
+      </w:r>
+      <w:r>
+        <w:rPr>
+          <w:rFonts w:ascii="Calibri" w:eastAsia="Times New Roman" w:hAnsi="Calibri"/>
           <w:color w:val="000000"/>
-          <w:sz w:val="21"/>
-          <w:szCs w:val="21"/>
-          <w:lang w:val="en-US"/>
-        </w:rPr>
-        <w:t>0.02</w:t>
-      </w:r>
-      <w:r>
-        <w:rPr>
-          <w:rFonts w:ascii="Courier" w:hAnsi="Courier"/>
+          <w:lang w:val="en-US"/>
+        </w:rPr>
+        <w:t>ally relevant</w:t>
+      </w:r>
+      <w:r>
+        <w:rPr>
+          <w:rFonts w:ascii="Calibri" w:eastAsia="Times New Roman" w:hAnsi="Calibri"/>
           <w:color w:val="000000"/>
-          <w:sz w:val="21"/>
-          <w:szCs w:val="21"/>
-          <w:lang w:val="en-US"/>
-        </w:rPr>
-        <w:t>; in this case, the predictive variable selection concurred with highested absolute coefficient weight in both approaches to determined importance</w:t>
-      </w:r>
-      <w:r>
-        <w:rPr>
-          <w:rFonts w:ascii="Courier" w:hAnsi="Courier"/>
+          <w:lang w:val="en-US"/>
+        </w:rPr>
+        <w:t xml:space="preserve"> of </w:t>
+      </w:r>
+      <w:r>
+        <w:rPr>
+          <w:rFonts w:ascii="Calibri" w:eastAsia="Times New Roman" w:hAnsi="Calibri"/>
           <w:color w:val="000000"/>
-          <w:sz w:val="21"/>
-          <w:szCs w:val="21"/>
-          <w:lang w:val="en-US"/>
-        </w:rPr>
-        <w:t xml:space="preserve">; </w:t>
-      </w:r>
-      <w:r>
-        <w:rPr>
-          <w:rFonts w:ascii="Helvetica Neue" w:eastAsia="Times New Roman" w:hAnsi="Helvetica Neue"/>
+          <w:lang w:val="en-US"/>
+        </w:rPr>
+        <w:t xml:space="preserve">influence of </w:t>
+      </w:r>
+      <w:r>
+        <w:rPr>
+          <w:rFonts w:ascii="Calibri" w:eastAsia="Times New Roman" w:hAnsi="Calibri"/>
           <w:color w:val="000000"/>
           <w:lang w:val="en-US"/>
         </w:rPr>
-        <w:t>the prediction regime may miss the significant mechanistic relevance of smoking -&gt; predictive algorithms are much more pragmati</w:t>
-      </w:r>
-      <w:r>
-        <w:rPr>
-          <w:rFonts w:ascii="Helvetica Neue" w:eastAsia="Times New Roman" w:hAnsi="Helvetica Neue"/>
+        <w:t xml:space="preserve">smoking </w:t>
+      </w:r>
+      <w:r>
+        <w:rPr>
+          <w:rFonts w:ascii="Calibri" w:eastAsia="Times New Roman" w:hAnsi="Calibri"/>
           <w:color w:val="000000"/>
           <w:lang w:val="en-US"/>
         </w:rPr>
-        <w:t>c -&gt;</w:t>
-      </w:r>
-      <w:r>
-        <w:rPr>
-          <w:rFonts w:ascii="Helvetica Neue" w:eastAsia="Times New Roman" w:hAnsi="Helvetica Neue"/>
+        <w:t>by being much more</w:t>
+      </w:r>
+      <w:r>
+        <w:rPr>
+          <w:rFonts w:ascii="Calibri" w:eastAsia="Times New Roman" w:hAnsi="Calibri"/>
           <w:color w:val="000000"/>
           <w:lang w:val="en-US"/>
         </w:rPr>
-        <w:t>high significance of all input variables is partly due to comparably high sample sizes facilitating low p value</w:t>
-      </w:r>
-      <w:r>
-        <w:rPr>
-          <w:rFonts w:ascii="Helvetica Neue" w:eastAsia="Times New Roman" w:hAnsi="Helvetica Neue"/>
+        <w:t xml:space="preserve"> pragmatic</w:t>
+      </w:r>
+      <w:r>
+        <w:rPr>
+          <w:rFonts w:ascii="Calibri" w:eastAsia="Times New Roman" w:hAnsi="Calibri"/>
           <w:color w:val="000000"/>
           <w:lang w:val="en-US"/>
         </w:rPr>
-        <w:t xml:space="preserve">s; </w:t>
-      </w:r>
-      <w:r>
-        <w:rPr>
-          <w:rFonts w:ascii="Helvetica Neue" w:eastAsia="Times New Roman" w:hAnsi="Helvetica Neue"/>
+        <w:t>.</w:t>
+      </w:r>
+      <w:r>
+        <w:rPr>
+          <w:rFonts w:ascii="Calibri" w:eastAsia="Times New Roman" w:hAnsi="Calibri"/>
           <w:color w:val="000000"/>
           <w:lang w:val="en-US"/>
         </w:rPr>
-        <w:t xml:space="preserve">scientific knowledge production / scientific discovery recovers the ground </w:t>
-      </w:r>
-      <w:r>
-        <w:rPr>
-          <w:rFonts w:ascii="Helvetica Neue" w:eastAsia="Times New Roman" w:hAnsi="Helvetica Neue"/>
+        <w:t xml:space="preserve"> The </w:t>
+      </w:r>
+      <w:r>
+        <w:rPr>
+          <w:rFonts w:ascii="Calibri" w:eastAsia="Times New Roman" w:hAnsi="Calibri"/>
           <w:color w:val="000000"/>
           <w:lang w:val="en-US"/>
         </w:rPr>
-        <w:lastRenderedPageBreak/>
-        <w:t>truth (all 4 variables are important</w:t>
-      </w:r>
-      <w:r>
-        <w:rPr>
-          <w:rFonts w:ascii="Helvetica Neue" w:eastAsia="Times New Roman" w:hAnsi="Helvetica Neue"/>
+        <w:t>high signif</w:t>
+      </w:r>
+      <w:r>
+        <w:rPr>
+          <w:rFonts w:ascii="Calibri" w:eastAsia="Times New Roman" w:hAnsi="Calibri"/>
           <w:color w:val="000000"/>
           <w:lang w:val="en-US"/>
         </w:rPr>
-        <w:t xml:space="preserve">; </w:t>
-      </w:r>
-      <w:r>
-        <w:rPr>
-          <w:rFonts w:ascii="Helvetica Neue" w:eastAsia="Times New Roman" w:hAnsi="Helvetica Neue"/>
+        <w:t>icance of all input variables may</w:t>
+      </w:r>
+      <w:r>
+        <w:rPr>
+          <w:rFonts w:ascii="Calibri" w:eastAsia="Times New Roman" w:hAnsi="Calibri"/>
           <w:color w:val="000000"/>
           <w:lang w:val="en-US"/>
         </w:rPr>
-        <w:t>intensive care unit: the medical doctor wants to know what to do next with the respiration machine (=prediction)</w:t>
+        <w:t xml:space="preserve"> </w:t>
+      </w:r>
+      <w:r>
+        <w:rPr>
+          <w:rFonts w:ascii="Calibri" w:eastAsia="Times New Roman" w:hAnsi="Calibri"/>
+          <w:color w:val="000000"/>
+          <w:lang w:val="en-US"/>
+        </w:rPr>
+        <w:t>have been facilitated by the</w:t>
+      </w:r>
+      <w:bookmarkStart w:id="0" w:name="_GoBack"/>
+      <w:bookmarkEnd w:id="0"/>
+      <w:r>
+        <w:rPr>
+          <w:rFonts w:ascii="Calibri" w:eastAsia="Times New Roman" w:hAnsi="Calibri"/>
+          <w:color w:val="000000"/>
+          <w:lang w:val="en-US"/>
+        </w:rPr>
+        <w:t xml:space="preserve"> comparably high sample sizes</w:t>
+      </w:r>
+      <w:r>
+        <w:rPr>
+          <w:rFonts w:ascii="Calibri" w:eastAsia="Times New Roman" w:hAnsi="Calibri"/>
+          <w:color w:val="000000"/>
+          <w:lang w:val="en-US"/>
+        </w:rPr>
+        <w:t>.</w:t>
       </w:r>
     </w:p>
     <w:p>
@@ -18421,6 +20417,14 @@
           <w:lang w:val="en-US"/>
         </w:rPr>
         <w:t>; set the stage for</w:t>
+      </w:r>
+      <w:r>
+        <w:rPr>
+          <w:rFonts w:ascii="Calibri" w:hAnsi="Calibri"/>
+          <w:color w:val="A6A6A6" w:themeColor="background1" w:themeShade="A6"/>
+          <w:lang w:val="en-US"/>
+        </w:rPr>
+        <w:t xml:space="preserve">; predictive modeling/explanatory m.; </w:t>
       </w:r>
     </w:p>
     <w:p>
@@ -22507,7 +24511,7 @@
           <w:rPr>
             <w:noProof/>
           </w:rPr>
-          <w:t>1</w:t>
+          <w:t>10</w:t>
         </w:r>
         <w:r>
           <w:rPr>
@@ -29475,7 +31479,7 @@
 </file>
 
 <file path=customXml/itemProps1.xml><?xml version="1.0" encoding="utf-8"?>
-<ds:datastoreItem xmlns:ds="http://schemas.openxmlformats.org/officeDocument/2006/customXml" ds:itemID="{1B11C850-DE51-124E-B32B-8A1579737456}">
+<ds:datastoreItem xmlns:ds="http://schemas.openxmlformats.org/officeDocument/2006/customXml" ds:itemID="{B48E65A3-7EC5-3944-BF90-5B4767F836A3}">
   <ds:schemaRefs>
     <ds:schemaRef ds:uri="http://schemas.openxmlformats.org/officeDocument/2006/bibliography"/>
   </ds:schemaRefs>
@@ -29483,7 +31487,7 @@
 </file>
 
 <file path=customXml/itemProps2.xml><?xml version="1.0" encoding="utf-8"?>
-<ds:datastoreItem xmlns:ds="http://schemas.openxmlformats.org/officeDocument/2006/customXml" ds:itemID="{C0BB9AD6-6902-BF45-BDC8-8C18D2624DC6}">
+<ds:datastoreItem xmlns:ds="http://schemas.openxmlformats.org/officeDocument/2006/customXml" ds:itemID="{46E4F417-F291-5848-A081-540CA8F73AE8}">
   <ds:schemaRefs>
     <ds:schemaRef ds:uri="http://schemas.openxmlformats.org/officeDocument/2006/bibliography"/>
   </ds:schemaRefs>
@@ -29491,7 +31495,7 @@
 </file>
 
 <file path=customXml/itemProps3.xml><?xml version="1.0" encoding="utf-8"?>
-<ds:datastoreItem xmlns:ds="http://schemas.openxmlformats.org/officeDocument/2006/customXml" ds:itemID="{50A2229B-6442-214D-85F0-F84791BCC1E8}">
+<ds:datastoreItem xmlns:ds="http://schemas.openxmlformats.org/officeDocument/2006/customXml" ds:itemID="{2569C91F-9F56-CB49-878C-C3DF65E54735}">
   <ds:schemaRefs>
     <ds:schemaRef ds:uri="http://schemas.openxmlformats.org/officeDocument/2006/bibliography"/>
   </ds:schemaRefs>
@@ -29499,7 +31503,7 @@
 </file>
 
 <file path=customXml/itemProps4.xml><?xml version="1.0" encoding="utf-8"?>
-<ds:datastoreItem xmlns:ds="http://schemas.openxmlformats.org/officeDocument/2006/customXml" ds:itemID="{7745DED6-1068-C342-9596-E62377A28EEE}">
+<ds:datastoreItem xmlns:ds="http://schemas.openxmlformats.org/officeDocument/2006/customXml" ds:itemID="{7100F439-EDA8-0E4B-906E-0E7B1421B3B0}">
   <ds:schemaRefs>
     <ds:schemaRef ds:uri="http://schemas.openxmlformats.org/officeDocument/2006/bibliography"/>
   </ds:schemaRefs>

</xml_diff>